<commit_message>
Continued working on new master flowchart.
</commit_message>
<xml_diff>
--- a/flowchart-master.docx
+++ b/flowchart-master.docx
@@ -3,6 +3,680 @@
 <w:document xmlns:wpc="http://schemas.microsoft.com/office/word/2010/wordprocessingCanvas" xmlns:mc="http://schemas.openxmlformats.org/markup-compatibility/2006" xmlns:o="urn:schemas-microsoft-com:office:office" xmlns:r="http://schemas.openxmlformats.org/officeDocument/2006/relationships" xmlns:m="http://schemas.openxmlformats.org/officeDocument/2006/math" xmlns:v="urn:schemas-microsoft-com:vml" xmlns:wp14="http://schemas.microsoft.com/office/word/2010/wordprocessingDrawing" xmlns:wp="http://schemas.openxmlformats.org/drawingml/2006/wordprocessingDrawing" xmlns:w10="urn:schemas-microsoft-com:office:word" xmlns:w="http://schemas.openxmlformats.org/wordprocessingml/2006/main" xmlns:w14="http://schemas.microsoft.com/office/word/2010/wordml" xmlns:wpg="http://schemas.microsoft.com/office/word/2010/wordprocessingGroup" xmlns:wpi="http://schemas.microsoft.com/office/word/2010/wordprocessingInk" xmlns:wne="http://schemas.microsoft.com/office/word/2006/wordml" xmlns:wps="http://schemas.microsoft.com/office/word/2010/wordprocessingShape" mc:Ignorable="w14 wp14">
   <w:body>
     <w:p>
+      <w:r>
+        <w:rPr>
+          <w:noProof/>
+        </w:rPr>
+        <mc:AlternateContent>
+          <mc:Choice Requires="wps">
+            <w:drawing>
+              <wp:anchor distT="0" distB="0" distL="114300" distR="114300" simplePos="0" relativeHeight="251664384" behindDoc="0" locked="0" layoutInCell="1" allowOverlap="1" wp14:anchorId="07FCE80F" wp14:editId="0C5F378F">
+                <wp:simplePos x="0" y="0"/>
+                <wp:positionH relativeFrom="column">
+                  <wp:posOffset>7726680</wp:posOffset>
+                </wp:positionH>
+                <wp:positionV relativeFrom="paragraph">
+                  <wp:posOffset>163830</wp:posOffset>
+                </wp:positionV>
+                <wp:extent cx="767715" cy="135890"/>
+                <wp:effectExtent l="0" t="0" r="13335" b="16510"/>
+                <wp:wrapNone/>
+                <wp:docPr id="37" name="Text Box 37"/>
+                <wp:cNvGraphicFramePr/>
+                <a:graphic xmlns:a="http://schemas.openxmlformats.org/drawingml/2006/main">
+                  <a:graphicData uri="http://schemas.microsoft.com/office/word/2010/wordprocessingShape">
+                    <wps:wsp>
+                      <wps:cNvSpPr txBox="1"/>
+                      <wps:spPr>
+                        <a:xfrm>
+                          <a:off x="0" y="0"/>
+                          <a:ext cx="767715" cy="135890"/>
+                        </a:xfrm>
+                        <a:prstGeom prst="rect">
+                          <a:avLst/>
+                        </a:prstGeom>
+                        <a:solidFill>
+                          <a:schemeClr val="tx2">
+                            <a:lumMod val="40000"/>
+                            <a:lumOff val="60000"/>
+                          </a:schemeClr>
+                        </a:solidFill>
+                        <a:ln w="6350">
+                          <a:solidFill>
+                            <a:prstClr val="black"/>
+                          </a:solidFill>
+                        </a:ln>
+                        <a:effectLst/>
+                      </wps:spPr>
+                      <wps:style>
+                        <a:lnRef idx="0">
+                          <a:schemeClr val="accent1"/>
+                        </a:lnRef>
+                        <a:fillRef idx="0">
+                          <a:schemeClr val="accent1"/>
+                        </a:fillRef>
+                        <a:effectRef idx="0">
+                          <a:schemeClr val="accent1"/>
+                        </a:effectRef>
+                        <a:fontRef idx="minor">
+                          <a:schemeClr val="dk1"/>
+                        </a:fontRef>
+                      </wps:style>
+                      <wps:txbx>
+                        <w:txbxContent>
+                          <w:p>
+                            <w:pPr>
+                              <w:pStyle w:val="FlowchartHeading2"/>
+                            </w:pPr>
+                            <w:r>
+                              <w:t>Edi</w:t>
+                            </w:r>
+                            <w:r>
+                              <w:t>t</w:t>
+                            </w:r>
+                            <w:r>
+                              <w:t xml:space="preserve"> Timer Value</w:t>
+                            </w:r>
+                            <w:r>
+                              <w:t>s</w:t>
+                            </w:r>
+                          </w:p>
+                        </w:txbxContent>
+                      </wps:txbx>
+                      <wps:bodyPr rot="0" spcFirstLastPara="0" vertOverflow="overflow" horzOverflow="overflow" vert="horz" wrap="square" lIns="0" tIns="0" rIns="0" bIns="0" numCol="1" spcCol="0" rtlCol="0" fromWordArt="0" anchor="ctr" anchorCtr="0" forceAA="0" compatLnSpc="1">
+                        <a:prstTxWarp prst="textNoShape">
+                          <a:avLst/>
+                        </a:prstTxWarp>
+                        <a:noAutofit/>
+                      </wps:bodyPr>
+                    </wps:wsp>
+                  </a:graphicData>
+                </a:graphic>
+                <wp14:sizeRelH relativeFrom="margin">
+                  <wp14:pctWidth>0</wp14:pctWidth>
+                </wp14:sizeRelH>
+                <wp14:sizeRelV relativeFrom="margin">
+                  <wp14:pctHeight>0</wp14:pctHeight>
+                </wp14:sizeRelV>
+              </wp:anchor>
+            </w:drawing>
+          </mc:Choice>
+          <mc:Fallback>
+            <w:pict>
+              <v:shapetype id="_x0000_t202" coordsize="21600,21600" o:spt="202" path="m,l,21600r21600,l21600,xe">
+                <v:stroke joinstyle="miter"/>
+                <v:path gradientshapeok="t" o:connecttype="rect"/>
+              </v:shapetype>
+              <v:shape id="Text Box 37" o:spid="_x0000_s1026" type="#_x0000_t202" style="position:absolute;left:0;text-align:left;margin-left:608.4pt;margin-top:12.9pt;width:60.45pt;height:10.7pt;z-index:251664384;visibility:visible;mso-wrap-style:square;mso-width-percent:0;mso-height-percent:0;mso-wrap-distance-left:9pt;mso-wrap-distance-top:0;mso-wrap-distance-right:9pt;mso-wrap-distance-bottom:0;mso-position-horizontal:absolute;mso-position-horizontal-relative:text;mso-position-vertical:absolute;mso-position-vertical-relative:text;mso-width-percent:0;mso-height-percent:0;mso-width-relative:margin;mso-height-relative:margin;v-text-anchor:middle" o:gfxdata="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" fillcolor="#8db3e2 [1311]" strokeweight=".5pt">
+                <v:textbox inset="0,0,0,0">
+                  <w:txbxContent>
+                    <w:p>
+                      <w:pPr>
+                        <w:pStyle w:val="FlowchartHeading2"/>
+                      </w:pPr>
+                      <w:r>
+                        <w:t>Edi</w:t>
+                      </w:r>
+                      <w:r>
+                        <w:t>t</w:t>
+                      </w:r>
+                      <w:r>
+                        <w:t xml:space="preserve"> Timer Value</w:t>
+                      </w:r>
+                      <w:r>
+                        <w:t>s</w:t>
+                      </w:r>
+                    </w:p>
+                  </w:txbxContent>
+                </v:textbox>
+              </v:shape>
+            </w:pict>
+          </mc:Fallback>
+        </mc:AlternateContent>
+      </w:r>
+      <w:r>
+        <w:rPr>
+          <w:noProof/>
+        </w:rPr>
+        <mc:AlternateContent>
+          <mc:Choice Requires="wps">
+            <w:drawing>
+              <wp:anchor distT="0" distB="0" distL="114300" distR="114300" simplePos="0" relativeHeight="251670528" behindDoc="0" locked="0" layoutInCell="1" allowOverlap="1" wp14:anchorId="72FA4566" wp14:editId="064556E4">
+                <wp:simplePos x="0" y="0"/>
+                <wp:positionH relativeFrom="column">
+                  <wp:posOffset>9678670</wp:posOffset>
+                </wp:positionH>
+                <wp:positionV relativeFrom="paragraph">
+                  <wp:posOffset>204470</wp:posOffset>
+                </wp:positionV>
+                <wp:extent cx="1645285" cy="135890"/>
+                <wp:effectExtent l="0" t="0" r="12065" b="16510"/>
+                <wp:wrapNone/>
+                <wp:docPr id="43" name="Text Box 43"/>
+                <wp:cNvGraphicFramePr/>
+                <a:graphic xmlns:a="http://schemas.openxmlformats.org/drawingml/2006/main">
+                  <a:graphicData uri="http://schemas.microsoft.com/office/word/2010/wordprocessingShape">
+                    <wps:wsp>
+                      <wps:cNvSpPr txBox="1"/>
+                      <wps:spPr>
+                        <a:xfrm>
+                          <a:off x="0" y="0"/>
+                          <a:ext cx="1645285" cy="135890"/>
+                        </a:xfrm>
+                        <a:prstGeom prst="rect">
+                          <a:avLst/>
+                        </a:prstGeom>
+                        <a:solidFill>
+                          <a:schemeClr val="tx2">
+                            <a:lumMod val="40000"/>
+                            <a:lumOff val="60000"/>
+                          </a:schemeClr>
+                        </a:solidFill>
+                        <a:ln w="6350">
+                          <a:solidFill>
+                            <a:prstClr val="black"/>
+                          </a:solidFill>
+                        </a:ln>
+                        <a:effectLst/>
+                      </wps:spPr>
+                      <wps:style>
+                        <a:lnRef idx="0">
+                          <a:schemeClr val="accent1"/>
+                        </a:lnRef>
+                        <a:fillRef idx="0">
+                          <a:schemeClr val="accent1"/>
+                        </a:fillRef>
+                        <a:effectRef idx="0">
+                          <a:schemeClr val="accent1"/>
+                        </a:effectRef>
+                        <a:fontRef idx="minor">
+                          <a:schemeClr val="dk1"/>
+                        </a:fontRef>
+                      </wps:style>
+                      <wps:txbx>
+                        <w:txbxContent>
+                          <w:p>
+                            <w:pPr>
+                              <w:pStyle w:val="FlowchartHeading2"/>
+                            </w:pPr>
+                            <w:r>
+                              <w:t>Decide Whether to Run Countdown Timer</w:t>
+                            </w:r>
+                          </w:p>
+                        </w:txbxContent>
+                      </wps:txbx>
+                      <wps:bodyPr rot="0" spcFirstLastPara="0" vertOverflow="overflow" horzOverflow="overflow" vert="horz" wrap="square" lIns="0" tIns="0" rIns="0" bIns="0" numCol="1" spcCol="0" rtlCol="0" fromWordArt="0" anchor="ctr" anchorCtr="0" forceAA="0" compatLnSpc="1">
+                        <a:prstTxWarp prst="textNoShape">
+                          <a:avLst/>
+                        </a:prstTxWarp>
+                        <a:noAutofit/>
+                      </wps:bodyPr>
+                    </wps:wsp>
+                  </a:graphicData>
+                </a:graphic>
+                <wp14:sizeRelH relativeFrom="margin">
+                  <wp14:pctWidth>0</wp14:pctWidth>
+                </wp14:sizeRelH>
+                <wp14:sizeRelV relativeFrom="margin">
+                  <wp14:pctHeight>0</wp14:pctHeight>
+                </wp14:sizeRelV>
+              </wp:anchor>
+            </w:drawing>
+          </mc:Choice>
+          <mc:Fallback>
+            <w:pict>
+              <v:shape id="Text Box 43" o:spid="_x0000_s1027" type="#_x0000_t202" style="position:absolute;left:0;text-align:left;margin-left:762.1pt;margin-top:16.1pt;width:129.55pt;height:10.7pt;z-index:251670528;visibility:visible;mso-wrap-style:square;mso-width-percent:0;mso-height-percent:0;mso-wrap-distance-left:9pt;mso-wrap-distance-top:0;mso-wrap-distance-right:9pt;mso-wrap-distance-bottom:0;mso-position-horizontal:absolute;mso-position-horizontal-relative:text;mso-position-vertical:absolute;mso-position-vertical-relative:text;mso-width-percent:0;mso-height-percent:0;mso-width-relative:margin;mso-height-relative:margin;v-text-anchor:middle" o:gfxdata="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" fillcolor="#8db3e2 [1311]" strokeweight=".5pt">
+                <v:textbox inset="0,0,0,0">
+                  <w:txbxContent>
+                    <w:p>
+                      <w:pPr>
+                        <w:pStyle w:val="FlowchartHeading2"/>
+                      </w:pPr>
+                      <w:r>
+                        <w:t>Decide Whether to Run Countdown Timer</w:t>
+                      </w:r>
+                    </w:p>
+                  </w:txbxContent>
+                </v:textbox>
+              </v:shape>
+            </w:pict>
+          </mc:Fallback>
+        </mc:AlternateContent>
+      </w:r>
+      <w:r>
+        <w:rPr>
+          <w:noProof/>
+        </w:rPr>
+        <mc:AlternateContent>
+          <mc:Choice Requires="wps">
+            <w:drawing>
+              <wp:anchor distT="0" distB="0" distL="114300" distR="114300" simplePos="0" relativeHeight="251666432" behindDoc="0" locked="0" layoutInCell="1" allowOverlap="1" wp14:anchorId="2D230D9F" wp14:editId="34CE475B">
+                <wp:simplePos x="0" y="0"/>
+                <wp:positionH relativeFrom="column">
+                  <wp:posOffset>8870679</wp:posOffset>
+                </wp:positionH>
+                <wp:positionV relativeFrom="paragraph">
+                  <wp:posOffset>68700</wp:posOffset>
+                </wp:positionV>
+                <wp:extent cx="0" cy="18105755"/>
+                <wp:effectExtent l="0" t="0" r="19050" b="10795"/>
+                <wp:wrapNone/>
+                <wp:docPr id="38" name="Straight Connector 38"/>
+                <wp:cNvGraphicFramePr/>
+                <a:graphic xmlns:a="http://schemas.openxmlformats.org/drawingml/2006/main">
+                  <a:graphicData uri="http://schemas.microsoft.com/office/word/2010/wordprocessingShape">
+                    <wps:wsp>
+                      <wps:cNvCnPr/>
+                      <wps:spPr>
+                        <a:xfrm>
+                          <a:off x="0" y="0"/>
+                          <a:ext cx="0" cy="18105755"/>
+                        </a:xfrm>
+                        <a:prstGeom prst="line">
+                          <a:avLst/>
+                        </a:prstGeom>
+                        <a:ln>
+                          <a:prstDash val="sysDot"/>
+                        </a:ln>
+                      </wps:spPr>
+                      <wps:style>
+                        <a:lnRef idx="1">
+                          <a:schemeClr val="dk1"/>
+                        </a:lnRef>
+                        <a:fillRef idx="0">
+                          <a:schemeClr val="dk1"/>
+                        </a:fillRef>
+                        <a:effectRef idx="0">
+                          <a:schemeClr val="dk1"/>
+                        </a:effectRef>
+                        <a:fontRef idx="minor">
+                          <a:schemeClr val="tx1"/>
+                        </a:fontRef>
+                      </wps:style>
+                      <wps:bodyPr/>
+                    </wps:wsp>
+                  </a:graphicData>
+                </a:graphic>
+                <wp14:sizeRelH relativeFrom="margin">
+                  <wp14:pctWidth>0</wp14:pctWidth>
+                </wp14:sizeRelH>
+                <wp14:sizeRelV relativeFrom="margin">
+                  <wp14:pctHeight>0</wp14:pctHeight>
+                </wp14:sizeRelV>
+              </wp:anchor>
+            </w:drawing>
+          </mc:Choice>
+          <mc:Fallback>
+            <w:pict>
+              <v:line id="Straight Connector 38" o:spid="_x0000_s1026" style="position:absolute;z-index:251666432;visibility:visible;mso-wrap-style:square;mso-width-percent:0;mso-height-percent:0;mso-wrap-distance-left:9pt;mso-wrap-distance-top:0;mso-wrap-distance-right:9pt;mso-wrap-distance-bottom:0;mso-position-horizontal:absolute;mso-position-horizontal-relative:text;mso-position-vertical:absolute;mso-position-vertical-relative:text;mso-width-percent:0;mso-height-percent:0;mso-width-relative:margin;mso-height-relative:margin" from="698.5pt,5.4pt" to="698.5pt,1431.05pt" o:gfxdata="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" strokecolor="black [3040]">
+                <v:stroke dashstyle="1 1"/>
+              </v:line>
+            </w:pict>
+          </mc:Fallback>
+        </mc:AlternateContent>
+      </w:r>
+      <w:r>
+        <w:rPr>
+          <w:noProof/>
+        </w:rPr>
+        <mc:AlternateContent>
+          <mc:Choice Requires="wps">
+            <w:drawing>
+              <wp:anchor distT="0" distB="0" distL="114300" distR="114300" simplePos="0" relativeHeight="251668480" behindDoc="0" locked="0" layoutInCell="1" allowOverlap="1" wp14:anchorId="6894498B" wp14:editId="1BD65162">
+                <wp:simplePos x="0" y="0"/>
+                <wp:positionH relativeFrom="column">
+                  <wp:posOffset>7491583</wp:posOffset>
+                </wp:positionH>
+                <wp:positionV relativeFrom="paragraph">
+                  <wp:posOffset>11430</wp:posOffset>
+                </wp:positionV>
+                <wp:extent cx="0" cy="18105755"/>
+                <wp:effectExtent l="0" t="0" r="19050" b="10795"/>
+                <wp:wrapNone/>
+                <wp:docPr id="39" name="Straight Connector 39"/>
+                <wp:cNvGraphicFramePr/>
+                <a:graphic xmlns:a="http://schemas.openxmlformats.org/drawingml/2006/main">
+                  <a:graphicData uri="http://schemas.microsoft.com/office/word/2010/wordprocessingShape">
+                    <wps:wsp>
+                      <wps:cNvCnPr/>
+                      <wps:spPr>
+                        <a:xfrm>
+                          <a:off x="0" y="0"/>
+                          <a:ext cx="0" cy="18105755"/>
+                        </a:xfrm>
+                        <a:prstGeom prst="line">
+                          <a:avLst/>
+                        </a:prstGeom>
+                        <a:ln>
+                          <a:prstDash val="sysDot"/>
+                        </a:ln>
+                      </wps:spPr>
+                      <wps:style>
+                        <a:lnRef idx="1">
+                          <a:schemeClr val="dk1"/>
+                        </a:lnRef>
+                        <a:fillRef idx="0">
+                          <a:schemeClr val="dk1"/>
+                        </a:fillRef>
+                        <a:effectRef idx="0">
+                          <a:schemeClr val="dk1"/>
+                        </a:effectRef>
+                        <a:fontRef idx="minor">
+                          <a:schemeClr val="tx1"/>
+                        </a:fontRef>
+                      </wps:style>
+                      <wps:bodyPr/>
+                    </wps:wsp>
+                  </a:graphicData>
+                </a:graphic>
+                <wp14:sizeRelH relativeFrom="margin">
+                  <wp14:pctWidth>0</wp14:pctWidth>
+                </wp14:sizeRelH>
+                <wp14:sizeRelV relativeFrom="margin">
+                  <wp14:pctHeight>0</wp14:pctHeight>
+                </wp14:sizeRelV>
+              </wp:anchor>
+            </w:drawing>
+          </mc:Choice>
+          <mc:Fallback>
+            <w:pict>
+              <v:line id="Straight Connector 39" o:spid="_x0000_s1026" style="position:absolute;z-index:251668480;visibility:visible;mso-wrap-style:square;mso-width-percent:0;mso-height-percent:0;mso-wrap-distance-left:9pt;mso-wrap-distance-top:0;mso-wrap-distance-right:9pt;mso-wrap-distance-bottom:0;mso-position-horizontal:absolute;mso-position-horizontal-relative:text;mso-position-vertical:absolute;mso-position-vertical-relative:text;mso-width-percent:0;mso-height-percent:0;mso-width-relative:margin;mso-height-relative:margin" from="589.9pt,.9pt" to="589.9pt,1426.55pt" o:gfxdata="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" strokecolor="black [3040]">
+                <v:stroke dashstyle="1 1"/>
+              </v:line>
+            </w:pict>
+          </mc:Fallback>
+        </mc:AlternateContent>
+      </w:r>
+      <w:r>
+        <w:rPr>
+          <w:noProof/>
+        </w:rPr>
+        <mc:AlternateContent>
+          <mc:Choice Requires="wps">
+            <w:drawing>
+              <wp:anchor distT="0" distB="0" distL="114300" distR="114300" simplePos="0" relativeHeight="251662336" behindDoc="0" locked="0" layoutInCell="1" allowOverlap="1" wp14:anchorId="47B22635" wp14:editId="18708BE9">
+                <wp:simplePos x="0" y="0"/>
+                <wp:positionH relativeFrom="column">
+                  <wp:posOffset>3755878</wp:posOffset>
+                </wp:positionH>
+                <wp:positionV relativeFrom="paragraph">
+                  <wp:posOffset>196850</wp:posOffset>
+                </wp:positionV>
+                <wp:extent cx="634365" cy="135890"/>
+                <wp:effectExtent l="0" t="0" r="13335" b="16510"/>
+                <wp:wrapNone/>
+                <wp:docPr id="36" name="Text Box 36"/>
+                <wp:cNvGraphicFramePr/>
+                <a:graphic xmlns:a="http://schemas.openxmlformats.org/drawingml/2006/main">
+                  <a:graphicData uri="http://schemas.microsoft.com/office/word/2010/wordprocessingShape">
+                    <wps:wsp>
+                      <wps:cNvSpPr txBox="1"/>
+                      <wps:spPr>
+                        <a:xfrm>
+                          <a:off x="0" y="0"/>
+                          <a:ext cx="634365" cy="135890"/>
+                        </a:xfrm>
+                        <a:prstGeom prst="rect">
+                          <a:avLst/>
+                        </a:prstGeom>
+                        <a:solidFill>
+                          <a:schemeClr val="tx2">
+                            <a:lumMod val="40000"/>
+                            <a:lumOff val="60000"/>
+                          </a:schemeClr>
+                        </a:solidFill>
+                        <a:ln w="6350">
+                          <a:solidFill>
+                            <a:prstClr val="black"/>
+                          </a:solidFill>
+                        </a:ln>
+                        <a:effectLst/>
+                      </wps:spPr>
+                      <wps:style>
+                        <a:lnRef idx="0">
+                          <a:schemeClr val="accent1"/>
+                        </a:lnRef>
+                        <a:fillRef idx="0">
+                          <a:schemeClr val="accent1"/>
+                        </a:fillRef>
+                        <a:effectRef idx="0">
+                          <a:schemeClr val="accent1"/>
+                        </a:effectRef>
+                        <a:fontRef idx="minor">
+                          <a:schemeClr val="dk1"/>
+                        </a:fontRef>
+                      </wps:style>
+                      <wps:txbx>
+                        <w:txbxContent>
+                          <w:p>
+                            <w:pPr>
+                              <w:pStyle w:val="FlowchartHeading2"/>
+                            </w:pPr>
+                            <w:r>
+                              <w:t>Set Timer Value</w:t>
+                            </w:r>
+                          </w:p>
+                        </w:txbxContent>
+                      </wps:txbx>
+                      <wps:bodyPr rot="0" spcFirstLastPara="0" vertOverflow="overflow" horzOverflow="overflow" vert="horz" wrap="square" lIns="0" tIns="0" rIns="0" bIns="0" numCol="1" spcCol="0" rtlCol="0" fromWordArt="0" anchor="ctr" anchorCtr="0" forceAA="0" compatLnSpc="1">
+                        <a:prstTxWarp prst="textNoShape">
+                          <a:avLst/>
+                        </a:prstTxWarp>
+                        <a:noAutofit/>
+                      </wps:bodyPr>
+                    </wps:wsp>
+                  </a:graphicData>
+                </a:graphic>
+                <wp14:sizeRelH relativeFrom="margin">
+                  <wp14:pctWidth>0</wp14:pctWidth>
+                </wp14:sizeRelH>
+                <wp14:sizeRelV relativeFrom="margin">
+                  <wp14:pctHeight>0</wp14:pctHeight>
+                </wp14:sizeRelV>
+              </wp:anchor>
+            </w:drawing>
+          </mc:Choice>
+          <mc:Fallback>
+            <w:pict>
+              <v:shape id="Text Box 36" o:spid="_x0000_s1028" type="#_x0000_t202" style="position:absolute;left:0;text-align:left;margin-left:295.75pt;margin-top:15.5pt;width:49.95pt;height:10.7pt;z-index:251662336;visibility:visible;mso-wrap-style:square;mso-width-percent:0;mso-height-percent:0;mso-wrap-distance-left:9pt;mso-wrap-distance-top:0;mso-wrap-distance-right:9pt;mso-wrap-distance-bottom:0;mso-position-horizontal:absolute;mso-position-horizontal-relative:text;mso-position-vertical:absolute;mso-position-vertical-relative:text;mso-width-percent:0;mso-height-percent:0;mso-width-relative:margin;mso-height-relative:margin;v-text-anchor:middle" o:gfxdata="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" fillcolor="#8db3e2 [1311]" strokeweight=".5pt">
+                <v:textbox inset="0,0,0,0">
+                  <w:txbxContent>
+                    <w:p>
+                      <w:pPr>
+                        <w:pStyle w:val="FlowchartHeading2"/>
+                      </w:pPr>
+                      <w:r>
+                        <w:t>Set Timer Value</w:t>
+                      </w:r>
+                    </w:p>
+                  </w:txbxContent>
+                </v:textbox>
+              </v:shape>
+            </w:pict>
+          </mc:Fallback>
+        </mc:AlternateContent>
+      </w:r>
+      <w:r>
+        <w:rPr>
+          <w:noProof/>
+        </w:rPr>
+        <mc:AlternateContent>
+          <mc:Choice Requires="wps">
+            <w:drawing>
+              <wp:anchor distT="0" distB="0" distL="114300" distR="114300" simplePos="0" relativeHeight="251659264" behindDoc="0" locked="0" layoutInCell="1" allowOverlap="1" wp14:anchorId="30B41627" wp14:editId="07C2ABF7">
+                <wp:simplePos x="0" y="0"/>
+                <wp:positionH relativeFrom="column">
+                  <wp:posOffset>1464945</wp:posOffset>
+                </wp:positionH>
+                <wp:positionV relativeFrom="paragraph">
+                  <wp:posOffset>10648</wp:posOffset>
+                </wp:positionV>
+                <wp:extent cx="0" cy="18105755"/>
+                <wp:effectExtent l="0" t="0" r="19050" b="10795"/>
+                <wp:wrapNone/>
+                <wp:docPr id="26" name="Straight Connector 26"/>
+                <wp:cNvGraphicFramePr/>
+                <a:graphic xmlns:a="http://schemas.openxmlformats.org/drawingml/2006/main">
+                  <a:graphicData uri="http://schemas.microsoft.com/office/word/2010/wordprocessingShape">
+                    <wps:wsp>
+                      <wps:cNvCnPr/>
+                      <wps:spPr>
+                        <a:xfrm>
+                          <a:off x="0" y="0"/>
+                          <a:ext cx="0" cy="18105755"/>
+                        </a:xfrm>
+                        <a:prstGeom prst="line">
+                          <a:avLst/>
+                        </a:prstGeom>
+                        <a:ln>
+                          <a:prstDash val="sysDot"/>
+                        </a:ln>
+                      </wps:spPr>
+                      <wps:style>
+                        <a:lnRef idx="1">
+                          <a:schemeClr val="dk1"/>
+                        </a:lnRef>
+                        <a:fillRef idx="0">
+                          <a:schemeClr val="dk1"/>
+                        </a:fillRef>
+                        <a:effectRef idx="0">
+                          <a:schemeClr val="dk1"/>
+                        </a:effectRef>
+                        <a:fontRef idx="minor">
+                          <a:schemeClr val="tx1"/>
+                        </a:fontRef>
+                      </wps:style>
+                      <wps:bodyPr/>
+                    </wps:wsp>
+                  </a:graphicData>
+                </a:graphic>
+                <wp14:sizeRelH relativeFrom="margin">
+                  <wp14:pctWidth>0</wp14:pctWidth>
+                </wp14:sizeRelH>
+                <wp14:sizeRelV relativeFrom="margin">
+                  <wp14:pctHeight>0</wp14:pctHeight>
+                </wp14:sizeRelV>
+              </wp:anchor>
+            </w:drawing>
+          </mc:Choice>
+          <mc:Fallback>
+            <w:pict>
+              <v:line id="Straight Connector 26" o:spid="_x0000_s1026" style="position:absolute;z-index:251659264;visibility:visible;mso-wrap-style:square;mso-width-percent:0;mso-height-percent:0;mso-wrap-distance-left:9pt;mso-wrap-distance-top:0;mso-wrap-distance-right:9pt;mso-wrap-distance-bottom:0;mso-position-horizontal:absolute;mso-position-horizontal-relative:text;mso-position-vertical:absolute;mso-position-vertical-relative:text;mso-width-percent:0;mso-height-percent:0;mso-width-relative:margin;mso-height-relative:margin" from="115.35pt,.85pt" to="115.35pt,1426.5pt" o:gfxdata="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" strokecolor="black [3040]">
+                <v:stroke dashstyle="1 1"/>
+              </v:line>
+            </w:pict>
+          </mc:Fallback>
+        </mc:AlternateContent>
+      </w:r>
+      <w:r>
+        <w:rPr>
+          <w:noProof/>
+        </w:rPr>
+        <mc:AlternateContent>
+          <mc:Choice Requires="wps">
+            <w:drawing>
+              <wp:anchor distT="0" distB="0" distL="114300" distR="114300" simplePos="0" relativeHeight="251660288" behindDoc="0" locked="0" layoutInCell="1" allowOverlap="1" wp14:anchorId="524BD562" wp14:editId="4245E259">
+                <wp:simplePos x="0" y="0"/>
+                <wp:positionH relativeFrom="column">
+                  <wp:posOffset>464185</wp:posOffset>
+                </wp:positionH>
+                <wp:positionV relativeFrom="paragraph">
+                  <wp:posOffset>195580</wp:posOffset>
+                </wp:positionV>
+                <wp:extent cx="476885" cy="135890"/>
+                <wp:effectExtent l="0" t="0" r="18415" b="16510"/>
+                <wp:wrapNone/>
+                <wp:docPr id="35" name="Text Box 35"/>
+                <wp:cNvGraphicFramePr/>
+                <a:graphic xmlns:a="http://schemas.openxmlformats.org/drawingml/2006/main">
+                  <a:graphicData uri="http://schemas.microsoft.com/office/word/2010/wordprocessingShape">
+                    <wps:wsp>
+                      <wps:cNvSpPr txBox="1"/>
+                      <wps:spPr>
+                        <a:xfrm>
+                          <a:off x="0" y="0"/>
+                          <a:ext cx="476885" cy="135890"/>
+                        </a:xfrm>
+                        <a:prstGeom prst="rect">
+                          <a:avLst/>
+                        </a:prstGeom>
+                        <a:solidFill>
+                          <a:schemeClr val="tx2">
+                            <a:lumMod val="40000"/>
+                            <a:lumOff val="60000"/>
+                          </a:schemeClr>
+                        </a:solidFill>
+                        <a:ln w="6350">
+                          <a:solidFill>
+                            <a:prstClr val="black"/>
+                          </a:solidFill>
+                        </a:ln>
+                        <a:effectLst/>
+                      </wps:spPr>
+                      <wps:style>
+                        <a:lnRef idx="0">
+                          <a:schemeClr val="accent1"/>
+                        </a:lnRef>
+                        <a:fillRef idx="0">
+                          <a:schemeClr val="accent1"/>
+                        </a:fillRef>
+                        <a:effectRef idx="0">
+                          <a:schemeClr val="accent1"/>
+                        </a:effectRef>
+                        <a:fontRef idx="minor">
+                          <a:schemeClr val="dk1"/>
+                        </a:fontRef>
+                      </wps:style>
+                      <wps:txbx>
+                        <w:txbxContent>
+                          <w:p>
+                            <w:pPr>
+                              <w:pStyle w:val="FlowchartHeading2"/>
+                            </w:pPr>
+                            <w:r>
+                              <w:t>Functions</w:t>
+                            </w:r>
+                          </w:p>
+                        </w:txbxContent>
+                      </wps:txbx>
+                      <wps:bodyPr rot="0" spcFirstLastPara="0" vertOverflow="overflow" horzOverflow="overflow" vert="horz" wrap="square" lIns="0" tIns="0" rIns="0" bIns="0" numCol="1" spcCol="0" rtlCol="0" fromWordArt="0" anchor="ctr" anchorCtr="0" forceAA="0" compatLnSpc="1">
+                        <a:prstTxWarp prst="textNoShape">
+                          <a:avLst/>
+                        </a:prstTxWarp>
+                        <a:noAutofit/>
+                      </wps:bodyPr>
+                    </wps:wsp>
+                  </a:graphicData>
+                </a:graphic>
+                <wp14:sizeRelH relativeFrom="margin">
+                  <wp14:pctWidth>0</wp14:pctWidth>
+                </wp14:sizeRelH>
+                <wp14:sizeRelV relativeFrom="margin">
+                  <wp14:pctHeight>0</wp14:pctHeight>
+                </wp14:sizeRelV>
+              </wp:anchor>
+            </w:drawing>
+          </mc:Choice>
+          <mc:Fallback>
+            <w:pict>
+              <v:shape id="Text Box 35" o:spid="_x0000_s1029" type="#_x0000_t202" style="position:absolute;left:0;text-align:left;margin-left:36.55pt;margin-top:15.4pt;width:37.55pt;height:10.7pt;z-index:251660288;visibility:visible;mso-wrap-style:square;mso-width-percent:0;mso-height-percent:0;mso-wrap-distance-left:9pt;mso-wrap-distance-top:0;mso-wrap-distance-right:9pt;mso-wrap-distance-bottom:0;mso-position-horizontal:absolute;mso-position-horizontal-relative:text;mso-position-vertical:absolute;mso-position-vertical-relative:text;mso-width-percent:0;mso-height-percent:0;mso-width-relative:margin;mso-height-relative:margin;v-text-anchor:middle" o:gfxdata="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" fillcolor="#8db3e2 [1311]" strokeweight=".5pt">
+                <v:textbox inset="0,0,0,0">
+                  <w:txbxContent>
+                    <w:p>
+                      <w:pPr>
+                        <w:pStyle w:val="FlowchartHeading2"/>
+                      </w:pPr>
+                      <w:r>
+                        <w:t>Functions</w:t>
+                      </w:r>
+                    </w:p>
+                  </w:txbxContent>
+                </v:textbox>
+              </v:shape>
+            </w:pict>
+          </mc:Fallback>
+        </mc:AlternateContent>
+      </w:r>
       <w:r>
         <w:rPr>
           <w:noProof/>
@@ -27,7 +701,7 @@
                         <wps:cNvSpPr/>
                         <wps:spPr>
                           <a:xfrm>
-                            <a:off x="248052" y="737847"/>
+                            <a:off x="248052" y="1206807"/>
                             <a:ext cx="648120" cy="195171"/>
                           </a:xfrm>
                           <a:prstGeom prst="flowChartProcess">
@@ -99,7 +773,7 @@
                         <wps:cNvSpPr/>
                         <wps:spPr>
                           <a:xfrm>
-                            <a:off x="1179567" y="651589"/>
+                            <a:off x="1630941" y="1120549"/>
                             <a:ext cx="1467428" cy="360008"/>
                           </a:xfrm>
                           <a:prstGeom prst="flowChartDecision">
@@ -160,7 +834,7 @@
                         <wps:cNvSpPr/>
                         <wps:spPr>
                           <a:xfrm>
-                            <a:off x="1720446" y="125003"/>
+                            <a:off x="2171820" y="593963"/>
                             <a:ext cx="383099" cy="352088"/>
                           </a:xfrm>
                           <a:prstGeom prst="flowChartConnector">
@@ -221,7 +895,7 @@
                         <wps:cNvSpPr/>
                         <wps:spPr>
                           <a:xfrm>
-                            <a:off x="1726629" y="1154598"/>
+                            <a:off x="2178003" y="1693902"/>
                             <a:ext cx="382778" cy="352044"/>
                           </a:xfrm>
                           <a:prstGeom prst="flowChartConnector">
@@ -282,7 +956,7 @@
                         <wps:cNvSpPr/>
                         <wps:spPr>
                           <a:xfrm>
-                            <a:off x="2892818" y="158012"/>
+                            <a:off x="3344192" y="626972"/>
                             <a:ext cx="1388404" cy="285419"/>
                           </a:xfrm>
                           <a:prstGeom prst="flowChartProcess">
@@ -359,15 +1033,13 @@
                         <wps:cNvSpPr/>
                         <wps:spPr>
                           <a:xfrm>
-                            <a:off x="2874647" y="1180079"/>
+                            <a:off x="3844471" y="1150777"/>
                             <a:ext cx="2235564" cy="285115"/>
                           </a:xfrm>
                           <a:prstGeom prst="flowChartProcess">
                             <a:avLst/>
                           </a:prstGeom>
-                          <a:solidFill>
-                            <a:srgbClr val="FFC000"/>
-                          </a:solidFill>
+                          <a:noFill/>
                           <a:ln>
                             <a:solidFill>
                               <a:schemeClr val="tx1"/>
@@ -398,7 +1070,6 @@
                                 <w:spacing w:before="0" w:beforeAutospacing="0" w:after="0" w:afterAutospacing="0" w:line="276" w:lineRule="auto"/>
                                 <w:jc w:val="center"/>
                               </w:pPr>
-                              <w:bookmarkStart w:id="0" w:name="_GoBack"/>
                               <w:r>
                                 <w:rPr>
                                   <w:rFonts w:ascii="Palatino Linotype" w:eastAsia="Calibri" w:hAnsi="Palatino Linotype"/>
@@ -422,16 +1093,7 @@
                                   <w:sz w:val="12"/>
                                   <w:szCs w:val="12"/>
                                 </w:rPr>
-                                <w:t>w</w:t>
-                              </w:r>
-                              <w:r>
-                                <w:rPr>
-                                  <w:rFonts w:ascii="Palatino Linotype" w:eastAsia="Calibri" w:hAnsi="Palatino Linotype"/>
-                                  <w:color w:val="000000"/>
-                                  <w:sz w:val="12"/>
-                                  <w:szCs w:val="12"/>
-                                </w:rPr>
-                                <w:t>orkout[</w:t>
+                                <w:t>workout[</w:t>
                               </w:r>
                               <w:proofErr w:type="spellStart"/>
                               <w:r>
@@ -489,7 +1151,6 @@
                                 </w:rPr>
                                 <w:t> </w:t>
                               </w:r>
-                              <w:bookmarkEnd w:id="0"/>
                             </w:p>
                           </w:txbxContent>
                         </wps:txbx>
@@ -505,7 +1166,7 @@
                         <wps:cNvSpPr/>
                         <wps:spPr>
                           <a:xfrm>
-                            <a:off x="5409152" y="584095"/>
+                            <a:off x="9125660" y="1053055"/>
                             <a:ext cx="1102066" cy="270030"/>
                           </a:xfrm>
                           <a:prstGeom prst="flowChartDecision">
@@ -566,7 +1227,7 @@
                         <wps:cNvSpPr/>
                         <wps:spPr>
                           <a:xfrm>
-                            <a:off x="5771127" y="57935"/>
+                            <a:off x="9487635" y="526895"/>
                             <a:ext cx="382905" cy="351790"/>
                           </a:xfrm>
                           <a:prstGeom prst="flowChartConnector">
@@ -627,7 +1288,7 @@
                         <wps:cNvSpPr/>
                         <wps:spPr>
                           <a:xfrm>
-                            <a:off x="5771909" y="1087905"/>
+                            <a:off x="9488417" y="1556865"/>
                             <a:ext cx="382270" cy="351790"/>
                           </a:xfrm>
                           <a:prstGeom prst="flowChartConnector">
@@ -688,13 +1349,15 @@
                         <wps:cNvSpPr/>
                         <wps:spPr>
                           <a:xfrm>
-                            <a:off x="6725559" y="111731"/>
+                            <a:off x="10442067" y="580691"/>
                             <a:ext cx="985852" cy="241881"/>
                           </a:xfrm>
                           <a:prstGeom prst="flowChartTerminator">
                             <a:avLst/>
                           </a:prstGeom>
-                          <a:noFill/>
+                          <a:solidFill>
+                            <a:srgbClr val="FFFF00"/>
+                          </a:solidFill>
                           <a:ln>
                             <a:solidFill>
                               <a:schemeClr val="tx1"/>
@@ -746,7 +1409,7 @@
                         <wps:cNvSpPr/>
                         <wps:spPr>
                           <a:xfrm>
-                            <a:off x="6771666" y="1144894"/>
+                            <a:off x="10488174" y="1613854"/>
                             <a:ext cx="611930" cy="241300"/>
                           </a:xfrm>
                           <a:prstGeom prst="flowChartTerminator">
@@ -810,8 +1473,8 @@
                         </wps:cNvCnPr>
                         <wps:spPr>
                           <a:xfrm flipV="1">
-                            <a:off x="896172" y="831593"/>
-                            <a:ext cx="283395" cy="3840"/>
+                            <a:off x="896172" y="1300553"/>
+                            <a:ext cx="734769" cy="3840"/>
                           </a:xfrm>
                           <a:prstGeom prst="straightConnector1">
                             <a:avLst/>
@@ -844,7 +1507,7 @@
                         </wps:cNvCnPr>
                         <wps:spPr>
                           <a:xfrm flipH="1" flipV="1">
-                            <a:off x="1911996" y="477091"/>
+                            <a:off x="2363370" y="946051"/>
                             <a:ext cx="1285" cy="174498"/>
                           </a:xfrm>
                           <a:prstGeom prst="straightConnector1">
@@ -878,8 +1541,8 @@
                         </wps:cNvCnPr>
                         <wps:spPr>
                           <a:xfrm>
-                            <a:off x="1913281" y="1011597"/>
-                            <a:ext cx="4737" cy="143001"/>
+                            <a:off x="2364655" y="1480557"/>
+                            <a:ext cx="4737" cy="213345"/>
                           </a:xfrm>
                           <a:prstGeom prst="straightConnector1">
                             <a:avLst/>
@@ -908,12 +1571,12 @@
                         <wps:cNvPr id="16" name="Elbow Connector 13"/>
                         <wps:cNvCnPr>
                           <a:stCxn id="5" idx="6"/>
-                          <a:endCxn id="7" idx="1"/>
+                          <a:endCxn id="27" idx="1"/>
                         </wps:cNvCnPr>
                         <wps:spPr>
-                          <a:xfrm flipV="1">
-                            <a:off x="2109407" y="1322637"/>
-                            <a:ext cx="765240" cy="7983"/>
+                          <a:xfrm>
+                            <a:off x="2560781" y="1869924"/>
+                            <a:ext cx="159041" cy="2057"/>
                           </a:xfrm>
                           <a:prstGeom prst="straightConnector1">
                             <a:avLst/>
@@ -946,7 +1609,7 @@
                         </wps:cNvCnPr>
                         <wps:spPr>
                           <a:xfrm flipV="1">
-                            <a:off x="2103545" y="300722"/>
+                            <a:off x="2554919" y="769682"/>
                             <a:ext cx="789273" cy="325"/>
                           </a:xfrm>
                           <a:prstGeom prst="straightConnector1">
@@ -975,16 +1638,18 @@
                       <wps:wsp>
                         <wps:cNvPr id="18" name="Elbow Connector 18"/>
                         <wps:cNvCnPr>
-                          <a:stCxn id="7" idx="3"/>
-                          <a:endCxn id="8" idx="1"/>
+                          <a:stCxn id="31" idx="3"/>
+                          <a:endCxn id="40" idx="1"/>
                         </wps:cNvCnPr>
                         <wps:spPr>
                           <a:xfrm flipV="1">
-                            <a:off x="5110211" y="719110"/>
-                            <a:ext cx="298941" cy="603527"/>
+                            <a:off x="8361880" y="1184064"/>
+                            <a:ext cx="467133" cy="105814"/>
                           </a:xfrm>
                           <a:prstGeom prst="bentConnector3">
-                            <a:avLst/>
+                            <a:avLst>
+                              <a:gd name="adj1" fmla="val 50000"/>
+                            </a:avLst>
                           </a:prstGeom>
                           <a:ln>
                             <a:tailEnd type="arrow"/>
@@ -1010,17 +1675,15 @@
                         <wps:cNvPr id="19" name="Elbow Connector 19"/>
                         <wps:cNvCnPr>
                           <a:stCxn id="6" idx="3"/>
-                          <a:endCxn id="8" idx="1"/>
+                          <a:endCxn id="40" idx="0"/>
                         </wps:cNvCnPr>
                         <wps:spPr>
                           <a:xfrm>
-                            <a:off x="4281222" y="300722"/>
-                            <a:ext cx="1127930" cy="418388"/>
+                            <a:off x="4732596" y="769682"/>
+                            <a:ext cx="4141844" cy="333968"/>
                           </a:xfrm>
-                          <a:prstGeom prst="bentConnector3">
-                            <a:avLst>
-                              <a:gd name="adj1" fmla="val 86897"/>
-                            </a:avLst>
+                          <a:prstGeom prst="bentConnector2">
+                            <a:avLst/>
                           </a:prstGeom>
                           <a:ln>
                             <a:tailEnd type="arrow"/>
@@ -1050,7 +1713,7 @@
                         </wps:cNvCnPr>
                         <wps:spPr>
                           <a:xfrm flipV="1">
-                            <a:off x="5960185" y="409725"/>
+                            <a:off x="9676693" y="878685"/>
                             <a:ext cx="2395" cy="174370"/>
                           </a:xfrm>
                           <a:prstGeom prst="straightConnector1">
@@ -1084,7 +1747,7 @@
                         </wps:cNvCnPr>
                         <wps:spPr>
                           <a:xfrm>
-                            <a:off x="5960185" y="854125"/>
+                            <a:off x="9676693" y="1323085"/>
                             <a:ext cx="2859" cy="233780"/>
                           </a:xfrm>
                           <a:prstGeom prst="straightConnector1">
@@ -1118,7 +1781,7 @@
                         </wps:cNvCnPr>
                         <wps:spPr>
                           <a:xfrm>
-                            <a:off x="6154179" y="1263800"/>
+                            <a:off x="9870687" y="1732760"/>
                             <a:ext cx="617487" cy="1744"/>
                           </a:xfrm>
                           <a:prstGeom prst="straightConnector1">
@@ -1152,7 +1815,7 @@
                         </wps:cNvCnPr>
                         <wps:spPr>
                           <a:xfrm flipV="1">
-                            <a:off x="6154032" y="232672"/>
+                            <a:off x="9870540" y="701632"/>
                             <a:ext cx="571527" cy="1158"/>
                           </a:xfrm>
                           <a:prstGeom prst="straightConnector1">
@@ -1228,7 +1891,17 @@
                                   <w:sz w:val="12"/>
                                   <w:szCs w:val="12"/>
                                 </w:rPr>
-                                <w:t>runCountdownTimer</w:t>
+                                <w:t>runCountdownTim</w:t>
+                              </w:r>
+                              <w:bookmarkStart w:id="0" w:name="_GoBack"/>
+                              <w:r>
+                                <w:rPr>
+                                  <w:rFonts w:ascii="Palatino Linotype" w:eastAsia="Calibri" w:hAnsi="Palatino Linotype"/>
+                                  <w:color w:val="000000"/>
+                                  <w:sz w:val="12"/>
+                                  <w:szCs w:val="12"/>
+                                </w:rPr>
+                                <w:t>er</w:t>
                               </w:r>
                               <w:proofErr w:type="spellEnd"/>
                               <w:r>
@@ -1240,6 +1913,7 @@
                                 </w:rPr>
                                 <w:t>();</w:t>
                               </w:r>
+                              <w:bookmarkEnd w:id="0"/>
                             </w:p>
                           </w:txbxContent>
                         </wps:txbx>
@@ -1251,22 +1925,140 @@
                         </wps:bodyPr>
                       </wps:wsp>
                       <wps:wsp>
-                        <wps:cNvPr id="25" name="Elbow Connector 25"/>
+                        <wps:cNvPr id="27" name="Flowchart: Decision 27"/>
+                        <wps:cNvSpPr/>
+                        <wps:spPr>
+                          <a:xfrm>
+                            <a:off x="2719822" y="1632793"/>
+                            <a:ext cx="1613535" cy="478375"/>
+                          </a:xfrm>
+                          <a:prstGeom prst="flowChartDecision">
+                            <a:avLst/>
+                          </a:prstGeom>
+                          <a:noFill/>
+                          <a:ln>
+                            <a:solidFill>
+                              <a:schemeClr val="tx1"/>
+                            </a:solidFill>
+                          </a:ln>
+                        </wps:spPr>
+                        <wps:style>
+                          <a:lnRef idx="2">
+                            <a:schemeClr val="accent1">
+                              <a:shade val="50000"/>
+                            </a:schemeClr>
+                          </a:lnRef>
+                          <a:fillRef idx="1">
+                            <a:schemeClr val="accent1"/>
+                          </a:fillRef>
+                          <a:effectRef idx="0">
+                            <a:schemeClr val="accent1"/>
+                          </a:effectRef>
+                          <a:fontRef idx="minor">
+                            <a:schemeClr val="lt1"/>
+                          </a:fontRef>
+                        </wps:style>
+                        <wps:txbx>
+                          <w:txbxContent>
+                            <w:p>
+                              <w:pPr>
+                                <w:pStyle w:val="NormalWeb"/>
+                                <w:spacing w:before="0" w:beforeAutospacing="0" w:after="0" w:afterAutospacing="0" w:line="276" w:lineRule="auto"/>
+                                <w:jc w:val="center"/>
+                              </w:pPr>
+                              <w:r>
+                                <w:rPr>
+                                  <w:rFonts w:ascii="Palatino Linotype" w:eastAsia="Calibri" w:hAnsi="Palatino Linotype"/>
+                                  <w:color w:val="000000"/>
+                                  <w:sz w:val="12"/>
+                                  <w:szCs w:val="12"/>
+                                </w:rPr>
+                                <w:t>Are there more poses in this exercise?</w:t>
+                              </w:r>
+                            </w:p>
+                          </w:txbxContent>
+                        </wps:txbx>
+                        <wps:bodyPr rot="0" spcFirstLastPara="0" vert="horz" wrap="square" lIns="0" tIns="0" rIns="0" bIns="0" numCol="1" spcCol="0" rtlCol="0" fromWordArt="0" anchor="ctr" anchorCtr="0" forceAA="0" compatLnSpc="1">
+                          <a:prstTxWarp prst="textNoShape">
+                            <a:avLst/>
+                          </a:prstTxWarp>
+                          <a:noAutofit/>
+                        </wps:bodyPr>
+                      </wps:wsp>
+                      <wps:wsp>
+                        <wps:cNvPr id="28" name="Flowchart: Connector 28"/>
+                        <wps:cNvSpPr/>
+                        <wps:spPr>
+                          <a:xfrm>
+                            <a:off x="3333465" y="1123065"/>
+                            <a:ext cx="382905" cy="351790"/>
+                          </a:xfrm>
+                          <a:prstGeom prst="flowChartConnector">
+                            <a:avLst/>
+                          </a:prstGeom>
+                          <a:noFill/>
+                          <a:ln>
+                            <a:solidFill>
+                              <a:schemeClr val="tx1"/>
+                            </a:solidFill>
+                          </a:ln>
+                        </wps:spPr>
+                        <wps:style>
+                          <a:lnRef idx="2">
+                            <a:schemeClr val="accent1">
+                              <a:shade val="50000"/>
+                            </a:schemeClr>
+                          </a:lnRef>
+                          <a:fillRef idx="1">
+                            <a:schemeClr val="accent1"/>
+                          </a:fillRef>
+                          <a:effectRef idx="0">
+                            <a:schemeClr val="accent1"/>
+                          </a:effectRef>
+                          <a:fontRef idx="minor">
+                            <a:schemeClr val="lt1"/>
+                          </a:fontRef>
+                        </wps:style>
+                        <wps:txbx>
+                          <w:txbxContent>
+                            <w:p>
+                              <w:pPr>
+                                <w:pStyle w:val="NormalWeb"/>
+                                <w:spacing w:before="0" w:beforeAutospacing="0" w:after="0" w:afterAutospacing="0" w:line="276" w:lineRule="auto"/>
+                                <w:jc w:val="center"/>
+                              </w:pPr>
+                              <w:r>
+                                <w:rPr>
+                                  <w:rFonts w:ascii="Palatino Linotype" w:eastAsia="Calibri" w:hAnsi="Palatino Linotype"/>
+                                  <w:color w:val="000000"/>
+                                  <w:sz w:val="12"/>
+                                  <w:szCs w:val="12"/>
+                                </w:rPr>
+                                <w:t>TRUE</w:t>
+                              </w:r>
+                            </w:p>
+                          </w:txbxContent>
+                        </wps:txbx>
+                        <wps:bodyPr rot="0" spcFirstLastPara="0" vert="horz" wrap="square" lIns="0" tIns="0" rIns="0" bIns="0" numCol="1" spcCol="0" rtlCol="0" fromWordArt="0" anchor="ctr" anchorCtr="0" forceAA="0" compatLnSpc="1">
+                          <a:prstTxWarp prst="textNoShape">
+                            <a:avLst/>
+                          </a:prstTxWarp>
+                          <a:noAutofit/>
+                        </wps:bodyPr>
+                      </wps:wsp>
+                      <wps:wsp>
+                        <wps:cNvPr id="29" name="Elbow Connector 13"/>
                         <wps:cNvCnPr>
-                          <a:stCxn id="11" idx="3"/>
-                          <a:endCxn id="24" idx="1"/>
+                          <a:stCxn id="27" idx="0"/>
+                          <a:endCxn id="28" idx="4"/>
                         </wps:cNvCnPr>
                         <wps:spPr>
-                          <a:xfrm flipH="1">
-                            <a:off x="385415" y="232672"/>
-                            <a:ext cx="7325996" cy="5015386"/>
+                          <a:xfrm flipH="1" flipV="1">
+                            <a:off x="3524918" y="1474855"/>
+                            <a:ext cx="1672" cy="157938"/>
                           </a:xfrm>
-                          <a:prstGeom prst="bentConnector5">
-                            <a:avLst>
-                              <a:gd name="adj1" fmla="val -3120"/>
-                              <a:gd name="adj2" fmla="val 28963"/>
-                              <a:gd name="adj3" fmla="val 103120"/>
-                            </a:avLst>
+                          <a:prstGeom prst="straightConnector1">
+                            <a:avLst/>
                           </a:prstGeom>
                           <a:ln>
                             <a:tailEnd type="arrow"/>
@@ -1287,6 +2079,894 @@
                           </a:fontRef>
                         </wps:style>
                         <wps:bodyPr/>
+                      </wps:wsp>
+                      <wps:wsp>
+                        <wps:cNvPr id="30" name="Elbow Connector 13"/>
+                        <wps:cNvCnPr>
+                          <a:stCxn id="28" idx="6"/>
+                          <a:endCxn id="7" idx="1"/>
+                        </wps:cNvCnPr>
+                        <wps:spPr>
+                          <a:xfrm flipV="1">
+                            <a:off x="3716370" y="1293335"/>
+                            <a:ext cx="128101" cy="5625"/>
+                          </a:xfrm>
+                          <a:prstGeom prst="straightConnector1">
+                            <a:avLst/>
+                          </a:prstGeom>
+                          <a:ln>
+                            <a:tailEnd type="arrow"/>
+                          </a:ln>
+                        </wps:spPr>
+                        <wps:style>
+                          <a:lnRef idx="1">
+                            <a:schemeClr val="dk1"/>
+                          </a:lnRef>
+                          <a:fillRef idx="0">
+                            <a:schemeClr val="dk1"/>
+                          </a:fillRef>
+                          <a:effectRef idx="0">
+                            <a:schemeClr val="dk1"/>
+                          </a:effectRef>
+                          <a:fontRef idx="minor">
+                            <a:schemeClr val="tx1"/>
+                          </a:fontRef>
+                        </wps:style>
+                        <wps:bodyPr/>
+                      </wps:wsp>
+                      <wps:wsp>
+                        <wps:cNvPr id="31" name="Flowchart: Process 31"/>
+                        <wps:cNvSpPr/>
+                        <wps:spPr>
+                          <a:xfrm>
+                            <a:off x="7996406" y="1183011"/>
+                            <a:ext cx="365474" cy="213734"/>
+                          </a:xfrm>
+                          <a:prstGeom prst="flowChartProcess">
+                            <a:avLst/>
+                          </a:prstGeom>
+                          <a:noFill/>
+                          <a:ln>
+                            <a:solidFill>
+                              <a:schemeClr val="tx1"/>
+                            </a:solidFill>
+                          </a:ln>
+                        </wps:spPr>
+                        <wps:style>
+                          <a:lnRef idx="2">
+                            <a:schemeClr val="accent1">
+                              <a:shade val="50000"/>
+                            </a:schemeClr>
+                          </a:lnRef>
+                          <a:fillRef idx="1">
+                            <a:schemeClr val="accent1"/>
+                          </a:fillRef>
+                          <a:effectRef idx="0">
+                            <a:schemeClr val="accent1"/>
+                          </a:effectRef>
+                          <a:fontRef idx="minor">
+                            <a:schemeClr val="lt1"/>
+                          </a:fontRef>
+                        </wps:style>
+                        <wps:txbx>
+                          <w:txbxContent>
+                            <w:p>
+                              <w:pPr>
+                                <w:pStyle w:val="NormalWeb"/>
+                                <w:spacing w:before="0" w:beforeAutospacing="0" w:after="0" w:afterAutospacing="0" w:line="276" w:lineRule="auto"/>
+                                <w:jc w:val="center"/>
+                              </w:pPr>
+                              <w:r>
+                                <w:rPr>
+                                  <w:rFonts w:ascii="Palatino Linotype" w:eastAsia="Calibri" w:hAnsi="Palatino Linotype"/>
+                                  <w:color w:val="000000"/>
+                                  <w:sz w:val="12"/>
+                                  <w:szCs w:val="12"/>
+                                </w:rPr>
+                                <w:t>p</w:t>
+                              </w:r>
+                              <w:r>
+                                <w:rPr>
+                                  <w:rFonts w:ascii="Palatino Linotype" w:eastAsia="Calibri" w:hAnsi="Palatino Linotype"/>
+                                  <w:color w:val="000000"/>
+                                  <w:sz w:val="12"/>
+                                  <w:szCs w:val="12"/>
+                                </w:rPr>
+                                <w:t>++</w:t>
+                              </w:r>
+                            </w:p>
+                          </w:txbxContent>
+                        </wps:txbx>
+                        <wps:bodyPr rot="0" spcFirstLastPara="0" vert="horz" wrap="square" lIns="0" tIns="0" rIns="0" bIns="0" numCol="1" spcCol="0" rtlCol="0" fromWordArt="0" anchor="ctr" anchorCtr="0" forceAA="0" compatLnSpc="1">
+                          <a:prstTxWarp prst="textNoShape">
+                            <a:avLst/>
+                          </a:prstTxWarp>
+                          <a:noAutofit/>
+                        </wps:bodyPr>
+                      </wps:wsp>
+                      <wps:wsp>
+                        <wps:cNvPr id="32" name="Elbow Connector 13"/>
+                        <wps:cNvCnPr>
+                          <a:stCxn id="7" idx="3"/>
+                          <a:endCxn id="31" idx="1"/>
+                        </wps:cNvCnPr>
+                        <wps:spPr>
+                          <a:xfrm flipV="1">
+                            <a:off x="6080035" y="1289878"/>
+                            <a:ext cx="1916371" cy="3457"/>
+                          </a:xfrm>
+                          <a:prstGeom prst="straightConnector1">
+                            <a:avLst/>
+                          </a:prstGeom>
+                          <a:ln>
+                            <a:tailEnd type="arrow"/>
+                          </a:ln>
+                        </wps:spPr>
+                        <wps:style>
+                          <a:lnRef idx="1">
+                            <a:schemeClr val="dk1"/>
+                          </a:lnRef>
+                          <a:fillRef idx="0">
+                            <a:schemeClr val="dk1"/>
+                          </a:fillRef>
+                          <a:effectRef idx="0">
+                            <a:schemeClr val="dk1"/>
+                          </a:effectRef>
+                          <a:fontRef idx="minor">
+                            <a:schemeClr val="tx1"/>
+                          </a:fontRef>
+                        </wps:style>
+                        <wps:bodyPr/>
+                      </wps:wsp>
+                      <wps:wsp>
+                        <wps:cNvPr id="40" name="Flowchart: Merge 40"/>
+                        <wps:cNvSpPr/>
+                        <wps:spPr>
+                          <a:xfrm>
+                            <a:off x="8783586" y="1103650"/>
+                            <a:ext cx="181708" cy="160828"/>
+                          </a:xfrm>
+                          <a:prstGeom prst="flowChartMerge">
+                            <a:avLst/>
+                          </a:prstGeom>
+                          <a:noFill/>
+                          <a:ln>
+                            <a:solidFill>
+                              <a:schemeClr val="tx1"/>
+                            </a:solidFill>
+                          </a:ln>
+                        </wps:spPr>
+                        <wps:style>
+                          <a:lnRef idx="2">
+                            <a:schemeClr val="accent1">
+                              <a:shade val="50000"/>
+                            </a:schemeClr>
+                          </a:lnRef>
+                          <a:fillRef idx="1">
+                            <a:schemeClr val="accent1"/>
+                          </a:fillRef>
+                          <a:effectRef idx="0">
+                            <a:schemeClr val="accent1"/>
+                          </a:effectRef>
+                          <a:fontRef idx="minor">
+                            <a:schemeClr val="lt1"/>
+                          </a:fontRef>
+                        </wps:style>
+                        <wps:bodyPr rot="0" spcFirstLastPara="0" vertOverflow="overflow" horzOverflow="overflow" vert="horz" wrap="square" lIns="91440" tIns="45720" rIns="91440" bIns="45720" numCol="1" spcCol="0" rtlCol="0" fromWordArt="0" anchor="ctr" anchorCtr="0" forceAA="0" compatLnSpc="1">
+                          <a:prstTxWarp prst="textNoShape">
+                            <a:avLst/>
+                          </a:prstTxWarp>
+                          <a:noAutofit/>
+                        </wps:bodyPr>
+                      </wps:wsp>
+                      <wps:wsp>
+                        <wps:cNvPr id="41" name="Elbow Connector 13"/>
+                        <wps:cNvCnPr>
+                          <a:stCxn id="40" idx="3"/>
+                          <a:endCxn id="8" idx="1"/>
+                        </wps:cNvCnPr>
+                        <wps:spPr>
+                          <a:xfrm>
+                            <a:off x="8919867" y="1184064"/>
+                            <a:ext cx="205793" cy="4006"/>
+                          </a:xfrm>
+                          <a:prstGeom prst="straightConnector1">
+                            <a:avLst/>
+                          </a:prstGeom>
+                          <a:ln>
+                            <a:tailEnd type="arrow"/>
+                          </a:ln>
+                        </wps:spPr>
+                        <wps:style>
+                          <a:lnRef idx="1">
+                            <a:schemeClr val="dk1"/>
+                          </a:lnRef>
+                          <a:fillRef idx="0">
+                            <a:schemeClr val="dk1"/>
+                          </a:fillRef>
+                          <a:effectRef idx="0">
+                            <a:schemeClr val="dk1"/>
+                          </a:effectRef>
+                          <a:fontRef idx="minor">
+                            <a:schemeClr val="tx1"/>
+                          </a:fontRef>
+                        </wps:style>
+                        <wps:bodyPr/>
+                      </wps:wsp>
+                      <wps:wsp>
+                        <wps:cNvPr id="44" name="Flowchart: Connector 44"/>
+                        <wps:cNvSpPr/>
+                        <wps:spPr>
+                          <a:xfrm>
+                            <a:off x="3169327" y="2260710"/>
+                            <a:ext cx="710997" cy="664197"/>
+                          </a:xfrm>
+                          <a:prstGeom prst="flowChartConnector">
+                            <a:avLst/>
+                          </a:prstGeom>
+                          <a:noFill/>
+                          <a:ln>
+                            <a:solidFill>
+                              <a:schemeClr val="tx1"/>
+                            </a:solidFill>
+                          </a:ln>
+                        </wps:spPr>
+                        <wps:style>
+                          <a:lnRef idx="2">
+                            <a:schemeClr val="accent1">
+                              <a:shade val="50000"/>
+                            </a:schemeClr>
+                          </a:lnRef>
+                          <a:fillRef idx="1">
+                            <a:schemeClr val="accent1"/>
+                          </a:fillRef>
+                          <a:effectRef idx="0">
+                            <a:schemeClr val="accent1"/>
+                          </a:effectRef>
+                          <a:fontRef idx="minor">
+                            <a:schemeClr val="lt1"/>
+                          </a:fontRef>
+                        </wps:style>
+                        <wps:txbx>
+                          <w:txbxContent>
+                            <w:p>
+                              <w:pPr>
+                                <w:pStyle w:val="NormalWeb"/>
+                                <w:spacing w:before="0" w:beforeAutospacing="0" w:after="0" w:afterAutospacing="0" w:line="276" w:lineRule="auto"/>
+                                <w:jc w:val="center"/>
+                                <w:rPr>
+                                  <w:rFonts w:ascii="Palatino Linotype" w:eastAsia="Calibri" w:hAnsi="Palatino Linotype"/>
+                                  <w:color w:val="000000"/>
+                                  <w:sz w:val="12"/>
+                                  <w:szCs w:val="12"/>
+                                </w:rPr>
+                              </w:pPr>
+                              <w:r>
+                                <w:rPr>
+                                  <w:rFonts w:ascii="Palatino Linotype" w:eastAsia="Calibri" w:hAnsi="Palatino Linotype"/>
+                                  <w:color w:val="000000"/>
+                                  <w:sz w:val="12"/>
+                                  <w:szCs w:val="12"/>
+                                </w:rPr>
+                                <w:t>FALSE</w:t>
+                              </w:r>
+                            </w:p>
+                            <w:p>
+                              <w:pPr>
+                                <w:pStyle w:val="NormalWeb"/>
+                                <w:spacing w:before="0" w:beforeAutospacing="0" w:after="0" w:afterAutospacing="0" w:line="276" w:lineRule="auto"/>
+                                <w:jc w:val="center"/>
+                              </w:pPr>
+                              <w:r>
+                                <w:rPr>
+                                  <w:rFonts w:ascii="Palatino Linotype" w:eastAsia="Calibri" w:hAnsi="Palatino Linotype"/>
+                                  <w:color w:val="000000"/>
+                                  <w:sz w:val="12"/>
+                                  <w:szCs w:val="12"/>
+                                </w:rPr>
+                                <w:t>[This</w:t>
+                              </w:r>
+                              <w:r>
+                                <w:rPr>
+                                  <w:rFonts w:ascii="Palatino Linotype" w:eastAsia="Calibri" w:hAnsi="Palatino Linotype"/>
+                                  <w:color w:val="000000"/>
+                                  <w:sz w:val="12"/>
+                                  <w:szCs w:val="12"/>
+                                </w:rPr>
+                                <w:t xml:space="preserve"> exercise is done.]</w:t>
+                              </w:r>
+                            </w:p>
+                          </w:txbxContent>
+                        </wps:txbx>
+                        <wps:bodyPr rot="0" spcFirstLastPara="0" vert="horz" wrap="square" lIns="0" tIns="0" rIns="0" bIns="0" numCol="1" spcCol="0" rtlCol="0" fromWordArt="0" anchor="ctr" anchorCtr="0" forceAA="0" compatLnSpc="1">
+                          <a:prstTxWarp prst="textNoShape">
+                            <a:avLst/>
+                          </a:prstTxWarp>
+                          <a:noAutofit/>
+                        </wps:bodyPr>
+                      </wps:wsp>
+                      <wps:wsp>
+                        <wps:cNvPr id="45" name="Elbow Connector 13"/>
+                        <wps:cNvCnPr>
+                          <a:stCxn id="27" idx="2"/>
+                          <a:endCxn id="44" idx="0"/>
+                        </wps:cNvCnPr>
+                        <wps:spPr>
+                          <a:xfrm flipH="1">
+                            <a:off x="3524826" y="2111168"/>
+                            <a:ext cx="1764" cy="149542"/>
+                          </a:xfrm>
+                          <a:prstGeom prst="straightConnector1">
+                            <a:avLst/>
+                          </a:prstGeom>
+                          <a:ln>
+                            <a:tailEnd type="arrow"/>
+                          </a:ln>
+                        </wps:spPr>
+                        <wps:style>
+                          <a:lnRef idx="1">
+                            <a:schemeClr val="dk1"/>
+                          </a:lnRef>
+                          <a:fillRef idx="0">
+                            <a:schemeClr val="dk1"/>
+                          </a:fillRef>
+                          <a:effectRef idx="0">
+                            <a:schemeClr val="dk1"/>
+                          </a:effectRef>
+                          <a:fontRef idx="minor">
+                            <a:schemeClr val="tx1"/>
+                          </a:fontRef>
+                        </wps:style>
+                        <wps:bodyPr/>
+                      </wps:wsp>
+                      <wps:wsp>
+                        <wps:cNvPr id="46" name="Flowchart: Decision 46"/>
+                        <wps:cNvSpPr/>
+                        <wps:spPr>
+                          <a:xfrm>
+                            <a:off x="4080358" y="2373853"/>
+                            <a:ext cx="1807441" cy="437184"/>
+                          </a:xfrm>
+                          <a:prstGeom prst="flowChartDecision">
+                            <a:avLst/>
+                          </a:prstGeom>
+                          <a:noFill/>
+                        </wps:spPr>
+                        <wps:style>
+                          <a:lnRef idx="2">
+                            <a:schemeClr val="dk1"/>
+                          </a:lnRef>
+                          <a:fillRef idx="1">
+                            <a:schemeClr val="lt1"/>
+                          </a:fillRef>
+                          <a:effectRef idx="0">
+                            <a:schemeClr val="dk1"/>
+                          </a:effectRef>
+                          <a:fontRef idx="minor">
+                            <a:schemeClr val="dk1"/>
+                          </a:fontRef>
+                        </wps:style>
+                        <wps:txbx>
+                          <w:txbxContent>
+                            <w:p>
+                              <w:pPr>
+                                <w:pStyle w:val="NormalWeb"/>
+                                <w:spacing w:before="0" w:beforeAutospacing="0" w:after="0" w:afterAutospacing="0" w:line="276" w:lineRule="auto"/>
+                                <w:jc w:val="center"/>
+                              </w:pPr>
+                              <w:r>
+                                <w:rPr>
+                                  <w:rFonts w:ascii="Palatino Linotype" w:eastAsia="Calibri" w:hAnsi="Palatino Linotype"/>
+                                  <w:color w:val="000000"/>
+                                  <w:sz w:val="12"/>
+                                  <w:szCs w:val="12"/>
+                                </w:rPr>
+                                <w:t>Are there more exercises in th</w:t>
+                              </w:r>
+                              <w:r>
+                                <w:rPr>
+                                  <w:rFonts w:ascii="Palatino Linotype" w:eastAsia="Calibri" w:hAnsi="Palatino Linotype"/>
+                                  <w:color w:val="000000"/>
+                                  <w:sz w:val="12"/>
+                                  <w:szCs w:val="12"/>
+                                </w:rPr>
+                                <w:t>is</w:t>
+                              </w:r>
+                              <w:r>
+                                <w:rPr>
+                                  <w:rFonts w:ascii="Palatino Linotype" w:eastAsia="Calibri" w:hAnsi="Palatino Linotype"/>
+                                  <w:color w:val="000000"/>
+                                  <w:sz w:val="12"/>
+                                  <w:szCs w:val="12"/>
+                                </w:rPr>
+                                <w:t xml:space="preserve"> circuit?</w:t>
+                              </w:r>
+                            </w:p>
+                          </w:txbxContent>
+                        </wps:txbx>
+                        <wps:bodyPr rot="0" spcFirstLastPara="0" vert="horz" wrap="square" lIns="0" tIns="0" rIns="0" bIns="0" numCol="1" spcCol="0" rtlCol="0" fromWordArt="0" anchor="ctr" anchorCtr="0" forceAA="0" compatLnSpc="1">
+                          <a:prstTxWarp prst="textNoShape">
+                            <a:avLst/>
+                          </a:prstTxWarp>
+                          <a:noAutofit/>
+                        </wps:bodyPr>
+                      </wps:wsp>
+                      <wps:wsp>
+                        <wps:cNvPr id="47" name="Elbow Connector 13"/>
+                        <wps:cNvCnPr>
+                          <a:stCxn id="44" idx="6"/>
+                          <a:endCxn id="46" idx="1"/>
+                        </wps:cNvCnPr>
+                        <wps:spPr>
+                          <a:xfrm flipV="1">
+                            <a:off x="3880324" y="2592445"/>
+                            <a:ext cx="200034" cy="364"/>
+                          </a:xfrm>
+                          <a:prstGeom prst="straightConnector1">
+                            <a:avLst/>
+                          </a:prstGeom>
+                          <a:ln>
+                            <a:tailEnd type="arrow"/>
+                          </a:ln>
+                        </wps:spPr>
+                        <wps:style>
+                          <a:lnRef idx="1">
+                            <a:schemeClr val="dk1"/>
+                          </a:lnRef>
+                          <a:fillRef idx="0">
+                            <a:schemeClr val="dk1"/>
+                          </a:fillRef>
+                          <a:effectRef idx="0">
+                            <a:schemeClr val="dk1"/>
+                          </a:effectRef>
+                          <a:fontRef idx="minor">
+                            <a:schemeClr val="tx1"/>
+                          </a:fontRef>
+                        </wps:style>
+                        <wps:bodyPr/>
+                      </wps:wsp>
+                      <wps:wsp>
+                        <wps:cNvPr id="48" name="Flowchart: Connector 48"/>
+                        <wps:cNvSpPr/>
+                        <wps:spPr>
+                          <a:xfrm>
+                            <a:off x="4793032" y="1861786"/>
+                            <a:ext cx="382905" cy="351155"/>
+                          </a:xfrm>
+                          <a:prstGeom prst="flowChartConnector">
+                            <a:avLst/>
+                          </a:prstGeom>
+                          <a:noFill/>
+                          <a:ln>
+                            <a:solidFill>
+                              <a:schemeClr val="tx1"/>
+                            </a:solidFill>
+                          </a:ln>
+                        </wps:spPr>
+                        <wps:style>
+                          <a:lnRef idx="2">
+                            <a:schemeClr val="accent1">
+                              <a:shade val="50000"/>
+                            </a:schemeClr>
+                          </a:lnRef>
+                          <a:fillRef idx="1">
+                            <a:schemeClr val="accent1"/>
+                          </a:fillRef>
+                          <a:effectRef idx="0">
+                            <a:schemeClr val="accent1"/>
+                          </a:effectRef>
+                          <a:fontRef idx="minor">
+                            <a:schemeClr val="lt1"/>
+                          </a:fontRef>
+                        </wps:style>
+                        <wps:txbx>
+                          <w:txbxContent>
+                            <w:p>
+                              <w:pPr>
+                                <w:pStyle w:val="NormalWeb"/>
+                                <w:spacing w:before="0" w:beforeAutospacing="0" w:after="0" w:afterAutospacing="0" w:line="276" w:lineRule="auto"/>
+                                <w:jc w:val="center"/>
+                              </w:pPr>
+                              <w:r>
+                                <w:rPr>
+                                  <w:rFonts w:ascii="Palatino Linotype" w:eastAsia="Calibri" w:hAnsi="Palatino Linotype"/>
+                                  <w:color w:val="000000"/>
+                                  <w:sz w:val="12"/>
+                                  <w:szCs w:val="12"/>
+                                </w:rPr>
+                                <w:t>TRUE</w:t>
+                              </w:r>
+                            </w:p>
+                          </w:txbxContent>
+                        </wps:txbx>
+                        <wps:bodyPr rot="0" spcFirstLastPara="0" vert="horz" wrap="square" lIns="0" tIns="0" rIns="0" bIns="0" numCol="1" spcCol="0" rtlCol="0" fromWordArt="0" anchor="ctr" anchorCtr="0" forceAA="0" compatLnSpc="1">
+                          <a:prstTxWarp prst="textNoShape">
+                            <a:avLst/>
+                          </a:prstTxWarp>
+                          <a:noAutofit/>
+                        </wps:bodyPr>
+                      </wps:wsp>
+                      <wps:wsp>
+                        <wps:cNvPr id="49" name="Elbow Connector 13"/>
+                        <wps:cNvCnPr>
+                          <a:stCxn id="46" idx="0"/>
+                          <a:endCxn id="48" idx="4"/>
+                        </wps:cNvCnPr>
+                        <wps:spPr>
+                          <a:xfrm flipV="1">
+                            <a:off x="4984079" y="2212941"/>
+                            <a:ext cx="406" cy="160912"/>
+                          </a:xfrm>
+                          <a:prstGeom prst="straightConnector1">
+                            <a:avLst/>
+                          </a:prstGeom>
+                          <a:ln>
+                            <a:tailEnd type="arrow"/>
+                          </a:ln>
+                        </wps:spPr>
+                        <wps:style>
+                          <a:lnRef idx="1">
+                            <a:schemeClr val="dk1"/>
+                          </a:lnRef>
+                          <a:fillRef idx="0">
+                            <a:schemeClr val="dk1"/>
+                          </a:fillRef>
+                          <a:effectRef idx="0">
+                            <a:schemeClr val="dk1"/>
+                          </a:effectRef>
+                          <a:fontRef idx="minor">
+                            <a:schemeClr val="tx1"/>
+                          </a:fontRef>
+                        </wps:style>
+                        <wps:bodyPr/>
+                      </wps:wsp>
+                      <wps:wsp>
+                        <wps:cNvPr id="50" name="Flowchart: Connector 50"/>
+                        <wps:cNvSpPr/>
+                        <wps:spPr>
+                          <a:xfrm>
+                            <a:off x="4667066" y="2994392"/>
+                            <a:ext cx="645968" cy="603250"/>
+                          </a:xfrm>
+                          <a:prstGeom prst="flowChartConnector">
+                            <a:avLst/>
+                          </a:prstGeom>
+                          <a:noFill/>
+                          <a:ln>
+                            <a:solidFill>
+                              <a:schemeClr val="tx1"/>
+                            </a:solidFill>
+                          </a:ln>
+                        </wps:spPr>
+                        <wps:style>
+                          <a:lnRef idx="2">
+                            <a:schemeClr val="accent1">
+                              <a:shade val="50000"/>
+                            </a:schemeClr>
+                          </a:lnRef>
+                          <a:fillRef idx="1">
+                            <a:schemeClr val="accent1"/>
+                          </a:fillRef>
+                          <a:effectRef idx="0">
+                            <a:schemeClr val="accent1"/>
+                          </a:effectRef>
+                          <a:fontRef idx="minor">
+                            <a:schemeClr val="lt1"/>
+                          </a:fontRef>
+                        </wps:style>
+                        <wps:txbx>
+                          <w:txbxContent>
+                            <w:p>
+                              <w:pPr>
+                                <w:pStyle w:val="NormalWeb"/>
+                                <w:spacing w:before="0" w:beforeAutospacing="0" w:after="0" w:afterAutospacing="0" w:line="276" w:lineRule="auto"/>
+                                <w:jc w:val="center"/>
+                              </w:pPr>
+                              <w:r>
+                                <w:rPr>
+                                  <w:rFonts w:ascii="Palatino Linotype" w:eastAsia="Calibri" w:hAnsi="Palatino Linotype"/>
+                                  <w:color w:val="000000"/>
+                                  <w:sz w:val="12"/>
+                                  <w:szCs w:val="12"/>
+                                </w:rPr>
+                                <w:t>FALSE</w:t>
+                              </w:r>
+                            </w:p>
+                            <w:p>
+                              <w:pPr>
+                                <w:pStyle w:val="NormalWeb"/>
+                                <w:spacing w:before="0" w:beforeAutospacing="0" w:after="0" w:afterAutospacing="0" w:line="276" w:lineRule="auto"/>
+                                <w:jc w:val="center"/>
+                              </w:pPr>
+                              <w:r>
+                                <w:rPr>
+                                  <w:rFonts w:ascii="Palatino Linotype" w:eastAsia="Calibri" w:hAnsi="Palatino Linotype"/>
+                                  <w:color w:val="000000"/>
+                                  <w:sz w:val="12"/>
+                                  <w:szCs w:val="12"/>
+                                </w:rPr>
+                                <w:t>[This circuit is done.]</w:t>
+                              </w:r>
+                            </w:p>
+                          </w:txbxContent>
+                        </wps:txbx>
+                        <wps:bodyPr rot="0" spcFirstLastPara="0" vert="horz" wrap="square" lIns="0" tIns="0" rIns="0" bIns="0" numCol="1" spcCol="0" rtlCol="0" fromWordArt="0" anchor="ctr" anchorCtr="0" forceAA="0" compatLnSpc="1">
+                          <a:prstTxWarp prst="textNoShape">
+                            <a:avLst/>
+                          </a:prstTxWarp>
+                          <a:noAutofit/>
+                        </wps:bodyPr>
+                      </wps:wsp>
+                      <wps:wsp>
+                        <wps:cNvPr id="51" name="Elbow Connector 13"/>
+                        <wps:cNvCnPr>
+                          <a:stCxn id="46" idx="2"/>
+                          <a:endCxn id="50" idx="0"/>
+                        </wps:cNvCnPr>
+                        <wps:spPr>
+                          <a:xfrm>
+                            <a:off x="4984079" y="2811037"/>
+                            <a:ext cx="5971" cy="183355"/>
+                          </a:xfrm>
+                          <a:prstGeom prst="straightConnector1">
+                            <a:avLst/>
+                          </a:prstGeom>
+                          <a:ln>
+                            <a:tailEnd type="arrow"/>
+                          </a:ln>
+                        </wps:spPr>
+                        <wps:style>
+                          <a:lnRef idx="1">
+                            <a:schemeClr val="dk1"/>
+                          </a:lnRef>
+                          <a:fillRef idx="0">
+                            <a:schemeClr val="dk1"/>
+                          </a:fillRef>
+                          <a:effectRef idx="0">
+                            <a:schemeClr val="dk1"/>
+                          </a:effectRef>
+                          <a:fontRef idx="minor">
+                            <a:schemeClr val="tx1"/>
+                          </a:fontRef>
+                        </wps:style>
+                        <wps:bodyPr/>
+                      </wps:wsp>
+                      <wps:wsp>
+                        <wps:cNvPr id="52" name="Flowchart: Process 52"/>
+                        <wps:cNvSpPr/>
+                        <wps:spPr>
+                          <a:xfrm>
+                            <a:off x="7676369" y="1829653"/>
+                            <a:ext cx="1065645" cy="420703"/>
+                          </a:xfrm>
+                          <a:prstGeom prst="flowChartProcess">
+                            <a:avLst/>
+                          </a:prstGeom>
+                          <a:noFill/>
+                        </wps:spPr>
+                        <wps:style>
+                          <a:lnRef idx="2">
+                            <a:schemeClr val="dk1"/>
+                          </a:lnRef>
+                          <a:fillRef idx="1">
+                            <a:schemeClr val="lt1"/>
+                          </a:fillRef>
+                          <a:effectRef idx="0">
+                            <a:schemeClr val="dk1"/>
+                          </a:effectRef>
+                          <a:fontRef idx="minor">
+                            <a:schemeClr val="dk1"/>
+                          </a:fontRef>
+                        </wps:style>
+                        <wps:txbx>
+                          <w:txbxContent>
+                            <w:p>
+                              <w:pPr>
+                                <w:pStyle w:val="FlowchartList"/>
+                                <w:rPr>
+                                  <w:rFonts w:eastAsia="Times New Roman"/>
+                                  <w:color w:val="auto"/>
+                                </w:rPr>
+                              </w:pPr>
+                              <w:r>
+                                <w:t>p = 0</w:t>
+                              </w:r>
+                            </w:p>
+                            <w:p>
+                              <w:pPr>
+                                <w:pStyle w:val="FlowchartList"/>
+                                <w:rPr>
+                                  <w:rFonts w:eastAsia="Times New Roman"/>
+                                  <w:color w:val="auto"/>
+                                </w:rPr>
+                              </w:pPr>
+                              <w:proofErr w:type="spellStart"/>
+                              <w:r>
+                                <w:t>i</w:t>
+                              </w:r>
+                              <w:proofErr w:type="spellEnd"/>
+                              <w:r>
+                                <w:t>++</w:t>
+                              </w:r>
+                            </w:p>
+                            <w:p>
+                              <w:pPr>
+                                <w:pStyle w:val="FlowchartList"/>
+                                <w:rPr>
+                                  <w:rFonts w:eastAsia="Times New Roman"/>
+                                  <w:color w:val="auto"/>
+                                </w:rPr>
+                              </w:pPr>
+                              <w:r>
+                                <w:t>Set transition to “true”</w:t>
+                              </w:r>
+                            </w:p>
+                          </w:txbxContent>
+                        </wps:txbx>
+                        <wps:bodyPr rot="0" spcFirstLastPara="0" vert="horz" wrap="square" lIns="0" tIns="0" rIns="0" bIns="0" numCol="1" spcCol="0" rtlCol="0" fromWordArt="0" anchor="ctr" anchorCtr="0" forceAA="0" compatLnSpc="1">
+                          <a:prstTxWarp prst="textNoShape">
+                            <a:avLst/>
+                          </a:prstTxWarp>
+                          <a:noAutofit/>
+                        </wps:bodyPr>
+                      </wps:wsp>
+                      <wps:wsp>
+                        <wps:cNvPr id="53" name="Elbow Connector 13"/>
+                        <wps:cNvCnPr>
+                          <a:stCxn id="48" idx="6"/>
+                          <a:endCxn id="52" idx="1"/>
+                        </wps:cNvCnPr>
+                        <wps:spPr>
+                          <a:xfrm>
+                            <a:off x="5175937" y="2037364"/>
+                            <a:ext cx="2500432" cy="2641"/>
+                          </a:xfrm>
+                          <a:prstGeom prst="straightConnector1">
+                            <a:avLst/>
+                          </a:prstGeom>
+                          <a:ln>
+                            <a:tailEnd type="arrow"/>
+                          </a:ln>
+                        </wps:spPr>
+                        <wps:style>
+                          <a:lnRef idx="1">
+                            <a:schemeClr val="dk1"/>
+                          </a:lnRef>
+                          <a:fillRef idx="0">
+                            <a:schemeClr val="dk1"/>
+                          </a:fillRef>
+                          <a:effectRef idx="0">
+                            <a:schemeClr val="dk1"/>
+                          </a:effectRef>
+                          <a:fontRef idx="minor">
+                            <a:schemeClr val="tx1"/>
+                          </a:fontRef>
+                        </wps:style>
+                        <wps:bodyPr/>
+                      </wps:wsp>
+                      <wps:wsp>
+                        <wps:cNvPr id="54" name="Elbow Connector 54"/>
+                        <wps:cNvCnPr>
+                          <a:stCxn id="52" idx="3"/>
+                          <a:endCxn id="40" idx="2"/>
+                        </wps:cNvCnPr>
+                        <wps:spPr>
+                          <a:xfrm flipV="1">
+                            <a:off x="8742014" y="1264478"/>
+                            <a:ext cx="132426" cy="775527"/>
+                          </a:xfrm>
+                          <a:prstGeom prst="bentConnector2">
+                            <a:avLst/>
+                          </a:prstGeom>
+                          <a:ln>
+                            <a:tailEnd type="arrow"/>
+                          </a:ln>
+                        </wps:spPr>
+                        <wps:style>
+                          <a:lnRef idx="1">
+                            <a:schemeClr val="dk1"/>
+                          </a:lnRef>
+                          <a:fillRef idx="0">
+                            <a:schemeClr val="dk1"/>
+                          </a:fillRef>
+                          <a:effectRef idx="0">
+                            <a:schemeClr val="dk1"/>
+                          </a:effectRef>
+                          <a:fontRef idx="minor">
+                            <a:schemeClr val="tx1"/>
+                          </a:fontRef>
+                        </wps:style>
+                        <wps:bodyPr/>
+                      </wps:wsp>
+                      <wps:wsp>
+                        <wps:cNvPr id="56" name="Elbow Connector 13"/>
+                        <wps:cNvCnPr>
+                          <a:stCxn id="50" idx="6"/>
+                          <a:endCxn id="57" idx="1"/>
+                        </wps:cNvCnPr>
+                        <wps:spPr>
+                          <a:xfrm flipV="1">
+                            <a:off x="5313034" y="3294861"/>
+                            <a:ext cx="227152" cy="1156"/>
+                          </a:xfrm>
+                          <a:prstGeom prst="straightConnector1">
+                            <a:avLst/>
+                          </a:prstGeom>
+                          <a:ln>
+                            <a:tailEnd type="arrow"/>
+                          </a:ln>
+                        </wps:spPr>
+                        <wps:style>
+                          <a:lnRef idx="1">
+                            <a:schemeClr val="dk1"/>
+                          </a:lnRef>
+                          <a:fillRef idx="0">
+                            <a:schemeClr val="dk1"/>
+                          </a:fillRef>
+                          <a:effectRef idx="0">
+                            <a:schemeClr val="dk1"/>
+                          </a:effectRef>
+                          <a:fontRef idx="minor">
+                            <a:schemeClr val="tx1"/>
+                          </a:fontRef>
+                        </wps:style>
+                        <wps:bodyPr/>
+                      </wps:wsp>
+                      <wps:wsp>
+                        <wps:cNvPr id="57" name="Flowchart: Decision 57"/>
+                        <wps:cNvSpPr/>
+                        <wps:spPr>
+                          <a:xfrm>
+                            <a:off x="5540186" y="3054577"/>
+                            <a:ext cx="1807210" cy="480568"/>
+                          </a:xfrm>
+                          <a:prstGeom prst="flowChartDecision">
+                            <a:avLst/>
+                          </a:prstGeom>
+                          <a:solidFill>
+                            <a:srgbClr val="FFC000"/>
+                          </a:solidFill>
+                        </wps:spPr>
+                        <wps:style>
+                          <a:lnRef idx="2">
+                            <a:schemeClr val="dk1"/>
+                          </a:lnRef>
+                          <a:fillRef idx="1">
+                            <a:schemeClr val="lt1"/>
+                          </a:fillRef>
+                          <a:effectRef idx="0">
+                            <a:schemeClr val="dk1"/>
+                          </a:effectRef>
+                          <a:fontRef idx="minor">
+                            <a:schemeClr val="dk1"/>
+                          </a:fontRef>
+                        </wps:style>
+                        <wps:txbx>
+                          <w:txbxContent>
+                            <w:p>
+                              <w:pPr>
+                                <w:pStyle w:val="NormalWeb"/>
+                                <w:spacing w:before="0" w:beforeAutospacing="0" w:after="0" w:afterAutospacing="0" w:line="276" w:lineRule="auto"/>
+                                <w:jc w:val="center"/>
+                              </w:pPr>
+                              <w:r>
+                                <w:rPr>
+                                  <w:rFonts w:ascii="Palatino Linotype" w:eastAsia="Calibri" w:hAnsi="Palatino Linotype"/>
+                                  <w:color w:val="000000"/>
+                                  <w:sz w:val="12"/>
+                                  <w:szCs w:val="12"/>
+                                </w:rPr>
+                                <w:t>Are there more circuits in this workout?</w:t>
+                              </w:r>
+                            </w:p>
+                          </w:txbxContent>
+                        </wps:txbx>
+                        <wps:bodyPr rot="0" spcFirstLastPara="0" vert="horz" wrap="square" lIns="0" tIns="0" rIns="0" bIns="0" numCol="1" spcCol="0" rtlCol="0" fromWordArt="0" anchor="ctr" anchorCtr="0" forceAA="0" compatLnSpc="1">
+                          <a:prstTxWarp prst="textNoShape">
+                            <a:avLst/>
+                          </a:prstTxWarp>
+                          <a:noAutofit/>
+                        </wps:bodyPr>
                       </wps:wsp>
                     </wpc:wpc>
                   </a:graphicData>
@@ -1296,7 +2976,7 @@
           </mc:Choice>
           <mc:Fallback>
             <w:pict>
-              <v:group id="Canvas 1" o:spid="_x0000_s1026" editas="canvas" style="width:20in;height:1426.3pt;mso-position-horizontal-relative:char;mso-position-vertical-relative:line" coordsize="182880,181140" o:gfxdata="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">
+              <v:group id="Canvas 1" o:spid="_x0000_s1030" editas="canvas" style="width:20in;height:1426.3pt;mso-position-horizontal-relative:char;mso-position-vertical-relative:line" coordsize="182880,181140" o:gfxdata="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">
                 <v:shapetype id="_x0000_t75" coordsize="21600,21600" o:spt="75" o:preferrelative="t" path="m@4@5l@4@11@9@11@9@5xe" filled="f" stroked="f">
                   <v:stroke joinstyle="miter"/>
                   <v:formulas>
@@ -1316,7 +2996,7 @@
                   <v:path o:extrusionok="f" gradientshapeok="t" o:connecttype="rect"/>
                   <o:lock v:ext="edit" aspectratio="t"/>
                 </v:shapetype>
-                <v:shape id="_x0000_s1027" type="#_x0000_t75" style="position:absolute;width:182880;height:181140;visibility:visible;mso-wrap-style:square">
+                <v:shape id="_x0000_s1031" type="#_x0000_t75" style="position:absolute;width:182880;height:181140;visibility:visible;mso-wrap-style:square">
                   <v:fill o:detectmouseclick="t"/>
                   <v:path o:connecttype="none"/>
                 </v:shape>
@@ -1324,7 +3004,7 @@
                   <v:stroke joinstyle="miter"/>
                   <v:path gradientshapeok="t" o:connecttype="rect"/>
                 </v:shapetype>
-                <v:shape id="Flowchart: Process 2" o:spid="_x0000_s1028" type="#_x0000_t109" style="position:absolute;left:2480;top:7378;width:6481;height:1952;visibility:visible;mso-wrap-style:square;v-text-anchor:middle" o:gfxdata="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" filled="f" strokecolor="black [3213]" strokeweight="2pt">
+                <v:shape id="Flowchart: Process 2" o:spid="_x0000_s1032" type="#_x0000_t109" style="position:absolute;left:2480;top:12068;width:6481;height:1951;visibility:visible;mso-wrap-style:square;v-text-anchor:middle" o:gfxdata="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" filled="f" strokecolor="black [3213]" strokeweight="2pt">
                   <v:textbox inset="0,0,0,0">
                     <w:txbxContent>
                       <w:p>
@@ -1361,7 +3041,7 @@
                   <v:stroke joinstyle="miter"/>
                   <v:path gradientshapeok="t" o:connecttype="rect" textboxrect="5400,5400,16200,16200"/>
                 </v:shapetype>
-                <v:shape id="Flowchart: Decision 3" o:spid="_x0000_s1029" type="#_x0000_t110" style="position:absolute;left:11795;top:6515;width:14674;height:3600;visibility:visible;mso-wrap-style:square;v-text-anchor:middle" o:gfxdata="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" filled="f" strokecolor="black [3213]" strokeweight="2pt">
+                <v:shape id="Flowchart: Decision 3" o:spid="_x0000_s1033" type="#_x0000_t110" style="position:absolute;left:16309;top:11205;width:14674;height:3600;visibility:visible;mso-wrap-style:square;v-text-anchor:middle" o:gfxdata="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" filled="f" strokecolor="black [3213]" strokeweight="2pt">
                   <v:textbox inset="0,0,0,0">
                     <w:txbxContent>
                       <w:p>
@@ -1386,7 +3066,7 @@
                 <v:shapetype id="_x0000_t120" coordsize="21600,21600" o:spt="120" path="m10800,qx,10800,10800,21600,21600,10800,10800,xe">
                   <v:path gradientshapeok="t" o:connecttype="custom" o:connectlocs="10800,0;3163,3163;0,10800;3163,18437;10800,21600;18437,18437;21600,10800;18437,3163" textboxrect="3163,3163,18437,18437"/>
                 </v:shapetype>
-                <v:shape id="Flowchart: Connector 4" o:spid="_x0000_s1030" type="#_x0000_t120" style="position:absolute;left:17204;top:1250;width:3831;height:3520;visibility:visible;mso-wrap-style:square;v-text-anchor:middle" o:gfxdata="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" filled="f" strokecolor="black [3213]" strokeweight="2pt">
+                <v:shape id="Flowchart: Connector 4" o:spid="_x0000_s1034" type="#_x0000_t120" style="position:absolute;left:21718;top:5939;width:3831;height:3521;visibility:visible;mso-wrap-style:square;v-text-anchor:middle" o:gfxdata="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" filled="f" strokecolor="black [3213]" strokeweight="2pt">
                   <v:textbox inset="0,0,0,0">
                     <w:txbxContent>
                       <w:p>
@@ -1408,7 +3088,7 @@
                     </w:txbxContent>
                   </v:textbox>
                 </v:shape>
-                <v:shape id="Flowchart: Connector 5" o:spid="_x0000_s1031" type="#_x0000_t120" style="position:absolute;left:17266;top:11545;width:3828;height:3521;visibility:visible;mso-wrap-style:square;v-text-anchor:middle" o:gfxdata="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" filled="f" strokecolor="black [3213]" strokeweight="2pt">
+                <v:shape id="Flowchart: Connector 5" o:spid="_x0000_s1035" type="#_x0000_t120" style="position:absolute;left:21780;top:16939;width:3827;height:3520;visibility:visible;mso-wrap-style:square;v-text-anchor:middle" o:gfxdata="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" filled="f" strokecolor="black [3213]" strokeweight="2pt">
                   <v:textbox inset="0,0,0,0">
                     <w:txbxContent>
                       <w:p>
@@ -1430,7 +3110,7 @@
                     </w:txbxContent>
                   </v:textbox>
                 </v:shape>
-                <v:shape id="Flowchart: Process 6" o:spid="_x0000_s1032" type="#_x0000_t109" style="position:absolute;left:28928;top:1580;width:13884;height:2854;visibility:visible;mso-wrap-style:square;v-text-anchor:middle" o:gfxdata="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" filled="f" strokecolor="black [3213]" strokeweight="2pt">
+                <v:shape id="Flowchart: Process 6" o:spid="_x0000_s1036" type="#_x0000_t109" style="position:absolute;left:33441;top:6269;width:13884;height:2854;visibility:visible;mso-wrap-style:square;v-text-anchor:middle" o:gfxdata="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" filled="f" strokecolor="black [3213]" strokeweight="2pt">
                   <v:textbox inset="0,0,0,0">
                     <w:txbxContent>
                       <w:p>
@@ -1468,7 +3148,7 @@
                     </w:txbxContent>
                   </v:textbox>
                 </v:shape>
-                <v:shape id="Flowchart: Process 7" o:spid="_x0000_s1033" type="#_x0000_t109" style="position:absolute;left:28746;top:11800;width:22356;height:2851;visibility:visible;mso-wrap-style:square;v-text-anchor:middle" o:gfxdata="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" fillcolor="#ffc000" strokecolor="black [3213]" strokeweight="2pt">
+                <v:shape id="Flowchart: Process 7" o:spid="_x0000_s1037" type="#_x0000_t109" style="position:absolute;left:38444;top:11507;width:22356;height:2851;visibility:visible;mso-wrap-style:square;v-text-anchor:middle" o:gfxdata="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" filled="f" strokecolor="black [3213]" strokeweight="2pt">
                   <v:textbox inset="0,0,0,0">
                     <w:txbxContent>
                       <w:p>
@@ -1477,7 +3157,6 @@
                           <w:spacing w:before="0" w:beforeAutospacing="0" w:after="0" w:afterAutospacing="0" w:line="276" w:lineRule="auto"/>
                           <w:jc w:val="center"/>
                         </w:pPr>
-                        <w:bookmarkStart w:id="1" w:name="_GoBack"/>
                         <w:r>
                           <w:rPr>
                             <w:rFonts w:ascii="Palatino Linotype" w:eastAsia="Calibri" w:hAnsi="Palatino Linotype"/>
@@ -1501,16 +3180,7 @@
                             <w:sz w:val="12"/>
                             <w:szCs w:val="12"/>
                           </w:rPr>
-                          <w:t>w</w:t>
-                        </w:r>
-                        <w:r>
-                          <w:rPr>
-                            <w:rFonts w:ascii="Palatino Linotype" w:eastAsia="Calibri" w:hAnsi="Palatino Linotype"/>
-                            <w:color w:val="000000"/>
-                            <w:sz w:val="12"/>
-                            <w:szCs w:val="12"/>
-                          </w:rPr>
-                          <w:t>orkout[</w:t>
+                          <w:t>workout[</w:t>
                         </w:r>
                         <w:proofErr w:type="spellStart"/>
                         <w:r>
@@ -1568,12 +3238,11 @@
                           </w:rPr>
                           <w:t> </w:t>
                         </w:r>
-                        <w:bookmarkEnd w:id="1"/>
                       </w:p>
                     </w:txbxContent>
                   </v:textbox>
                 </v:shape>
-                <v:shape id="Flowchart: Decision 8" o:spid="_x0000_s1034" type="#_x0000_t110" style="position:absolute;left:54091;top:5840;width:11021;height:2701;visibility:visible;mso-wrap-style:square;v-text-anchor:middle" o:gfxdata="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" filled="f" strokecolor="black [3213]" strokeweight="2pt">
+                <v:shape id="Flowchart: Decision 8" o:spid="_x0000_s1038" type="#_x0000_t110" style="position:absolute;left:91256;top:10530;width:11021;height:2700;visibility:visible;mso-wrap-style:square;v-text-anchor:middle" o:gfxdata="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" filled="f" strokecolor="black [3213]" strokeweight="2pt">
                   <v:textbox inset="0,0,0,0">
                     <w:txbxContent>
                       <w:p>
@@ -1595,7 +3264,7 @@
                     </w:txbxContent>
                   </v:textbox>
                 </v:shape>
-                <v:shape id="Flowchart: Connector 9" o:spid="_x0000_s1035" type="#_x0000_t120" style="position:absolute;left:57711;top:579;width:3829;height:3518;visibility:visible;mso-wrap-style:square;v-text-anchor:middle" o:gfxdata="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" filled="f" strokecolor="black [3213]" strokeweight="2pt">
+                <v:shape id="Flowchart: Connector 9" o:spid="_x0000_s1039" type="#_x0000_t120" style="position:absolute;left:94876;top:5268;width:3829;height:3518;visibility:visible;mso-wrap-style:square;v-text-anchor:middle" o:gfxdata="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" filled="f" strokecolor="black [3213]" strokeweight="2pt">
                   <v:textbox inset="0,0,0,0">
                     <w:txbxContent>
                       <w:p>
@@ -1617,7 +3286,7 @@
                     </w:txbxContent>
                   </v:textbox>
                 </v:shape>
-                <v:shape id="Flowchart: Connector 10" o:spid="_x0000_s1036" type="#_x0000_t120" style="position:absolute;left:57719;top:10879;width:3822;height:3517;visibility:visible;mso-wrap-style:square;v-text-anchor:middle" o:gfxdata="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" filled="f" strokecolor="black [3213]" strokeweight="2pt">
+                <v:shape id="Flowchart: Connector 10" o:spid="_x0000_s1040" type="#_x0000_t120" style="position:absolute;left:94884;top:15568;width:3822;height:3518;visibility:visible;mso-wrap-style:square;v-text-anchor:middle" o:gfxdata="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" filled="f" strokecolor="black [3213]" strokeweight="2pt">
                   <v:textbox inset="0,0,0,0">
                     <w:txbxContent>
                       <w:p>
@@ -1643,7 +3312,7 @@
                   <v:stroke joinstyle="miter"/>
                   <v:path gradientshapeok="t" o:connecttype="rect" textboxrect="1018,3163,20582,18437"/>
                 </v:shapetype>
-                <v:shape id="Flowchart: Terminator 11" o:spid="_x0000_s1037" type="#_x0000_t116" style="position:absolute;left:67255;top:1117;width:9859;height:2419;visibility:visible;mso-wrap-style:square;v-text-anchor:middle" o:gfxdata="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" filled="f" strokecolor="black [3213]" strokeweight="2pt">
+                <v:shape id="Flowchart: Terminator 11" o:spid="_x0000_s1041" type="#_x0000_t116" style="position:absolute;left:104420;top:5806;width:9859;height:2419;visibility:visible;mso-wrap-style:square;v-text-anchor:middle" o:gfxdata="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" fillcolor="yellow" strokecolor="black [3213]" strokeweight="2pt">
                   <v:textbox inset="0,0,0,0">
                     <w:txbxContent>
                       <w:p>
@@ -1662,7 +3331,7 @@
                     </w:txbxContent>
                   </v:textbox>
                 </v:shape>
-                <v:shape id="Flowchart: Terminator 12" o:spid="_x0000_s1038" type="#_x0000_t116" style="position:absolute;left:67716;top:11448;width:6119;height:2413;visibility:visible;mso-wrap-style:square;v-text-anchor:middle" o:gfxdata="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" filled="f" strokecolor="black [3213]" strokeweight="2pt">
+                <v:shape id="Flowchart: Terminator 12" o:spid="_x0000_s1042" type="#_x0000_t116" style="position:absolute;left:104881;top:16138;width:6120;height:2413;visibility:visible;mso-wrap-style:square;v-text-anchor:middle" o:gfxdata="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" filled="f" strokecolor="black [3213]" strokeweight="2pt">
                   <v:textbox inset="0,0,0,0">
                     <w:txbxContent>
                       <w:p>
@@ -1688,19 +3357,19 @@
                   <v:path arrowok="t" fillok="f" o:connecttype="none"/>
                   <o:lock v:ext="edit" shapetype="t"/>
                 </v:shapetype>
-                <v:shape id="Elbow Connector 13" o:spid="_x0000_s1039" type="#_x0000_t32" style="position:absolute;left:8961;top:8315;width:2834;height:39;flip:y;visibility:visible;mso-wrap-style:square" o:connectortype="straight" o:gfxdata="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" strokecolor="black [3040]">
+                <v:shape id="Elbow Connector 13" o:spid="_x0000_s1043" type="#_x0000_t32" style="position:absolute;left:8961;top:13005;width:7348;height:38;flip:y;visibility:visible;mso-wrap-style:square" o:connectortype="straight" o:gfxdata="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" strokecolor="black [3040]">
                   <v:stroke endarrow="open"/>
                 </v:shape>
-                <v:shape id="Elbow Connector 13" o:spid="_x0000_s1040" type="#_x0000_t32" style="position:absolute;left:19119;top:4770;width:13;height:1745;flip:x y;visibility:visible;mso-wrap-style:square" o:connectortype="straight" o:gfxdata="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" strokecolor="black [3040]">
+                <v:shape id="Elbow Connector 13" o:spid="_x0000_s1044" type="#_x0000_t32" style="position:absolute;left:23633;top:9460;width:13;height:1745;flip:x y;visibility:visible;mso-wrap-style:square" o:connectortype="straight" o:gfxdata="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" strokecolor="black [3040]">
                   <v:stroke endarrow="open"/>
                 </v:shape>
-                <v:shape id="Elbow Connector 13" o:spid="_x0000_s1041" type="#_x0000_t32" style="position:absolute;left:19132;top:10115;width:48;height:1430;visibility:visible;mso-wrap-style:square" o:connectortype="straight" o:gfxdata="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" strokecolor="black [3040]">
+                <v:shape id="Elbow Connector 13" o:spid="_x0000_s1045" type="#_x0000_t32" style="position:absolute;left:23646;top:14805;width:47;height:2134;visibility:visible;mso-wrap-style:square" o:connectortype="straight" o:gfxdata="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" strokecolor="black [3040]">
                   <v:stroke endarrow="open"/>
                 </v:shape>
-                <v:shape id="Elbow Connector 13" o:spid="_x0000_s1042" type="#_x0000_t32" style="position:absolute;left:21094;top:13226;width:7652;height:80;flip:y;visibility:visible;mso-wrap-style:square" o:connectortype="straight" o:gfxdata="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" strokecolor="black [3040]">
+                <v:shape id="Elbow Connector 13" o:spid="_x0000_s1046" type="#_x0000_t32" style="position:absolute;left:25607;top:18699;width:1591;height:20;visibility:visible;mso-wrap-style:square" o:connectortype="straight" o:gfxdata="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" strokecolor="black [3040]">
                   <v:stroke endarrow="open"/>
                 </v:shape>
-                <v:shape id="Elbow Connector 13" o:spid="_x0000_s1043" type="#_x0000_t32" style="position:absolute;left:21035;top:3007;width:7893;height:3;flip:y;visibility:visible;mso-wrap-style:square" o:connectortype="straight" o:gfxdata="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" strokecolor="black [3040]">
+                <v:shape id="Elbow Connector 13" o:spid="_x0000_s1047" type="#_x0000_t32" style="position:absolute;left:25549;top:7696;width:7892;height:4;flip:y;visibility:visible;mso-wrap-style:square" o:connectortype="straight" o:gfxdata="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" strokecolor="black [3040]">
                   <v:stroke endarrow="open"/>
                 </v:shape>
                 <v:shapetype id="_x0000_t34" coordsize="21600,21600" o:spt="34" o:oned="t" adj="10800" path="m,l@0,0@0,21600,21600,21600e" filled="f">
@@ -1714,25 +3383,30 @@
                   </v:handles>
                   <o:lock v:ext="edit" shapetype="t"/>
                 </v:shapetype>
-                <v:shape id="Elbow Connector 18" o:spid="_x0000_s1044" type="#_x0000_t34" style="position:absolute;left:51102;top:7191;width:2989;height:6035;flip:y;visibility:visible;mso-wrap-style:square" o:connectortype="elbow" o:gfxdata="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" strokecolor="black [3040]">
+                <v:shape id="Elbow Connector 18" o:spid="_x0000_s1048" type="#_x0000_t34" style="position:absolute;left:83618;top:11840;width:4672;height:1058;flip:y;visibility:visible;mso-wrap-style:square" o:connectortype="elbow" o:gfxdata="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" strokecolor="black [3040]">
                   <v:stroke endarrow="open"/>
                 </v:shape>
-                <v:shape id="Elbow Connector 19" o:spid="_x0000_s1045" type="#_x0000_t34" style="position:absolute;left:42812;top:3007;width:11279;height:4184;visibility:visible;mso-wrap-style:square" o:connectortype="elbow" o:gfxdata="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" adj="18770" strokecolor="black [3040]">
+                <v:shapetype id="_x0000_t33" coordsize="21600,21600" o:spt="33" o:oned="t" path="m,l21600,r,21600e" filled="f">
+                  <v:stroke joinstyle="miter"/>
+                  <v:path arrowok="t" fillok="f" o:connecttype="none"/>
+                  <o:lock v:ext="edit" shapetype="t"/>
+                </v:shapetype>
+                <v:shape id="Elbow Connector 19" o:spid="_x0000_s1049" type="#_x0000_t33" style="position:absolute;left:47325;top:7696;width:41419;height:3340;visibility:visible;mso-wrap-style:square" o:connectortype="elbow" o:gfxdata="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" strokecolor="black [3040]">
                   <v:stroke endarrow="open"/>
                 </v:shape>
-                <v:shape id="Elbow Connector 13" o:spid="_x0000_s1046" type="#_x0000_t32" style="position:absolute;left:59601;top:4097;width:24;height:1743;flip:y;visibility:visible;mso-wrap-style:square" o:connectortype="straight" o:gfxdata="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" strokecolor="black [3040]">
+                <v:shape id="Elbow Connector 13" o:spid="_x0000_s1050" type="#_x0000_t32" style="position:absolute;left:96766;top:8786;width:24;height:1744;flip:y;visibility:visible;mso-wrap-style:square" o:connectortype="straight" o:gfxdata="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" strokecolor="black [3040]">
                   <v:stroke endarrow="open"/>
                 </v:shape>
-                <v:shape id="Elbow Connector 13" o:spid="_x0000_s1047" type="#_x0000_t32" style="position:absolute;left:59601;top:8541;width:29;height:2338;visibility:visible;mso-wrap-style:square" o:connectortype="straight" o:gfxdata="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" strokecolor="black [3040]">
+                <v:shape id="Elbow Connector 13" o:spid="_x0000_s1051" type="#_x0000_t32" style="position:absolute;left:96766;top:13230;width:29;height:2338;visibility:visible;mso-wrap-style:square" o:connectortype="straight" o:gfxdata="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" strokecolor="black [3040]">
                   <v:stroke endarrow="open"/>
                 </v:shape>
-                <v:shape id="Elbow Connector 13" o:spid="_x0000_s1048" type="#_x0000_t32" style="position:absolute;left:61541;top:12638;width:6175;height:17;visibility:visible;mso-wrap-style:square" o:connectortype="straight" o:gfxdata="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" strokecolor="black [3040]">
+                <v:shape id="Elbow Connector 13" o:spid="_x0000_s1052" type="#_x0000_t32" style="position:absolute;left:98706;top:17327;width:6175;height:18;visibility:visible;mso-wrap-style:square" o:connectortype="straight" o:gfxdata="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" strokecolor="black [3040]">
                   <v:stroke endarrow="open"/>
                 </v:shape>
-                <v:shape id="Elbow Connector 13" o:spid="_x0000_s1049" type="#_x0000_t32" style="position:absolute;left:61540;top:2326;width:5715;height:12;flip:y;visibility:visible;mso-wrap-style:square" o:connectortype="straight" o:gfxdata="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" strokecolor="black [3040]">
+                <v:shape id="Elbow Connector 13" o:spid="_x0000_s1053" type="#_x0000_t32" style="position:absolute;left:98705;top:7016;width:5715;height:11;flip:y;visibility:visible;mso-wrap-style:square" o:connectortype="straight" o:gfxdata="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" strokecolor="black [3040]">
                   <v:stroke endarrow="open"/>
                 </v:shape>
-                <v:shape id="Flowchart: Process 24" o:spid="_x0000_s1050" type="#_x0000_t109" style="position:absolute;left:3854;top:51505;width:9483;height:1950;visibility:visible;mso-wrap-style:square;v-text-anchor:middle" o:gfxdata="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" filled="f" strokecolor="black [3213]" strokeweight="2pt">
+                <v:shape id="Flowchart: Process 24" o:spid="_x0000_s1054" type="#_x0000_t109" style="position:absolute;left:3854;top:51505;width:9483;height:1950;visibility:visible;mso-wrap-style:square;v-text-anchor:middle" o:gfxdata="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" filled="f" strokecolor="black [3213]" strokeweight="2pt">
                   <v:textbox inset="0,0,0,0">
                     <w:txbxContent>
                       <w:p>
@@ -1749,7 +3423,17 @@
                             <w:sz w:val="12"/>
                             <w:szCs w:val="12"/>
                           </w:rPr>
-                          <w:t>runCountdownTimer</w:t>
+                          <w:t>runCountdownTim</w:t>
+                        </w:r>
+                        <w:bookmarkStart w:id="1" w:name="_GoBack"/>
+                        <w:r>
+                          <w:rPr>
+                            <w:rFonts w:ascii="Palatino Linotype" w:eastAsia="Calibri" w:hAnsi="Palatino Linotype"/>
+                            <w:color w:val="000000"/>
+                            <w:sz w:val="12"/>
+                            <w:szCs w:val="12"/>
+                          </w:rPr>
+                          <w:t>er</w:t>
                         </w:r>
                         <w:proofErr w:type="spellEnd"/>
                         <w:r>
@@ -1761,30 +3445,345 @@
                           </w:rPr>
                           <w:t>();</w:t>
                         </w:r>
+                        <w:bookmarkEnd w:id="1"/>
                       </w:p>
                     </w:txbxContent>
                   </v:textbox>
                 </v:shape>
-                <v:shapetype id="_x0000_t36" coordsize="21600,21600" o:spt="36" o:oned="t" adj="10800,10800,10800" path="m,l@0,0@0@1@2@1@2,21600,21600,21600e" filled="f">
+                <v:shape id="Flowchart: Decision 27" o:spid="_x0000_s1055" type="#_x0000_t110" style="position:absolute;left:27198;top:16327;width:16135;height:4784;visibility:visible;mso-wrap-style:square;v-text-anchor:middle" o:gfxdata="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" filled="f" strokecolor="black [3213]" strokeweight="2pt">
+                  <v:textbox inset="0,0,0,0">
+                    <w:txbxContent>
+                      <w:p>
+                        <w:pPr>
+                          <w:pStyle w:val="NormalWeb"/>
+                          <w:spacing w:before="0" w:beforeAutospacing="0" w:after="0" w:afterAutospacing="0" w:line="276" w:lineRule="auto"/>
+                          <w:jc w:val="center"/>
+                        </w:pPr>
+                        <w:r>
+                          <w:rPr>
+                            <w:rFonts w:ascii="Palatino Linotype" w:eastAsia="Calibri" w:hAnsi="Palatino Linotype"/>
+                            <w:color w:val="000000"/>
+                            <w:sz w:val="12"/>
+                            <w:szCs w:val="12"/>
+                          </w:rPr>
+                          <w:t>Are there more poses in this exercise?</w:t>
+                        </w:r>
+                      </w:p>
+                    </w:txbxContent>
+                  </v:textbox>
+                </v:shape>
+                <v:shape id="Flowchart: Connector 28" o:spid="_x0000_s1056" type="#_x0000_t120" style="position:absolute;left:33334;top:11230;width:3829;height:3518;visibility:visible;mso-wrap-style:square;v-text-anchor:middle" o:gfxdata="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" filled="f" strokecolor="black [3213]" strokeweight="2pt">
+                  <v:textbox inset="0,0,0,0">
+                    <w:txbxContent>
+                      <w:p>
+                        <w:pPr>
+                          <w:pStyle w:val="NormalWeb"/>
+                          <w:spacing w:before="0" w:beforeAutospacing="0" w:after="0" w:afterAutospacing="0" w:line="276" w:lineRule="auto"/>
+                          <w:jc w:val="center"/>
+                        </w:pPr>
+                        <w:r>
+                          <w:rPr>
+                            <w:rFonts w:ascii="Palatino Linotype" w:eastAsia="Calibri" w:hAnsi="Palatino Linotype"/>
+                            <w:color w:val="000000"/>
+                            <w:sz w:val="12"/>
+                            <w:szCs w:val="12"/>
+                          </w:rPr>
+                          <w:t>TRUE</w:t>
+                        </w:r>
+                      </w:p>
+                    </w:txbxContent>
+                  </v:textbox>
+                </v:shape>
+                <v:shape id="Elbow Connector 13" o:spid="_x0000_s1057" type="#_x0000_t32" style="position:absolute;left:35249;top:14748;width:16;height:1579;flip:x y;visibility:visible;mso-wrap-style:square" o:connectortype="straight" o:gfxdata="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" strokecolor="black [3040]">
+                  <v:stroke endarrow="open"/>
+                </v:shape>
+                <v:shape id="Elbow Connector 13" o:spid="_x0000_s1058" type="#_x0000_t32" style="position:absolute;left:37163;top:12933;width:1281;height:56;flip:y;visibility:visible;mso-wrap-style:square" o:connectortype="straight" o:gfxdata="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" strokecolor="black [3040]">
+                  <v:stroke endarrow="open"/>
+                </v:shape>
+                <v:shape id="Flowchart: Process 31" o:spid="_x0000_s1059" type="#_x0000_t109" style="position:absolute;left:79964;top:11830;width:3654;height:2137;visibility:visible;mso-wrap-style:square;v-text-anchor:middle" o:gfxdata="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" filled="f" strokecolor="black [3213]" strokeweight="2pt">
+                  <v:textbox inset="0,0,0,0">
+                    <w:txbxContent>
+                      <w:p>
+                        <w:pPr>
+                          <w:pStyle w:val="NormalWeb"/>
+                          <w:spacing w:before="0" w:beforeAutospacing="0" w:after="0" w:afterAutospacing="0" w:line="276" w:lineRule="auto"/>
+                          <w:jc w:val="center"/>
+                        </w:pPr>
+                        <w:r>
+                          <w:rPr>
+                            <w:rFonts w:ascii="Palatino Linotype" w:eastAsia="Calibri" w:hAnsi="Palatino Linotype"/>
+                            <w:color w:val="000000"/>
+                            <w:sz w:val="12"/>
+                            <w:szCs w:val="12"/>
+                          </w:rPr>
+                          <w:t>p</w:t>
+                        </w:r>
+                        <w:r>
+                          <w:rPr>
+                            <w:rFonts w:ascii="Palatino Linotype" w:eastAsia="Calibri" w:hAnsi="Palatino Linotype"/>
+                            <w:color w:val="000000"/>
+                            <w:sz w:val="12"/>
+                            <w:szCs w:val="12"/>
+                          </w:rPr>
+                          <w:t>++</w:t>
+                        </w:r>
+                      </w:p>
+                    </w:txbxContent>
+                  </v:textbox>
+                </v:shape>
+                <v:shape id="Elbow Connector 13" o:spid="_x0000_s1060" type="#_x0000_t32" style="position:absolute;left:60800;top:12898;width:19164;height:35;flip:y;visibility:visible;mso-wrap-style:square" o:connectortype="straight" o:gfxdata="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" strokecolor="black [3040]">
+                  <v:stroke endarrow="open"/>
+                </v:shape>
+                <v:shapetype id="_x0000_t128" coordsize="21600,21600" o:spt="128" path="m,l21600,,10800,21600xe">
                   <v:stroke joinstyle="miter"/>
-                  <v:formulas>
-                    <v:f eqn="val #0"/>
-                    <v:f eqn="val #1"/>
-                    <v:f eqn="val #2"/>
-                    <v:f eqn="prod #1 1 2"/>
-                    <v:f eqn="mid #0 #2"/>
-                    <v:f eqn="mid #1 height"/>
-                  </v:formulas>
-                  <v:path arrowok="t" fillok="f" o:connecttype="none"/>
-                  <v:handles>
-                    <v:h position="#0,@3"/>
-                    <v:h position="@4,#1"/>
-                    <v:h position="#2,@5"/>
-                  </v:handles>
-                  <o:lock v:ext="edit" shapetype="t"/>
+                  <v:path gradientshapeok="t" o:connecttype="custom" o:connectlocs="10800,0;5400,10800;10800,21600;16200,10800" textboxrect="5400,0,16200,10800"/>
                 </v:shapetype>
-                <v:shape id="Elbow Connector 25" o:spid="_x0000_s1051" type="#_x0000_t36" style="position:absolute;left:3854;top:2326;width:73260;height:50154;flip:x;visibility:visible;mso-wrap-style:square" o:connectortype="elbow" o:gfxdata="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" adj="-674,6256,22274" strokecolor="black [3040]">
+                <v:shape id="Flowchart: Merge 40" o:spid="_x0000_s1061" type="#_x0000_t128" style="position:absolute;left:87835;top:11036;width:1817;height:1608;visibility:visible;mso-wrap-style:square;v-text-anchor:middle" o:gfxdata="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" filled="f" strokecolor="black [3213]" strokeweight="2pt"/>
+                <v:shape id="Elbow Connector 13" o:spid="_x0000_s1062" type="#_x0000_t32" style="position:absolute;left:89198;top:11840;width:2058;height:40;visibility:visible;mso-wrap-style:square" o:connectortype="straight" o:gfxdata="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" strokecolor="black [3040]">
                   <v:stroke endarrow="open"/>
+                </v:shape>
+                <v:shape id="Flowchart: Connector 44" o:spid="_x0000_s1063" type="#_x0000_t120" style="position:absolute;left:31693;top:22607;width:7110;height:6642;visibility:visible;mso-wrap-style:square;v-text-anchor:middle" o:gfxdata="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" filled="f" strokecolor="black [3213]" strokeweight="2pt">
+                  <v:textbox inset="0,0,0,0">
+                    <w:txbxContent>
+                      <w:p>
+                        <w:pPr>
+                          <w:pStyle w:val="NormalWeb"/>
+                          <w:spacing w:before="0" w:beforeAutospacing="0" w:after="0" w:afterAutospacing="0" w:line="276" w:lineRule="auto"/>
+                          <w:jc w:val="center"/>
+                          <w:rPr>
+                            <w:rFonts w:ascii="Palatino Linotype" w:eastAsia="Calibri" w:hAnsi="Palatino Linotype"/>
+                            <w:color w:val="000000"/>
+                            <w:sz w:val="12"/>
+                            <w:szCs w:val="12"/>
+                          </w:rPr>
+                        </w:pPr>
+                        <w:r>
+                          <w:rPr>
+                            <w:rFonts w:ascii="Palatino Linotype" w:eastAsia="Calibri" w:hAnsi="Palatino Linotype"/>
+                            <w:color w:val="000000"/>
+                            <w:sz w:val="12"/>
+                            <w:szCs w:val="12"/>
+                          </w:rPr>
+                          <w:t>FALSE</w:t>
+                        </w:r>
+                      </w:p>
+                      <w:p>
+                        <w:pPr>
+                          <w:pStyle w:val="NormalWeb"/>
+                          <w:spacing w:before="0" w:beforeAutospacing="0" w:after="0" w:afterAutospacing="0" w:line="276" w:lineRule="auto"/>
+                          <w:jc w:val="center"/>
+                        </w:pPr>
+                        <w:r>
+                          <w:rPr>
+                            <w:rFonts w:ascii="Palatino Linotype" w:eastAsia="Calibri" w:hAnsi="Palatino Linotype"/>
+                            <w:color w:val="000000"/>
+                            <w:sz w:val="12"/>
+                            <w:szCs w:val="12"/>
+                          </w:rPr>
+                          <w:t>[This</w:t>
+                        </w:r>
+                        <w:r>
+                          <w:rPr>
+                            <w:rFonts w:ascii="Palatino Linotype" w:eastAsia="Calibri" w:hAnsi="Palatino Linotype"/>
+                            <w:color w:val="000000"/>
+                            <w:sz w:val="12"/>
+                            <w:szCs w:val="12"/>
+                          </w:rPr>
+                          <w:t xml:space="preserve"> exercise is done.]</w:t>
+                        </w:r>
+                      </w:p>
+                    </w:txbxContent>
+                  </v:textbox>
+                </v:shape>
+                <v:shape id="Elbow Connector 13" o:spid="_x0000_s1064" type="#_x0000_t32" style="position:absolute;left:35248;top:21111;width:17;height:1496;flip:x;visibility:visible;mso-wrap-style:square" o:connectortype="straight" o:gfxdata="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" strokecolor="black [3040]">
+                  <v:stroke endarrow="open"/>
+                </v:shape>
+                <v:shape id="Flowchart: Decision 46" o:spid="_x0000_s1065" type="#_x0000_t110" style="position:absolute;left:40803;top:23738;width:18074;height:4372;visibility:visible;mso-wrap-style:square;v-text-anchor:middle" o:gfxdata="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" filled="f" strokecolor="black [3200]" strokeweight="2pt">
+                  <v:textbox inset="0,0,0,0">
+                    <w:txbxContent>
+                      <w:p>
+                        <w:pPr>
+                          <w:pStyle w:val="NormalWeb"/>
+                          <w:spacing w:before="0" w:beforeAutospacing="0" w:after="0" w:afterAutospacing="0" w:line="276" w:lineRule="auto"/>
+                          <w:jc w:val="center"/>
+                        </w:pPr>
+                        <w:r>
+                          <w:rPr>
+                            <w:rFonts w:ascii="Palatino Linotype" w:eastAsia="Calibri" w:hAnsi="Palatino Linotype"/>
+                            <w:color w:val="000000"/>
+                            <w:sz w:val="12"/>
+                            <w:szCs w:val="12"/>
+                          </w:rPr>
+                          <w:t>Are there more exercises in th</w:t>
+                        </w:r>
+                        <w:r>
+                          <w:rPr>
+                            <w:rFonts w:ascii="Palatino Linotype" w:eastAsia="Calibri" w:hAnsi="Palatino Linotype"/>
+                            <w:color w:val="000000"/>
+                            <w:sz w:val="12"/>
+                            <w:szCs w:val="12"/>
+                          </w:rPr>
+                          <w:t>is</w:t>
+                        </w:r>
+                        <w:r>
+                          <w:rPr>
+                            <w:rFonts w:ascii="Palatino Linotype" w:eastAsia="Calibri" w:hAnsi="Palatino Linotype"/>
+                            <w:color w:val="000000"/>
+                            <w:sz w:val="12"/>
+                            <w:szCs w:val="12"/>
+                          </w:rPr>
+                          <w:t xml:space="preserve"> circuit?</w:t>
+                        </w:r>
+                      </w:p>
+                    </w:txbxContent>
+                  </v:textbox>
+                </v:shape>
+                <v:shape id="Elbow Connector 13" o:spid="_x0000_s1066" type="#_x0000_t32" style="position:absolute;left:38803;top:25924;width:2000;height:4;flip:y;visibility:visible;mso-wrap-style:square" o:connectortype="straight" o:gfxdata="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" strokecolor="black [3040]">
+                  <v:stroke endarrow="open"/>
+                </v:shape>
+                <v:shape id="Flowchart: Connector 48" o:spid="_x0000_s1067" type="#_x0000_t120" style="position:absolute;left:47930;top:18617;width:3829;height:3512;visibility:visible;mso-wrap-style:square;v-text-anchor:middle" o:gfxdata="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" filled="f" strokecolor="black [3213]" strokeweight="2pt">
+                  <v:textbox inset="0,0,0,0">
+                    <w:txbxContent>
+                      <w:p>
+                        <w:pPr>
+                          <w:pStyle w:val="NormalWeb"/>
+                          <w:spacing w:before="0" w:beforeAutospacing="0" w:after="0" w:afterAutospacing="0" w:line="276" w:lineRule="auto"/>
+                          <w:jc w:val="center"/>
+                        </w:pPr>
+                        <w:r>
+                          <w:rPr>
+                            <w:rFonts w:ascii="Palatino Linotype" w:eastAsia="Calibri" w:hAnsi="Palatino Linotype"/>
+                            <w:color w:val="000000"/>
+                            <w:sz w:val="12"/>
+                            <w:szCs w:val="12"/>
+                          </w:rPr>
+                          <w:t>TRUE</w:t>
+                        </w:r>
+                      </w:p>
+                    </w:txbxContent>
+                  </v:textbox>
+                </v:shape>
+                <v:shape id="Elbow Connector 13" o:spid="_x0000_s1068" type="#_x0000_t32" style="position:absolute;left:49840;top:22129;width:4;height:1609;flip:y;visibility:visible;mso-wrap-style:square" o:connectortype="straight" o:gfxdata="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" strokecolor="black [3040]">
+                  <v:stroke endarrow="open"/>
+                </v:shape>
+                <v:shape id="Flowchart: Connector 50" o:spid="_x0000_s1069" type="#_x0000_t120" style="position:absolute;left:46670;top:29943;width:6460;height:6033;visibility:visible;mso-wrap-style:square;v-text-anchor:middle" o:gfxdata="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" filled="f" strokecolor="black [3213]" strokeweight="2pt">
+                  <v:textbox inset="0,0,0,0">
+                    <w:txbxContent>
+                      <w:p>
+                        <w:pPr>
+                          <w:pStyle w:val="NormalWeb"/>
+                          <w:spacing w:before="0" w:beforeAutospacing="0" w:after="0" w:afterAutospacing="0" w:line="276" w:lineRule="auto"/>
+                          <w:jc w:val="center"/>
+                        </w:pPr>
+                        <w:r>
+                          <w:rPr>
+                            <w:rFonts w:ascii="Palatino Linotype" w:eastAsia="Calibri" w:hAnsi="Palatino Linotype"/>
+                            <w:color w:val="000000"/>
+                            <w:sz w:val="12"/>
+                            <w:szCs w:val="12"/>
+                          </w:rPr>
+                          <w:t>FALSE</w:t>
+                        </w:r>
+                      </w:p>
+                      <w:p>
+                        <w:pPr>
+                          <w:pStyle w:val="NormalWeb"/>
+                          <w:spacing w:before="0" w:beforeAutospacing="0" w:after="0" w:afterAutospacing="0" w:line="276" w:lineRule="auto"/>
+                          <w:jc w:val="center"/>
+                        </w:pPr>
+                        <w:r>
+                          <w:rPr>
+                            <w:rFonts w:ascii="Palatino Linotype" w:eastAsia="Calibri" w:hAnsi="Palatino Linotype"/>
+                            <w:color w:val="000000"/>
+                            <w:sz w:val="12"/>
+                            <w:szCs w:val="12"/>
+                          </w:rPr>
+                          <w:t>[This circuit is done.]</w:t>
+                        </w:r>
+                      </w:p>
+                    </w:txbxContent>
+                  </v:textbox>
+                </v:shape>
+                <v:shape id="Elbow Connector 13" o:spid="_x0000_s1070" type="#_x0000_t32" style="position:absolute;left:49840;top:28110;width:60;height:1833;visibility:visible;mso-wrap-style:square" o:connectortype="straight" o:gfxdata="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" strokecolor="black [3040]">
+                  <v:stroke endarrow="open"/>
+                </v:shape>
+                <v:shape id="Flowchart: Process 52" o:spid="_x0000_s1071" type="#_x0000_t109" style="position:absolute;left:76763;top:18296;width:10657;height:4207;visibility:visible;mso-wrap-style:square;v-text-anchor:middle" o:gfxdata="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" filled="f" strokecolor="black [3200]" strokeweight="2pt">
+                  <v:textbox inset="0,0,0,0">
+                    <w:txbxContent>
+                      <w:p>
+                        <w:pPr>
+                          <w:pStyle w:val="FlowchartList"/>
+                          <w:rPr>
+                            <w:rFonts w:eastAsia="Times New Roman"/>
+                            <w:color w:val="auto"/>
+                          </w:rPr>
+                        </w:pPr>
+                        <w:r>
+                          <w:t>p = 0</w:t>
+                        </w:r>
+                      </w:p>
+                      <w:p>
+                        <w:pPr>
+                          <w:pStyle w:val="FlowchartList"/>
+                          <w:rPr>
+                            <w:rFonts w:eastAsia="Times New Roman"/>
+                            <w:color w:val="auto"/>
+                          </w:rPr>
+                        </w:pPr>
+                        <w:proofErr w:type="spellStart"/>
+                        <w:r>
+                          <w:t>i</w:t>
+                        </w:r>
+                        <w:proofErr w:type="spellEnd"/>
+                        <w:r>
+                          <w:t>++</w:t>
+                        </w:r>
+                      </w:p>
+                      <w:p>
+                        <w:pPr>
+                          <w:pStyle w:val="FlowchartList"/>
+                          <w:rPr>
+                            <w:rFonts w:eastAsia="Times New Roman"/>
+                            <w:color w:val="auto"/>
+                          </w:rPr>
+                        </w:pPr>
+                        <w:r>
+                          <w:t>Set transition to “true”</w:t>
+                        </w:r>
+                      </w:p>
+                    </w:txbxContent>
+                  </v:textbox>
+                </v:shape>
+                <v:shape id="Elbow Connector 13" o:spid="_x0000_s1072" type="#_x0000_t32" style="position:absolute;left:51759;top:20373;width:25004;height:27;visibility:visible;mso-wrap-style:square" o:connectortype="straight" o:gfxdata="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" strokecolor="black [3040]">
+                  <v:stroke endarrow="open"/>
+                </v:shape>
+                <v:shape id="Elbow Connector 54" o:spid="_x0000_s1073" type="#_x0000_t33" style="position:absolute;left:87420;top:12644;width:1324;height:7756;flip:y;visibility:visible;mso-wrap-style:square" o:connectortype="elbow" o:gfxdata="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" strokecolor="black [3040]">
+                  <v:stroke endarrow="open"/>
+                </v:shape>
+                <v:shape id="Elbow Connector 13" o:spid="_x0000_s1074" type="#_x0000_t32" style="position:absolute;left:53130;top:32948;width:2271;height:12;flip:y;visibility:visible;mso-wrap-style:square" o:connectortype="straight" o:gfxdata="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" strokecolor="black [3040]">
+                  <v:stroke endarrow="open"/>
+                </v:shape>
+                <v:shape id="Flowchart: Decision 57" o:spid="_x0000_s1075" type="#_x0000_t110" style="position:absolute;left:55401;top:30545;width:18072;height:4806;visibility:visible;mso-wrap-style:square;v-text-anchor:middle" o:gfxdata="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" fillcolor="#ffc000" strokecolor="black [3200]" strokeweight="2pt">
+                  <v:textbox inset="0,0,0,0">
+                    <w:txbxContent>
+                      <w:p>
+                        <w:pPr>
+                          <w:pStyle w:val="NormalWeb"/>
+                          <w:spacing w:before="0" w:beforeAutospacing="0" w:after="0" w:afterAutospacing="0" w:line="276" w:lineRule="auto"/>
+                          <w:jc w:val="center"/>
+                        </w:pPr>
+                        <w:r>
+                          <w:rPr>
+                            <w:rFonts w:ascii="Palatino Linotype" w:eastAsia="Calibri" w:hAnsi="Palatino Linotype"/>
+                            <w:color w:val="000000"/>
+                            <w:sz w:val="12"/>
+                            <w:szCs w:val="12"/>
+                          </w:rPr>
+                          <w:t>Are there more circuits in this workout?</w:t>
+                        </w:r>
+                      </w:p>
+                    </w:txbxContent>
+                  </v:textbox>
                 </v:shape>
                 <w10:anchorlock/>
               </v:group>
@@ -1827,6 +3826,146 @@
     </w:lvl>
   </w:abstractNum>
   <w:abstractNum w:abstractNumId="1">
+    <w:nsid w:val="2306574F"/>
+    <w:multiLevelType w:val="hybridMultilevel"/>
+    <w:tmpl w:val="8CAE7BDA"/>
+    <w:lvl w:ilvl="0" w:tplc="BBCC367E">
+      <w:start w:val="1"/>
+      <w:numFmt w:val="bullet"/>
+      <w:lvlText w:val=""/>
+      <w:lvlJc w:val="left"/>
+      <w:pPr>
+        <w:tabs>
+          <w:tab w:val="num" w:pos="720"/>
+        </w:tabs>
+        <w:ind w:left="720" w:hanging="360"/>
+      </w:pPr>
+      <w:rPr>
+        <w:rFonts w:ascii="Symbol" w:hAnsi="Symbol" w:hint="default"/>
+      </w:rPr>
+    </w:lvl>
+    <w:lvl w:ilvl="1" w:tplc="D524785C" w:tentative="1">
+      <w:start w:val="1"/>
+      <w:numFmt w:val="bullet"/>
+      <w:lvlText w:val=""/>
+      <w:lvlJc w:val="left"/>
+      <w:pPr>
+        <w:tabs>
+          <w:tab w:val="num" w:pos="1440"/>
+        </w:tabs>
+        <w:ind w:left="1440" w:hanging="360"/>
+      </w:pPr>
+      <w:rPr>
+        <w:rFonts w:ascii="Symbol" w:hAnsi="Symbol" w:hint="default"/>
+      </w:rPr>
+    </w:lvl>
+    <w:lvl w:ilvl="2" w:tplc="EEACD8C0" w:tentative="1">
+      <w:start w:val="1"/>
+      <w:numFmt w:val="bullet"/>
+      <w:lvlText w:val=""/>
+      <w:lvlJc w:val="left"/>
+      <w:pPr>
+        <w:tabs>
+          <w:tab w:val="num" w:pos="2160"/>
+        </w:tabs>
+        <w:ind w:left="2160" w:hanging="360"/>
+      </w:pPr>
+      <w:rPr>
+        <w:rFonts w:ascii="Symbol" w:hAnsi="Symbol" w:hint="default"/>
+      </w:rPr>
+    </w:lvl>
+    <w:lvl w:ilvl="3" w:tplc="DA662B32" w:tentative="1">
+      <w:start w:val="1"/>
+      <w:numFmt w:val="bullet"/>
+      <w:lvlText w:val=""/>
+      <w:lvlJc w:val="left"/>
+      <w:pPr>
+        <w:tabs>
+          <w:tab w:val="num" w:pos="2880"/>
+        </w:tabs>
+        <w:ind w:left="2880" w:hanging="360"/>
+      </w:pPr>
+      <w:rPr>
+        <w:rFonts w:ascii="Symbol" w:hAnsi="Symbol" w:hint="default"/>
+      </w:rPr>
+    </w:lvl>
+    <w:lvl w:ilvl="4" w:tplc="760ABE8A" w:tentative="1">
+      <w:start w:val="1"/>
+      <w:numFmt w:val="bullet"/>
+      <w:lvlText w:val=""/>
+      <w:lvlJc w:val="left"/>
+      <w:pPr>
+        <w:tabs>
+          <w:tab w:val="num" w:pos="3600"/>
+        </w:tabs>
+        <w:ind w:left="3600" w:hanging="360"/>
+      </w:pPr>
+      <w:rPr>
+        <w:rFonts w:ascii="Symbol" w:hAnsi="Symbol" w:hint="default"/>
+      </w:rPr>
+    </w:lvl>
+    <w:lvl w:ilvl="5" w:tplc="49BAB664" w:tentative="1">
+      <w:start w:val="1"/>
+      <w:numFmt w:val="bullet"/>
+      <w:lvlText w:val=""/>
+      <w:lvlJc w:val="left"/>
+      <w:pPr>
+        <w:tabs>
+          <w:tab w:val="num" w:pos="4320"/>
+        </w:tabs>
+        <w:ind w:left="4320" w:hanging="360"/>
+      </w:pPr>
+      <w:rPr>
+        <w:rFonts w:ascii="Symbol" w:hAnsi="Symbol" w:hint="default"/>
+      </w:rPr>
+    </w:lvl>
+    <w:lvl w:ilvl="6" w:tplc="955C4F00" w:tentative="1">
+      <w:start w:val="1"/>
+      <w:numFmt w:val="bullet"/>
+      <w:lvlText w:val=""/>
+      <w:lvlJc w:val="left"/>
+      <w:pPr>
+        <w:tabs>
+          <w:tab w:val="num" w:pos="5040"/>
+        </w:tabs>
+        <w:ind w:left="5040" w:hanging="360"/>
+      </w:pPr>
+      <w:rPr>
+        <w:rFonts w:ascii="Symbol" w:hAnsi="Symbol" w:hint="default"/>
+      </w:rPr>
+    </w:lvl>
+    <w:lvl w:ilvl="7" w:tplc="17F20DA0" w:tentative="1">
+      <w:start w:val="1"/>
+      <w:numFmt w:val="bullet"/>
+      <w:lvlText w:val=""/>
+      <w:lvlJc w:val="left"/>
+      <w:pPr>
+        <w:tabs>
+          <w:tab w:val="num" w:pos="5760"/>
+        </w:tabs>
+        <w:ind w:left="5760" w:hanging="360"/>
+      </w:pPr>
+      <w:rPr>
+        <w:rFonts w:ascii="Symbol" w:hAnsi="Symbol" w:hint="default"/>
+      </w:rPr>
+    </w:lvl>
+    <w:lvl w:ilvl="8" w:tplc="113A62E0" w:tentative="1">
+      <w:start w:val="1"/>
+      <w:numFmt w:val="bullet"/>
+      <w:lvlText w:val=""/>
+      <w:lvlJc w:val="left"/>
+      <w:pPr>
+        <w:tabs>
+          <w:tab w:val="num" w:pos="6480"/>
+        </w:tabs>
+        <w:ind w:left="6480" w:hanging="360"/>
+      </w:pPr>
+      <w:rPr>
+        <w:rFonts w:ascii="Symbol" w:hAnsi="Symbol" w:hint="default"/>
+      </w:rPr>
+    </w:lvl>
+  </w:abstractNum>
+  <w:abstractNum w:abstractNumId="2">
     <w:nsid w:val="2FC966E0"/>
     <w:multiLevelType w:val="hybridMultilevel"/>
     <w:tmpl w:val="A2C28716"/>
@@ -1943,6 +4082,9 @@
     <w:abstractNumId w:val="0"/>
   </w:num>
   <w:num w:numId="2">
+    <w:abstractNumId w:val="2"/>
+  </w:num>
+  <w:num w:numId="3">
     <w:abstractNumId w:val="1"/>
   </w:num>
 </w:numbering>
@@ -2258,13 +4400,13 @@
     <w:basedOn w:val="ListBullet"/>
     <w:link w:val="FlowchartListChar"/>
     <w:qFormat/>
-    <w:rsid w:val="003404D4"/>
+    <w:rsid w:val="002372E2"/>
     <w:pPr>
       <w:tabs>
         <w:tab w:val="clear" w:pos="360"/>
       </w:tabs>
       <w:spacing w:before="40"/>
-      <w:ind w:left="180" w:hanging="180"/>
+      <w:ind w:left="331" w:hanging="187"/>
       <w:jc w:val="left"/>
     </w:pPr>
     <w:rPr>
@@ -2278,7 +4420,7 @@
     <w:name w:val="Flowchart List Char"/>
     <w:basedOn w:val="DefaultParagraphFont"/>
     <w:link w:val="FlowchartList"/>
-    <w:rsid w:val="003404D4"/>
+    <w:rsid w:val="002372E2"/>
     <w:rPr>
       <w:rFonts w:ascii="Palatino Linotype" w:eastAsia="Calibri" w:hAnsi="Palatino Linotype" w:cs="Times New Roman"/>
       <w:color w:val="000000"/>
@@ -2331,14 +4473,99 @@
   <w:style w:type="paragraph" w:styleId="NormalWeb">
     <w:name w:val="Normal (Web)"/>
     <w:basedOn w:val="Normal"/>
+    <w:link w:val="NormalWebChar"/>
     <w:uiPriority w:val="99"/>
-    <w:semiHidden/>
     <w:unhideWhenUsed/>
     <w:rsid w:val="00D844C7"/>
     <w:pPr>
       <w:spacing w:before="100" w:beforeAutospacing="1" w:after="100" w:afterAutospacing="1" w:line="240" w:lineRule="auto"/>
       <w:jc w:val="left"/>
     </w:pPr>
+    <w:rPr>
+      <w:rFonts w:ascii="Times New Roman" w:eastAsiaTheme="minorEastAsia" w:hAnsi="Times New Roman" w:cs="Times New Roman"/>
+      <w:sz w:val="24"/>
+      <w:szCs w:val="24"/>
+    </w:rPr>
+  </w:style>
+  <w:style w:type="paragraph" w:customStyle="1" w:styleId="FlowchartHeading2">
+    <w:name w:val="Flowchart Heading 2"/>
+    <w:basedOn w:val="Normal"/>
+    <w:link w:val="FlowchartHeading2Char"/>
+    <w:qFormat/>
+    <w:rsid w:val="00D645D7"/>
+    <w:pPr>
+      <w:jc w:val="center"/>
+    </w:pPr>
+    <w:rPr>
+      <w:b/>
+      <w:sz w:val="12"/>
+    </w:rPr>
+  </w:style>
+  <w:style w:type="paragraph" w:styleId="BalloonText">
+    <w:name w:val="Balloon Text"/>
+    <w:basedOn w:val="Normal"/>
+    <w:link w:val="BalloonTextChar"/>
+    <w:uiPriority w:val="99"/>
+    <w:semiHidden/>
+    <w:unhideWhenUsed/>
+    <w:rsid w:val="00903B0E"/>
+    <w:pPr>
+      <w:spacing w:line="240" w:lineRule="auto"/>
+    </w:pPr>
+    <w:rPr>
+      <w:rFonts w:ascii="Tahoma" w:hAnsi="Tahoma" w:cs="Tahoma"/>
+      <w:sz w:val="16"/>
+      <w:szCs w:val="16"/>
+    </w:rPr>
+  </w:style>
+  <w:style w:type="character" w:customStyle="1" w:styleId="FlowchartHeading2Char">
+    <w:name w:val="Flowchart Heading 2 Char"/>
+    <w:basedOn w:val="DefaultParagraphFont"/>
+    <w:link w:val="FlowchartHeading2"/>
+    <w:rsid w:val="00D645D7"/>
+    <w:rPr>
+      <w:rFonts w:ascii="Palatino Linotype" w:hAnsi="Palatino Linotype"/>
+      <w:b/>
+      <w:sz w:val="12"/>
+    </w:rPr>
+  </w:style>
+  <w:style w:type="character" w:customStyle="1" w:styleId="BalloonTextChar">
+    <w:name w:val="Balloon Text Char"/>
+    <w:basedOn w:val="DefaultParagraphFont"/>
+    <w:link w:val="BalloonText"/>
+    <w:uiPriority w:val="99"/>
+    <w:semiHidden/>
+    <w:rsid w:val="00903B0E"/>
+    <w:rPr>
+      <w:rFonts w:ascii="Tahoma" w:hAnsi="Tahoma" w:cs="Tahoma"/>
+      <w:sz w:val="16"/>
+      <w:szCs w:val="16"/>
+    </w:rPr>
+  </w:style>
+  <w:style w:type="paragraph" w:styleId="ListParagraph">
+    <w:name w:val="List Paragraph"/>
+    <w:basedOn w:val="Normal"/>
+    <w:uiPriority w:val="34"/>
+    <w:qFormat/>
+    <w:rsid w:val="0093485C"/>
+    <w:pPr>
+      <w:spacing w:line="240" w:lineRule="auto"/>
+      <w:ind w:left="720"/>
+      <w:contextualSpacing/>
+      <w:jc w:val="left"/>
+    </w:pPr>
+    <w:rPr>
+      <w:rFonts w:ascii="Times New Roman" w:eastAsiaTheme="minorEastAsia" w:hAnsi="Times New Roman" w:cs="Times New Roman"/>
+      <w:sz w:val="24"/>
+      <w:szCs w:val="24"/>
+    </w:rPr>
+  </w:style>
+  <w:style w:type="character" w:customStyle="1" w:styleId="NormalWebChar">
+    <w:name w:val="Normal (Web) Char"/>
+    <w:basedOn w:val="DefaultParagraphFont"/>
+    <w:link w:val="NormalWeb"/>
+    <w:uiPriority w:val="99"/>
+    <w:rsid w:val="009B0F48"/>
     <w:rPr>
       <w:rFonts w:ascii="Times New Roman" w:eastAsiaTheme="minorEastAsia" w:hAnsi="Times New Roman" w:cs="Times New Roman"/>
       <w:sz w:val="24"/>
@@ -2658,13 +4885,13 @@
     <w:basedOn w:val="ListBullet"/>
     <w:link w:val="FlowchartListChar"/>
     <w:qFormat/>
-    <w:rsid w:val="003404D4"/>
+    <w:rsid w:val="002372E2"/>
     <w:pPr>
       <w:tabs>
         <w:tab w:val="clear" w:pos="360"/>
       </w:tabs>
       <w:spacing w:before="40"/>
-      <w:ind w:left="180" w:hanging="180"/>
+      <w:ind w:left="331" w:hanging="187"/>
       <w:jc w:val="left"/>
     </w:pPr>
     <w:rPr>
@@ -2678,7 +4905,7 @@
     <w:name w:val="Flowchart List Char"/>
     <w:basedOn w:val="DefaultParagraphFont"/>
     <w:link w:val="FlowchartList"/>
-    <w:rsid w:val="003404D4"/>
+    <w:rsid w:val="002372E2"/>
     <w:rPr>
       <w:rFonts w:ascii="Palatino Linotype" w:eastAsia="Calibri" w:hAnsi="Palatino Linotype" w:cs="Times New Roman"/>
       <w:color w:val="000000"/>
@@ -2731,14 +4958,99 @@
   <w:style w:type="paragraph" w:styleId="NormalWeb">
     <w:name w:val="Normal (Web)"/>
     <w:basedOn w:val="Normal"/>
+    <w:link w:val="NormalWebChar"/>
     <w:uiPriority w:val="99"/>
-    <w:semiHidden/>
     <w:unhideWhenUsed/>
     <w:rsid w:val="00D844C7"/>
     <w:pPr>
       <w:spacing w:before="100" w:beforeAutospacing="1" w:after="100" w:afterAutospacing="1" w:line="240" w:lineRule="auto"/>
       <w:jc w:val="left"/>
     </w:pPr>
+    <w:rPr>
+      <w:rFonts w:ascii="Times New Roman" w:eastAsiaTheme="minorEastAsia" w:hAnsi="Times New Roman" w:cs="Times New Roman"/>
+      <w:sz w:val="24"/>
+      <w:szCs w:val="24"/>
+    </w:rPr>
+  </w:style>
+  <w:style w:type="paragraph" w:customStyle="1" w:styleId="FlowchartHeading2">
+    <w:name w:val="Flowchart Heading 2"/>
+    <w:basedOn w:val="Normal"/>
+    <w:link w:val="FlowchartHeading2Char"/>
+    <w:qFormat/>
+    <w:rsid w:val="00D645D7"/>
+    <w:pPr>
+      <w:jc w:val="center"/>
+    </w:pPr>
+    <w:rPr>
+      <w:b/>
+      <w:sz w:val="12"/>
+    </w:rPr>
+  </w:style>
+  <w:style w:type="paragraph" w:styleId="BalloonText">
+    <w:name w:val="Balloon Text"/>
+    <w:basedOn w:val="Normal"/>
+    <w:link w:val="BalloonTextChar"/>
+    <w:uiPriority w:val="99"/>
+    <w:semiHidden/>
+    <w:unhideWhenUsed/>
+    <w:rsid w:val="00903B0E"/>
+    <w:pPr>
+      <w:spacing w:line="240" w:lineRule="auto"/>
+    </w:pPr>
+    <w:rPr>
+      <w:rFonts w:ascii="Tahoma" w:hAnsi="Tahoma" w:cs="Tahoma"/>
+      <w:sz w:val="16"/>
+      <w:szCs w:val="16"/>
+    </w:rPr>
+  </w:style>
+  <w:style w:type="character" w:customStyle="1" w:styleId="FlowchartHeading2Char">
+    <w:name w:val="Flowchart Heading 2 Char"/>
+    <w:basedOn w:val="DefaultParagraphFont"/>
+    <w:link w:val="FlowchartHeading2"/>
+    <w:rsid w:val="00D645D7"/>
+    <w:rPr>
+      <w:rFonts w:ascii="Palatino Linotype" w:hAnsi="Palatino Linotype"/>
+      <w:b/>
+      <w:sz w:val="12"/>
+    </w:rPr>
+  </w:style>
+  <w:style w:type="character" w:customStyle="1" w:styleId="BalloonTextChar">
+    <w:name w:val="Balloon Text Char"/>
+    <w:basedOn w:val="DefaultParagraphFont"/>
+    <w:link w:val="BalloonText"/>
+    <w:uiPriority w:val="99"/>
+    <w:semiHidden/>
+    <w:rsid w:val="00903B0E"/>
+    <w:rPr>
+      <w:rFonts w:ascii="Tahoma" w:hAnsi="Tahoma" w:cs="Tahoma"/>
+      <w:sz w:val="16"/>
+      <w:szCs w:val="16"/>
+    </w:rPr>
+  </w:style>
+  <w:style w:type="paragraph" w:styleId="ListParagraph">
+    <w:name w:val="List Paragraph"/>
+    <w:basedOn w:val="Normal"/>
+    <w:uiPriority w:val="34"/>
+    <w:qFormat/>
+    <w:rsid w:val="0093485C"/>
+    <w:pPr>
+      <w:spacing w:line="240" w:lineRule="auto"/>
+      <w:ind w:left="720"/>
+      <w:contextualSpacing/>
+      <w:jc w:val="left"/>
+    </w:pPr>
+    <w:rPr>
+      <w:rFonts w:ascii="Times New Roman" w:eastAsiaTheme="minorEastAsia" w:hAnsi="Times New Roman" w:cs="Times New Roman"/>
+      <w:sz w:val="24"/>
+      <w:szCs w:val="24"/>
+    </w:rPr>
+  </w:style>
+  <w:style w:type="character" w:customStyle="1" w:styleId="NormalWebChar">
+    <w:name w:val="Normal (Web) Char"/>
+    <w:basedOn w:val="DefaultParagraphFont"/>
+    <w:link w:val="NormalWeb"/>
+    <w:uiPriority w:val="99"/>
+    <w:rsid w:val="009B0F48"/>
     <w:rPr>
       <w:rFonts w:ascii="Times New Roman" w:eastAsiaTheme="minorEastAsia" w:hAnsi="Times New Roman" w:cs="Times New Roman"/>
       <w:sz w:val="24"/>

</xml_diff>

<commit_message>
Saving progress on master flowchart.
</commit_message>
<xml_diff>
--- a/flowchart-master.docx
+++ b/flowchart-master.docx
@@ -72,13 +72,7 @@
                               <w:t>Edi</w:t>
                             </w:r>
                             <w:r>
-                              <w:t>t</w:t>
-                            </w:r>
-                            <w:r>
-                              <w:t xml:space="preserve"> Timer Value</w:t>
-                            </w:r>
-                            <w:r>
-                              <w:t>s</w:t>
+                              <w:t>t Timer Values</w:t>
                             </w:r>
                           </w:p>
                         </w:txbxContent>
@@ -118,13 +112,7 @@
                         <w:t>Edi</w:t>
                       </w:r>
                       <w:r>
-                        <w:t>t</w:t>
-                      </w:r>
-                      <w:r>
-                        <w:t xml:space="preserve"> Timer Value</w:t>
-                      </w:r>
-                      <w:r>
-                        <w:t>s</w:t>
+                        <w:t>t Timer Values</w:t>
                       </w:r>
                     </w:p>
                   </w:txbxContent>
@@ -677,6 +665,7 @@
           </mc:Fallback>
         </mc:AlternateContent>
       </w:r>
+      <w:bookmarkStart w:id="0" w:name="_GoBack"/>
       <w:r>
         <w:rPr>
           <w:noProof/>
@@ -895,7 +884,7 @@
                         <wps:cNvSpPr/>
                         <wps:spPr>
                           <a:xfrm>
-                            <a:off x="2178003" y="1693902"/>
+                            <a:off x="2172141" y="1635282"/>
                             <a:ext cx="382778" cy="352044"/>
                           </a:xfrm>
                           <a:prstGeom prst="flowChartConnector">
@@ -1033,7 +1022,7 @@
                         <wps:cNvSpPr/>
                         <wps:spPr>
                           <a:xfrm>
-                            <a:off x="3844471" y="1150777"/>
+                            <a:off x="3209049" y="1670241"/>
                             <a:ext cx="2235564" cy="285115"/>
                           </a:xfrm>
                           <a:prstGeom prst="flowChartProcess">
@@ -1540,9 +1529,9 @@
                           <a:endCxn id="5" idx="0"/>
                         </wps:cNvCnPr>
                         <wps:spPr>
-                          <a:xfrm>
-                            <a:off x="2364655" y="1480557"/>
-                            <a:ext cx="4737" cy="213345"/>
+                          <a:xfrm flipH="1">
+                            <a:off x="2363530" y="1480557"/>
+                            <a:ext cx="1125" cy="154725"/>
                           </a:xfrm>
                           <a:prstGeom prst="straightConnector1">
                             <a:avLst/>
@@ -1571,12 +1560,12 @@
                         <wps:cNvPr id="16" name="Elbow Connector 13"/>
                         <wps:cNvCnPr>
                           <a:stCxn id="5" idx="6"/>
-                          <a:endCxn id="27" idx="1"/>
+                          <a:endCxn id="7" idx="1"/>
                         </wps:cNvCnPr>
                         <wps:spPr>
                           <a:xfrm>
-                            <a:off x="2560781" y="1869924"/>
-                            <a:ext cx="159041" cy="2057"/>
+                            <a:off x="2554919" y="1811304"/>
+                            <a:ext cx="654130" cy="1495"/>
                           </a:xfrm>
                           <a:prstGeom prst="straightConnector1">
                             <a:avLst/>
@@ -1643,8 +1632,8 @@
                         </wps:cNvCnPr>
                         <wps:spPr>
                           <a:xfrm flipV="1">
-                            <a:off x="8361880" y="1184064"/>
-                            <a:ext cx="467133" cy="105814"/>
+                            <a:off x="8257005" y="1184064"/>
+                            <a:ext cx="572008" cy="635115"/>
                           </a:xfrm>
                           <a:prstGeom prst="bentConnector3">
                             <a:avLst>
@@ -1891,17 +1880,7 @@
                                   <w:sz w:val="12"/>
                                   <w:szCs w:val="12"/>
                                 </w:rPr>
-                                <w:t>runCountdownTim</w:t>
-                              </w:r>
-                              <w:bookmarkStart w:id="0" w:name="_GoBack"/>
-                              <w:r>
-                                <w:rPr>
-                                  <w:rFonts w:ascii="Palatino Linotype" w:eastAsia="Calibri" w:hAnsi="Palatino Linotype"/>
-                                  <w:color w:val="000000"/>
-                                  <w:sz w:val="12"/>
-                                  <w:szCs w:val="12"/>
-                                </w:rPr>
-                                <w:t>er</w:t>
+                                <w:t>runCountdownTimer</w:t>
                               </w:r>
                               <w:proofErr w:type="spellEnd"/>
                               <w:r>
@@ -1913,7 +1892,6 @@
                                 </w:rPr>
                                 <w:t>();</w:t>
                               </w:r>
-                              <w:bookmarkEnd w:id="0"/>
                             </w:p>
                           </w:txbxContent>
                         </wps:txbx>
@@ -1929,13 +1907,15 @@
                         <wps:cNvSpPr/>
                         <wps:spPr>
                           <a:xfrm>
-                            <a:off x="2719822" y="1632793"/>
+                            <a:off x="8257005" y="7703322"/>
                             <a:ext cx="1613535" cy="478375"/>
                           </a:xfrm>
                           <a:prstGeom prst="flowChartDecision">
                             <a:avLst/>
                           </a:prstGeom>
-                          <a:noFill/>
+                          <a:solidFill>
+                            <a:srgbClr val="FF0000"/>
+                          </a:solidFill>
                           <a:ln>
                             <a:solidFill>
                               <a:schemeClr val="tx1"/>
@@ -1990,13 +1970,15 @@
                         <wps:cNvSpPr/>
                         <wps:spPr>
                           <a:xfrm>
-                            <a:off x="3333465" y="1123065"/>
+                            <a:off x="8870648" y="7193594"/>
                             <a:ext cx="382905" cy="351790"/>
                           </a:xfrm>
                           <a:prstGeom prst="flowChartConnector">
                             <a:avLst/>
                           </a:prstGeom>
-                          <a:noFill/>
+                          <a:solidFill>
+                            <a:srgbClr val="FF0000"/>
+                          </a:solidFill>
                           <a:ln>
                             <a:solidFill>
                               <a:schemeClr val="tx1"/>
@@ -2054,7 +2036,7 @@
                         </wps:cNvCnPr>
                         <wps:spPr>
                           <a:xfrm flipH="1" flipV="1">
-                            <a:off x="3524918" y="1474855"/>
+                            <a:off x="9062101" y="7545384"/>
                             <a:ext cx="1672" cy="157938"/>
                           </a:xfrm>
                           <a:prstGeom prst="straightConnector1">
@@ -2084,12 +2066,11 @@
                         <wps:cNvPr id="30" name="Elbow Connector 13"/>
                         <wps:cNvCnPr>
                           <a:stCxn id="28" idx="6"/>
-                          <a:endCxn id="7" idx="1"/>
                         </wps:cNvCnPr>
                         <wps:spPr>
                           <a:xfrm flipV="1">
-                            <a:off x="3716370" y="1293335"/>
-                            <a:ext cx="128101" cy="5625"/>
+                            <a:off x="9253553" y="7193578"/>
+                            <a:ext cx="87768" cy="175911"/>
                           </a:xfrm>
                           <a:prstGeom prst="straightConnector1">
                             <a:avLst/>
@@ -2119,8 +2100,8 @@
                         <wps:cNvSpPr/>
                         <wps:spPr>
                           <a:xfrm>
-                            <a:off x="7996406" y="1183011"/>
-                            <a:ext cx="365474" cy="213734"/>
+                            <a:off x="7770560" y="1712312"/>
+                            <a:ext cx="486445" cy="213734"/>
                           </a:xfrm>
                           <a:prstGeom prst="flowChartProcess">
                             <a:avLst/>
@@ -2152,26 +2133,12 @@
                           <w:txbxContent>
                             <w:p>
                               <w:pPr>
-                                <w:pStyle w:val="NormalWeb"/>
-                                <w:spacing w:before="0" w:beforeAutospacing="0" w:after="0" w:afterAutospacing="0" w:line="276" w:lineRule="auto"/>
-                                <w:jc w:val="center"/>
+                                <w:pStyle w:val="FlowchartList"/>
                               </w:pPr>
                               <w:r>
-                                <w:rPr>
-                                  <w:rFonts w:ascii="Palatino Linotype" w:eastAsia="Calibri" w:hAnsi="Palatino Linotype"/>
-                                  <w:color w:val="000000"/>
-                                  <w:sz w:val="12"/>
-                                  <w:szCs w:val="12"/>
-                                </w:rPr>
                                 <w:t>p</w:t>
                               </w:r>
                               <w:r>
-                                <w:rPr>
-                                  <w:rFonts w:ascii="Palatino Linotype" w:eastAsia="Calibri" w:hAnsi="Palatino Linotype"/>
-                                  <w:color w:val="000000"/>
-                                  <w:sz w:val="12"/>
-                                  <w:szCs w:val="12"/>
-                                </w:rPr>
                                 <w:t>++</w:t>
                               </w:r>
                             </w:p>
@@ -2191,9 +2158,9 @@
                           <a:endCxn id="31" idx="1"/>
                         </wps:cNvCnPr>
                         <wps:spPr>
-                          <a:xfrm flipV="1">
-                            <a:off x="6080035" y="1289878"/>
-                            <a:ext cx="1916371" cy="3457"/>
+                          <a:xfrm>
+                            <a:off x="5444613" y="1812799"/>
+                            <a:ext cx="2325947" cy="6380"/>
                           </a:xfrm>
                           <a:prstGeom prst="straightConnector1">
                             <a:avLst/>
@@ -2298,13 +2265,15 @@
                         <wps:cNvSpPr/>
                         <wps:spPr>
                           <a:xfrm>
-                            <a:off x="3169327" y="2260710"/>
+                            <a:off x="8706510" y="8331239"/>
                             <a:ext cx="710997" cy="664197"/>
                           </a:xfrm>
                           <a:prstGeom prst="flowChartConnector">
                             <a:avLst/>
                           </a:prstGeom>
-                          <a:noFill/>
+                          <a:solidFill>
+                            <a:srgbClr val="FF0000"/>
+                          </a:solidFill>
                           <a:ln>
                             <a:solidFill>
                               <a:schemeClr val="tx1"/>
@@ -2393,7 +2362,7 @@
                         </wps:cNvCnPr>
                         <wps:spPr>
                           <a:xfrm flipH="1">
-                            <a:off x="3524826" y="2111168"/>
+                            <a:off x="9062009" y="8181697"/>
                             <a:ext cx="1764" cy="149542"/>
                           </a:xfrm>
                           <a:prstGeom prst="straightConnector1">
@@ -2424,13 +2393,15 @@
                         <wps:cNvSpPr/>
                         <wps:spPr>
                           <a:xfrm>
-                            <a:off x="4080358" y="2373853"/>
+                            <a:off x="9617541" y="8444382"/>
                             <a:ext cx="1807441" cy="437184"/>
                           </a:xfrm>
                           <a:prstGeom prst="flowChartDecision">
                             <a:avLst/>
                           </a:prstGeom>
-                          <a:noFill/>
+                          <a:solidFill>
+                            <a:srgbClr val="FF0000"/>
+                          </a:solidFill>
                         </wps:spPr>
                         <wps:style>
                           <a:lnRef idx="2">
@@ -2499,7 +2470,7 @@
                         </wps:cNvCnPr>
                         <wps:spPr>
                           <a:xfrm flipV="1">
-                            <a:off x="3880324" y="2592445"/>
+                            <a:off x="9417507" y="8662974"/>
                             <a:ext cx="200034" cy="364"/>
                           </a:xfrm>
                           <a:prstGeom prst="straightConnector1">
@@ -2530,13 +2501,15 @@
                         <wps:cNvSpPr/>
                         <wps:spPr>
                           <a:xfrm>
-                            <a:off x="4793032" y="1861786"/>
+                            <a:off x="10330215" y="7932315"/>
                             <a:ext cx="382905" cy="351155"/>
                           </a:xfrm>
                           <a:prstGeom prst="flowChartConnector">
                             <a:avLst/>
                           </a:prstGeom>
-                          <a:noFill/>
+                          <a:solidFill>
+                            <a:srgbClr val="FF0000"/>
+                          </a:solidFill>
                           <a:ln>
                             <a:solidFill>
                               <a:schemeClr val="tx1"/>
@@ -2594,7 +2567,7 @@
                         </wps:cNvCnPr>
                         <wps:spPr>
                           <a:xfrm flipV="1">
-                            <a:off x="4984079" y="2212941"/>
+                            <a:off x="10521262" y="8283470"/>
                             <a:ext cx="406" cy="160912"/>
                           </a:xfrm>
                           <a:prstGeom prst="straightConnector1">
@@ -2625,13 +2598,15 @@
                         <wps:cNvSpPr/>
                         <wps:spPr>
                           <a:xfrm>
-                            <a:off x="4667066" y="2994392"/>
+                            <a:off x="10204249" y="9064921"/>
                             <a:ext cx="645968" cy="603250"/>
                           </a:xfrm>
                           <a:prstGeom prst="flowChartConnector">
                             <a:avLst/>
                           </a:prstGeom>
-                          <a:noFill/>
+                          <a:solidFill>
+                            <a:srgbClr val="FF0000"/>
+                          </a:solidFill>
                           <a:ln>
                             <a:solidFill>
                               <a:schemeClr val="tx1"/>
@@ -2705,7 +2680,7 @@
                         </wps:cNvCnPr>
                         <wps:spPr>
                           <a:xfrm>
-                            <a:off x="4984079" y="2811037"/>
+                            <a:off x="10521262" y="8881566"/>
                             <a:ext cx="5971" cy="183355"/>
                           </a:xfrm>
                           <a:prstGeom prst="straightConnector1">
@@ -2736,13 +2711,15 @@
                         <wps:cNvSpPr/>
                         <wps:spPr>
                           <a:xfrm>
-                            <a:off x="7676369" y="1829653"/>
+                            <a:off x="13213552" y="7900182"/>
                             <a:ext cx="1065645" cy="420703"/>
                           </a:xfrm>
                           <a:prstGeom prst="flowChartProcess">
                             <a:avLst/>
                           </a:prstGeom>
-                          <a:noFill/>
+                          <a:solidFill>
+                            <a:srgbClr val="FF0000"/>
+                          </a:solidFill>
                         </wps:spPr>
                         <wps:style>
                           <a:lnRef idx="2">
@@ -2818,7 +2795,7 @@
                         </wps:cNvCnPr>
                         <wps:spPr>
                           <a:xfrm>
-                            <a:off x="5175937" y="2037364"/>
+                            <a:off x="10713120" y="8107893"/>
                             <a:ext cx="2500432" cy="2641"/>
                           </a:xfrm>
                           <a:prstGeom prst="straightConnector1">
@@ -2848,15 +2825,16 @@
                         <wps:cNvPr id="54" name="Elbow Connector 54"/>
                         <wps:cNvCnPr>
                           <a:stCxn id="52" idx="3"/>
-                          <a:endCxn id="40" idx="2"/>
                         </wps:cNvCnPr>
                         <wps:spPr>
                           <a:xfrm flipV="1">
-                            <a:off x="8742014" y="1264478"/>
-                            <a:ext cx="132426" cy="775527"/>
+                            <a:off x="14279197" y="7858298"/>
+                            <a:ext cx="301626" cy="252236"/>
                           </a:xfrm>
-                          <a:prstGeom prst="bentConnector2">
-                            <a:avLst/>
+                          <a:prstGeom prst="bentConnector3">
+                            <a:avLst>
+                              <a:gd name="adj1" fmla="val 50000"/>
+                            </a:avLst>
                           </a:prstGeom>
                           <a:ln>
                             <a:tailEnd type="arrow"/>
@@ -2886,8 +2864,8 @@
                         </wps:cNvCnPr>
                         <wps:spPr>
                           <a:xfrm flipV="1">
-                            <a:off x="5313034" y="3294861"/>
-                            <a:ext cx="227152" cy="1156"/>
+                            <a:off x="10850217" y="8912636"/>
+                            <a:ext cx="574765" cy="453910"/>
                           </a:xfrm>
                           <a:prstGeom prst="straightConnector1">
                             <a:avLst/>
@@ -2917,14 +2895,14 @@
                         <wps:cNvSpPr/>
                         <wps:spPr>
                           <a:xfrm>
-                            <a:off x="5540186" y="3054577"/>
-                            <a:ext cx="1807210" cy="480568"/>
+                            <a:off x="11424982" y="8444389"/>
+                            <a:ext cx="3201583" cy="936493"/>
                           </a:xfrm>
                           <a:prstGeom prst="flowChartDecision">
                             <a:avLst/>
                           </a:prstGeom>
                           <a:solidFill>
-                            <a:srgbClr val="FFC000"/>
+                            <a:srgbClr val="FF0000"/>
                           </a:solidFill>
                         </wps:spPr>
                         <wps:style>
@@ -2958,6 +2936,15 @@
                                 </w:rPr>
                                 <w:t>Are there more circuits in this workout?</w:t>
                               </w:r>
+                              <w:r>
+                                <w:rPr>
+                                  <w:rFonts w:ascii="Palatino Linotype" w:eastAsia="Calibri" w:hAnsi="Palatino Linotype"/>
+                                  <w:color w:val="000000"/>
+                                  <w:sz w:val="12"/>
+                                  <w:szCs w:val="12"/>
+                                </w:rPr>
+                                <w:t xml:space="preserve">  THIS CONDITION SHOULD NEVER BE TRUE, BECAUSE THIS FUNCTION SHOULD NOT HAVE BEEN CALLED.</w:t>
+                              </w:r>
                             </w:p>
                           </w:txbxContent>
                         </wps:txbx>
@@ -2967,6 +2954,1773 @@
                           </a:prstTxWarp>
                           <a:noAutofit/>
                         </wps:bodyPr>
+                      </wps:wsp>
+                      <wps:wsp>
+                        <wps:cNvPr id="55" name="Flowchart: Connector 55"/>
+                        <wps:cNvSpPr/>
+                        <wps:spPr>
+                          <a:xfrm>
+                            <a:off x="12667420" y="9536612"/>
+                            <a:ext cx="710375" cy="662877"/>
+                          </a:xfrm>
+                          <a:prstGeom prst="flowChartConnector">
+                            <a:avLst/>
+                          </a:prstGeom>
+                          <a:solidFill>
+                            <a:srgbClr val="FF0000"/>
+                          </a:solidFill>
+                          <a:ln>
+                            <a:solidFill>
+                              <a:schemeClr val="tx1"/>
+                            </a:solidFill>
+                          </a:ln>
+                        </wps:spPr>
+                        <wps:style>
+                          <a:lnRef idx="2">
+                            <a:schemeClr val="accent1">
+                              <a:shade val="50000"/>
+                            </a:schemeClr>
+                          </a:lnRef>
+                          <a:fillRef idx="1">
+                            <a:schemeClr val="accent1"/>
+                          </a:fillRef>
+                          <a:effectRef idx="0">
+                            <a:schemeClr val="accent1"/>
+                          </a:effectRef>
+                          <a:fontRef idx="minor">
+                            <a:schemeClr val="lt1"/>
+                          </a:fontRef>
+                        </wps:style>
+                        <wps:txbx>
+                          <w:txbxContent>
+                            <w:p>
+                              <w:pPr>
+                                <w:pStyle w:val="NormalWeb"/>
+                                <w:spacing w:before="0" w:beforeAutospacing="0" w:after="0" w:afterAutospacing="0" w:line="276" w:lineRule="auto"/>
+                                <w:jc w:val="center"/>
+                              </w:pPr>
+                              <w:r>
+                                <w:rPr>
+                                  <w:rFonts w:ascii="Palatino Linotype" w:eastAsia="Calibri" w:hAnsi="Palatino Linotype"/>
+                                  <w:color w:val="000000"/>
+                                  <w:sz w:val="12"/>
+                                  <w:szCs w:val="12"/>
+                                </w:rPr>
+                                <w:t>FALSE</w:t>
+                              </w:r>
+                            </w:p>
+                            <w:p>
+                              <w:pPr>
+                                <w:pStyle w:val="NormalWeb"/>
+                                <w:spacing w:before="0" w:beforeAutospacing="0" w:after="0" w:afterAutospacing="0" w:line="276" w:lineRule="auto"/>
+                                <w:jc w:val="center"/>
+                              </w:pPr>
+                              <w:r>
+                                <w:rPr>
+                                  <w:rFonts w:ascii="Palatino Linotype" w:eastAsia="Calibri" w:hAnsi="Palatino Linotype"/>
+                                  <w:color w:val="000000"/>
+                                  <w:sz w:val="12"/>
+                                  <w:szCs w:val="12"/>
+                                </w:rPr>
+                                <w:t>[Th</w:t>
+                              </w:r>
+                              <w:r>
+                                <w:rPr>
+                                  <w:rFonts w:ascii="Palatino Linotype" w:eastAsia="Calibri" w:hAnsi="Palatino Linotype"/>
+                                  <w:color w:val="000000"/>
+                                  <w:sz w:val="12"/>
+                                  <w:szCs w:val="12"/>
+                                </w:rPr>
+                                <w:t>e workout</w:t>
+                              </w:r>
+                              <w:r>
+                                <w:rPr>
+                                  <w:rFonts w:ascii="Palatino Linotype" w:eastAsia="Calibri" w:hAnsi="Palatino Linotype"/>
+                                  <w:color w:val="000000"/>
+                                  <w:sz w:val="12"/>
+                                  <w:szCs w:val="12"/>
+                                </w:rPr>
+                                <w:t xml:space="preserve"> is done.]</w:t>
+                              </w:r>
+                            </w:p>
+                          </w:txbxContent>
+                        </wps:txbx>
+                        <wps:bodyPr rot="0" spcFirstLastPara="0" vert="horz" wrap="square" lIns="0" tIns="0" rIns="0" bIns="0" numCol="1" spcCol="0" rtlCol="0" fromWordArt="0" anchor="ctr" anchorCtr="0" forceAA="0" compatLnSpc="1">
+                          <a:prstTxWarp prst="textNoShape">
+                            <a:avLst/>
+                          </a:prstTxWarp>
+                          <a:noAutofit/>
+                        </wps:bodyPr>
+                      </wps:wsp>
+                      <wps:wsp>
+                        <wps:cNvPr id="58" name="Elbow Connector 13"/>
+                        <wps:cNvCnPr>
+                          <a:stCxn id="57" idx="2"/>
+                          <a:endCxn id="55" idx="0"/>
+                        </wps:cNvCnPr>
+                        <wps:spPr>
+                          <a:xfrm flipH="1">
+                            <a:off x="13022608" y="9380882"/>
+                            <a:ext cx="3166" cy="155730"/>
+                          </a:xfrm>
+                          <a:prstGeom prst="straightConnector1">
+                            <a:avLst/>
+                          </a:prstGeom>
+                          <a:ln>
+                            <a:tailEnd type="arrow"/>
+                          </a:ln>
+                        </wps:spPr>
+                        <wps:style>
+                          <a:lnRef idx="1">
+                            <a:schemeClr val="dk1"/>
+                          </a:lnRef>
+                          <a:fillRef idx="0">
+                            <a:schemeClr val="dk1"/>
+                          </a:fillRef>
+                          <a:effectRef idx="0">
+                            <a:schemeClr val="dk1"/>
+                          </a:effectRef>
+                          <a:fontRef idx="minor">
+                            <a:schemeClr val="tx1"/>
+                          </a:fontRef>
+                        </wps:style>
+                        <wps:bodyPr/>
+                      </wps:wsp>
+                      <wps:wsp>
+                        <wps:cNvPr id="59" name="Flowchart: Process 59"/>
+                        <wps:cNvSpPr/>
+                        <wps:spPr>
+                          <a:xfrm>
+                            <a:off x="1674181" y="4989214"/>
+                            <a:ext cx="1289291" cy="508648"/>
+                          </a:xfrm>
+                          <a:prstGeom prst="flowChartProcess">
+                            <a:avLst/>
+                          </a:prstGeom>
+                          <a:noFill/>
+                        </wps:spPr>
+                        <wps:style>
+                          <a:lnRef idx="2">
+                            <a:schemeClr val="dk1"/>
+                          </a:lnRef>
+                          <a:fillRef idx="1">
+                            <a:schemeClr val="lt1"/>
+                          </a:fillRef>
+                          <a:effectRef idx="0">
+                            <a:schemeClr val="dk1"/>
+                          </a:effectRef>
+                          <a:fontRef idx="minor">
+                            <a:schemeClr val="dk1"/>
+                          </a:fontRef>
+                        </wps:style>
+                        <wps:txbx>
+                          <w:txbxContent>
+                            <w:p>
+                              <w:pPr>
+                                <w:pStyle w:val="FlowchartList"/>
+                                <w:rPr>
+                                  <w:rFonts w:eastAsia="Times New Roman"/>
+                                  <w:color w:val="auto"/>
+                                </w:rPr>
+                              </w:pPr>
+                              <w:r>
+                                <w:t>Show/hide buttons</w:t>
+                              </w:r>
+                            </w:p>
+                            <w:p>
+                              <w:pPr>
+                                <w:pStyle w:val="FlowchartList"/>
+                                <w:rPr>
+                                  <w:rFonts w:eastAsia="Times New Roman"/>
+                                  <w:color w:val="auto"/>
+                                </w:rPr>
+                              </w:pPr>
+                              <w:proofErr w:type="spellStart"/>
+                              <w:r>
+                                <w:t>timerUI</w:t>
+                              </w:r>
+                              <w:proofErr w:type="spellEnd"/>
+                              <w:r>
+                                <w:t>();</w:t>
+                              </w:r>
+                            </w:p>
+                            <w:p>
+                              <w:pPr>
+                                <w:pStyle w:val="FlowchartList"/>
+                                <w:rPr>
+                                  <w:rFonts w:eastAsia="Times New Roman"/>
+                                  <w:color w:val="auto"/>
+                                </w:rPr>
+                              </w:pPr>
+                              <w:proofErr w:type="spellStart"/>
+                              <w:r>
+                                <w:t>setInterval</w:t>
+                              </w:r>
+                              <w:proofErr w:type="spellEnd"/>
+                              <w:r>
+                                <w:t>: 1 second</w:t>
+                              </w:r>
+                            </w:p>
+                          </w:txbxContent>
+                        </wps:txbx>
+                        <wps:bodyPr rot="0" spcFirstLastPara="0" vert="horz" wrap="square" lIns="0" tIns="0" rIns="0" bIns="0" numCol="1" spcCol="0" rtlCol="0" fromWordArt="0" anchor="ctr" anchorCtr="0" forceAA="0" compatLnSpc="1">
+                          <a:prstTxWarp prst="textNoShape">
+                            <a:avLst/>
+                          </a:prstTxWarp>
+                          <a:noAutofit/>
+                        </wps:bodyPr>
+                      </wps:wsp>
+                      <wps:wsp>
+                        <wps:cNvPr id="60" name="Flowchart: Process 60"/>
+                        <wps:cNvSpPr/>
+                        <wps:spPr>
+                          <a:xfrm>
+                            <a:off x="3122404" y="5055230"/>
+                            <a:ext cx="1171864" cy="382145"/>
+                          </a:xfrm>
+                          <a:prstGeom prst="flowChartProcess">
+                            <a:avLst/>
+                          </a:prstGeom>
+                          <a:noFill/>
+                        </wps:spPr>
+                        <wps:style>
+                          <a:lnRef idx="2">
+                            <a:schemeClr val="dk1"/>
+                          </a:lnRef>
+                          <a:fillRef idx="1">
+                            <a:schemeClr val="lt1"/>
+                          </a:fillRef>
+                          <a:effectRef idx="0">
+                            <a:schemeClr val="dk1"/>
+                          </a:effectRef>
+                          <a:fontRef idx="minor">
+                            <a:schemeClr val="dk1"/>
+                          </a:fontRef>
+                        </wps:style>
+                        <wps:txbx>
+                          <w:txbxContent>
+                            <w:p>
+                              <w:pPr>
+                                <w:pStyle w:val="FlowchartList"/>
+                                <w:rPr>
+                                  <w:rFonts w:eastAsia="Times New Roman"/>
+                                  <w:color w:val="auto"/>
+                                </w:rPr>
+                              </w:pPr>
+                              <w:r>
+                                <w:t>Decrement timer value.</w:t>
+                              </w:r>
+                            </w:p>
+                            <w:p>
+                              <w:pPr>
+                                <w:pStyle w:val="FlowchartList"/>
+                                <w:rPr>
+                                  <w:rFonts w:eastAsia="Times New Roman"/>
+                                  <w:color w:val="auto"/>
+                                </w:rPr>
+                              </w:pPr>
+                              <w:proofErr w:type="spellStart"/>
+                              <w:r>
+                                <w:t>timerUI</w:t>
+                              </w:r>
+                              <w:proofErr w:type="spellEnd"/>
+                              <w:r>
+                                <w:t>();</w:t>
+                              </w:r>
+                            </w:p>
+                          </w:txbxContent>
+                        </wps:txbx>
+                        <wps:bodyPr rot="0" spcFirstLastPara="0" vert="horz" wrap="square" lIns="0" tIns="0" rIns="0" bIns="0" numCol="1" spcCol="0" rtlCol="0" fromWordArt="0" anchor="ctr" anchorCtr="0" forceAA="0" compatLnSpc="1">
+                          <a:prstTxWarp prst="textNoShape">
+                            <a:avLst/>
+                          </a:prstTxWarp>
+                          <a:noAutofit/>
+                        </wps:bodyPr>
+                      </wps:wsp>
+                      <wps:wsp>
+                        <wps:cNvPr id="61" name="Flowchart: Decision 61"/>
+                        <wps:cNvSpPr/>
+                        <wps:spPr>
+                          <a:xfrm>
+                            <a:off x="4473167" y="5007404"/>
+                            <a:ext cx="1102066" cy="478375"/>
+                          </a:xfrm>
+                          <a:prstGeom prst="flowChartDecision">
+                            <a:avLst/>
+                          </a:prstGeom>
+                          <a:noFill/>
+                          <a:ln>
+                            <a:solidFill>
+                              <a:schemeClr val="tx1"/>
+                            </a:solidFill>
+                          </a:ln>
+                        </wps:spPr>
+                        <wps:style>
+                          <a:lnRef idx="2">
+                            <a:schemeClr val="accent1">
+                              <a:shade val="50000"/>
+                            </a:schemeClr>
+                          </a:lnRef>
+                          <a:fillRef idx="1">
+                            <a:schemeClr val="accent1"/>
+                          </a:fillRef>
+                          <a:effectRef idx="0">
+                            <a:schemeClr val="accent1"/>
+                          </a:effectRef>
+                          <a:fontRef idx="minor">
+                            <a:schemeClr val="lt1"/>
+                          </a:fontRef>
+                        </wps:style>
+                        <wps:txbx>
+                          <w:txbxContent>
+                            <w:p>
+                              <w:pPr>
+                                <w:pStyle w:val="NormalWeb"/>
+                                <w:spacing w:before="0" w:beforeAutospacing="0" w:after="0" w:afterAutospacing="0" w:line="276" w:lineRule="auto"/>
+                                <w:jc w:val="center"/>
+                              </w:pPr>
+                              <w:r>
+                                <w:rPr>
+                                  <w:rFonts w:ascii="Palatino Linotype" w:eastAsia="Calibri" w:hAnsi="Palatino Linotype"/>
+                                  <w:color w:val="000000"/>
+                                  <w:sz w:val="12"/>
+                                  <w:szCs w:val="12"/>
+                                </w:rPr>
+                                <w:t>Is timer value between 1 - 5?</w:t>
+                              </w:r>
+                            </w:p>
+                          </w:txbxContent>
+                        </wps:txbx>
+                        <wps:bodyPr rot="0" spcFirstLastPara="0" vert="horz" wrap="square" lIns="0" tIns="0" rIns="0" bIns="0" numCol="1" spcCol="0" rtlCol="0" fromWordArt="0" anchor="ctr" anchorCtr="0" forceAA="0" compatLnSpc="1">
+                          <a:prstTxWarp prst="textNoShape">
+                            <a:avLst/>
+                          </a:prstTxWarp>
+                          <a:noAutofit/>
+                        </wps:bodyPr>
+                      </wps:wsp>
+                      <wps:wsp>
+                        <wps:cNvPr id="62" name="Flowchart: Connector 62"/>
+                        <wps:cNvSpPr/>
+                        <wps:spPr>
+                          <a:xfrm>
+                            <a:off x="4835944" y="4476513"/>
+                            <a:ext cx="382905" cy="351790"/>
+                          </a:xfrm>
+                          <a:prstGeom prst="flowChartConnector">
+                            <a:avLst/>
+                          </a:prstGeom>
+                          <a:noFill/>
+                          <a:ln>
+                            <a:solidFill>
+                              <a:schemeClr val="tx1"/>
+                            </a:solidFill>
+                          </a:ln>
+                        </wps:spPr>
+                        <wps:style>
+                          <a:lnRef idx="2">
+                            <a:schemeClr val="accent1">
+                              <a:shade val="50000"/>
+                            </a:schemeClr>
+                          </a:lnRef>
+                          <a:fillRef idx="1">
+                            <a:schemeClr val="accent1"/>
+                          </a:fillRef>
+                          <a:effectRef idx="0">
+                            <a:schemeClr val="accent1"/>
+                          </a:effectRef>
+                          <a:fontRef idx="minor">
+                            <a:schemeClr val="lt1"/>
+                          </a:fontRef>
+                        </wps:style>
+                        <wps:txbx>
+                          <w:txbxContent>
+                            <w:p>
+                              <w:pPr>
+                                <w:pStyle w:val="NormalWeb"/>
+                                <w:spacing w:before="0" w:beforeAutospacing="0" w:after="0" w:afterAutospacing="0" w:line="276" w:lineRule="auto"/>
+                                <w:jc w:val="center"/>
+                              </w:pPr>
+                              <w:r>
+                                <w:rPr>
+                                  <w:rFonts w:ascii="Palatino Linotype" w:eastAsia="Calibri" w:hAnsi="Palatino Linotype"/>
+                                  <w:color w:val="000000"/>
+                                  <w:sz w:val="12"/>
+                                  <w:szCs w:val="12"/>
+                                </w:rPr>
+                                <w:t>TRUE</w:t>
+                              </w:r>
+                            </w:p>
+                          </w:txbxContent>
+                        </wps:txbx>
+                        <wps:bodyPr rot="0" spcFirstLastPara="0" vert="horz" wrap="square" lIns="0" tIns="0" rIns="0" bIns="0" numCol="1" spcCol="0" rtlCol="0" fromWordArt="0" anchor="ctr" anchorCtr="0" forceAA="0" compatLnSpc="1">
+                          <a:prstTxWarp prst="textNoShape">
+                            <a:avLst/>
+                          </a:prstTxWarp>
+                          <a:noAutofit/>
+                        </wps:bodyPr>
+                      </wps:wsp>
+                      <wps:wsp>
+                        <wps:cNvPr id="63" name="Flowchart: Decision 63"/>
+                        <wps:cNvSpPr/>
+                        <wps:spPr>
+                          <a:xfrm>
+                            <a:off x="5544267" y="4415338"/>
+                            <a:ext cx="1333500" cy="478086"/>
+                          </a:xfrm>
+                          <a:prstGeom prst="flowChartDecision">
+                            <a:avLst/>
+                          </a:prstGeom>
+                          <a:noFill/>
+                          <a:ln>
+                            <a:solidFill>
+                              <a:schemeClr val="tx1"/>
+                            </a:solidFill>
+                          </a:ln>
+                        </wps:spPr>
+                        <wps:style>
+                          <a:lnRef idx="2">
+                            <a:schemeClr val="accent1">
+                              <a:shade val="50000"/>
+                            </a:schemeClr>
+                          </a:lnRef>
+                          <a:fillRef idx="1">
+                            <a:schemeClr val="accent1"/>
+                          </a:fillRef>
+                          <a:effectRef idx="0">
+                            <a:schemeClr val="accent1"/>
+                          </a:effectRef>
+                          <a:fontRef idx="minor">
+                            <a:schemeClr val="lt1"/>
+                          </a:fontRef>
+                        </wps:style>
+                        <wps:txbx>
+                          <w:txbxContent>
+                            <w:p>
+                              <w:pPr>
+                                <w:pStyle w:val="NormalWeb"/>
+                                <w:spacing w:before="0" w:beforeAutospacing="0" w:after="0" w:afterAutospacing="0" w:line="276" w:lineRule="auto"/>
+                                <w:jc w:val="center"/>
+                              </w:pPr>
+                              <w:r>
+                                <w:rPr>
+                                  <w:rFonts w:ascii="Palatino Linotype" w:eastAsia="Calibri" w:hAnsi="Palatino Linotype"/>
+                                  <w:color w:val="000000"/>
+                                  <w:sz w:val="12"/>
+                                  <w:szCs w:val="12"/>
+                                </w:rPr>
+                                <w:t>Is audio on AND transition “false?”</w:t>
+                              </w:r>
+                            </w:p>
+                          </w:txbxContent>
+                        </wps:txbx>
+                        <wps:bodyPr rot="0" spcFirstLastPara="0" vert="horz" wrap="square" lIns="0" tIns="0" rIns="0" bIns="0" numCol="1" spcCol="0" rtlCol="0" fromWordArt="0" anchor="ctr" anchorCtr="0" forceAA="0" compatLnSpc="1">
+                          <a:prstTxWarp prst="textNoShape">
+                            <a:avLst/>
+                          </a:prstTxWarp>
+                          <a:noAutofit/>
+                        </wps:bodyPr>
+                      </wps:wsp>
+                      <wps:wsp>
+                        <wps:cNvPr id="64" name="Elbow Connector 13"/>
+                        <wps:cNvCnPr>
+                          <a:stCxn id="24" idx="3"/>
+                          <a:endCxn id="59" idx="1"/>
+                        </wps:cNvCnPr>
+                        <wps:spPr>
+                          <a:xfrm flipV="1">
+                            <a:off x="1333713" y="5243538"/>
+                            <a:ext cx="340468" cy="4520"/>
+                          </a:xfrm>
+                          <a:prstGeom prst="straightConnector1">
+                            <a:avLst/>
+                          </a:prstGeom>
+                          <a:ln>
+                            <a:tailEnd type="arrow"/>
+                          </a:ln>
+                        </wps:spPr>
+                        <wps:style>
+                          <a:lnRef idx="1">
+                            <a:schemeClr val="dk1"/>
+                          </a:lnRef>
+                          <a:fillRef idx="0">
+                            <a:schemeClr val="dk1"/>
+                          </a:fillRef>
+                          <a:effectRef idx="0">
+                            <a:schemeClr val="dk1"/>
+                          </a:effectRef>
+                          <a:fontRef idx="minor">
+                            <a:schemeClr val="tx1"/>
+                          </a:fontRef>
+                        </wps:style>
+                        <wps:bodyPr/>
+                      </wps:wsp>
+                      <wps:wsp>
+                        <wps:cNvPr id="65" name="Elbow Connector 13"/>
+                        <wps:cNvCnPr>
+                          <a:stCxn id="59" idx="3"/>
+                          <a:endCxn id="60" idx="1"/>
+                        </wps:cNvCnPr>
+                        <wps:spPr>
+                          <a:xfrm>
+                            <a:off x="2963472" y="5243538"/>
+                            <a:ext cx="158932" cy="2765"/>
+                          </a:xfrm>
+                          <a:prstGeom prst="straightConnector1">
+                            <a:avLst/>
+                          </a:prstGeom>
+                          <a:ln>
+                            <a:tailEnd type="arrow"/>
+                          </a:ln>
+                        </wps:spPr>
+                        <wps:style>
+                          <a:lnRef idx="1">
+                            <a:schemeClr val="dk1"/>
+                          </a:lnRef>
+                          <a:fillRef idx="0">
+                            <a:schemeClr val="dk1"/>
+                          </a:fillRef>
+                          <a:effectRef idx="0">
+                            <a:schemeClr val="dk1"/>
+                          </a:effectRef>
+                          <a:fontRef idx="minor">
+                            <a:schemeClr val="tx1"/>
+                          </a:fontRef>
+                        </wps:style>
+                        <wps:bodyPr/>
+                      </wps:wsp>
+                      <wps:wsp>
+                        <wps:cNvPr id="66" name="Elbow Connector 13"/>
+                        <wps:cNvCnPr>
+                          <a:stCxn id="60" idx="3"/>
+                          <a:endCxn id="61" idx="1"/>
+                        </wps:cNvCnPr>
+                        <wps:spPr>
+                          <a:xfrm>
+                            <a:off x="4294268" y="5246303"/>
+                            <a:ext cx="178899" cy="289"/>
+                          </a:xfrm>
+                          <a:prstGeom prst="straightConnector1">
+                            <a:avLst/>
+                          </a:prstGeom>
+                          <a:ln>
+                            <a:tailEnd type="arrow"/>
+                          </a:ln>
+                        </wps:spPr>
+                        <wps:style>
+                          <a:lnRef idx="1">
+                            <a:schemeClr val="dk1"/>
+                          </a:lnRef>
+                          <a:fillRef idx="0">
+                            <a:schemeClr val="dk1"/>
+                          </a:fillRef>
+                          <a:effectRef idx="0">
+                            <a:schemeClr val="dk1"/>
+                          </a:effectRef>
+                          <a:fontRef idx="minor">
+                            <a:schemeClr val="tx1"/>
+                          </a:fontRef>
+                        </wps:style>
+                        <wps:bodyPr/>
+                      </wps:wsp>
+                      <wps:wsp>
+                        <wps:cNvPr id="67" name="Elbow Connector 13"/>
+                        <wps:cNvCnPr>
+                          <a:stCxn id="61" idx="0"/>
+                          <a:endCxn id="62" idx="4"/>
+                        </wps:cNvCnPr>
+                        <wps:spPr>
+                          <a:xfrm flipV="1">
+                            <a:off x="5024200" y="4828303"/>
+                            <a:ext cx="3197" cy="179101"/>
+                          </a:xfrm>
+                          <a:prstGeom prst="straightConnector1">
+                            <a:avLst/>
+                          </a:prstGeom>
+                          <a:ln>
+                            <a:tailEnd type="arrow"/>
+                          </a:ln>
+                        </wps:spPr>
+                        <wps:style>
+                          <a:lnRef idx="1">
+                            <a:schemeClr val="dk1"/>
+                          </a:lnRef>
+                          <a:fillRef idx="0">
+                            <a:schemeClr val="dk1"/>
+                          </a:fillRef>
+                          <a:effectRef idx="0">
+                            <a:schemeClr val="dk1"/>
+                          </a:effectRef>
+                          <a:fontRef idx="minor">
+                            <a:schemeClr val="tx1"/>
+                          </a:fontRef>
+                        </wps:style>
+                        <wps:bodyPr/>
+                      </wps:wsp>
+                      <wps:wsp>
+                        <wps:cNvPr id="68" name="Elbow Connector 13"/>
+                        <wps:cNvCnPr>
+                          <a:stCxn id="62" idx="6"/>
+                          <a:endCxn id="63" idx="1"/>
+                        </wps:cNvCnPr>
+                        <wps:spPr>
+                          <a:xfrm>
+                            <a:off x="5218849" y="4652408"/>
+                            <a:ext cx="325418" cy="1973"/>
+                          </a:xfrm>
+                          <a:prstGeom prst="straightConnector1">
+                            <a:avLst/>
+                          </a:prstGeom>
+                          <a:ln>
+                            <a:tailEnd type="arrow"/>
+                          </a:ln>
+                        </wps:spPr>
+                        <wps:style>
+                          <a:lnRef idx="1">
+                            <a:schemeClr val="dk1"/>
+                          </a:lnRef>
+                          <a:fillRef idx="0">
+                            <a:schemeClr val="dk1"/>
+                          </a:fillRef>
+                          <a:effectRef idx="0">
+                            <a:schemeClr val="dk1"/>
+                          </a:effectRef>
+                          <a:fontRef idx="minor">
+                            <a:schemeClr val="tx1"/>
+                          </a:fontRef>
+                        </wps:style>
+                        <wps:bodyPr/>
+                      </wps:wsp>
+                      <wps:wsp>
+                        <wps:cNvPr id="69" name="Flowchart: Connector 69"/>
+                        <wps:cNvSpPr/>
+                        <wps:spPr>
+                          <a:xfrm>
+                            <a:off x="4610075" y="6086927"/>
+                            <a:ext cx="820793" cy="752733"/>
+                          </a:xfrm>
+                          <a:prstGeom prst="flowChartConnector">
+                            <a:avLst/>
+                          </a:prstGeom>
+                          <a:noFill/>
+                          <a:ln>
+                            <a:solidFill>
+                              <a:schemeClr val="tx1"/>
+                            </a:solidFill>
+                          </a:ln>
+                        </wps:spPr>
+                        <wps:style>
+                          <a:lnRef idx="2">
+                            <a:schemeClr val="accent1">
+                              <a:shade val="50000"/>
+                            </a:schemeClr>
+                          </a:lnRef>
+                          <a:fillRef idx="1">
+                            <a:schemeClr val="accent1"/>
+                          </a:fillRef>
+                          <a:effectRef idx="0">
+                            <a:schemeClr val="accent1"/>
+                          </a:effectRef>
+                          <a:fontRef idx="minor">
+                            <a:schemeClr val="lt1"/>
+                          </a:fontRef>
+                        </wps:style>
+                        <wps:txbx>
+                          <w:txbxContent>
+                            <w:p>
+                              <w:pPr>
+                                <w:pStyle w:val="FlowchartNormal"/>
+                              </w:pPr>
+                              <w:r>
+                                <w:t>FALSE</w:t>
+                              </w:r>
+                            </w:p>
+                            <w:p>
+                              <w:pPr>
+                                <w:pStyle w:val="FlowchartNormal"/>
+                              </w:pPr>
+                              <w:r>
+                                <w:t>[</w:t>
+                              </w:r>
+                              <w:r>
+                                <w:t>Timer is either 0, or greater than 5]</w:t>
+                              </w:r>
+                            </w:p>
+                          </w:txbxContent>
+                        </wps:txbx>
+                        <wps:bodyPr rot="0" spcFirstLastPara="0" vert="horz" wrap="square" lIns="0" tIns="0" rIns="0" bIns="0" numCol="1" spcCol="0" rtlCol="0" fromWordArt="0" anchor="ctr" anchorCtr="0" forceAA="0" compatLnSpc="1">
+                          <a:prstTxWarp prst="textNoShape">
+                            <a:avLst/>
+                          </a:prstTxWarp>
+                          <a:noAutofit/>
+                        </wps:bodyPr>
+                      </wps:wsp>
+                      <wps:wsp>
+                        <wps:cNvPr id="70" name="Elbow Connector 13"/>
+                        <wps:cNvCnPr>
+                          <a:stCxn id="61" idx="2"/>
+                          <a:endCxn id="69" idx="0"/>
+                        </wps:cNvCnPr>
+                        <wps:spPr>
+                          <a:xfrm flipH="1">
+                            <a:off x="5020472" y="5485779"/>
+                            <a:ext cx="3728" cy="601148"/>
+                          </a:xfrm>
+                          <a:prstGeom prst="straightConnector1">
+                            <a:avLst/>
+                          </a:prstGeom>
+                          <a:ln>
+                            <a:tailEnd type="arrow"/>
+                          </a:ln>
+                        </wps:spPr>
+                        <wps:style>
+                          <a:lnRef idx="1">
+                            <a:schemeClr val="dk1"/>
+                          </a:lnRef>
+                          <a:fillRef idx="0">
+                            <a:schemeClr val="dk1"/>
+                          </a:fillRef>
+                          <a:effectRef idx="0">
+                            <a:schemeClr val="dk1"/>
+                          </a:effectRef>
+                          <a:fontRef idx="minor">
+                            <a:schemeClr val="tx1"/>
+                          </a:fontRef>
+                        </wps:style>
+                        <wps:bodyPr/>
+                      </wps:wsp>
+                      <wps:wsp>
+                        <wps:cNvPr id="71" name="Elbow Connector 71"/>
+                        <wps:cNvCnPr>
+                          <a:stCxn id="81" idx="6"/>
+                          <a:endCxn id="25" idx="2"/>
+                        </wps:cNvCnPr>
+                        <wps:spPr>
+                          <a:xfrm flipV="1">
+                            <a:off x="6572024" y="5341846"/>
+                            <a:ext cx="569557" cy="485971"/>
+                          </a:xfrm>
+                          <a:prstGeom prst="bentConnector2">
+                            <a:avLst/>
+                          </a:prstGeom>
+                          <a:ln>
+                            <a:tailEnd type="arrow"/>
+                          </a:ln>
+                        </wps:spPr>
+                        <wps:style>
+                          <a:lnRef idx="1">
+                            <a:schemeClr val="dk1"/>
+                          </a:lnRef>
+                          <a:fillRef idx="0">
+                            <a:schemeClr val="dk1"/>
+                          </a:fillRef>
+                          <a:effectRef idx="0">
+                            <a:schemeClr val="dk1"/>
+                          </a:effectRef>
+                          <a:fontRef idx="minor">
+                            <a:schemeClr val="tx1"/>
+                          </a:fontRef>
+                        </wps:style>
+                        <wps:bodyPr/>
+                      </wps:wsp>
+                      <wps:wsp>
+                        <wps:cNvPr id="72" name="Flowchart: Connector 72"/>
+                        <wps:cNvSpPr/>
+                        <wps:spPr>
+                          <a:xfrm>
+                            <a:off x="6016763" y="3950071"/>
+                            <a:ext cx="382905" cy="351155"/>
+                          </a:xfrm>
+                          <a:prstGeom prst="flowChartConnector">
+                            <a:avLst/>
+                          </a:prstGeom>
+                          <a:noFill/>
+                          <a:ln>
+                            <a:solidFill>
+                              <a:schemeClr val="tx1"/>
+                            </a:solidFill>
+                          </a:ln>
+                        </wps:spPr>
+                        <wps:style>
+                          <a:lnRef idx="2">
+                            <a:schemeClr val="accent1">
+                              <a:shade val="50000"/>
+                            </a:schemeClr>
+                          </a:lnRef>
+                          <a:fillRef idx="1">
+                            <a:schemeClr val="accent1"/>
+                          </a:fillRef>
+                          <a:effectRef idx="0">
+                            <a:schemeClr val="accent1"/>
+                          </a:effectRef>
+                          <a:fontRef idx="minor">
+                            <a:schemeClr val="lt1"/>
+                          </a:fontRef>
+                        </wps:style>
+                        <wps:txbx>
+                          <w:txbxContent>
+                            <w:p>
+                              <w:pPr>
+                                <w:pStyle w:val="NormalWeb"/>
+                                <w:spacing w:before="0" w:beforeAutospacing="0" w:after="0" w:afterAutospacing="0" w:line="276" w:lineRule="auto"/>
+                                <w:jc w:val="center"/>
+                              </w:pPr>
+                              <w:r>
+                                <w:rPr>
+                                  <w:rFonts w:ascii="Palatino Linotype" w:eastAsia="Calibri" w:hAnsi="Palatino Linotype"/>
+                                  <w:color w:val="000000"/>
+                                  <w:sz w:val="12"/>
+                                  <w:szCs w:val="12"/>
+                                </w:rPr>
+                                <w:t>TRUE</w:t>
+                              </w:r>
+                            </w:p>
+                          </w:txbxContent>
+                        </wps:txbx>
+                        <wps:bodyPr rot="0" spcFirstLastPara="0" vert="horz" wrap="square" lIns="0" tIns="0" rIns="0" bIns="0" numCol="1" spcCol="0" rtlCol="0" fromWordArt="0" anchor="ctr" anchorCtr="0" forceAA="0" compatLnSpc="1">
+                          <a:prstTxWarp prst="textNoShape">
+                            <a:avLst/>
+                          </a:prstTxWarp>
+                          <a:noAutofit/>
+                        </wps:bodyPr>
+                      </wps:wsp>
+                      <wps:wsp>
+                        <wps:cNvPr id="73" name="Elbow Connector 13"/>
+                        <wps:cNvCnPr>
+                          <a:stCxn id="63" idx="0"/>
+                          <a:endCxn id="72" idx="4"/>
+                        </wps:cNvCnPr>
+                        <wps:spPr>
+                          <a:xfrm flipH="1" flipV="1">
+                            <a:off x="6208216" y="4301226"/>
+                            <a:ext cx="2801" cy="114112"/>
+                          </a:xfrm>
+                          <a:prstGeom prst="straightConnector1">
+                            <a:avLst/>
+                          </a:prstGeom>
+                          <a:ln>
+                            <a:tailEnd type="arrow"/>
+                          </a:ln>
+                        </wps:spPr>
+                        <wps:style>
+                          <a:lnRef idx="1">
+                            <a:schemeClr val="dk1"/>
+                          </a:lnRef>
+                          <a:fillRef idx="0">
+                            <a:schemeClr val="dk1"/>
+                          </a:fillRef>
+                          <a:effectRef idx="0">
+                            <a:schemeClr val="dk1"/>
+                          </a:effectRef>
+                          <a:fontRef idx="minor">
+                            <a:schemeClr val="tx1"/>
+                          </a:fontRef>
+                        </wps:style>
+                        <wps:bodyPr/>
+                      </wps:wsp>
+                      <wps:wsp>
+                        <wps:cNvPr id="75" name="Flowchart: Process 75"/>
+                        <wps:cNvSpPr/>
+                        <wps:spPr>
+                          <a:xfrm>
+                            <a:off x="6604275" y="3985192"/>
+                            <a:ext cx="1065068" cy="286728"/>
+                          </a:xfrm>
+                          <a:prstGeom prst="flowChartProcess">
+                            <a:avLst/>
+                          </a:prstGeom>
+                          <a:noFill/>
+                        </wps:spPr>
+                        <wps:style>
+                          <a:lnRef idx="2">
+                            <a:schemeClr val="dk1"/>
+                          </a:lnRef>
+                          <a:fillRef idx="1">
+                            <a:schemeClr val="lt1"/>
+                          </a:fillRef>
+                          <a:effectRef idx="0">
+                            <a:schemeClr val="dk1"/>
+                          </a:effectRef>
+                          <a:fontRef idx="minor">
+                            <a:schemeClr val="dk1"/>
+                          </a:fontRef>
+                        </wps:style>
+                        <wps:txbx>
+                          <w:txbxContent>
+                            <w:p>
+                              <w:pPr>
+                                <w:pStyle w:val="FlowchartList"/>
+                                <w:rPr>
+                                  <w:rFonts w:eastAsia="Times New Roman"/>
+                                  <w:color w:val="auto"/>
+                                </w:rPr>
+                              </w:pPr>
+                              <w:r>
+                                <w:t>Play</w:t>
+                              </w:r>
+                              <w:r>
+                                <w:t xml:space="preserve"> “warning” </w:t>
+                              </w:r>
+                              <w:proofErr w:type="spellStart"/>
+                              <w:r>
+                                <w:t>sfx</w:t>
+                              </w:r>
+                              <w:proofErr w:type="spellEnd"/>
+                              <w:r>
+                                <w:t>.</w:t>
+                              </w:r>
+                            </w:p>
+                          </w:txbxContent>
+                        </wps:txbx>
+                        <wps:bodyPr rot="0" spcFirstLastPara="0" vert="horz" wrap="square" lIns="0" tIns="0" rIns="0" bIns="0" numCol="1" spcCol="0" rtlCol="0" fromWordArt="0" anchor="ctr" anchorCtr="0" forceAA="0" compatLnSpc="1">
+                          <a:prstTxWarp prst="textNoShape">
+                            <a:avLst/>
+                          </a:prstTxWarp>
+                          <a:noAutofit/>
+                        </wps:bodyPr>
+                      </wps:wsp>
+                      <wps:wsp>
+                        <wps:cNvPr id="76" name="Elbow Connector 13"/>
+                        <wps:cNvCnPr>
+                          <a:stCxn id="72" idx="6"/>
+                          <a:endCxn id="75" idx="1"/>
+                        </wps:cNvCnPr>
+                        <wps:spPr>
+                          <a:xfrm>
+                            <a:off x="6399668" y="4125649"/>
+                            <a:ext cx="204607" cy="2907"/>
+                          </a:xfrm>
+                          <a:prstGeom prst="straightConnector1">
+                            <a:avLst/>
+                          </a:prstGeom>
+                          <a:ln>
+                            <a:tailEnd type="arrow"/>
+                          </a:ln>
+                        </wps:spPr>
+                        <wps:style>
+                          <a:lnRef idx="1">
+                            <a:schemeClr val="dk1"/>
+                          </a:lnRef>
+                          <a:fillRef idx="0">
+                            <a:schemeClr val="dk1"/>
+                          </a:fillRef>
+                          <a:effectRef idx="0">
+                            <a:schemeClr val="dk1"/>
+                          </a:effectRef>
+                          <a:fontRef idx="minor">
+                            <a:schemeClr val="tx1"/>
+                          </a:fontRef>
+                        </wps:style>
+                        <wps:bodyPr/>
+                      </wps:wsp>
+                      <wps:wsp>
+                        <wps:cNvPr id="77" name="Elbow Connector 77"/>
+                        <wps:cNvCnPr>
+                          <a:stCxn id="75" idx="2"/>
+                          <a:endCxn id="25" idx="0"/>
+                        </wps:cNvCnPr>
+                        <wps:spPr>
+                          <a:xfrm>
+                            <a:off x="7136809" y="4271920"/>
+                            <a:ext cx="4772" cy="844273"/>
+                          </a:xfrm>
+                          <a:prstGeom prst="straightConnector1">
+                            <a:avLst/>
+                          </a:prstGeom>
+                          <a:ln>
+                            <a:tailEnd type="arrow"/>
+                          </a:ln>
+                        </wps:spPr>
+                        <wps:style>
+                          <a:lnRef idx="1">
+                            <a:schemeClr val="dk1"/>
+                          </a:lnRef>
+                          <a:fillRef idx="0">
+                            <a:schemeClr val="dk1"/>
+                          </a:fillRef>
+                          <a:effectRef idx="0">
+                            <a:schemeClr val="dk1"/>
+                          </a:effectRef>
+                          <a:fontRef idx="minor">
+                            <a:schemeClr val="tx1"/>
+                          </a:fontRef>
+                        </wps:style>
+                        <wps:bodyPr/>
+                      </wps:wsp>
+                      <wps:wsp>
+                        <wps:cNvPr id="78" name="Flowchart: Connector 78"/>
+                        <wps:cNvSpPr/>
+                        <wps:spPr>
+                          <a:xfrm>
+                            <a:off x="6017398" y="5055234"/>
+                            <a:ext cx="382270" cy="351790"/>
+                          </a:xfrm>
+                          <a:prstGeom prst="flowChartConnector">
+                            <a:avLst/>
+                          </a:prstGeom>
+                          <a:noFill/>
+                          <a:ln>
+                            <a:solidFill>
+                              <a:schemeClr val="tx1"/>
+                            </a:solidFill>
+                          </a:ln>
+                        </wps:spPr>
+                        <wps:style>
+                          <a:lnRef idx="2">
+                            <a:schemeClr val="accent1">
+                              <a:shade val="50000"/>
+                            </a:schemeClr>
+                          </a:lnRef>
+                          <a:fillRef idx="1">
+                            <a:schemeClr val="accent1"/>
+                          </a:fillRef>
+                          <a:effectRef idx="0">
+                            <a:schemeClr val="accent1"/>
+                          </a:effectRef>
+                          <a:fontRef idx="minor">
+                            <a:schemeClr val="lt1"/>
+                          </a:fontRef>
+                        </wps:style>
+                        <wps:txbx>
+                          <w:txbxContent>
+                            <w:p>
+                              <w:pPr>
+                                <w:pStyle w:val="NormalWeb"/>
+                                <w:spacing w:before="0" w:beforeAutospacing="0" w:after="0" w:afterAutospacing="0" w:line="276" w:lineRule="auto"/>
+                                <w:jc w:val="center"/>
+                              </w:pPr>
+                              <w:r>
+                                <w:rPr>
+                                  <w:rFonts w:ascii="Palatino Linotype" w:eastAsia="Calibri" w:hAnsi="Palatino Linotype"/>
+                                  <w:color w:val="000000"/>
+                                  <w:sz w:val="12"/>
+                                  <w:szCs w:val="12"/>
+                                </w:rPr>
+                                <w:t>FALSE</w:t>
+                              </w:r>
+                            </w:p>
+                          </w:txbxContent>
+                        </wps:txbx>
+                        <wps:bodyPr rot="0" spcFirstLastPara="0" vert="horz" wrap="square" lIns="0" tIns="0" rIns="0" bIns="0" numCol="1" spcCol="0" rtlCol="0" fromWordArt="0" anchor="ctr" anchorCtr="0" forceAA="0" compatLnSpc="1">
+                          <a:prstTxWarp prst="textNoShape">
+                            <a:avLst/>
+                          </a:prstTxWarp>
+                          <a:noAutofit/>
+                        </wps:bodyPr>
+                      </wps:wsp>
+                      <wps:wsp>
+                        <wps:cNvPr id="79" name="Flowchart: Decision 79"/>
+                        <wps:cNvSpPr/>
+                        <wps:spPr>
+                          <a:xfrm>
+                            <a:off x="5598271" y="6315533"/>
+                            <a:ext cx="1211898" cy="296896"/>
+                          </a:xfrm>
+                          <a:prstGeom prst="flowChartDecision">
+                            <a:avLst/>
+                          </a:prstGeom>
+                          <a:noFill/>
+                          <a:ln>
+                            <a:solidFill>
+                              <a:schemeClr val="tx1"/>
+                            </a:solidFill>
+                          </a:ln>
+                        </wps:spPr>
+                        <wps:style>
+                          <a:lnRef idx="2">
+                            <a:schemeClr val="accent1">
+                              <a:shade val="50000"/>
+                            </a:schemeClr>
+                          </a:lnRef>
+                          <a:fillRef idx="1">
+                            <a:schemeClr val="accent1"/>
+                          </a:fillRef>
+                          <a:effectRef idx="0">
+                            <a:schemeClr val="accent1"/>
+                          </a:effectRef>
+                          <a:fontRef idx="minor">
+                            <a:schemeClr val="lt1"/>
+                          </a:fontRef>
+                        </wps:style>
+                        <wps:txbx>
+                          <w:txbxContent>
+                            <w:p>
+                              <w:pPr>
+                                <w:pStyle w:val="NormalWeb"/>
+                                <w:spacing w:before="0" w:beforeAutospacing="0" w:after="0" w:afterAutospacing="0" w:line="276" w:lineRule="auto"/>
+                                <w:jc w:val="center"/>
+                              </w:pPr>
+                              <w:r>
+                                <w:rPr>
+                                  <w:rFonts w:ascii="Palatino Linotype" w:eastAsia="Calibri" w:hAnsi="Palatino Linotype"/>
+                                  <w:color w:val="000000"/>
+                                  <w:sz w:val="12"/>
+                                  <w:szCs w:val="12"/>
+                                </w:rPr>
+                                <w:t>Is timer value 0?</w:t>
+                              </w:r>
+                            </w:p>
+                          </w:txbxContent>
+                        </wps:txbx>
+                        <wps:bodyPr rot="0" spcFirstLastPara="0" vert="horz" wrap="square" lIns="0" tIns="0" rIns="0" bIns="0" numCol="1" spcCol="0" rtlCol="0" fromWordArt="0" anchor="ctr" anchorCtr="0" forceAA="0" compatLnSpc="1">
+                          <a:prstTxWarp prst="textNoShape">
+                            <a:avLst/>
+                          </a:prstTxWarp>
+                          <a:noAutofit/>
+                        </wps:bodyPr>
+                      </wps:wsp>
+                      <wps:wsp>
+                        <wps:cNvPr id="80" name="Elbow Connector 13"/>
+                        <wps:cNvCnPr>
+                          <a:stCxn id="63" idx="2"/>
+                          <a:endCxn id="78" idx="0"/>
+                        </wps:cNvCnPr>
+                        <wps:spPr>
+                          <a:xfrm flipH="1">
+                            <a:off x="6208533" y="4893424"/>
+                            <a:ext cx="2484" cy="161810"/>
+                          </a:xfrm>
+                          <a:prstGeom prst="straightConnector1">
+                            <a:avLst/>
+                          </a:prstGeom>
+                          <a:ln>
+                            <a:tailEnd type="arrow"/>
+                          </a:ln>
+                        </wps:spPr>
+                        <wps:style>
+                          <a:lnRef idx="1">
+                            <a:schemeClr val="dk1"/>
+                          </a:lnRef>
+                          <a:fillRef idx="0">
+                            <a:schemeClr val="dk1"/>
+                          </a:fillRef>
+                          <a:effectRef idx="0">
+                            <a:schemeClr val="dk1"/>
+                          </a:effectRef>
+                          <a:fontRef idx="minor">
+                            <a:schemeClr val="tx1"/>
+                          </a:fontRef>
+                        </wps:style>
+                        <wps:bodyPr/>
+                      </wps:wsp>
+                      <wps:wsp>
+                        <wps:cNvPr id="81" name="Flowchart: Connector 81"/>
+                        <wps:cNvSpPr/>
+                        <wps:spPr>
+                          <a:xfrm>
+                            <a:off x="5826188" y="5485783"/>
+                            <a:ext cx="745836" cy="684068"/>
+                          </a:xfrm>
+                          <a:prstGeom prst="flowChartConnector">
+                            <a:avLst/>
+                          </a:prstGeom>
+                          <a:noFill/>
+                          <a:ln>
+                            <a:solidFill>
+                              <a:schemeClr val="tx1"/>
+                            </a:solidFill>
+                          </a:ln>
+                        </wps:spPr>
+                        <wps:style>
+                          <a:lnRef idx="2">
+                            <a:schemeClr val="accent1">
+                              <a:shade val="50000"/>
+                            </a:schemeClr>
+                          </a:lnRef>
+                          <a:fillRef idx="1">
+                            <a:schemeClr val="accent1"/>
+                          </a:fillRef>
+                          <a:effectRef idx="0">
+                            <a:schemeClr val="accent1"/>
+                          </a:effectRef>
+                          <a:fontRef idx="minor">
+                            <a:schemeClr val="lt1"/>
+                          </a:fontRef>
+                        </wps:style>
+                        <wps:txbx>
+                          <w:txbxContent>
+                            <w:p>
+                              <w:pPr>
+                                <w:pStyle w:val="NormalWeb"/>
+                                <w:spacing w:before="0" w:beforeAutospacing="0" w:after="0" w:afterAutospacing="0" w:line="276" w:lineRule="auto"/>
+                                <w:jc w:val="center"/>
+                              </w:pPr>
+                              <w:r>
+                                <w:rPr>
+                                  <w:rFonts w:ascii="Palatino Linotype" w:eastAsia="Calibri" w:hAnsi="Palatino Linotype"/>
+                                  <w:color w:val="000000"/>
+                                  <w:sz w:val="12"/>
+                                  <w:szCs w:val="12"/>
+                                </w:rPr>
+                                <w:t>FALSE</w:t>
+                              </w:r>
+                            </w:p>
+                            <w:p>
+                              <w:pPr>
+                                <w:pStyle w:val="NormalWeb"/>
+                                <w:spacing w:before="0" w:beforeAutospacing="0" w:after="0" w:afterAutospacing="0" w:line="276" w:lineRule="auto"/>
+                                <w:jc w:val="center"/>
+                              </w:pPr>
+                              <w:r>
+                                <w:rPr>
+                                  <w:rFonts w:ascii="Palatino Linotype" w:eastAsia="Calibri" w:hAnsi="Palatino Linotype"/>
+                                  <w:color w:val="000000"/>
+                                  <w:sz w:val="12"/>
+                                  <w:szCs w:val="12"/>
+                                </w:rPr>
+                                <w:t>[Timer is greater than 5]</w:t>
+                              </w:r>
+                            </w:p>
+                          </w:txbxContent>
+                        </wps:txbx>
+                        <wps:bodyPr rot="0" spcFirstLastPara="0" vert="horz" wrap="square" lIns="0" tIns="0" rIns="0" bIns="0" numCol="1" spcCol="0" rtlCol="0" fromWordArt="0" anchor="ctr" anchorCtr="0" forceAA="0" compatLnSpc="1">
+                          <a:prstTxWarp prst="textNoShape">
+                            <a:avLst/>
+                          </a:prstTxWarp>
+                          <a:noAutofit/>
+                        </wps:bodyPr>
+                      </wps:wsp>
+                      <wps:wsp>
+                        <wps:cNvPr id="82" name="Elbow Connector 13"/>
+                        <wps:cNvCnPr>
+                          <a:stCxn id="69" idx="6"/>
+                          <a:endCxn id="79" idx="1"/>
+                        </wps:cNvCnPr>
+                        <wps:spPr>
+                          <a:xfrm>
+                            <a:off x="5430868" y="6463294"/>
+                            <a:ext cx="167403" cy="687"/>
+                          </a:xfrm>
+                          <a:prstGeom prst="straightConnector1">
+                            <a:avLst/>
+                          </a:prstGeom>
+                          <a:ln>
+                            <a:tailEnd type="arrow"/>
+                          </a:ln>
+                        </wps:spPr>
+                        <wps:style>
+                          <a:lnRef idx="1">
+                            <a:schemeClr val="dk1"/>
+                          </a:lnRef>
+                          <a:fillRef idx="0">
+                            <a:schemeClr val="dk1"/>
+                          </a:fillRef>
+                          <a:effectRef idx="0">
+                            <a:schemeClr val="dk1"/>
+                          </a:effectRef>
+                          <a:fontRef idx="minor">
+                            <a:schemeClr val="tx1"/>
+                          </a:fontRef>
+                        </wps:style>
+                        <wps:bodyPr/>
+                      </wps:wsp>
+                      <wps:wsp>
+                        <wps:cNvPr id="83" name="Elbow Connector 13"/>
+                        <wps:cNvCnPr>
+                          <a:stCxn id="79" idx="0"/>
+                          <a:endCxn id="81" idx="4"/>
+                        </wps:cNvCnPr>
+                        <wps:spPr>
+                          <a:xfrm flipH="1" flipV="1">
+                            <a:off x="6199106" y="6169851"/>
+                            <a:ext cx="5114" cy="145682"/>
+                          </a:xfrm>
+                          <a:prstGeom prst="straightConnector1">
+                            <a:avLst/>
+                          </a:prstGeom>
+                          <a:ln>
+                            <a:tailEnd type="arrow"/>
+                          </a:ln>
+                        </wps:spPr>
+                        <wps:style>
+                          <a:lnRef idx="1">
+                            <a:schemeClr val="dk1"/>
+                          </a:lnRef>
+                          <a:fillRef idx="0">
+                            <a:schemeClr val="dk1"/>
+                          </a:fillRef>
+                          <a:effectRef idx="0">
+                            <a:schemeClr val="dk1"/>
+                          </a:effectRef>
+                          <a:fontRef idx="minor">
+                            <a:schemeClr val="tx1"/>
+                          </a:fontRef>
+                        </wps:style>
+                        <wps:bodyPr/>
+                      </wps:wsp>
+                      <wps:wsp>
+                        <wps:cNvPr id="84" name="Elbow Connector 84"/>
+                        <wps:cNvCnPr>
+                          <a:stCxn id="78" idx="6"/>
+                          <a:endCxn id="25" idx="1"/>
+                        </wps:cNvCnPr>
+                        <wps:spPr>
+                          <a:xfrm flipV="1">
+                            <a:off x="6399668" y="5229020"/>
+                            <a:ext cx="284495" cy="2109"/>
+                          </a:xfrm>
+                          <a:prstGeom prst="straightConnector1">
+                            <a:avLst/>
+                          </a:prstGeom>
+                          <a:ln>
+                            <a:tailEnd type="arrow"/>
+                          </a:ln>
+                        </wps:spPr>
+                        <wps:style>
+                          <a:lnRef idx="1">
+                            <a:schemeClr val="dk1"/>
+                          </a:lnRef>
+                          <a:fillRef idx="0">
+                            <a:schemeClr val="dk1"/>
+                          </a:fillRef>
+                          <a:effectRef idx="0">
+                            <a:schemeClr val="dk1"/>
+                          </a:effectRef>
+                          <a:fontRef idx="minor">
+                            <a:schemeClr val="tx1"/>
+                          </a:fontRef>
+                        </wps:style>
+                        <wps:bodyPr/>
+                      </wps:wsp>
+                      <wps:wsp>
+                        <wps:cNvPr id="25" name="Flowchart: Terminator 25"/>
+                        <wps:cNvSpPr/>
+                        <wps:spPr>
+                          <a:xfrm>
+                            <a:off x="6684163" y="5116193"/>
+                            <a:ext cx="914836" cy="225653"/>
+                          </a:xfrm>
+                          <a:prstGeom prst="flowChartTerminator">
+                            <a:avLst/>
+                          </a:prstGeom>
+                          <a:noFill/>
+                          <a:ln>
+                            <a:solidFill>
+                              <a:schemeClr val="tx1"/>
+                            </a:solidFill>
+                          </a:ln>
+                        </wps:spPr>
+                        <wps:style>
+                          <a:lnRef idx="2">
+                            <a:schemeClr val="accent1">
+                              <a:shade val="50000"/>
+                            </a:schemeClr>
+                          </a:lnRef>
+                          <a:fillRef idx="1">
+                            <a:schemeClr val="accent1"/>
+                          </a:fillRef>
+                          <a:effectRef idx="0">
+                            <a:schemeClr val="accent1"/>
+                          </a:effectRef>
+                          <a:fontRef idx="minor">
+                            <a:schemeClr val="lt1"/>
+                          </a:fontRef>
+                        </wps:style>
+                        <wps:txbx>
+                          <w:txbxContent>
+                            <w:p>
+                              <w:pPr>
+                                <w:pStyle w:val="FlowchartNormal"/>
+                              </w:pPr>
+                              <w:r>
+                                <w:t>End of this interval</w:t>
+                              </w:r>
+                            </w:p>
+                          </w:txbxContent>
+                        </wps:txbx>
+                        <wps:bodyPr rot="0" spcFirstLastPara="0" vertOverflow="overflow" horzOverflow="overflow" vert="horz" wrap="square" lIns="0" tIns="0" rIns="0" bIns="0" numCol="1" spcCol="0" rtlCol="0" fromWordArt="0" anchor="ctr" anchorCtr="0" forceAA="0" compatLnSpc="1">
+                          <a:prstTxWarp prst="textNoShape">
+                            <a:avLst/>
+                          </a:prstTxWarp>
+                          <a:noAutofit/>
+                        </wps:bodyPr>
+                      </wps:wsp>
+                      <wps:wsp>
+                        <wps:cNvPr id="85" name="Flowchart: Connector 85"/>
+                        <wps:cNvSpPr/>
+                        <wps:spPr>
+                          <a:xfrm>
+                            <a:off x="6018165" y="6804120"/>
+                            <a:ext cx="382905" cy="351155"/>
+                          </a:xfrm>
+                          <a:prstGeom prst="flowChartConnector">
+                            <a:avLst/>
+                          </a:prstGeom>
+                          <a:noFill/>
+                          <a:ln>
+                            <a:solidFill>
+                              <a:schemeClr val="tx1"/>
+                            </a:solidFill>
+                          </a:ln>
+                        </wps:spPr>
+                        <wps:style>
+                          <a:lnRef idx="2">
+                            <a:schemeClr val="accent1">
+                              <a:shade val="50000"/>
+                            </a:schemeClr>
+                          </a:lnRef>
+                          <a:fillRef idx="1">
+                            <a:schemeClr val="accent1"/>
+                          </a:fillRef>
+                          <a:effectRef idx="0">
+                            <a:schemeClr val="accent1"/>
+                          </a:effectRef>
+                          <a:fontRef idx="minor">
+                            <a:schemeClr val="lt1"/>
+                          </a:fontRef>
+                        </wps:style>
+                        <wps:txbx>
+                          <w:txbxContent>
+                            <w:p>
+                              <w:pPr>
+                                <w:pStyle w:val="NormalWeb"/>
+                                <w:spacing w:before="0" w:beforeAutospacing="0" w:after="0" w:afterAutospacing="0" w:line="276" w:lineRule="auto"/>
+                                <w:jc w:val="center"/>
+                              </w:pPr>
+                              <w:r>
+                                <w:rPr>
+                                  <w:rFonts w:ascii="Palatino Linotype" w:eastAsia="Calibri" w:hAnsi="Palatino Linotype"/>
+                                  <w:color w:val="000000"/>
+                                  <w:sz w:val="12"/>
+                                  <w:szCs w:val="12"/>
+                                </w:rPr>
+                                <w:t>TRUE</w:t>
+                              </w:r>
+                            </w:p>
+                          </w:txbxContent>
+                        </wps:txbx>
+                        <wps:bodyPr rot="0" spcFirstLastPara="0" vert="horz" wrap="square" lIns="0" tIns="0" rIns="0" bIns="0" numCol="1" spcCol="0" rtlCol="0" fromWordArt="0" anchor="ctr" anchorCtr="0" forceAA="0" compatLnSpc="1">
+                          <a:prstTxWarp prst="textNoShape">
+                            <a:avLst/>
+                          </a:prstTxWarp>
+                          <a:noAutofit/>
+                        </wps:bodyPr>
+                      </wps:wsp>
+                      <wps:wsp>
+                        <wps:cNvPr id="86" name="Elbow Connector 13"/>
+                        <wps:cNvCnPr>
+                          <a:stCxn id="79" idx="2"/>
+                          <a:endCxn id="85" idx="0"/>
+                        </wps:cNvCnPr>
+                        <wps:spPr>
+                          <a:xfrm>
+                            <a:off x="6204220" y="6612429"/>
+                            <a:ext cx="5398" cy="191691"/>
+                          </a:xfrm>
+                          <a:prstGeom prst="straightConnector1">
+                            <a:avLst/>
+                          </a:prstGeom>
+                          <a:ln>
+                            <a:tailEnd type="arrow"/>
+                          </a:ln>
+                        </wps:spPr>
+                        <wps:style>
+                          <a:lnRef idx="1">
+                            <a:schemeClr val="dk1"/>
+                          </a:lnRef>
+                          <a:fillRef idx="0">
+                            <a:schemeClr val="dk1"/>
+                          </a:fillRef>
+                          <a:effectRef idx="0">
+                            <a:schemeClr val="dk1"/>
+                          </a:effectRef>
+                          <a:fontRef idx="minor">
+                            <a:schemeClr val="tx1"/>
+                          </a:fontRef>
+                        </wps:style>
+                        <wps:bodyPr/>
+                      </wps:wsp>
+                      <wps:wsp>
+                        <wps:cNvPr id="87" name="Flowchart: Decision 87"/>
+                        <wps:cNvSpPr/>
+                        <wps:spPr>
+                          <a:xfrm>
+                            <a:off x="7079031" y="7208028"/>
+                            <a:ext cx="1466850" cy="359410"/>
+                          </a:xfrm>
+                          <a:prstGeom prst="flowChartDecision">
+                            <a:avLst/>
+                          </a:prstGeom>
+                          <a:noFill/>
+                          <a:ln>
+                            <a:solidFill>
+                              <a:schemeClr val="tx1"/>
+                            </a:solidFill>
+                          </a:ln>
+                        </wps:spPr>
+                        <wps:style>
+                          <a:lnRef idx="2">
+                            <a:schemeClr val="accent1">
+                              <a:shade val="50000"/>
+                            </a:schemeClr>
+                          </a:lnRef>
+                          <a:fillRef idx="1">
+                            <a:schemeClr val="accent1"/>
+                          </a:fillRef>
+                          <a:effectRef idx="0">
+                            <a:schemeClr val="accent1"/>
+                          </a:effectRef>
+                          <a:fontRef idx="minor">
+                            <a:schemeClr val="lt1"/>
+                          </a:fontRef>
+                        </wps:style>
+                        <wps:txbx>
+                          <w:txbxContent>
+                            <w:p>
+                              <w:pPr>
+                                <w:pStyle w:val="NormalWeb"/>
+                                <w:spacing w:before="0" w:beforeAutospacing="0" w:after="0" w:afterAutospacing="0" w:line="276" w:lineRule="auto"/>
+                                <w:jc w:val="center"/>
+                              </w:pPr>
+                              <w:r>
+                                <w:rPr>
+                                  <w:rFonts w:ascii="Palatino Linotype" w:eastAsia="Calibri" w:hAnsi="Palatino Linotype"/>
+                                  <w:color w:val="000000"/>
+                                  <w:sz w:val="12"/>
+                                  <w:szCs w:val="12"/>
+                                </w:rPr>
+                                <w:t>Is transition “true?”</w:t>
+                              </w:r>
+                            </w:p>
+                          </w:txbxContent>
+                        </wps:txbx>
+                        <wps:bodyPr rot="0" spcFirstLastPara="0" vert="horz" wrap="square" lIns="0" tIns="0" rIns="0" bIns="0" numCol="1" spcCol="0" rtlCol="0" fromWordArt="0" anchor="ctr" anchorCtr="0" forceAA="0" compatLnSpc="1">
+                          <a:prstTxWarp prst="textNoShape">
+                            <a:avLst/>
+                          </a:prstTxWarp>
+                          <a:noAutofit/>
+                        </wps:bodyPr>
+                      </wps:wsp>
+                      <wps:wsp>
+                        <wps:cNvPr id="88" name="Flowchart: Connector 88"/>
+                        <wps:cNvSpPr/>
+                        <wps:spPr>
+                          <a:xfrm>
+                            <a:off x="7606570" y="6676329"/>
+                            <a:ext cx="382905" cy="350520"/>
+                          </a:xfrm>
+                          <a:prstGeom prst="flowChartConnector">
+                            <a:avLst/>
+                          </a:prstGeom>
+                          <a:noFill/>
+                          <a:ln>
+                            <a:solidFill>
+                              <a:schemeClr val="tx1"/>
+                            </a:solidFill>
+                          </a:ln>
+                        </wps:spPr>
+                        <wps:style>
+                          <a:lnRef idx="2">
+                            <a:schemeClr val="accent1">
+                              <a:shade val="50000"/>
+                            </a:schemeClr>
+                          </a:lnRef>
+                          <a:fillRef idx="1">
+                            <a:schemeClr val="accent1"/>
+                          </a:fillRef>
+                          <a:effectRef idx="0">
+                            <a:schemeClr val="accent1"/>
+                          </a:effectRef>
+                          <a:fontRef idx="minor">
+                            <a:schemeClr val="lt1"/>
+                          </a:fontRef>
+                        </wps:style>
+                        <wps:txbx>
+                          <w:txbxContent>
+                            <w:p>
+                              <w:pPr>
+                                <w:pStyle w:val="NormalWeb"/>
+                                <w:spacing w:before="0" w:beforeAutospacing="0" w:after="0" w:afterAutospacing="0" w:line="276" w:lineRule="auto"/>
+                                <w:jc w:val="center"/>
+                              </w:pPr>
+                              <w:r>
+                                <w:rPr>
+                                  <w:rFonts w:ascii="Palatino Linotype" w:eastAsia="Calibri" w:hAnsi="Palatino Linotype"/>
+                                  <w:color w:val="000000"/>
+                                  <w:sz w:val="12"/>
+                                  <w:szCs w:val="12"/>
+                                </w:rPr>
+                                <w:t>TRUE</w:t>
+                              </w:r>
+                            </w:p>
+                          </w:txbxContent>
+                        </wps:txbx>
+                        <wps:bodyPr rot="0" spcFirstLastPara="0" vert="horz" wrap="square" lIns="0" tIns="0" rIns="0" bIns="0" numCol="1" spcCol="0" rtlCol="0" fromWordArt="0" anchor="ctr" anchorCtr="0" forceAA="0" compatLnSpc="1">
+                          <a:prstTxWarp prst="textNoShape">
+                            <a:avLst/>
+                          </a:prstTxWarp>
+                          <a:noAutofit/>
+                        </wps:bodyPr>
+                      </wps:wsp>
+                      <wps:wsp>
+                        <wps:cNvPr id="89" name="Flowchart: Connector 89"/>
+                        <wps:cNvSpPr/>
+                        <wps:spPr>
+                          <a:xfrm>
+                            <a:off x="7647062" y="7717939"/>
+                            <a:ext cx="382270" cy="351155"/>
+                          </a:xfrm>
+                          <a:prstGeom prst="flowChartConnector">
+                            <a:avLst/>
+                          </a:prstGeom>
+                          <a:noFill/>
+                          <a:ln>
+                            <a:solidFill>
+                              <a:schemeClr val="tx1"/>
+                            </a:solidFill>
+                          </a:ln>
+                        </wps:spPr>
+                        <wps:style>
+                          <a:lnRef idx="2">
+                            <a:schemeClr val="accent1">
+                              <a:shade val="50000"/>
+                            </a:schemeClr>
+                          </a:lnRef>
+                          <a:fillRef idx="1">
+                            <a:schemeClr val="accent1"/>
+                          </a:fillRef>
+                          <a:effectRef idx="0">
+                            <a:schemeClr val="accent1"/>
+                          </a:effectRef>
+                          <a:fontRef idx="minor">
+                            <a:schemeClr val="lt1"/>
+                          </a:fontRef>
+                        </wps:style>
+                        <wps:txbx>
+                          <w:txbxContent>
+                            <w:p>
+                              <w:pPr>
+                                <w:pStyle w:val="NormalWeb"/>
+                                <w:spacing w:before="0" w:beforeAutospacing="0" w:after="0" w:afterAutospacing="0" w:line="276" w:lineRule="auto"/>
+                                <w:jc w:val="center"/>
+                              </w:pPr>
+                              <w:r>
+                                <w:rPr>
+                                  <w:rFonts w:ascii="Palatino Linotype" w:eastAsia="Calibri" w:hAnsi="Palatino Linotype"/>
+                                  <w:color w:val="000000"/>
+                                  <w:sz w:val="12"/>
+                                  <w:szCs w:val="12"/>
+                                </w:rPr>
+                                <w:t>FALSE</w:t>
+                              </w:r>
+                            </w:p>
+                          </w:txbxContent>
+                        </wps:txbx>
+                        <wps:bodyPr rot="0" spcFirstLastPara="0" vert="horz" wrap="square" lIns="0" tIns="0" rIns="0" bIns="0" numCol="1" spcCol="0" rtlCol="0" fromWordArt="0" anchor="ctr" anchorCtr="0" forceAA="0" compatLnSpc="1">
+                          <a:prstTxWarp prst="textNoShape">
+                            <a:avLst/>
+                          </a:prstTxWarp>
+                          <a:noAutofit/>
+                        </wps:bodyPr>
+                      </wps:wsp>
+                      <wps:wsp>
+                        <wps:cNvPr id="90" name="Flowchart: Process 90"/>
+                        <wps:cNvSpPr/>
+                        <wps:spPr>
+                          <a:xfrm>
+                            <a:off x="8286508" y="6649996"/>
+                            <a:ext cx="1171575" cy="381635"/>
+                          </a:xfrm>
+                          <a:prstGeom prst="flowChartProcess">
+                            <a:avLst/>
+                          </a:prstGeom>
+                          <a:noFill/>
+                        </wps:spPr>
+                        <wps:style>
+                          <a:lnRef idx="2">
+                            <a:schemeClr val="dk1"/>
+                          </a:lnRef>
+                          <a:fillRef idx="1">
+                            <a:schemeClr val="lt1"/>
+                          </a:fillRef>
+                          <a:effectRef idx="0">
+                            <a:schemeClr val="dk1"/>
+                          </a:effectRef>
+                          <a:fontRef idx="minor">
+                            <a:schemeClr val="dk1"/>
+                          </a:fontRef>
+                        </wps:style>
+                        <wps:txbx>
+                          <w:txbxContent>
+                            <w:p>
+                              <w:pPr>
+                                <w:pStyle w:val="FlowchartList"/>
+                                <w:rPr>
+                                  <w:rFonts w:eastAsia="Times New Roman"/>
+                                  <w:color w:val="auto"/>
+                                </w:rPr>
+                              </w:pPr>
+                              <w:r>
+                                <w:t>Set transition to “</w:t>
+                              </w:r>
+                              <w:r>
+                                <w:t>false</w:t>
+                              </w:r>
+                              <w:r>
+                                <w:t>.”</w:t>
+                              </w:r>
+                            </w:p>
+                            <w:p>
+                              <w:pPr>
+                                <w:pStyle w:val="FlowchartList"/>
+                                <w:rPr>
+                                  <w:rFonts w:eastAsia="Times New Roman"/>
+                                  <w:color w:val="auto"/>
+                                </w:rPr>
+                              </w:pPr>
+                              <w:proofErr w:type="spellStart"/>
+                              <w:r>
+                                <w:t>timerUI</w:t>
+                              </w:r>
+                              <w:proofErr w:type="spellEnd"/>
+                              <w:r>
+                                <w:t>();</w:t>
+                              </w:r>
+                            </w:p>
+                          </w:txbxContent>
+                        </wps:txbx>
+                        <wps:bodyPr rot="0" spcFirstLastPara="0" vert="horz" wrap="square" lIns="0" tIns="0" rIns="0" bIns="0" numCol="1" spcCol="0" rtlCol="0" fromWordArt="0" anchor="ctr" anchorCtr="0" forceAA="0" compatLnSpc="1">
+                          <a:prstTxWarp prst="textNoShape">
+                            <a:avLst/>
+                          </a:prstTxWarp>
+                          <a:noAutofit/>
+                        </wps:bodyPr>
+                      </wps:wsp>
+                      <wps:wsp>
+                        <wps:cNvPr id="91" name="Elbow Connector 91"/>
+                        <wps:cNvCnPr>
+                          <a:stCxn id="25" idx="3"/>
+                          <a:endCxn id="60" idx="0"/>
+                        </wps:cNvCnPr>
+                        <wps:spPr>
+                          <a:xfrm flipH="1" flipV="1">
+                            <a:off x="3708336" y="5055230"/>
+                            <a:ext cx="3890663" cy="173790"/>
+                          </a:xfrm>
+                          <a:prstGeom prst="bentConnector4">
+                            <a:avLst>
+                              <a:gd name="adj1" fmla="val -5876"/>
+                              <a:gd name="adj2" fmla="val 804866"/>
+                            </a:avLst>
+                          </a:prstGeom>
+                          <a:ln>
+                            <a:tailEnd type="arrow"/>
+                          </a:ln>
+                        </wps:spPr>
+                        <wps:style>
+                          <a:lnRef idx="1">
+                            <a:schemeClr val="dk1"/>
+                          </a:lnRef>
+                          <a:fillRef idx="0">
+                            <a:schemeClr val="dk1"/>
+                          </a:fillRef>
+                          <a:effectRef idx="0">
+                            <a:schemeClr val="dk1"/>
+                          </a:effectRef>
+                          <a:fontRef idx="minor">
+                            <a:schemeClr val="tx1"/>
+                          </a:fontRef>
+                        </wps:style>
+                        <wps:bodyPr/>
                       </wps:wsp>
                     </wpc:wpc>
                   </a:graphicData>
@@ -2976,7 +4730,7 @@
           </mc:Choice>
           <mc:Fallback>
             <w:pict>
-              <v:group id="Canvas 1" o:spid="_x0000_s1030" editas="canvas" style="width:20in;height:1426.3pt;mso-position-horizontal-relative:char;mso-position-vertical-relative:line" coordsize="182880,181140" o:gfxdata="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">
+              <v:group id="Canvas 1" o:spid="_x0000_s1030" editas="canvas" style="width:20in;height:1426.3pt;mso-position-horizontal-relative:char;mso-position-vertical-relative:line" coordsize="182880,181140" o:gfxdata="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">
                 <v:shapetype id="_x0000_t75" coordsize="21600,21600" o:spt="75" o:preferrelative="t" path="m@4@5l@4@11@9@11@9@5xe" filled="f" stroked="f">
                   <v:stroke joinstyle="miter"/>
                   <v:formulas>
@@ -3088,7 +4842,7 @@
                     </w:txbxContent>
                   </v:textbox>
                 </v:shape>
-                <v:shape id="Flowchart: Connector 5" o:spid="_x0000_s1035" type="#_x0000_t120" style="position:absolute;left:21780;top:16939;width:3827;height:3520;visibility:visible;mso-wrap-style:square;v-text-anchor:middle" o:gfxdata="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" filled="f" strokecolor="black [3213]" strokeweight="2pt">
+                <v:shape id="Flowchart: Connector 5" o:spid="_x0000_s1035" type="#_x0000_t120" style="position:absolute;left:21721;top:16352;width:3828;height:3521;visibility:visible;mso-wrap-style:square;v-text-anchor:middle" o:gfxdata="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" filled="f" strokecolor="black [3213]" strokeweight="2pt">
                   <v:textbox inset="0,0,0,0">
                     <w:txbxContent>
                       <w:p>
@@ -3148,7 +4902,7 @@
                     </w:txbxContent>
                   </v:textbox>
                 </v:shape>
-                <v:shape id="Flowchart: Process 7" o:spid="_x0000_s1037" type="#_x0000_t109" style="position:absolute;left:38444;top:11507;width:22356;height:2851;visibility:visible;mso-wrap-style:square;v-text-anchor:middle" o:gfxdata="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" filled="f" strokecolor="black [3213]" strokeweight="2pt">
+                <v:shape id="Flowchart: Process 7" o:spid="_x0000_s1037" type="#_x0000_t109" style="position:absolute;left:32090;top:16702;width:22356;height:2851;visibility:visible;mso-wrap-style:square;v-text-anchor:middle" o:gfxdata="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" filled="f" strokecolor="black [3213]" strokeweight="2pt">
                   <v:textbox inset="0,0,0,0">
                     <w:txbxContent>
                       <w:p>
@@ -3363,10 +5117,10 @@
                 <v:shape id="Elbow Connector 13" o:spid="_x0000_s1044" type="#_x0000_t32" style="position:absolute;left:23633;top:9460;width:13;height:1745;flip:x y;visibility:visible;mso-wrap-style:square" o:connectortype="straight" o:gfxdata="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" strokecolor="black [3040]">
                   <v:stroke endarrow="open"/>
                 </v:shape>
-                <v:shape id="Elbow Connector 13" o:spid="_x0000_s1045" type="#_x0000_t32" style="position:absolute;left:23646;top:14805;width:47;height:2134;visibility:visible;mso-wrap-style:square" o:connectortype="straight" o:gfxdata="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" strokecolor="black [3040]">
+                <v:shape id="Elbow Connector 13" o:spid="_x0000_s1045" type="#_x0000_t32" style="position:absolute;left:23635;top:14805;width:11;height:1547;flip:x;visibility:visible;mso-wrap-style:square" o:connectortype="straight" o:gfxdata="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" strokecolor="black [3040]">
                   <v:stroke endarrow="open"/>
                 </v:shape>
-                <v:shape id="Elbow Connector 13" o:spid="_x0000_s1046" type="#_x0000_t32" style="position:absolute;left:25607;top:18699;width:1591;height:20;visibility:visible;mso-wrap-style:square" o:connectortype="straight" o:gfxdata="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" strokecolor="black [3040]">
+                <v:shape id="Elbow Connector 13" o:spid="_x0000_s1046" type="#_x0000_t32" style="position:absolute;left:25549;top:18113;width:6541;height:14;visibility:visible;mso-wrap-style:square" o:connectortype="straight" o:gfxdata="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" strokecolor="black [3040]">
                   <v:stroke endarrow="open"/>
                 </v:shape>
                 <v:shape id="Elbow Connector 13" o:spid="_x0000_s1047" type="#_x0000_t32" style="position:absolute;left:25549;top:7696;width:7892;height:4;flip:y;visibility:visible;mso-wrap-style:square" o:connectortype="straight" o:gfxdata="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" strokecolor="black [3040]">
@@ -3383,7 +5137,7 @@
                   </v:handles>
                   <o:lock v:ext="edit" shapetype="t"/>
                 </v:shapetype>
-                <v:shape id="Elbow Connector 18" o:spid="_x0000_s1048" type="#_x0000_t34" style="position:absolute;left:83618;top:11840;width:4672;height:1058;flip:y;visibility:visible;mso-wrap-style:square" o:connectortype="elbow" o:gfxdata="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" strokecolor="black [3040]">
+                <v:shape id="Elbow Connector 18" o:spid="_x0000_s1048" type="#_x0000_t34" style="position:absolute;left:82570;top:11840;width:5720;height:6351;flip:y;visibility:visible;mso-wrap-style:square" o:connectortype="elbow" o:gfxdata="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" strokecolor="black [3040]">
                   <v:stroke endarrow="open"/>
                 </v:shape>
                 <v:shapetype id="_x0000_t33" coordsize="21600,21600" o:spt="33" o:oned="t" path="m,l21600,r,21600e" filled="f">
@@ -3423,17 +5177,7 @@
                             <w:sz w:val="12"/>
                             <w:szCs w:val="12"/>
                           </w:rPr>
-                          <w:t>runCountdownTim</w:t>
-                        </w:r>
-                        <w:bookmarkStart w:id="1" w:name="_GoBack"/>
-                        <w:r>
-                          <w:rPr>
-                            <w:rFonts w:ascii="Palatino Linotype" w:eastAsia="Calibri" w:hAnsi="Palatino Linotype"/>
-                            <w:color w:val="000000"/>
-                            <w:sz w:val="12"/>
-                            <w:szCs w:val="12"/>
-                          </w:rPr>
-                          <w:t>er</w:t>
+                          <w:t>runCountdownTimer</w:t>
                         </w:r>
                         <w:proofErr w:type="spellEnd"/>
                         <w:r>
@@ -3445,12 +5189,11 @@
                           </w:rPr>
                           <w:t>();</w:t>
                         </w:r>
-                        <w:bookmarkEnd w:id="1"/>
                       </w:p>
                     </w:txbxContent>
                   </v:textbox>
                 </v:shape>
-                <v:shape id="Flowchart: Decision 27" o:spid="_x0000_s1055" type="#_x0000_t110" style="position:absolute;left:27198;top:16327;width:16135;height:4784;visibility:visible;mso-wrap-style:square;v-text-anchor:middle" o:gfxdata="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" filled="f" strokecolor="black [3213]" strokeweight="2pt">
+                <v:shape id="Flowchart: Decision 27" o:spid="_x0000_s1055" type="#_x0000_t110" style="position:absolute;left:82570;top:77033;width:16135;height:4783;visibility:visible;mso-wrap-style:square;v-text-anchor:middle" o:gfxdata="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" fillcolor="red" strokecolor="black [3213]" strokeweight="2pt">
                   <v:textbox inset="0,0,0,0">
                     <w:txbxContent>
                       <w:p>
@@ -3472,7 +5215,7 @@
                     </w:txbxContent>
                   </v:textbox>
                 </v:shape>
-                <v:shape id="Flowchart: Connector 28" o:spid="_x0000_s1056" type="#_x0000_t120" style="position:absolute;left:33334;top:11230;width:3829;height:3518;visibility:visible;mso-wrap-style:square;v-text-anchor:middle" o:gfxdata="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" filled="f" strokecolor="black [3213]" strokeweight="2pt">
+                <v:shape id="Flowchart: Connector 28" o:spid="_x0000_s1056" type="#_x0000_t120" style="position:absolute;left:88706;top:71935;width:3829;height:3518;visibility:visible;mso-wrap-style:square;v-text-anchor:middle" o:gfxdata="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" fillcolor="red" strokecolor="black [3213]" strokeweight="2pt">
                   <v:textbox inset="0,0,0,0">
                     <w:txbxContent>
                       <w:p>
@@ -3494,44 +5237,30 @@
                     </w:txbxContent>
                   </v:textbox>
                 </v:shape>
-                <v:shape id="Elbow Connector 13" o:spid="_x0000_s1057" type="#_x0000_t32" style="position:absolute;left:35249;top:14748;width:16;height:1579;flip:x y;visibility:visible;mso-wrap-style:square" o:connectortype="straight" o:gfxdata="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" strokecolor="black [3040]">
+                <v:shape id="Elbow Connector 13" o:spid="_x0000_s1057" type="#_x0000_t32" style="position:absolute;left:90621;top:75453;width:16;height:1580;flip:x y;visibility:visible;mso-wrap-style:square" o:connectortype="straight" o:gfxdata="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" strokecolor="black [3040]">
                   <v:stroke endarrow="open"/>
                 </v:shape>
-                <v:shape id="Elbow Connector 13" o:spid="_x0000_s1058" type="#_x0000_t32" style="position:absolute;left:37163;top:12933;width:1281;height:56;flip:y;visibility:visible;mso-wrap-style:square" o:connectortype="straight" o:gfxdata="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" strokecolor="black [3040]">
+                <v:shape id="Elbow Connector 13" o:spid="_x0000_s1058" type="#_x0000_t32" style="position:absolute;left:92535;top:71935;width:878;height:1759;flip:y;visibility:visible;mso-wrap-style:square" o:connectortype="straight" o:gfxdata="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" strokecolor="black [3040]">
                   <v:stroke endarrow="open"/>
                 </v:shape>
-                <v:shape id="Flowchart: Process 31" o:spid="_x0000_s1059" type="#_x0000_t109" style="position:absolute;left:79964;top:11830;width:3654;height:2137;visibility:visible;mso-wrap-style:square;v-text-anchor:middle" o:gfxdata="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" filled="f" strokecolor="black [3213]" strokeweight="2pt">
+                <v:shape id="Flowchart: Process 31" o:spid="_x0000_s1059" type="#_x0000_t109" style="position:absolute;left:77705;top:17123;width:4865;height:2137;visibility:visible;mso-wrap-style:square;v-text-anchor:middle" o:gfxdata="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" filled="f" strokecolor="black [3213]" strokeweight="2pt">
                   <v:textbox inset="0,0,0,0">
                     <w:txbxContent>
                       <w:p>
                         <w:pPr>
-                          <w:pStyle w:val="NormalWeb"/>
-                          <w:spacing w:before="0" w:beforeAutospacing="0" w:after="0" w:afterAutospacing="0" w:line="276" w:lineRule="auto"/>
-                          <w:jc w:val="center"/>
+                          <w:pStyle w:val="FlowchartList"/>
                         </w:pPr>
                         <w:r>
-                          <w:rPr>
-                            <w:rFonts w:ascii="Palatino Linotype" w:eastAsia="Calibri" w:hAnsi="Palatino Linotype"/>
-                            <w:color w:val="000000"/>
-                            <w:sz w:val="12"/>
-                            <w:szCs w:val="12"/>
-                          </w:rPr>
                           <w:t>p</w:t>
                         </w:r>
                         <w:r>
-                          <w:rPr>
-                            <w:rFonts w:ascii="Palatino Linotype" w:eastAsia="Calibri" w:hAnsi="Palatino Linotype"/>
-                            <w:color w:val="000000"/>
-                            <w:sz w:val="12"/>
-                            <w:szCs w:val="12"/>
-                          </w:rPr>
                           <w:t>++</w:t>
                         </w:r>
                       </w:p>
                     </w:txbxContent>
                   </v:textbox>
                 </v:shape>
-                <v:shape id="Elbow Connector 13" o:spid="_x0000_s1060" type="#_x0000_t32" style="position:absolute;left:60800;top:12898;width:19164;height:35;flip:y;visibility:visible;mso-wrap-style:square" o:connectortype="straight" o:gfxdata="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" strokecolor="black [3040]">
+                <v:shape id="Elbow Connector 13" o:spid="_x0000_s1060" type="#_x0000_t32" style="position:absolute;left:54446;top:18127;width:23259;height:64;visibility:visible;mso-wrap-style:square" o:connectortype="straight" o:gfxdata="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" strokecolor="black [3040]">
                   <v:stroke endarrow="open"/>
                 </v:shape>
                 <v:shapetype id="_x0000_t128" coordsize="21600,21600" o:spt="128" path="m,l21600,,10800,21600xe">
@@ -3542,7 +5271,7 @@
                 <v:shape id="Elbow Connector 13" o:spid="_x0000_s1062" type="#_x0000_t32" style="position:absolute;left:89198;top:11840;width:2058;height:40;visibility:visible;mso-wrap-style:square" o:connectortype="straight" o:gfxdata="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" strokecolor="black [3040]">
                   <v:stroke endarrow="open"/>
                 </v:shape>
-                <v:shape id="Flowchart: Connector 44" o:spid="_x0000_s1063" type="#_x0000_t120" style="position:absolute;left:31693;top:22607;width:7110;height:6642;visibility:visible;mso-wrap-style:square;v-text-anchor:middle" o:gfxdata="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" filled="f" strokecolor="black [3213]" strokeweight="2pt">
+                <v:shape id="Flowchart: Connector 44" o:spid="_x0000_s1063" type="#_x0000_t120" style="position:absolute;left:87065;top:83312;width:7110;height:6642;visibility:visible;mso-wrap-style:square;v-text-anchor:middle" o:gfxdata="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" fillcolor="red" strokecolor="black [3213]" strokeweight="2pt">
                   <v:textbox inset="0,0,0,0">
                     <w:txbxContent>
                       <w:p>
@@ -3595,10 +5324,10 @@
                     </w:txbxContent>
                   </v:textbox>
                 </v:shape>
-                <v:shape id="Elbow Connector 13" o:spid="_x0000_s1064" type="#_x0000_t32" style="position:absolute;left:35248;top:21111;width:17;height:1496;flip:x;visibility:visible;mso-wrap-style:square" o:connectortype="straight" o:gfxdata="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" strokecolor="black [3040]">
+                <v:shape id="Elbow Connector 13" o:spid="_x0000_s1064" type="#_x0000_t32" style="position:absolute;left:90620;top:81816;width:17;height:1496;flip:x;visibility:visible;mso-wrap-style:square" o:connectortype="straight" o:gfxdata="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" strokecolor="black [3040]">
                   <v:stroke endarrow="open"/>
                 </v:shape>
-                <v:shape id="Flowchart: Decision 46" o:spid="_x0000_s1065" type="#_x0000_t110" style="position:absolute;left:40803;top:23738;width:18074;height:4372;visibility:visible;mso-wrap-style:square;v-text-anchor:middle" o:gfxdata="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" filled="f" strokecolor="black [3200]" strokeweight="2pt">
+                <v:shape id="Flowchart: Decision 46" o:spid="_x0000_s1065" type="#_x0000_t110" style="position:absolute;left:96175;top:84443;width:18074;height:4372;visibility:visible;mso-wrap-style:square;v-text-anchor:middle" o:gfxdata="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" fillcolor="red" strokecolor="black [3200]" strokeweight="2pt">
                   <v:textbox inset="0,0,0,0">
                     <w:txbxContent>
                       <w:p>
@@ -3638,10 +5367,10 @@
                     </w:txbxContent>
                   </v:textbox>
                 </v:shape>
-                <v:shape id="Elbow Connector 13" o:spid="_x0000_s1066" type="#_x0000_t32" style="position:absolute;left:38803;top:25924;width:2000;height:4;flip:y;visibility:visible;mso-wrap-style:square" o:connectortype="straight" o:gfxdata="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" strokecolor="black [3040]">
+                <v:shape id="Elbow Connector 13" o:spid="_x0000_s1066" type="#_x0000_t32" style="position:absolute;left:94175;top:86629;width:2000;height:4;flip:y;visibility:visible;mso-wrap-style:square" o:connectortype="straight" o:gfxdata="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" strokecolor="black [3040]">
                   <v:stroke endarrow="open"/>
                 </v:shape>
-                <v:shape id="Flowchart: Connector 48" o:spid="_x0000_s1067" type="#_x0000_t120" style="position:absolute;left:47930;top:18617;width:3829;height:3512;visibility:visible;mso-wrap-style:square;v-text-anchor:middle" o:gfxdata="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" filled="f" strokecolor="black [3213]" strokeweight="2pt">
+                <v:shape id="Flowchart: Connector 48" o:spid="_x0000_s1067" type="#_x0000_t120" style="position:absolute;left:103302;top:79323;width:3829;height:3511;visibility:visible;mso-wrap-style:square;v-text-anchor:middle" o:gfxdata="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" fillcolor="red" strokecolor="black [3213]" strokeweight="2pt">
                   <v:textbox inset="0,0,0,0">
                     <w:txbxContent>
                       <w:p>
@@ -3663,10 +5392,10 @@
                     </w:txbxContent>
                   </v:textbox>
                 </v:shape>
-                <v:shape id="Elbow Connector 13" o:spid="_x0000_s1068" type="#_x0000_t32" style="position:absolute;left:49840;top:22129;width:4;height:1609;flip:y;visibility:visible;mso-wrap-style:square" o:connectortype="straight" o:gfxdata="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" strokecolor="black [3040]">
+                <v:shape id="Elbow Connector 13" o:spid="_x0000_s1068" type="#_x0000_t32" style="position:absolute;left:105212;top:82834;width:4;height:1609;flip:y;visibility:visible;mso-wrap-style:square" o:connectortype="straight" o:gfxdata="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" strokecolor="black [3040]">
                   <v:stroke endarrow="open"/>
                 </v:shape>
-                <v:shape id="Flowchart: Connector 50" o:spid="_x0000_s1069" type="#_x0000_t120" style="position:absolute;left:46670;top:29943;width:6460;height:6033;visibility:visible;mso-wrap-style:square;v-text-anchor:middle" o:gfxdata="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" filled="f" strokecolor="black [3213]" strokeweight="2pt">
+                <v:shape id="Flowchart: Connector 50" o:spid="_x0000_s1069" type="#_x0000_t120" style="position:absolute;left:102042;top:90649;width:6460;height:6032;visibility:visible;mso-wrap-style:square;v-text-anchor:middle" o:gfxdata="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" fillcolor="red" strokecolor="black [3213]" strokeweight="2pt">
                   <v:textbox inset="0,0,0,0">
                     <w:txbxContent>
                       <w:p>
@@ -3704,10 +5433,10 @@
                     </w:txbxContent>
                   </v:textbox>
                 </v:shape>
-                <v:shape id="Elbow Connector 13" o:spid="_x0000_s1070" type="#_x0000_t32" style="position:absolute;left:49840;top:28110;width:60;height:1833;visibility:visible;mso-wrap-style:square" o:connectortype="straight" o:gfxdata="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" strokecolor="black [3040]">
+                <v:shape id="Elbow Connector 13" o:spid="_x0000_s1070" type="#_x0000_t32" style="position:absolute;left:105212;top:88815;width:60;height:1834;visibility:visible;mso-wrap-style:square" o:connectortype="straight" o:gfxdata="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" strokecolor="black [3040]">
                   <v:stroke endarrow="open"/>
                 </v:shape>
-                <v:shape id="Flowchart: Process 52" o:spid="_x0000_s1071" type="#_x0000_t109" style="position:absolute;left:76763;top:18296;width:10657;height:4207;visibility:visible;mso-wrap-style:square;v-text-anchor:middle" o:gfxdata="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" filled="f" strokecolor="black [3200]" strokeweight="2pt">
+                <v:shape id="Flowchart: Process 52" o:spid="_x0000_s1071" type="#_x0000_t109" style="position:absolute;left:132135;top:79001;width:10656;height:4207;visibility:visible;mso-wrap-style:square;v-text-anchor:middle" o:gfxdata="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" fillcolor="red" strokecolor="black [3200]" strokeweight="2pt">
                   <v:textbox inset="0,0,0,0">
                     <w:txbxContent>
                       <w:p>
@@ -3754,16 +5483,16 @@
                     </w:txbxContent>
                   </v:textbox>
                 </v:shape>
-                <v:shape id="Elbow Connector 13" o:spid="_x0000_s1072" type="#_x0000_t32" style="position:absolute;left:51759;top:20373;width:25004;height:27;visibility:visible;mso-wrap-style:square" o:connectortype="straight" o:gfxdata="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" strokecolor="black [3040]">
+                <v:shape id="Elbow Connector 13" o:spid="_x0000_s1072" type="#_x0000_t32" style="position:absolute;left:107131;top:81078;width:25004;height:27;visibility:visible;mso-wrap-style:square" o:connectortype="straight" o:gfxdata="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" strokecolor="black [3040]">
                   <v:stroke endarrow="open"/>
                 </v:shape>
-                <v:shape id="Elbow Connector 54" o:spid="_x0000_s1073" type="#_x0000_t33" style="position:absolute;left:87420;top:12644;width:1324;height:7756;flip:y;visibility:visible;mso-wrap-style:square" o:connectortype="elbow" o:gfxdata="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" strokecolor="black [3040]">
+                <v:shape id="Elbow Connector 54" o:spid="_x0000_s1073" type="#_x0000_t34" style="position:absolute;left:142791;top:78582;width:3017;height:2523;flip:y;visibility:visible;mso-wrap-style:square" o:connectortype="elbow" o:gfxdata="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" strokecolor="black [3040]">
                   <v:stroke endarrow="open"/>
                 </v:shape>
-                <v:shape id="Elbow Connector 13" o:spid="_x0000_s1074" type="#_x0000_t32" style="position:absolute;left:53130;top:32948;width:2271;height:12;flip:y;visibility:visible;mso-wrap-style:square" o:connectortype="straight" o:gfxdata="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" strokecolor="black [3040]">
+                <v:shape id="Elbow Connector 13" o:spid="_x0000_s1074" type="#_x0000_t32" style="position:absolute;left:108502;top:89126;width:5747;height:4539;flip:y;visibility:visible;mso-wrap-style:square" o:connectortype="straight" o:gfxdata="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" strokecolor="black [3040]">
                   <v:stroke endarrow="open"/>
                 </v:shape>
-                <v:shape id="Flowchart: Decision 57" o:spid="_x0000_s1075" type="#_x0000_t110" style="position:absolute;left:55401;top:30545;width:18072;height:4806;visibility:visible;mso-wrap-style:square;v-text-anchor:middle" o:gfxdata="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" fillcolor="#ffc000" strokecolor="black [3200]" strokeweight="2pt">
+                <v:shape id="Flowchart: Decision 57" o:spid="_x0000_s1075" type="#_x0000_t110" style="position:absolute;left:114249;top:84443;width:32016;height:9365;visibility:visible;mso-wrap-style:square;v-text-anchor:middle" o:gfxdata="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" fillcolor="red" strokecolor="black [3200]" strokeweight="2pt">
                   <v:textbox inset="0,0,0,0">
                     <w:txbxContent>
                       <w:p>
@@ -3781,9 +5510,594 @@
                           </w:rPr>
                           <w:t>Are there more circuits in this workout?</w:t>
                         </w:r>
+                        <w:r>
+                          <w:rPr>
+                            <w:rFonts w:ascii="Palatino Linotype" w:eastAsia="Calibri" w:hAnsi="Palatino Linotype"/>
+                            <w:color w:val="000000"/>
+                            <w:sz w:val="12"/>
+                            <w:szCs w:val="12"/>
+                          </w:rPr>
+                          <w:t xml:space="preserve">  THIS CONDITION SHOULD NEVER BE TRUE, BECAUSE THIS FUNCTION SHOULD NOT HAVE BEEN CALLED.</w:t>
+                        </w:r>
                       </w:p>
                     </w:txbxContent>
                   </v:textbox>
+                </v:shape>
+                <v:shape id="Flowchart: Connector 55" o:spid="_x0000_s1076" type="#_x0000_t120" style="position:absolute;left:126674;top:95366;width:7103;height:6628;visibility:visible;mso-wrap-style:square;v-text-anchor:middle" o:gfxdata="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" fillcolor="red" strokecolor="black [3213]" strokeweight="2pt">
+                  <v:textbox inset="0,0,0,0">
+                    <w:txbxContent>
+                      <w:p>
+                        <w:pPr>
+                          <w:pStyle w:val="NormalWeb"/>
+                          <w:spacing w:before="0" w:beforeAutospacing="0" w:after="0" w:afterAutospacing="0" w:line="276" w:lineRule="auto"/>
+                          <w:jc w:val="center"/>
+                        </w:pPr>
+                        <w:r>
+                          <w:rPr>
+                            <w:rFonts w:ascii="Palatino Linotype" w:eastAsia="Calibri" w:hAnsi="Palatino Linotype"/>
+                            <w:color w:val="000000"/>
+                            <w:sz w:val="12"/>
+                            <w:szCs w:val="12"/>
+                          </w:rPr>
+                          <w:t>FALSE</w:t>
+                        </w:r>
+                      </w:p>
+                      <w:p>
+                        <w:pPr>
+                          <w:pStyle w:val="NormalWeb"/>
+                          <w:spacing w:before="0" w:beforeAutospacing="0" w:after="0" w:afterAutospacing="0" w:line="276" w:lineRule="auto"/>
+                          <w:jc w:val="center"/>
+                        </w:pPr>
+                        <w:r>
+                          <w:rPr>
+                            <w:rFonts w:ascii="Palatino Linotype" w:eastAsia="Calibri" w:hAnsi="Palatino Linotype"/>
+                            <w:color w:val="000000"/>
+                            <w:sz w:val="12"/>
+                            <w:szCs w:val="12"/>
+                          </w:rPr>
+                          <w:t>[Th</w:t>
+                        </w:r>
+                        <w:r>
+                          <w:rPr>
+                            <w:rFonts w:ascii="Palatino Linotype" w:eastAsia="Calibri" w:hAnsi="Palatino Linotype"/>
+                            <w:color w:val="000000"/>
+                            <w:sz w:val="12"/>
+                            <w:szCs w:val="12"/>
+                          </w:rPr>
+                          <w:t>e workout</w:t>
+                        </w:r>
+                        <w:r>
+                          <w:rPr>
+                            <w:rFonts w:ascii="Palatino Linotype" w:eastAsia="Calibri" w:hAnsi="Palatino Linotype"/>
+                            <w:color w:val="000000"/>
+                            <w:sz w:val="12"/>
+                            <w:szCs w:val="12"/>
+                          </w:rPr>
+                          <w:t xml:space="preserve"> is done.]</w:t>
+                        </w:r>
+                      </w:p>
+                    </w:txbxContent>
+                  </v:textbox>
+                </v:shape>
+                <v:shape id="Elbow Connector 13" o:spid="_x0000_s1077" type="#_x0000_t32" style="position:absolute;left:130226;top:93808;width:31;height:1558;flip:x;visibility:visible;mso-wrap-style:square" o:connectortype="straight" o:gfxdata="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" strokecolor="black [3040]">
+                  <v:stroke endarrow="open"/>
+                </v:shape>
+                <v:shape id="Flowchart: Process 59" o:spid="_x0000_s1078" type="#_x0000_t109" style="position:absolute;left:16741;top:49892;width:12893;height:5086;visibility:visible;mso-wrap-style:square;v-text-anchor:middle" o:gfxdata="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" filled="f" strokecolor="black [3200]" strokeweight="2pt">
+                  <v:textbox inset="0,0,0,0">
+                    <w:txbxContent>
+                      <w:p>
+                        <w:pPr>
+                          <w:pStyle w:val="FlowchartList"/>
+                          <w:rPr>
+                            <w:rFonts w:eastAsia="Times New Roman"/>
+                            <w:color w:val="auto"/>
+                          </w:rPr>
+                        </w:pPr>
+                        <w:r>
+                          <w:t>Show/hide buttons</w:t>
+                        </w:r>
+                      </w:p>
+                      <w:p>
+                        <w:pPr>
+                          <w:pStyle w:val="FlowchartList"/>
+                          <w:rPr>
+                            <w:rFonts w:eastAsia="Times New Roman"/>
+                            <w:color w:val="auto"/>
+                          </w:rPr>
+                        </w:pPr>
+                        <w:proofErr w:type="spellStart"/>
+                        <w:r>
+                          <w:t>timerUI</w:t>
+                        </w:r>
+                        <w:proofErr w:type="spellEnd"/>
+                        <w:r>
+                          <w:t>();</w:t>
+                        </w:r>
+                      </w:p>
+                      <w:p>
+                        <w:pPr>
+                          <w:pStyle w:val="FlowchartList"/>
+                          <w:rPr>
+                            <w:rFonts w:eastAsia="Times New Roman"/>
+                            <w:color w:val="auto"/>
+                          </w:rPr>
+                        </w:pPr>
+                        <w:proofErr w:type="spellStart"/>
+                        <w:r>
+                          <w:t>setInterval</w:t>
+                        </w:r>
+                        <w:proofErr w:type="spellEnd"/>
+                        <w:r>
+                          <w:t>: 1 second</w:t>
+                        </w:r>
+                      </w:p>
+                    </w:txbxContent>
+                  </v:textbox>
+                </v:shape>
+                <v:shape id="Flowchart: Process 60" o:spid="_x0000_s1079" type="#_x0000_t109" style="position:absolute;left:31224;top:50552;width:11718;height:3821;visibility:visible;mso-wrap-style:square;v-text-anchor:middle" o:gfxdata="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" filled="f" strokecolor="black [3200]" strokeweight="2pt">
+                  <v:textbox inset="0,0,0,0">
+                    <w:txbxContent>
+                      <w:p>
+                        <w:pPr>
+                          <w:pStyle w:val="FlowchartList"/>
+                          <w:rPr>
+                            <w:rFonts w:eastAsia="Times New Roman"/>
+                            <w:color w:val="auto"/>
+                          </w:rPr>
+                        </w:pPr>
+                        <w:r>
+                          <w:t>Decrement timer value.</w:t>
+                        </w:r>
+                      </w:p>
+                      <w:p>
+                        <w:pPr>
+                          <w:pStyle w:val="FlowchartList"/>
+                          <w:rPr>
+                            <w:rFonts w:eastAsia="Times New Roman"/>
+                            <w:color w:val="auto"/>
+                          </w:rPr>
+                        </w:pPr>
+                        <w:proofErr w:type="spellStart"/>
+                        <w:r>
+                          <w:t>timerUI</w:t>
+                        </w:r>
+                        <w:proofErr w:type="spellEnd"/>
+                        <w:r>
+                          <w:t>();</w:t>
+                        </w:r>
+                      </w:p>
+                    </w:txbxContent>
+                  </v:textbox>
+                </v:shape>
+                <v:shape id="Flowchart: Decision 61" o:spid="_x0000_s1080" type="#_x0000_t110" style="position:absolute;left:44731;top:50074;width:11021;height:4783;visibility:visible;mso-wrap-style:square;v-text-anchor:middle" o:gfxdata="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" filled="f" strokecolor="black [3213]" strokeweight="2pt">
+                  <v:textbox inset="0,0,0,0">
+                    <w:txbxContent>
+                      <w:p>
+                        <w:pPr>
+                          <w:pStyle w:val="NormalWeb"/>
+                          <w:spacing w:before="0" w:beforeAutospacing="0" w:after="0" w:afterAutospacing="0" w:line="276" w:lineRule="auto"/>
+                          <w:jc w:val="center"/>
+                        </w:pPr>
+                        <w:r>
+                          <w:rPr>
+                            <w:rFonts w:ascii="Palatino Linotype" w:eastAsia="Calibri" w:hAnsi="Palatino Linotype"/>
+                            <w:color w:val="000000"/>
+                            <w:sz w:val="12"/>
+                            <w:szCs w:val="12"/>
+                          </w:rPr>
+                          <w:t>Is timer value between 1 - 5?</w:t>
+                        </w:r>
+                      </w:p>
+                    </w:txbxContent>
+                  </v:textbox>
+                </v:shape>
+                <v:shape id="Flowchart: Connector 62" o:spid="_x0000_s1081" type="#_x0000_t120" style="position:absolute;left:48359;top:44765;width:3829;height:3518;visibility:visible;mso-wrap-style:square;v-text-anchor:middle" o:gfxdata="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" filled="f" strokecolor="black [3213]" strokeweight="2pt">
+                  <v:textbox inset="0,0,0,0">
+                    <w:txbxContent>
+                      <w:p>
+                        <w:pPr>
+                          <w:pStyle w:val="NormalWeb"/>
+                          <w:spacing w:before="0" w:beforeAutospacing="0" w:after="0" w:afterAutospacing="0" w:line="276" w:lineRule="auto"/>
+                          <w:jc w:val="center"/>
+                        </w:pPr>
+                        <w:r>
+                          <w:rPr>
+                            <w:rFonts w:ascii="Palatino Linotype" w:eastAsia="Calibri" w:hAnsi="Palatino Linotype"/>
+                            <w:color w:val="000000"/>
+                            <w:sz w:val="12"/>
+                            <w:szCs w:val="12"/>
+                          </w:rPr>
+                          <w:t>TRUE</w:t>
+                        </w:r>
+                      </w:p>
+                    </w:txbxContent>
+                  </v:textbox>
+                </v:shape>
+                <v:shape id="Flowchart: Decision 63" o:spid="_x0000_s1082" type="#_x0000_t110" style="position:absolute;left:55442;top:44153;width:13335;height:4781;visibility:visible;mso-wrap-style:square;v-text-anchor:middle" o:gfxdata="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" filled="f" strokecolor="black [3213]" strokeweight="2pt">
+                  <v:textbox inset="0,0,0,0">
+                    <w:txbxContent>
+                      <w:p>
+                        <w:pPr>
+                          <w:pStyle w:val="NormalWeb"/>
+                          <w:spacing w:before="0" w:beforeAutospacing="0" w:after="0" w:afterAutospacing="0" w:line="276" w:lineRule="auto"/>
+                          <w:jc w:val="center"/>
+                        </w:pPr>
+                        <w:r>
+                          <w:rPr>
+                            <w:rFonts w:ascii="Palatino Linotype" w:eastAsia="Calibri" w:hAnsi="Palatino Linotype"/>
+                            <w:color w:val="000000"/>
+                            <w:sz w:val="12"/>
+                            <w:szCs w:val="12"/>
+                          </w:rPr>
+                          <w:t>Is audio on AND transition “false?”</w:t>
+                        </w:r>
+                      </w:p>
+                    </w:txbxContent>
+                  </v:textbox>
+                </v:shape>
+                <v:shape id="Elbow Connector 13" o:spid="_x0000_s1083" type="#_x0000_t32" style="position:absolute;left:13337;top:52435;width:3404;height:45;flip:y;visibility:visible;mso-wrap-style:square" o:connectortype="straight" o:gfxdata="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" strokecolor="black [3040]">
+                  <v:stroke endarrow="open"/>
+                </v:shape>
+                <v:shape id="Elbow Connector 13" o:spid="_x0000_s1084" type="#_x0000_t32" style="position:absolute;left:29634;top:52435;width:1590;height:28;visibility:visible;mso-wrap-style:square" o:connectortype="straight" o:gfxdata="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" strokecolor="black [3040]">
+                  <v:stroke endarrow="open"/>
+                </v:shape>
+                <v:shape id="Elbow Connector 13" o:spid="_x0000_s1085" type="#_x0000_t32" style="position:absolute;left:42942;top:52463;width:1789;height:2;visibility:visible;mso-wrap-style:square" o:connectortype="straight" o:gfxdata="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" strokecolor="black [3040]">
+                  <v:stroke endarrow="open"/>
+                </v:shape>
+                <v:shape id="Elbow Connector 13" o:spid="_x0000_s1086" type="#_x0000_t32" style="position:absolute;left:50242;top:48283;width:31;height:1791;flip:y;visibility:visible;mso-wrap-style:square" o:connectortype="straight" o:gfxdata="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" strokecolor="black [3040]">
+                  <v:stroke endarrow="open"/>
+                </v:shape>
+                <v:shape id="Elbow Connector 13" o:spid="_x0000_s1087" type="#_x0000_t32" style="position:absolute;left:52188;top:46524;width:3254;height:19;visibility:visible;mso-wrap-style:square" o:connectortype="straight" o:gfxdata="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" strokecolor="black [3040]">
+                  <v:stroke endarrow="open"/>
+                </v:shape>
+                <v:shape id="Flowchart: Connector 69" o:spid="_x0000_s1088" type="#_x0000_t120" style="position:absolute;left:46100;top:60869;width:8208;height:7527;visibility:visible;mso-wrap-style:square;v-text-anchor:middle" o:gfxdata="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" filled="f" strokecolor="black [3213]" strokeweight="2pt">
+                  <v:textbox inset="0,0,0,0">
+                    <w:txbxContent>
+                      <w:p>
+                        <w:pPr>
+                          <w:pStyle w:val="FlowchartNormal"/>
+                        </w:pPr>
+                        <w:r>
+                          <w:t>FALSE</w:t>
+                        </w:r>
+                      </w:p>
+                      <w:p>
+                        <w:pPr>
+                          <w:pStyle w:val="FlowchartNormal"/>
+                        </w:pPr>
+                        <w:r>
+                          <w:t>[</w:t>
+                        </w:r>
+                        <w:r>
+                          <w:t>Timer is either 0, or greater than 5]</w:t>
+                        </w:r>
+                      </w:p>
+                    </w:txbxContent>
+                  </v:textbox>
+                </v:shape>
+                <v:shape id="Elbow Connector 13" o:spid="_x0000_s1089" type="#_x0000_t32" style="position:absolute;left:50204;top:54857;width:38;height:6012;flip:x;visibility:visible;mso-wrap-style:square" o:connectortype="straight" o:gfxdata="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" strokecolor="black [3040]">
+                  <v:stroke endarrow="open"/>
+                </v:shape>
+                <v:shape id="Elbow Connector 71" o:spid="_x0000_s1090" type="#_x0000_t33" style="position:absolute;left:65720;top:53418;width:5695;height:4860;flip:y;visibility:visible;mso-wrap-style:square" o:connectortype="elbow" o:gfxdata="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" strokecolor="black [3040]">
+                  <v:stroke endarrow="open"/>
+                </v:shape>
+                <v:shape id="Flowchart: Connector 72" o:spid="_x0000_s1091" type="#_x0000_t120" style="position:absolute;left:60167;top:39500;width:3829;height:3512;visibility:visible;mso-wrap-style:square;v-text-anchor:middle" o:gfxdata="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" filled="f" strokecolor="black [3213]" strokeweight="2pt">
+                  <v:textbox inset="0,0,0,0">
+                    <w:txbxContent>
+                      <w:p>
+                        <w:pPr>
+                          <w:pStyle w:val="NormalWeb"/>
+                          <w:spacing w:before="0" w:beforeAutospacing="0" w:after="0" w:afterAutospacing="0" w:line="276" w:lineRule="auto"/>
+                          <w:jc w:val="center"/>
+                        </w:pPr>
+                        <w:r>
+                          <w:rPr>
+                            <w:rFonts w:ascii="Palatino Linotype" w:eastAsia="Calibri" w:hAnsi="Palatino Linotype"/>
+                            <w:color w:val="000000"/>
+                            <w:sz w:val="12"/>
+                            <w:szCs w:val="12"/>
+                          </w:rPr>
+                          <w:t>TRUE</w:t>
+                        </w:r>
+                      </w:p>
+                    </w:txbxContent>
+                  </v:textbox>
+                </v:shape>
+                <v:shape id="Elbow Connector 13" o:spid="_x0000_s1092" type="#_x0000_t32" style="position:absolute;left:62082;top:43012;width:28;height:1141;flip:x y;visibility:visible;mso-wrap-style:square" o:connectortype="straight" o:gfxdata="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" strokecolor="black [3040]">
+                  <v:stroke endarrow="open"/>
+                </v:shape>
+                <v:shape id="Flowchart: Process 75" o:spid="_x0000_s1093" type="#_x0000_t109" style="position:absolute;left:66042;top:39851;width:10651;height:2868;visibility:visible;mso-wrap-style:square;v-text-anchor:middle" o:gfxdata="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" filled="f" strokecolor="black [3200]" strokeweight="2pt">
+                  <v:textbox inset="0,0,0,0">
+                    <w:txbxContent>
+                      <w:p>
+                        <w:pPr>
+                          <w:pStyle w:val="FlowchartList"/>
+                          <w:rPr>
+                            <w:rFonts w:eastAsia="Times New Roman"/>
+                            <w:color w:val="auto"/>
+                          </w:rPr>
+                        </w:pPr>
+                        <w:r>
+                          <w:t>Play</w:t>
+                        </w:r>
+                        <w:r>
+                          <w:t xml:space="preserve"> “warning” </w:t>
+                        </w:r>
+                        <w:proofErr w:type="spellStart"/>
+                        <w:r>
+                          <w:t>sfx</w:t>
+                        </w:r>
+                        <w:proofErr w:type="spellEnd"/>
+                        <w:r>
+                          <w:t>.</w:t>
+                        </w:r>
+                      </w:p>
+                    </w:txbxContent>
+                  </v:textbox>
+                </v:shape>
+                <v:shape id="Elbow Connector 13" o:spid="_x0000_s1094" type="#_x0000_t32" style="position:absolute;left:63996;top:41256;width:2046;height:29;visibility:visible;mso-wrap-style:square" o:connectortype="straight" o:gfxdata="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" strokecolor="black [3040]">
+                  <v:stroke endarrow="open"/>
+                </v:shape>
+                <v:shape id="Elbow Connector 77" o:spid="_x0000_s1095" type="#_x0000_t32" style="position:absolute;left:71368;top:42719;width:47;height:8442;visibility:visible;mso-wrap-style:square" o:connectortype="straight" o:gfxdata="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" strokecolor="black [3040]">
+                  <v:stroke endarrow="open"/>
+                </v:shape>
+                <v:shape id="Flowchart: Connector 78" o:spid="_x0000_s1096" type="#_x0000_t120" style="position:absolute;left:60173;top:50552;width:3823;height:3518;visibility:visible;mso-wrap-style:square;v-text-anchor:middle" o:gfxdata="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" filled="f" strokecolor="black [3213]" strokeweight="2pt">
+                  <v:textbox inset="0,0,0,0">
+                    <w:txbxContent>
+                      <w:p>
+                        <w:pPr>
+                          <w:pStyle w:val="NormalWeb"/>
+                          <w:spacing w:before="0" w:beforeAutospacing="0" w:after="0" w:afterAutospacing="0" w:line="276" w:lineRule="auto"/>
+                          <w:jc w:val="center"/>
+                        </w:pPr>
+                        <w:r>
+                          <w:rPr>
+                            <w:rFonts w:ascii="Palatino Linotype" w:eastAsia="Calibri" w:hAnsi="Palatino Linotype"/>
+                            <w:color w:val="000000"/>
+                            <w:sz w:val="12"/>
+                            <w:szCs w:val="12"/>
+                          </w:rPr>
+                          <w:t>FALSE</w:t>
+                        </w:r>
+                      </w:p>
+                    </w:txbxContent>
+                  </v:textbox>
+                </v:shape>
+                <v:shape id="Flowchart: Decision 79" o:spid="_x0000_s1097" type="#_x0000_t110" style="position:absolute;left:55982;top:63155;width:12119;height:2969;visibility:visible;mso-wrap-style:square;v-text-anchor:middle" o:gfxdata="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" filled="f" strokecolor="black [3213]" strokeweight="2pt">
+                  <v:textbox inset="0,0,0,0">
+                    <w:txbxContent>
+                      <w:p>
+                        <w:pPr>
+                          <w:pStyle w:val="NormalWeb"/>
+                          <w:spacing w:before="0" w:beforeAutospacing="0" w:after="0" w:afterAutospacing="0" w:line="276" w:lineRule="auto"/>
+                          <w:jc w:val="center"/>
+                        </w:pPr>
+                        <w:r>
+                          <w:rPr>
+                            <w:rFonts w:ascii="Palatino Linotype" w:eastAsia="Calibri" w:hAnsi="Palatino Linotype"/>
+                            <w:color w:val="000000"/>
+                            <w:sz w:val="12"/>
+                            <w:szCs w:val="12"/>
+                          </w:rPr>
+                          <w:t>Is timer value 0?</w:t>
+                        </w:r>
+                      </w:p>
+                    </w:txbxContent>
+                  </v:textbox>
+                </v:shape>
+                <v:shape id="Elbow Connector 13" o:spid="_x0000_s1098" type="#_x0000_t32" style="position:absolute;left:62085;top:48934;width:25;height:1618;flip:x;visibility:visible;mso-wrap-style:square" o:connectortype="straight" o:gfxdata="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" strokecolor="black [3040]">
+                  <v:stroke endarrow="open"/>
+                </v:shape>
+                <v:shape id="Flowchart: Connector 81" o:spid="_x0000_s1099" type="#_x0000_t120" style="position:absolute;left:58261;top:54857;width:7459;height:6841;visibility:visible;mso-wrap-style:square;v-text-anchor:middle" o:gfxdata="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" filled="f" strokecolor="black [3213]" strokeweight="2pt">
+                  <v:textbox inset="0,0,0,0">
+                    <w:txbxContent>
+                      <w:p>
+                        <w:pPr>
+                          <w:pStyle w:val="NormalWeb"/>
+                          <w:spacing w:before="0" w:beforeAutospacing="0" w:after="0" w:afterAutospacing="0" w:line="276" w:lineRule="auto"/>
+                          <w:jc w:val="center"/>
+                        </w:pPr>
+                        <w:r>
+                          <w:rPr>
+                            <w:rFonts w:ascii="Palatino Linotype" w:eastAsia="Calibri" w:hAnsi="Palatino Linotype"/>
+                            <w:color w:val="000000"/>
+                            <w:sz w:val="12"/>
+                            <w:szCs w:val="12"/>
+                          </w:rPr>
+                          <w:t>FALSE</w:t>
+                        </w:r>
+                      </w:p>
+                      <w:p>
+                        <w:pPr>
+                          <w:pStyle w:val="NormalWeb"/>
+                          <w:spacing w:before="0" w:beforeAutospacing="0" w:after="0" w:afterAutospacing="0" w:line="276" w:lineRule="auto"/>
+                          <w:jc w:val="center"/>
+                        </w:pPr>
+                        <w:r>
+                          <w:rPr>
+                            <w:rFonts w:ascii="Palatino Linotype" w:eastAsia="Calibri" w:hAnsi="Palatino Linotype"/>
+                            <w:color w:val="000000"/>
+                            <w:sz w:val="12"/>
+                            <w:szCs w:val="12"/>
+                          </w:rPr>
+                          <w:t>[Timer is greater than 5]</w:t>
+                        </w:r>
+                      </w:p>
+                    </w:txbxContent>
+                  </v:textbox>
+                </v:shape>
+                <v:shape id="Elbow Connector 13" o:spid="_x0000_s1100" type="#_x0000_t32" style="position:absolute;left:54308;top:64632;width:1674;height:7;visibility:visible;mso-wrap-style:square" o:connectortype="straight" o:gfxdata="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" strokecolor="black [3040]">
+                  <v:stroke endarrow="open"/>
+                </v:shape>
+                <v:shape id="Elbow Connector 13" o:spid="_x0000_s1101" type="#_x0000_t32" style="position:absolute;left:61991;top:61698;width:51;height:1457;flip:x y;visibility:visible;mso-wrap-style:square" o:connectortype="straight" o:gfxdata="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" strokecolor="black [3040]">
+                  <v:stroke endarrow="open"/>
+                </v:shape>
+                <v:shape id="Elbow Connector 84" o:spid="_x0000_s1102" type="#_x0000_t32" style="position:absolute;left:63996;top:52290;width:2845;height:21;flip:y;visibility:visible;mso-wrap-style:square" o:connectortype="straight" o:gfxdata="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" strokecolor="black [3040]">
+                  <v:stroke endarrow="open"/>
+                </v:shape>
+                <v:shape id="Flowchart: Terminator 25" o:spid="_x0000_s1103" type="#_x0000_t116" style="position:absolute;left:66841;top:51161;width:9148;height:2257;visibility:visible;mso-wrap-style:square;v-text-anchor:middle" o:gfxdata="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" filled="f" strokecolor="black [3213]" strokeweight="2pt">
+                  <v:textbox inset="0,0,0,0">
+                    <w:txbxContent>
+                      <w:p>
+                        <w:pPr>
+                          <w:pStyle w:val="FlowchartNormal"/>
+                        </w:pPr>
+                        <w:r>
+                          <w:t>End of this interval</w:t>
+                        </w:r>
+                      </w:p>
+                    </w:txbxContent>
+                  </v:textbox>
+                </v:shape>
+                <v:shape id="Flowchart: Connector 85" o:spid="_x0000_s1104" type="#_x0000_t120" style="position:absolute;left:60181;top:68041;width:3829;height:3511;visibility:visible;mso-wrap-style:square;v-text-anchor:middle" o:gfxdata="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" filled="f" strokecolor="black [3213]" strokeweight="2pt">
+                  <v:textbox inset="0,0,0,0">
+                    <w:txbxContent>
+                      <w:p>
+                        <w:pPr>
+                          <w:pStyle w:val="NormalWeb"/>
+                          <w:spacing w:before="0" w:beforeAutospacing="0" w:after="0" w:afterAutospacing="0" w:line="276" w:lineRule="auto"/>
+                          <w:jc w:val="center"/>
+                        </w:pPr>
+                        <w:r>
+                          <w:rPr>
+                            <w:rFonts w:ascii="Palatino Linotype" w:eastAsia="Calibri" w:hAnsi="Palatino Linotype"/>
+                            <w:color w:val="000000"/>
+                            <w:sz w:val="12"/>
+                            <w:szCs w:val="12"/>
+                          </w:rPr>
+                          <w:t>TRUE</w:t>
+                        </w:r>
+                      </w:p>
+                    </w:txbxContent>
+                  </v:textbox>
+                </v:shape>
+                <v:shape id="Elbow Connector 13" o:spid="_x0000_s1105" type="#_x0000_t32" style="position:absolute;left:62042;top:66124;width:54;height:1917;visibility:visible;mso-wrap-style:square" o:connectortype="straight" o:gfxdata="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" strokecolor="black [3040]">
+                  <v:stroke endarrow="open"/>
+                </v:shape>
+                <v:shape id="Flowchart: Decision 87" o:spid="_x0000_s1106" type="#_x0000_t110" style="position:absolute;left:70790;top:72080;width:14668;height:3594;visibility:visible;mso-wrap-style:square;v-text-anchor:middle" o:gfxdata="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" filled="f" strokecolor="black [3213]" strokeweight="2pt">
+                  <v:textbox inset="0,0,0,0">
+                    <w:txbxContent>
+                      <w:p>
+                        <w:pPr>
+                          <w:pStyle w:val="NormalWeb"/>
+                          <w:spacing w:before="0" w:beforeAutospacing="0" w:after="0" w:afterAutospacing="0" w:line="276" w:lineRule="auto"/>
+                          <w:jc w:val="center"/>
+                        </w:pPr>
+                        <w:r>
+                          <w:rPr>
+                            <w:rFonts w:ascii="Palatino Linotype" w:eastAsia="Calibri" w:hAnsi="Palatino Linotype"/>
+                            <w:color w:val="000000"/>
+                            <w:sz w:val="12"/>
+                            <w:szCs w:val="12"/>
+                          </w:rPr>
+                          <w:t>Is transition “true?”</w:t>
+                        </w:r>
+                      </w:p>
+                    </w:txbxContent>
+                  </v:textbox>
+                </v:shape>
+                <v:shape id="Flowchart: Connector 88" o:spid="_x0000_s1107" type="#_x0000_t120" style="position:absolute;left:76065;top:66763;width:3829;height:3505;visibility:visible;mso-wrap-style:square;v-text-anchor:middle" o:gfxdata="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" filled="f" strokecolor="black [3213]" strokeweight="2pt">
+                  <v:textbox inset="0,0,0,0">
+                    <w:txbxContent>
+                      <w:p>
+                        <w:pPr>
+                          <w:pStyle w:val="NormalWeb"/>
+                          <w:spacing w:before="0" w:beforeAutospacing="0" w:after="0" w:afterAutospacing="0" w:line="276" w:lineRule="auto"/>
+                          <w:jc w:val="center"/>
+                        </w:pPr>
+                        <w:r>
+                          <w:rPr>
+                            <w:rFonts w:ascii="Palatino Linotype" w:eastAsia="Calibri" w:hAnsi="Palatino Linotype"/>
+                            <w:color w:val="000000"/>
+                            <w:sz w:val="12"/>
+                            <w:szCs w:val="12"/>
+                          </w:rPr>
+                          <w:t>TRUE</w:t>
+                        </w:r>
+                      </w:p>
+                    </w:txbxContent>
+                  </v:textbox>
+                </v:shape>
+                <v:shape id="Flowchart: Connector 89" o:spid="_x0000_s1108" type="#_x0000_t120" style="position:absolute;left:76470;top:77179;width:3823;height:3511;visibility:visible;mso-wrap-style:square;v-text-anchor:middle" o:gfxdata="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" filled="f" strokecolor="black [3213]" strokeweight="2pt">
+                  <v:textbox inset="0,0,0,0">
+                    <w:txbxContent>
+                      <w:p>
+                        <w:pPr>
+                          <w:pStyle w:val="NormalWeb"/>
+                          <w:spacing w:before="0" w:beforeAutospacing="0" w:after="0" w:afterAutospacing="0" w:line="276" w:lineRule="auto"/>
+                          <w:jc w:val="center"/>
+                        </w:pPr>
+                        <w:r>
+                          <w:rPr>
+                            <w:rFonts w:ascii="Palatino Linotype" w:eastAsia="Calibri" w:hAnsi="Palatino Linotype"/>
+                            <w:color w:val="000000"/>
+                            <w:sz w:val="12"/>
+                            <w:szCs w:val="12"/>
+                          </w:rPr>
+                          <w:t>FALSE</w:t>
+                        </w:r>
+                      </w:p>
+                    </w:txbxContent>
+                  </v:textbox>
+                </v:shape>
+                <v:shape id="Flowchart: Process 90" o:spid="_x0000_s1109" type="#_x0000_t109" style="position:absolute;left:82865;top:66499;width:11715;height:3817;visibility:visible;mso-wrap-style:square;v-text-anchor:middle" o:gfxdata="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" filled="f" strokecolor="black [3200]" strokeweight="2pt">
+                  <v:textbox inset="0,0,0,0">
+                    <w:txbxContent>
+                      <w:p>
+                        <w:pPr>
+                          <w:pStyle w:val="FlowchartList"/>
+                          <w:rPr>
+                            <w:rFonts w:eastAsia="Times New Roman"/>
+                            <w:color w:val="auto"/>
+                          </w:rPr>
+                        </w:pPr>
+                        <w:r>
+                          <w:t>Set transition to “</w:t>
+                        </w:r>
+                        <w:r>
+                          <w:t>false</w:t>
+                        </w:r>
+                        <w:r>
+                          <w:t>.”</w:t>
+                        </w:r>
+                      </w:p>
+                      <w:p>
+                        <w:pPr>
+                          <w:pStyle w:val="FlowchartList"/>
+                          <w:rPr>
+                            <w:rFonts w:eastAsia="Times New Roman"/>
+                            <w:color w:val="auto"/>
+                          </w:rPr>
+                        </w:pPr>
+                        <w:proofErr w:type="spellStart"/>
+                        <w:r>
+                          <w:t>timerUI</w:t>
+                        </w:r>
+                        <w:proofErr w:type="spellEnd"/>
+                        <w:r>
+                          <w:t>();</w:t>
+                        </w:r>
+                      </w:p>
+                    </w:txbxContent>
+                  </v:textbox>
+                </v:shape>
+                <v:shapetype id="_x0000_t35" coordsize="21600,21600" o:spt="35" o:oned="t" adj="10800,10800" path="m,l@0,0@0@1,21600@1,21600,21600e" filled="f">
+                  <v:stroke joinstyle="miter"/>
+                  <v:formulas>
+                    <v:f eqn="val #0"/>
+                    <v:f eqn="val #1"/>
+                    <v:f eqn="mid #0 width"/>
+                    <v:f eqn="prod #1 1 2"/>
+                  </v:formulas>
+                  <v:path arrowok="t" fillok="f" o:connecttype="none"/>
+                  <v:handles>
+                    <v:h position="#0,@3"/>
+                    <v:h position="@2,#1"/>
+                  </v:handles>
+                  <o:lock v:ext="edit" shapetype="t"/>
+                </v:shapetype>
+                <v:shape id="Elbow Connector 91" o:spid="_x0000_s1110" type="#_x0000_t35" style="position:absolute;left:37083;top:50552;width:38906;height:1738;flip:x y;visibility:visible;mso-wrap-style:square" o:connectortype="elbow" o:gfxdata="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" adj="-1269,173851" strokecolor="black [3040]">
+                  <v:stroke endarrow="open"/>
                 </v:shape>
                 <w10:anchorlock/>
               </v:group>
@@ -3791,6 +6105,7 @@
           </mc:Fallback>
         </mc:AlternateContent>
       </w:r>
+      <w:bookmarkEnd w:id="0"/>
     </w:p>
     <w:sectPr>
       <w:pgSz w:w="31680" w:h="31680"/>
@@ -3826,6 +6141,426 @@
     </w:lvl>
   </w:abstractNum>
   <w:abstractNum w:abstractNumId="1">
+    <w:nsid w:val="025D48FF"/>
+    <w:multiLevelType w:val="hybridMultilevel"/>
+    <w:tmpl w:val="36EE9448"/>
+    <w:lvl w:ilvl="0" w:tplc="137A7D7E">
+      <w:start w:val="1"/>
+      <w:numFmt w:val="bullet"/>
+      <w:lvlText w:val=""/>
+      <w:lvlJc w:val="left"/>
+      <w:pPr>
+        <w:tabs>
+          <w:tab w:val="num" w:pos="720"/>
+        </w:tabs>
+        <w:ind w:left="720" w:hanging="360"/>
+      </w:pPr>
+      <w:rPr>
+        <w:rFonts w:ascii="Symbol" w:hAnsi="Symbol" w:hint="default"/>
+      </w:rPr>
+    </w:lvl>
+    <w:lvl w:ilvl="1" w:tplc="C2605404" w:tentative="1">
+      <w:start w:val="1"/>
+      <w:numFmt w:val="bullet"/>
+      <w:lvlText w:val=""/>
+      <w:lvlJc w:val="left"/>
+      <w:pPr>
+        <w:tabs>
+          <w:tab w:val="num" w:pos="1440"/>
+        </w:tabs>
+        <w:ind w:left="1440" w:hanging="360"/>
+      </w:pPr>
+      <w:rPr>
+        <w:rFonts w:ascii="Symbol" w:hAnsi="Symbol" w:hint="default"/>
+      </w:rPr>
+    </w:lvl>
+    <w:lvl w:ilvl="2" w:tplc="7C36A948" w:tentative="1">
+      <w:start w:val="1"/>
+      <w:numFmt w:val="bullet"/>
+      <w:lvlText w:val=""/>
+      <w:lvlJc w:val="left"/>
+      <w:pPr>
+        <w:tabs>
+          <w:tab w:val="num" w:pos="2160"/>
+        </w:tabs>
+        <w:ind w:left="2160" w:hanging="360"/>
+      </w:pPr>
+      <w:rPr>
+        <w:rFonts w:ascii="Symbol" w:hAnsi="Symbol" w:hint="default"/>
+      </w:rPr>
+    </w:lvl>
+    <w:lvl w:ilvl="3" w:tplc="E168EB5C" w:tentative="1">
+      <w:start w:val="1"/>
+      <w:numFmt w:val="bullet"/>
+      <w:lvlText w:val=""/>
+      <w:lvlJc w:val="left"/>
+      <w:pPr>
+        <w:tabs>
+          <w:tab w:val="num" w:pos="2880"/>
+        </w:tabs>
+        <w:ind w:left="2880" w:hanging="360"/>
+      </w:pPr>
+      <w:rPr>
+        <w:rFonts w:ascii="Symbol" w:hAnsi="Symbol" w:hint="default"/>
+      </w:rPr>
+    </w:lvl>
+    <w:lvl w:ilvl="4" w:tplc="BCF464AA" w:tentative="1">
+      <w:start w:val="1"/>
+      <w:numFmt w:val="bullet"/>
+      <w:lvlText w:val=""/>
+      <w:lvlJc w:val="left"/>
+      <w:pPr>
+        <w:tabs>
+          <w:tab w:val="num" w:pos="3600"/>
+        </w:tabs>
+        <w:ind w:left="3600" w:hanging="360"/>
+      </w:pPr>
+      <w:rPr>
+        <w:rFonts w:ascii="Symbol" w:hAnsi="Symbol" w:hint="default"/>
+      </w:rPr>
+    </w:lvl>
+    <w:lvl w:ilvl="5" w:tplc="4A0AE43A" w:tentative="1">
+      <w:start w:val="1"/>
+      <w:numFmt w:val="bullet"/>
+      <w:lvlText w:val=""/>
+      <w:lvlJc w:val="left"/>
+      <w:pPr>
+        <w:tabs>
+          <w:tab w:val="num" w:pos="4320"/>
+        </w:tabs>
+        <w:ind w:left="4320" w:hanging="360"/>
+      </w:pPr>
+      <w:rPr>
+        <w:rFonts w:ascii="Symbol" w:hAnsi="Symbol" w:hint="default"/>
+      </w:rPr>
+    </w:lvl>
+    <w:lvl w:ilvl="6" w:tplc="39D64CE2" w:tentative="1">
+      <w:start w:val="1"/>
+      <w:numFmt w:val="bullet"/>
+      <w:lvlText w:val=""/>
+      <w:lvlJc w:val="left"/>
+      <w:pPr>
+        <w:tabs>
+          <w:tab w:val="num" w:pos="5040"/>
+        </w:tabs>
+        <w:ind w:left="5040" w:hanging="360"/>
+      </w:pPr>
+      <w:rPr>
+        <w:rFonts w:ascii="Symbol" w:hAnsi="Symbol" w:hint="default"/>
+      </w:rPr>
+    </w:lvl>
+    <w:lvl w:ilvl="7" w:tplc="CD0839A4" w:tentative="1">
+      <w:start w:val="1"/>
+      <w:numFmt w:val="bullet"/>
+      <w:lvlText w:val=""/>
+      <w:lvlJc w:val="left"/>
+      <w:pPr>
+        <w:tabs>
+          <w:tab w:val="num" w:pos="5760"/>
+        </w:tabs>
+        <w:ind w:left="5760" w:hanging="360"/>
+      </w:pPr>
+      <w:rPr>
+        <w:rFonts w:ascii="Symbol" w:hAnsi="Symbol" w:hint="default"/>
+      </w:rPr>
+    </w:lvl>
+    <w:lvl w:ilvl="8" w:tplc="990CF9AA" w:tentative="1">
+      <w:start w:val="1"/>
+      <w:numFmt w:val="bullet"/>
+      <w:lvlText w:val=""/>
+      <w:lvlJc w:val="left"/>
+      <w:pPr>
+        <w:tabs>
+          <w:tab w:val="num" w:pos="6480"/>
+        </w:tabs>
+        <w:ind w:left="6480" w:hanging="360"/>
+      </w:pPr>
+      <w:rPr>
+        <w:rFonts w:ascii="Symbol" w:hAnsi="Symbol" w:hint="default"/>
+      </w:rPr>
+    </w:lvl>
+  </w:abstractNum>
+  <w:abstractNum w:abstractNumId="2">
+    <w:nsid w:val="077720D3"/>
+    <w:multiLevelType w:val="hybridMultilevel"/>
+    <w:tmpl w:val="F5927E6E"/>
+    <w:lvl w:ilvl="0" w:tplc="D69A7D66">
+      <w:start w:val="1"/>
+      <w:numFmt w:val="bullet"/>
+      <w:lvlText w:val=""/>
+      <w:lvlJc w:val="left"/>
+      <w:pPr>
+        <w:tabs>
+          <w:tab w:val="num" w:pos="720"/>
+        </w:tabs>
+        <w:ind w:left="720" w:hanging="360"/>
+      </w:pPr>
+      <w:rPr>
+        <w:rFonts w:ascii="Symbol" w:hAnsi="Symbol" w:hint="default"/>
+      </w:rPr>
+    </w:lvl>
+    <w:lvl w:ilvl="1" w:tplc="1E22758C" w:tentative="1">
+      <w:start w:val="1"/>
+      <w:numFmt w:val="bullet"/>
+      <w:lvlText w:val=""/>
+      <w:lvlJc w:val="left"/>
+      <w:pPr>
+        <w:tabs>
+          <w:tab w:val="num" w:pos="1440"/>
+        </w:tabs>
+        <w:ind w:left="1440" w:hanging="360"/>
+      </w:pPr>
+      <w:rPr>
+        <w:rFonts w:ascii="Symbol" w:hAnsi="Symbol" w:hint="default"/>
+      </w:rPr>
+    </w:lvl>
+    <w:lvl w:ilvl="2" w:tplc="EB409C0E" w:tentative="1">
+      <w:start w:val="1"/>
+      <w:numFmt w:val="bullet"/>
+      <w:lvlText w:val=""/>
+      <w:lvlJc w:val="left"/>
+      <w:pPr>
+        <w:tabs>
+          <w:tab w:val="num" w:pos="2160"/>
+        </w:tabs>
+        <w:ind w:left="2160" w:hanging="360"/>
+      </w:pPr>
+      <w:rPr>
+        <w:rFonts w:ascii="Symbol" w:hAnsi="Symbol" w:hint="default"/>
+      </w:rPr>
+    </w:lvl>
+    <w:lvl w:ilvl="3" w:tplc="2B3C2946" w:tentative="1">
+      <w:start w:val="1"/>
+      <w:numFmt w:val="bullet"/>
+      <w:lvlText w:val=""/>
+      <w:lvlJc w:val="left"/>
+      <w:pPr>
+        <w:tabs>
+          <w:tab w:val="num" w:pos="2880"/>
+        </w:tabs>
+        <w:ind w:left="2880" w:hanging="360"/>
+      </w:pPr>
+      <w:rPr>
+        <w:rFonts w:ascii="Symbol" w:hAnsi="Symbol" w:hint="default"/>
+      </w:rPr>
+    </w:lvl>
+    <w:lvl w:ilvl="4" w:tplc="D5CA3CCE" w:tentative="1">
+      <w:start w:val="1"/>
+      <w:numFmt w:val="bullet"/>
+      <w:lvlText w:val=""/>
+      <w:lvlJc w:val="left"/>
+      <w:pPr>
+        <w:tabs>
+          <w:tab w:val="num" w:pos="3600"/>
+        </w:tabs>
+        <w:ind w:left="3600" w:hanging="360"/>
+      </w:pPr>
+      <w:rPr>
+        <w:rFonts w:ascii="Symbol" w:hAnsi="Symbol" w:hint="default"/>
+      </w:rPr>
+    </w:lvl>
+    <w:lvl w:ilvl="5" w:tplc="141615F4" w:tentative="1">
+      <w:start w:val="1"/>
+      <w:numFmt w:val="bullet"/>
+      <w:lvlText w:val=""/>
+      <w:lvlJc w:val="left"/>
+      <w:pPr>
+        <w:tabs>
+          <w:tab w:val="num" w:pos="4320"/>
+        </w:tabs>
+        <w:ind w:left="4320" w:hanging="360"/>
+      </w:pPr>
+      <w:rPr>
+        <w:rFonts w:ascii="Symbol" w:hAnsi="Symbol" w:hint="default"/>
+      </w:rPr>
+    </w:lvl>
+    <w:lvl w:ilvl="6" w:tplc="7900891C" w:tentative="1">
+      <w:start w:val="1"/>
+      <w:numFmt w:val="bullet"/>
+      <w:lvlText w:val=""/>
+      <w:lvlJc w:val="left"/>
+      <w:pPr>
+        <w:tabs>
+          <w:tab w:val="num" w:pos="5040"/>
+        </w:tabs>
+        <w:ind w:left="5040" w:hanging="360"/>
+      </w:pPr>
+      <w:rPr>
+        <w:rFonts w:ascii="Symbol" w:hAnsi="Symbol" w:hint="default"/>
+      </w:rPr>
+    </w:lvl>
+    <w:lvl w:ilvl="7" w:tplc="7BDC1BCE" w:tentative="1">
+      <w:start w:val="1"/>
+      <w:numFmt w:val="bullet"/>
+      <w:lvlText w:val=""/>
+      <w:lvlJc w:val="left"/>
+      <w:pPr>
+        <w:tabs>
+          <w:tab w:val="num" w:pos="5760"/>
+        </w:tabs>
+        <w:ind w:left="5760" w:hanging="360"/>
+      </w:pPr>
+      <w:rPr>
+        <w:rFonts w:ascii="Symbol" w:hAnsi="Symbol" w:hint="default"/>
+      </w:rPr>
+    </w:lvl>
+    <w:lvl w:ilvl="8" w:tplc="03AC343C" w:tentative="1">
+      <w:start w:val="1"/>
+      <w:numFmt w:val="bullet"/>
+      <w:lvlText w:val=""/>
+      <w:lvlJc w:val="left"/>
+      <w:pPr>
+        <w:tabs>
+          <w:tab w:val="num" w:pos="6480"/>
+        </w:tabs>
+        <w:ind w:left="6480" w:hanging="360"/>
+      </w:pPr>
+      <w:rPr>
+        <w:rFonts w:ascii="Symbol" w:hAnsi="Symbol" w:hint="default"/>
+      </w:rPr>
+    </w:lvl>
+  </w:abstractNum>
+  <w:abstractNum w:abstractNumId="3">
+    <w:nsid w:val="105A7873"/>
+    <w:multiLevelType w:val="hybridMultilevel"/>
+    <w:tmpl w:val="5AF49A5C"/>
+    <w:lvl w:ilvl="0" w:tplc="3BE2A832">
+      <w:start w:val="1"/>
+      <w:numFmt w:val="bullet"/>
+      <w:lvlText w:val=""/>
+      <w:lvlJc w:val="left"/>
+      <w:pPr>
+        <w:tabs>
+          <w:tab w:val="num" w:pos="720"/>
+        </w:tabs>
+        <w:ind w:left="720" w:hanging="360"/>
+      </w:pPr>
+      <w:rPr>
+        <w:rFonts w:ascii="Symbol" w:hAnsi="Symbol" w:hint="default"/>
+      </w:rPr>
+    </w:lvl>
+    <w:lvl w:ilvl="1" w:tplc="FFF056BE" w:tentative="1">
+      <w:start w:val="1"/>
+      <w:numFmt w:val="bullet"/>
+      <w:lvlText w:val=""/>
+      <w:lvlJc w:val="left"/>
+      <w:pPr>
+        <w:tabs>
+          <w:tab w:val="num" w:pos="1440"/>
+        </w:tabs>
+        <w:ind w:left="1440" w:hanging="360"/>
+      </w:pPr>
+      <w:rPr>
+        <w:rFonts w:ascii="Symbol" w:hAnsi="Symbol" w:hint="default"/>
+      </w:rPr>
+    </w:lvl>
+    <w:lvl w:ilvl="2" w:tplc="318AE686" w:tentative="1">
+      <w:start w:val="1"/>
+      <w:numFmt w:val="bullet"/>
+      <w:lvlText w:val=""/>
+      <w:lvlJc w:val="left"/>
+      <w:pPr>
+        <w:tabs>
+          <w:tab w:val="num" w:pos="2160"/>
+        </w:tabs>
+        <w:ind w:left="2160" w:hanging="360"/>
+      </w:pPr>
+      <w:rPr>
+        <w:rFonts w:ascii="Symbol" w:hAnsi="Symbol" w:hint="default"/>
+      </w:rPr>
+    </w:lvl>
+    <w:lvl w:ilvl="3" w:tplc="421ECA2A" w:tentative="1">
+      <w:start w:val="1"/>
+      <w:numFmt w:val="bullet"/>
+      <w:lvlText w:val=""/>
+      <w:lvlJc w:val="left"/>
+      <w:pPr>
+        <w:tabs>
+          <w:tab w:val="num" w:pos="2880"/>
+        </w:tabs>
+        <w:ind w:left="2880" w:hanging="360"/>
+      </w:pPr>
+      <w:rPr>
+        <w:rFonts w:ascii="Symbol" w:hAnsi="Symbol" w:hint="default"/>
+      </w:rPr>
+    </w:lvl>
+    <w:lvl w:ilvl="4" w:tplc="627CC288" w:tentative="1">
+      <w:start w:val="1"/>
+      <w:numFmt w:val="bullet"/>
+      <w:lvlText w:val=""/>
+      <w:lvlJc w:val="left"/>
+      <w:pPr>
+        <w:tabs>
+          <w:tab w:val="num" w:pos="3600"/>
+        </w:tabs>
+        <w:ind w:left="3600" w:hanging="360"/>
+      </w:pPr>
+      <w:rPr>
+        <w:rFonts w:ascii="Symbol" w:hAnsi="Symbol" w:hint="default"/>
+      </w:rPr>
+    </w:lvl>
+    <w:lvl w:ilvl="5" w:tplc="83EA1520" w:tentative="1">
+      <w:start w:val="1"/>
+      <w:numFmt w:val="bullet"/>
+      <w:lvlText w:val=""/>
+      <w:lvlJc w:val="left"/>
+      <w:pPr>
+        <w:tabs>
+          <w:tab w:val="num" w:pos="4320"/>
+        </w:tabs>
+        <w:ind w:left="4320" w:hanging="360"/>
+      </w:pPr>
+      <w:rPr>
+        <w:rFonts w:ascii="Symbol" w:hAnsi="Symbol" w:hint="default"/>
+      </w:rPr>
+    </w:lvl>
+    <w:lvl w:ilvl="6" w:tplc="F15623CE" w:tentative="1">
+      <w:start w:val="1"/>
+      <w:numFmt w:val="bullet"/>
+      <w:lvlText w:val=""/>
+      <w:lvlJc w:val="left"/>
+      <w:pPr>
+        <w:tabs>
+          <w:tab w:val="num" w:pos="5040"/>
+        </w:tabs>
+        <w:ind w:left="5040" w:hanging="360"/>
+      </w:pPr>
+      <w:rPr>
+        <w:rFonts w:ascii="Symbol" w:hAnsi="Symbol" w:hint="default"/>
+      </w:rPr>
+    </w:lvl>
+    <w:lvl w:ilvl="7" w:tplc="01B0248A" w:tentative="1">
+      <w:start w:val="1"/>
+      <w:numFmt w:val="bullet"/>
+      <w:lvlText w:val=""/>
+      <w:lvlJc w:val="left"/>
+      <w:pPr>
+        <w:tabs>
+          <w:tab w:val="num" w:pos="5760"/>
+        </w:tabs>
+        <w:ind w:left="5760" w:hanging="360"/>
+      </w:pPr>
+      <w:rPr>
+        <w:rFonts w:ascii="Symbol" w:hAnsi="Symbol" w:hint="default"/>
+      </w:rPr>
+    </w:lvl>
+    <w:lvl w:ilvl="8" w:tplc="03DC70C0" w:tentative="1">
+      <w:start w:val="1"/>
+      <w:numFmt w:val="bullet"/>
+      <w:lvlText w:val=""/>
+      <w:lvlJc w:val="left"/>
+      <w:pPr>
+        <w:tabs>
+          <w:tab w:val="num" w:pos="6480"/>
+        </w:tabs>
+        <w:ind w:left="6480" w:hanging="360"/>
+      </w:pPr>
+      <w:rPr>
+        <w:rFonts w:ascii="Symbol" w:hAnsi="Symbol" w:hint="default"/>
+      </w:rPr>
+    </w:lvl>
+  </w:abstractNum>
+  <w:abstractNum w:abstractNumId="4">
     <w:nsid w:val="2306574F"/>
     <w:multiLevelType w:val="hybridMultilevel"/>
     <w:tmpl w:val="8CAE7BDA"/>
@@ -3965,7 +6700,7 @@
       </w:rPr>
     </w:lvl>
   </w:abstractNum>
-  <w:abstractNum w:abstractNumId="2">
+  <w:abstractNum w:abstractNumId="5">
     <w:nsid w:val="2FC966E0"/>
     <w:multiLevelType w:val="hybridMultilevel"/>
     <w:tmpl w:val="A2C28716"/>
@@ -4078,14 +6813,425 @@
       </w:rPr>
     </w:lvl>
   </w:abstractNum>
+  <w:abstractNum w:abstractNumId="6">
+    <w:nsid w:val="501A484A"/>
+    <w:multiLevelType w:val="hybridMultilevel"/>
+    <w:tmpl w:val="1D34D4F2"/>
+    <w:lvl w:ilvl="0" w:tplc="F75C3220">
+      <w:start w:val="1"/>
+      <w:numFmt w:val="bullet"/>
+      <w:lvlText w:val=""/>
+      <w:lvlJc w:val="left"/>
+      <w:pPr>
+        <w:tabs>
+          <w:tab w:val="num" w:pos="720"/>
+        </w:tabs>
+        <w:ind w:left="720" w:hanging="360"/>
+      </w:pPr>
+      <w:rPr>
+        <w:rFonts w:ascii="Symbol" w:hAnsi="Symbol" w:hint="default"/>
+      </w:rPr>
+    </w:lvl>
+    <w:lvl w:ilvl="1" w:tplc="6644A760" w:tentative="1">
+      <w:start w:val="1"/>
+      <w:numFmt w:val="bullet"/>
+      <w:lvlText w:val=""/>
+      <w:lvlJc w:val="left"/>
+      <w:pPr>
+        <w:tabs>
+          <w:tab w:val="num" w:pos="1440"/>
+        </w:tabs>
+        <w:ind w:left="1440" w:hanging="360"/>
+      </w:pPr>
+      <w:rPr>
+        <w:rFonts w:ascii="Symbol" w:hAnsi="Symbol" w:hint="default"/>
+      </w:rPr>
+    </w:lvl>
+    <w:lvl w:ilvl="2" w:tplc="97C4E23E" w:tentative="1">
+      <w:start w:val="1"/>
+      <w:numFmt w:val="bullet"/>
+      <w:lvlText w:val=""/>
+      <w:lvlJc w:val="left"/>
+      <w:pPr>
+        <w:tabs>
+          <w:tab w:val="num" w:pos="2160"/>
+        </w:tabs>
+        <w:ind w:left="2160" w:hanging="360"/>
+      </w:pPr>
+      <w:rPr>
+        <w:rFonts w:ascii="Symbol" w:hAnsi="Symbol" w:hint="default"/>
+      </w:rPr>
+    </w:lvl>
+    <w:lvl w:ilvl="3" w:tplc="E7544548" w:tentative="1">
+      <w:start w:val="1"/>
+      <w:numFmt w:val="bullet"/>
+      <w:lvlText w:val=""/>
+      <w:lvlJc w:val="left"/>
+      <w:pPr>
+        <w:tabs>
+          <w:tab w:val="num" w:pos="2880"/>
+        </w:tabs>
+        <w:ind w:left="2880" w:hanging="360"/>
+      </w:pPr>
+      <w:rPr>
+        <w:rFonts w:ascii="Symbol" w:hAnsi="Symbol" w:hint="default"/>
+      </w:rPr>
+    </w:lvl>
+    <w:lvl w:ilvl="4" w:tplc="3F9EF44E" w:tentative="1">
+      <w:start w:val="1"/>
+      <w:numFmt w:val="bullet"/>
+      <w:lvlText w:val=""/>
+      <w:lvlJc w:val="left"/>
+      <w:pPr>
+        <w:tabs>
+          <w:tab w:val="num" w:pos="3600"/>
+        </w:tabs>
+        <w:ind w:left="3600" w:hanging="360"/>
+      </w:pPr>
+      <w:rPr>
+        <w:rFonts w:ascii="Symbol" w:hAnsi="Symbol" w:hint="default"/>
+      </w:rPr>
+    </w:lvl>
+    <w:lvl w:ilvl="5" w:tplc="FF84F4F0" w:tentative="1">
+      <w:start w:val="1"/>
+      <w:numFmt w:val="bullet"/>
+      <w:lvlText w:val=""/>
+      <w:lvlJc w:val="left"/>
+      <w:pPr>
+        <w:tabs>
+          <w:tab w:val="num" w:pos="4320"/>
+        </w:tabs>
+        <w:ind w:left="4320" w:hanging="360"/>
+      </w:pPr>
+      <w:rPr>
+        <w:rFonts w:ascii="Symbol" w:hAnsi="Symbol" w:hint="default"/>
+      </w:rPr>
+    </w:lvl>
+    <w:lvl w:ilvl="6" w:tplc="547EE0E8" w:tentative="1">
+      <w:start w:val="1"/>
+      <w:numFmt w:val="bullet"/>
+      <w:lvlText w:val=""/>
+      <w:lvlJc w:val="left"/>
+      <w:pPr>
+        <w:tabs>
+          <w:tab w:val="num" w:pos="5040"/>
+        </w:tabs>
+        <w:ind w:left="5040" w:hanging="360"/>
+      </w:pPr>
+      <w:rPr>
+        <w:rFonts w:ascii="Symbol" w:hAnsi="Symbol" w:hint="default"/>
+      </w:rPr>
+    </w:lvl>
+    <w:lvl w:ilvl="7" w:tplc="C9381098" w:tentative="1">
+      <w:start w:val="1"/>
+      <w:numFmt w:val="bullet"/>
+      <w:lvlText w:val=""/>
+      <w:lvlJc w:val="left"/>
+      <w:pPr>
+        <w:tabs>
+          <w:tab w:val="num" w:pos="5760"/>
+        </w:tabs>
+        <w:ind w:left="5760" w:hanging="360"/>
+      </w:pPr>
+      <w:rPr>
+        <w:rFonts w:ascii="Symbol" w:hAnsi="Symbol" w:hint="default"/>
+      </w:rPr>
+    </w:lvl>
+    <w:lvl w:ilvl="8" w:tplc="E042F48E" w:tentative="1">
+      <w:start w:val="1"/>
+      <w:numFmt w:val="bullet"/>
+      <w:lvlText w:val=""/>
+      <w:lvlJc w:val="left"/>
+      <w:pPr>
+        <w:tabs>
+          <w:tab w:val="num" w:pos="6480"/>
+        </w:tabs>
+        <w:ind w:left="6480" w:hanging="360"/>
+      </w:pPr>
+      <w:rPr>
+        <w:rFonts w:ascii="Symbol" w:hAnsi="Symbol" w:hint="default"/>
+      </w:rPr>
+    </w:lvl>
+  </w:abstractNum>
+  <w:abstractNum w:abstractNumId="7">
+    <w:nsid w:val="59E43F73"/>
+    <w:multiLevelType w:val="hybridMultilevel"/>
+    <w:tmpl w:val="C4405A16"/>
+    <w:lvl w:ilvl="0" w:tplc="04090001">
+      <w:start w:val="1"/>
+      <w:numFmt w:val="bullet"/>
+      <w:lvlText w:val=""/>
+      <w:lvlJc w:val="left"/>
+      <w:pPr>
+        <w:ind w:left="360" w:hanging="360"/>
+      </w:pPr>
+      <w:rPr>
+        <w:rFonts w:ascii="Symbol" w:hAnsi="Symbol" w:hint="default"/>
+      </w:rPr>
+    </w:lvl>
+    <w:lvl w:ilvl="1" w:tplc="04090003" w:tentative="1">
+      <w:start w:val="1"/>
+      <w:numFmt w:val="bullet"/>
+      <w:lvlText w:val="o"/>
+      <w:lvlJc w:val="left"/>
+      <w:pPr>
+        <w:ind w:left="1080" w:hanging="360"/>
+      </w:pPr>
+      <w:rPr>
+        <w:rFonts w:ascii="Courier New" w:hAnsi="Courier New" w:cs="Courier New" w:hint="default"/>
+      </w:rPr>
+    </w:lvl>
+    <w:lvl w:ilvl="2" w:tplc="04090005" w:tentative="1">
+      <w:start w:val="1"/>
+      <w:numFmt w:val="bullet"/>
+      <w:lvlText w:val=""/>
+      <w:lvlJc w:val="left"/>
+      <w:pPr>
+        <w:ind w:left="1800" w:hanging="360"/>
+      </w:pPr>
+      <w:rPr>
+        <w:rFonts w:ascii="Wingdings" w:hAnsi="Wingdings" w:hint="default"/>
+      </w:rPr>
+    </w:lvl>
+    <w:lvl w:ilvl="3" w:tplc="04090001" w:tentative="1">
+      <w:start w:val="1"/>
+      <w:numFmt w:val="bullet"/>
+      <w:lvlText w:val=""/>
+      <w:lvlJc w:val="left"/>
+      <w:pPr>
+        <w:ind w:left="2520" w:hanging="360"/>
+      </w:pPr>
+      <w:rPr>
+        <w:rFonts w:ascii="Symbol" w:hAnsi="Symbol" w:hint="default"/>
+      </w:rPr>
+    </w:lvl>
+    <w:lvl w:ilvl="4" w:tplc="04090003" w:tentative="1">
+      <w:start w:val="1"/>
+      <w:numFmt w:val="bullet"/>
+      <w:lvlText w:val="o"/>
+      <w:lvlJc w:val="left"/>
+      <w:pPr>
+        <w:ind w:left="3240" w:hanging="360"/>
+      </w:pPr>
+      <w:rPr>
+        <w:rFonts w:ascii="Courier New" w:hAnsi="Courier New" w:cs="Courier New" w:hint="default"/>
+      </w:rPr>
+    </w:lvl>
+    <w:lvl w:ilvl="5" w:tplc="04090005" w:tentative="1">
+      <w:start w:val="1"/>
+      <w:numFmt w:val="bullet"/>
+      <w:lvlText w:val=""/>
+      <w:lvlJc w:val="left"/>
+      <w:pPr>
+        <w:ind w:left="3960" w:hanging="360"/>
+      </w:pPr>
+      <w:rPr>
+        <w:rFonts w:ascii="Wingdings" w:hAnsi="Wingdings" w:hint="default"/>
+      </w:rPr>
+    </w:lvl>
+    <w:lvl w:ilvl="6" w:tplc="04090001" w:tentative="1">
+      <w:start w:val="1"/>
+      <w:numFmt w:val="bullet"/>
+      <w:lvlText w:val=""/>
+      <w:lvlJc w:val="left"/>
+      <w:pPr>
+        <w:ind w:left="4680" w:hanging="360"/>
+      </w:pPr>
+      <w:rPr>
+        <w:rFonts w:ascii="Symbol" w:hAnsi="Symbol" w:hint="default"/>
+      </w:rPr>
+    </w:lvl>
+    <w:lvl w:ilvl="7" w:tplc="04090003" w:tentative="1">
+      <w:start w:val="1"/>
+      <w:numFmt w:val="bullet"/>
+      <w:lvlText w:val="o"/>
+      <w:lvlJc w:val="left"/>
+      <w:pPr>
+        <w:ind w:left="5400" w:hanging="360"/>
+      </w:pPr>
+      <w:rPr>
+        <w:rFonts w:ascii="Courier New" w:hAnsi="Courier New" w:cs="Courier New" w:hint="default"/>
+      </w:rPr>
+    </w:lvl>
+    <w:lvl w:ilvl="8" w:tplc="04090005" w:tentative="1">
+      <w:start w:val="1"/>
+      <w:numFmt w:val="bullet"/>
+      <w:lvlText w:val=""/>
+      <w:lvlJc w:val="left"/>
+      <w:pPr>
+        <w:ind w:left="6120" w:hanging="360"/>
+      </w:pPr>
+      <w:rPr>
+        <w:rFonts w:ascii="Wingdings" w:hAnsi="Wingdings" w:hint="default"/>
+      </w:rPr>
+    </w:lvl>
+  </w:abstractNum>
+  <w:abstractNum w:abstractNumId="8">
+    <w:nsid w:val="7C103F23"/>
+    <w:multiLevelType w:val="hybridMultilevel"/>
+    <w:tmpl w:val="E4E4A8FE"/>
+    <w:lvl w:ilvl="0" w:tplc="B7CCB4C8">
+      <w:start w:val="1"/>
+      <w:numFmt w:val="bullet"/>
+      <w:lvlText w:val=""/>
+      <w:lvlJc w:val="left"/>
+      <w:pPr>
+        <w:tabs>
+          <w:tab w:val="num" w:pos="720"/>
+        </w:tabs>
+        <w:ind w:left="720" w:hanging="360"/>
+      </w:pPr>
+      <w:rPr>
+        <w:rFonts w:ascii="Symbol" w:hAnsi="Symbol" w:hint="default"/>
+      </w:rPr>
+    </w:lvl>
+    <w:lvl w:ilvl="1" w:tplc="DDB8726C" w:tentative="1">
+      <w:start w:val="1"/>
+      <w:numFmt w:val="bullet"/>
+      <w:lvlText w:val=""/>
+      <w:lvlJc w:val="left"/>
+      <w:pPr>
+        <w:tabs>
+          <w:tab w:val="num" w:pos="1440"/>
+        </w:tabs>
+        <w:ind w:left="1440" w:hanging="360"/>
+      </w:pPr>
+      <w:rPr>
+        <w:rFonts w:ascii="Symbol" w:hAnsi="Symbol" w:hint="default"/>
+      </w:rPr>
+    </w:lvl>
+    <w:lvl w:ilvl="2" w:tplc="0A3630B6" w:tentative="1">
+      <w:start w:val="1"/>
+      <w:numFmt w:val="bullet"/>
+      <w:lvlText w:val=""/>
+      <w:lvlJc w:val="left"/>
+      <w:pPr>
+        <w:tabs>
+          <w:tab w:val="num" w:pos="2160"/>
+        </w:tabs>
+        <w:ind w:left="2160" w:hanging="360"/>
+      </w:pPr>
+      <w:rPr>
+        <w:rFonts w:ascii="Symbol" w:hAnsi="Symbol" w:hint="default"/>
+      </w:rPr>
+    </w:lvl>
+    <w:lvl w:ilvl="3" w:tplc="3CC6F0D2" w:tentative="1">
+      <w:start w:val="1"/>
+      <w:numFmt w:val="bullet"/>
+      <w:lvlText w:val=""/>
+      <w:lvlJc w:val="left"/>
+      <w:pPr>
+        <w:tabs>
+          <w:tab w:val="num" w:pos="2880"/>
+        </w:tabs>
+        <w:ind w:left="2880" w:hanging="360"/>
+      </w:pPr>
+      <w:rPr>
+        <w:rFonts w:ascii="Symbol" w:hAnsi="Symbol" w:hint="default"/>
+      </w:rPr>
+    </w:lvl>
+    <w:lvl w:ilvl="4" w:tplc="348409AC" w:tentative="1">
+      <w:start w:val="1"/>
+      <w:numFmt w:val="bullet"/>
+      <w:lvlText w:val=""/>
+      <w:lvlJc w:val="left"/>
+      <w:pPr>
+        <w:tabs>
+          <w:tab w:val="num" w:pos="3600"/>
+        </w:tabs>
+        <w:ind w:left="3600" w:hanging="360"/>
+      </w:pPr>
+      <w:rPr>
+        <w:rFonts w:ascii="Symbol" w:hAnsi="Symbol" w:hint="default"/>
+      </w:rPr>
+    </w:lvl>
+    <w:lvl w:ilvl="5" w:tplc="82C2B27C" w:tentative="1">
+      <w:start w:val="1"/>
+      <w:numFmt w:val="bullet"/>
+      <w:lvlText w:val=""/>
+      <w:lvlJc w:val="left"/>
+      <w:pPr>
+        <w:tabs>
+          <w:tab w:val="num" w:pos="4320"/>
+        </w:tabs>
+        <w:ind w:left="4320" w:hanging="360"/>
+      </w:pPr>
+      <w:rPr>
+        <w:rFonts w:ascii="Symbol" w:hAnsi="Symbol" w:hint="default"/>
+      </w:rPr>
+    </w:lvl>
+    <w:lvl w:ilvl="6" w:tplc="BABE8D60" w:tentative="1">
+      <w:start w:val="1"/>
+      <w:numFmt w:val="bullet"/>
+      <w:lvlText w:val=""/>
+      <w:lvlJc w:val="left"/>
+      <w:pPr>
+        <w:tabs>
+          <w:tab w:val="num" w:pos="5040"/>
+        </w:tabs>
+        <w:ind w:left="5040" w:hanging="360"/>
+      </w:pPr>
+      <w:rPr>
+        <w:rFonts w:ascii="Symbol" w:hAnsi="Symbol" w:hint="default"/>
+      </w:rPr>
+    </w:lvl>
+    <w:lvl w:ilvl="7" w:tplc="26D8881C" w:tentative="1">
+      <w:start w:val="1"/>
+      <w:numFmt w:val="bullet"/>
+      <w:lvlText w:val=""/>
+      <w:lvlJc w:val="left"/>
+      <w:pPr>
+        <w:tabs>
+          <w:tab w:val="num" w:pos="5760"/>
+        </w:tabs>
+        <w:ind w:left="5760" w:hanging="360"/>
+      </w:pPr>
+      <w:rPr>
+        <w:rFonts w:ascii="Symbol" w:hAnsi="Symbol" w:hint="default"/>
+      </w:rPr>
+    </w:lvl>
+    <w:lvl w:ilvl="8" w:tplc="3C2602D2" w:tentative="1">
+      <w:start w:val="1"/>
+      <w:numFmt w:val="bullet"/>
+      <w:lvlText w:val=""/>
+      <w:lvlJc w:val="left"/>
+      <w:pPr>
+        <w:tabs>
+          <w:tab w:val="num" w:pos="6480"/>
+        </w:tabs>
+        <w:ind w:left="6480" w:hanging="360"/>
+      </w:pPr>
+      <w:rPr>
+        <w:rFonts w:ascii="Symbol" w:hAnsi="Symbol" w:hint="default"/>
+      </w:rPr>
+    </w:lvl>
+  </w:abstractNum>
   <w:num w:numId="1">
     <w:abstractNumId w:val="0"/>
   </w:num>
   <w:num w:numId="2">
-    <w:abstractNumId w:val="2"/>
+    <w:abstractNumId w:val="5"/>
   </w:num>
   <w:num w:numId="3">
+    <w:abstractNumId w:val="4"/>
+  </w:num>
+  <w:num w:numId="4">
+    <w:abstractNumId w:val="6"/>
+  </w:num>
+  <w:num w:numId="5">
+    <w:abstractNumId w:val="3"/>
+  </w:num>
+  <w:num w:numId="6">
+    <w:abstractNumId w:val="8"/>
+  </w:num>
+  <w:num w:numId="7">
+    <w:abstractNumId w:val="7"/>
+  </w:num>
+  <w:num w:numId="8">
     <w:abstractNumId w:val="1"/>
+  </w:num>
+  <w:num w:numId="9">
+    <w:abstractNumId w:val="2"/>
   </w:num>
 </w:numbering>
 </file>

</xml_diff>

<commit_message>
Finished master flowchart logic.
</commit_message>
<xml_diff>
--- a/flowchart-master.docx
+++ b/flowchart-master.docx
@@ -665,6 +665,7 @@
           </mc:Fallback>
         </mc:AlternateContent>
       </w:r>
+      <w:bookmarkStart w:id="0" w:name="_GoBack"/>
       <w:r>
         <w:rPr>
           <w:noProof/>
@@ -1365,9 +1366,7 @@
                           <a:prstGeom prst="flowChartTerminator">
                             <a:avLst/>
                           </a:prstGeom>
-                          <a:solidFill>
-                            <a:srgbClr val="FFFF00"/>
-                          </a:solidFill>
+                          <a:noFill/>
                           <a:ln>
                             <a:solidFill>
                               <a:schemeClr val="tx1"/>
@@ -1973,7 +1972,7 @@
                         <wps:cNvSpPr/>
                         <wps:spPr>
                           <a:xfrm>
-                            <a:off x="7922871" y="7451256"/>
+                            <a:off x="7852527" y="7410222"/>
                             <a:ext cx="1613535" cy="478375"/>
                           </a:xfrm>
                           <a:prstGeom prst="flowChartDecision">
@@ -2034,7 +2033,7 @@
                         <wps:cNvSpPr/>
                         <wps:spPr>
                           <a:xfrm>
-                            <a:off x="8536514" y="6941528"/>
+                            <a:off x="8466170" y="6630842"/>
                             <a:ext cx="382905" cy="351790"/>
                           </a:xfrm>
                           <a:prstGeom prst="flowChartConnector">
@@ -2098,8 +2097,8 @@
                         </wps:cNvCnPr>
                         <wps:spPr>
                           <a:xfrm flipH="1" flipV="1">
-                            <a:off x="8727967" y="7293318"/>
-                            <a:ext cx="1672" cy="157938"/>
+                            <a:off x="8657623" y="6982632"/>
+                            <a:ext cx="1672" cy="427590"/>
                           </a:xfrm>
                           <a:prstGeom prst="straightConnector1">
                             <a:avLst/>
@@ -2128,17 +2127,15 @@
                         <wps:cNvPr id="30" name="Elbow Connector 13"/>
                         <wps:cNvCnPr>
                           <a:stCxn id="28" idx="6"/>
-                          <a:endCxn id="97" idx="1"/>
+                          <a:endCxn id="33" idx="1"/>
                         </wps:cNvCnPr>
                         <wps:spPr>
-                          <a:xfrm flipV="1">
-                            <a:off x="8919419" y="6755645"/>
-                            <a:ext cx="271757" cy="361778"/>
+                          <a:xfrm>
+                            <a:off x="8849075" y="6806737"/>
+                            <a:ext cx="6432313" cy="272473"/>
                           </a:xfrm>
-                          <a:prstGeom prst="bentConnector3">
-                            <a:avLst>
-                              <a:gd name="adj1" fmla="val 50000"/>
-                            </a:avLst>
+                          <a:prstGeom prst="bentConnector2">
+                            <a:avLst/>
                           </a:prstGeom>
                           <a:ln>
                             <a:tailEnd type="arrow"/>
@@ -2330,7 +2327,7 @@
                         <wps:cNvSpPr/>
                         <wps:spPr>
                           <a:xfrm>
-                            <a:off x="8372376" y="8079173"/>
+                            <a:off x="8302032" y="8079173"/>
                             <a:ext cx="710997" cy="664197"/>
                           </a:xfrm>
                           <a:prstGeom prst="flowChartConnector">
@@ -2425,8 +2422,8 @@
                         </wps:cNvCnPr>
                         <wps:spPr>
                           <a:xfrm flipH="1">
-                            <a:off x="8727875" y="7929631"/>
-                            <a:ext cx="1764" cy="149542"/>
+                            <a:off x="8657531" y="7888597"/>
+                            <a:ext cx="1764" cy="190576"/>
                           </a:xfrm>
                           <a:prstGeom prst="straightConnector1">
                             <a:avLst/>
@@ -2531,8 +2528,8 @@
                         </wps:cNvCnPr>
                         <wps:spPr>
                           <a:xfrm flipV="1">
-                            <a:off x="9083373" y="8410908"/>
-                            <a:ext cx="200034" cy="364"/>
+                            <a:off x="9013029" y="8410908"/>
+                            <a:ext cx="270378" cy="364"/>
                           </a:xfrm>
                           <a:prstGeom prst="straightConnector1">
                             <a:avLst/>
@@ -2562,7 +2559,7 @@
                         <wps:cNvSpPr/>
                         <wps:spPr>
                           <a:xfrm>
-                            <a:off x="9996081" y="7158531"/>
+                            <a:off x="9996081" y="7486803"/>
                             <a:ext cx="382905" cy="351155"/>
                           </a:xfrm>
                           <a:prstGeom prst="flowChartConnector">
@@ -2626,8 +2623,8 @@
                         </wps:cNvCnPr>
                         <wps:spPr>
                           <a:xfrm flipV="1">
-                            <a:off x="10187128" y="7509686"/>
-                            <a:ext cx="406" cy="660771"/>
+                            <a:off x="10187128" y="7837958"/>
+                            <a:ext cx="406" cy="332499"/>
                           </a:xfrm>
                           <a:prstGeom prst="straightConnector1">
                             <a:avLst/>
@@ -2657,7 +2654,7 @@
                         <wps:cNvSpPr/>
                         <wps:spPr>
                           <a:xfrm>
-                            <a:off x="9870115" y="8812855"/>
+                            <a:off x="9870115" y="9141127"/>
                             <a:ext cx="645968" cy="603250"/>
                           </a:xfrm>
                           <a:prstGeom prst="flowChartConnector">
@@ -2738,7 +2735,7 @@
                         <wps:spPr>
                           <a:xfrm>
                             <a:off x="10187128" y="8651359"/>
-                            <a:ext cx="5971" cy="161496"/>
+                            <a:ext cx="5971" cy="489768"/>
                           </a:xfrm>
                           <a:prstGeom prst="straightConnector1">
                             <a:avLst/>
@@ -2768,7 +2765,7 @@
                         <wps:cNvSpPr/>
                         <wps:spPr>
                           <a:xfrm>
-                            <a:off x="10599100" y="7050910"/>
+                            <a:off x="10599100" y="7379182"/>
                             <a:ext cx="1065645" cy="559955"/>
                           </a:xfrm>
                           <a:prstGeom prst="flowChartProcess">
@@ -2871,7 +2868,7 @@
                         </wps:cNvCnPr>
                         <wps:spPr>
                           <a:xfrm flipV="1">
-                            <a:off x="10378986" y="7330888"/>
+                            <a:off x="10378986" y="7659160"/>
                             <a:ext cx="220114" cy="3221"/>
                           </a:xfrm>
                           <a:prstGeom prst="straightConnector1">
@@ -2905,7 +2902,7 @@
                         </wps:cNvCnPr>
                         <wps:spPr>
                           <a:xfrm>
-                            <a:off x="11664745" y="7330888"/>
+                            <a:off x="11664745" y="7659160"/>
                             <a:ext cx="195409" cy="1053"/>
                           </a:xfrm>
                           <a:prstGeom prst="straightConnector1">
@@ -2939,7 +2936,7 @@
                         </wps:cNvCnPr>
                         <wps:spPr>
                           <a:xfrm flipV="1">
-                            <a:off x="10516083" y="9111928"/>
+                            <a:off x="10516083" y="9440200"/>
                             <a:ext cx="216900" cy="2552"/>
                           </a:xfrm>
                           <a:prstGeom prst="straightConnector1">
@@ -2970,7 +2967,7 @@
                         <wps:cNvSpPr/>
                         <wps:spPr>
                           <a:xfrm>
-                            <a:off x="10732983" y="8871644"/>
+                            <a:off x="10732983" y="9199916"/>
                             <a:ext cx="1807210" cy="480568"/>
                           </a:xfrm>
                           <a:prstGeom prst="flowChartDecision">
@@ -3024,7 +3021,7 @@
                         <wps:cNvSpPr/>
                         <wps:spPr>
                           <a:xfrm>
-                            <a:off x="11278235" y="9548321"/>
+                            <a:off x="11278235" y="9876593"/>
                             <a:ext cx="710375" cy="662877"/>
                           </a:xfrm>
                           <a:prstGeom prst="flowChartConnector">
@@ -3122,7 +3119,7 @@
                         </wps:cNvCnPr>
                         <wps:spPr>
                           <a:xfrm flipH="1">
-                            <a:off x="11633423" y="9352212"/>
+                            <a:off x="11633423" y="9680484"/>
                             <a:ext cx="3165" cy="196109"/>
                           </a:xfrm>
                           <a:prstGeom prst="straightConnector1">
@@ -4658,7 +4655,7 @@
                         <wps:cNvSpPr/>
                         <wps:spPr>
                           <a:xfrm>
-                            <a:off x="6920629" y="7350240"/>
+                            <a:off x="6920629" y="7309206"/>
                             <a:ext cx="744937" cy="684303"/>
                           </a:xfrm>
                           <a:prstGeom prst="flowChartConnector">
@@ -4960,7 +4957,7 @@
                         <wps:spPr>
                           <a:xfrm>
                             <a:off x="7290804" y="7161143"/>
-                            <a:ext cx="2294" cy="189097"/>
+                            <a:ext cx="2294" cy="148063"/>
                           </a:xfrm>
                           <a:prstGeom prst="straightConnector1">
                             <a:avLst/>
@@ -4993,8 +4990,8 @@
                         </wps:cNvCnPr>
                         <wps:spPr>
                           <a:xfrm flipV="1">
-                            <a:off x="7665566" y="7690444"/>
-                            <a:ext cx="257305" cy="1948"/>
+                            <a:off x="7665566" y="7649410"/>
+                            <a:ext cx="186961" cy="1948"/>
                           </a:xfrm>
                           <a:prstGeom prst="straightConnector1">
                             <a:avLst/>
@@ -5054,19 +5051,309 @@
                         <wps:bodyPr/>
                       </wps:wsp>
                       <wps:wsp>
-                        <wps:cNvPr id="97" name="Flowchart: Terminator 97"/>
+                        <wps:cNvPr id="99" name="Elbow Connector 13"/>
+                        <wps:cNvCnPr>
+                          <a:stCxn id="90" idx="3"/>
+                          <a:endCxn id="33" idx="0"/>
+                        </wps:cNvCnPr>
+                        <wps:spPr>
+                          <a:xfrm>
+                            <a:off x="9047362" y="6308445"/>
+                            <a:ext cx="6649965" cy="617546"/>
+                          </a:xfrm>
+                          <a:prstGeom prst="bentConnector2">
+                            <a:avLst/>
+                          </a:prstGeom>
+                          <a:ln>
+                            <a:tailEnd type="arrow"/>
+                          </a:ln>
+                        </wps:spPr>
+                        <wps:style>
+                          <a:lnRef idx="1">
+                            <a:schemeClr val="dk1"/>
+                          </a:lnRef>
+                          <a:fillRef idx="0">
+                            <a:schemeClr val="dk1"/>
+                          </a:fillRef>
+                          <a:effectRef idx="0">
+                            <a:schemeClr val="dk1"/>
+                          </a:effectRef>
+                          <a:fontRef idx="minor">
+                            <a:schemeClr val="tx1"/>
+                          </a:fontRef>
+                        </wps:style>
+                        <wps:bodyPr/>
+                      </wps:wsp>
+                      <wps:wsp>
+                        <wps:cNvPr id="98" name="Flowchart: Connector 98"/>
                         <wps:cNvSpPr/>
                         <wps:spPr>
                           <a:xfrm>
-                            <a:off x="9191176" y="6463296"/>
-                            <a:ext cx="914400" cy="584697"/>
+                            <a:off x="11445505" y="8681103"/>
+                            <a:ext cx="382905" cy="350520"/>
+                          </a:xfrm>
+                          <a:prstGeom prst="flowChartConnector">
+                            <a:avLst/>
+                          </a:prstGeom>
+                          <a:noFill/>
+                          <a:ln>
+                            <a:solidFill>
+                              <a:schemeClr val="tx1"/>
+                            </a:solidFill>
+                          </a:ln>
+                        </wps:spPr>
+                        <wps:style>
+                          <a:lnRef idx="2">
+                            <a:schemeClr val="accent1">
+                              <a:shade val="50000"/>
+                            </a:schemeClr>
+                          </a:lnRef>
+                          <a:fillRef idx="1">
+                            <a:schemeClr val="accent1"/>
+                          </a:fillRef>
+                          <a:effectRef idx="0">
+                            <a:schemeClr val="accent1"/>
+                          </a:effectRef>
+                          <a:fontRef idx="minor">
+                            <a:schemeClr val="lt1"/>
+                          </a:fontRef>
+                        </wps:style>
+                        <wps:txbx>
+                          <w:txbxContent>
+                            <w:p>
+                              <w:pPr>
+                                <w:pStyle w:val="NormalWeb"/>
+                                <w:spacing w:before="0" w:beforeAutospacing="0" w:after="0" w:afterAutospacing="0" w:line="276" w:lineRule="auto"/>
+                                <w:jc w:val="center"/>
+                              </w:pPr>
+                              <w:r>
+                                <w:rPr>
+                                  <w:rFonts w:ascii="Palatino Linotype" w:eastAsia="Calibri" w:hAnsi="Palatino Linotype"/>
+                                  <w:color w:val="000000"/>
+                                  <w:sz w:val="12"/>
+                                  <w:szCs w:val="12"/>
+                                </w:rPr>
+                                <w:t>TRUE</w:t>
+                              </w:r>
+                            </w:p>
+                          </w:txbxContent>
+                        </wps:txbx>
+                        <wps:bodyPr rot="0" spcFirstLastPara="0" vert="horz" wrap="square" lIns="0" tIns="0" rIns="0" bIns="0" numCol="1" spcCol="0" rtlCol="0" fromWordArt="0" anchor="ctr" anchorCtr="0" forceAA="0" compatLnSpc="1">
+                          <a:prstTxWarp prst="textNoShape">
+                            <a:avLst/>
+                          </a:prstTxWarp>
+                          <a:noAutofit/>
+                        </wps:bodyPr>
+                      </wps:wsp>
+                      <wps:wsp>
+                        <wps:cNvPr id="100" name="Elbow Connector 13"/>
+                        <wps:cNvCnPr>
+                          <a:stCxn id="57" idx="0"/>
+                          <a:endCxn id="98" idx="4"/>
+                        </wps:cNvCnPr>
+                        <wps:spPr>
+                          <a:xfrm flipV="1">
+                            <a:off x="11636588" y="9031623"/>
+                            <a:ext cx="370" cy="168293"/>
+                          </a:xfrm>
+                          <a:prstGeom prst="straightConnector1">
+                            <a:avLst/>
+                          </a:prstGeom>
+                          <a:ln>
+                            <a:tailEnd type="arrow"/>
+                          </a:ln>
+                        </wps:spPr>
+                        <wps:style>
+                          <a:lnRef idx="1">
+                            <a:schemeClr val="dk1"/>
+                          </a:lnRef>
+                          <a:fillRef idx="0">
+                            <a:schemeClr val="dk1"/>
+                          </a:fillRef>
+                          <a:effectRef idx="0">
+                            <a:schemeClr val="dk1"/>
+                          </a:effectRef>
+                          <a:fontRef idx="minor">
+                            <a:schemeClr val="tx1"/>
+                          </a:fontRef>
+                        </wps:style>
+                        <wps:bodyPr/>
+                      </wps:wsp>
+                      <wps:wsp>
+                        <wps:cNvPr id="101" name="Elbow Connector 101"/>
+                        <wps:cNvCnPr>
+                          <a:stCxn id="98" idx="6"/>
+                          <a:endCxn id="102" idx="1"/>
+                        </wps:cNvCnPr>
+                        <wps:spPr>
+                          <a:xfrm>
+                            <a:off x="11828410" y="8856363"/>
+                            <a:ext cx="402885" cy="2480"/>
+                          </a:xfrm>
+                          <a:prstGeom prst="straightConnector1">
+                            <a:avLst/>
+                          </a:prstGeom>
+                          <a:ln>
+                            <a:tailEnd type="arrow"/>
+                          </a:ln>
+                        </wps:spPr>
+                        <wps:style>
+                          <a:lnRef idx="1">
+                            <a:schemeClr val="dk1"/>
+                          </a:lnRef>
+                          <a:fillRef idx="0">
+                            <a:schemeClr val="dk1"/>
+                          </a:fillRef>
+                          <a:effectRef idx="0">
+                            <a:schemeClr val="dk1"/>
+                          </a:effectRef>
+                          <a:fontRef idx="minor">
+                            <a:schemeClr val="tx1"/>
+                          </a:fontRef>
+                        </wps:style>
+                        <wps:bodyPr/>
+                      </wps:wsp>
+                      <wps:wsp>
+                        <wps:cNvPr id="102" name="Flowchart: Process 102"/>
+                        <wps:cNvSpPr/>
+                        <wps:spPr>
+                          <a:xfrm>
+                            <a:off x="12231295" y="8486538"/>
+                            <a:ext cx="1065530" cy="744609"/>
+                          </a:xfrm>
+                          <a:prstGeom prst="flowChartProcess">
+                            <a:avLst/>
+                          </a:prstGeom>
+                          <a:noFill/>
+                        </wps:spPr>
+                        <wps:style>
+                          <a:lnRef idx="2">
+                            <a:schemeClr val="dk1"/>
+                          </a:lnRef>
+                          <a:fillRef idx="1">
+                            <a:schemeClr val="lt1"/>
+                          </a:fillRef>
+                          <a:effectRef idx="0">
+                            <a:schemeClr val="dk1"/>
+                          </a:effectRef>
+                          <a:fontRef idx="minor">
+                            <a:schemeClr val="dk1"/>
+                          </a:fontRef>
+                        </wps:style>
+                        <wps:txbx>
+                          <w:txbxContent>
+                            <w:p>
+                              <w:pPr>
+                                <w:pStyle w:val="NormalWeb"/>
+                                <w:spacing w:before="0" w:beforeAutospacing="0" w:after="0" w:afterAutospacing="0" w:line="276" w:lineRule="auto"/>
+                                <w:jc w:val="center"/>
+                              </w:pPr>
+                              <w:r>
+                                <w:rPr>
+                                  <w:rFonts w:ascii="Palatino Linotype" w:eastAsia="Calibri" w:hAnsi="Palatino Linotype"/>
+                                  <w:color w:val="000000"/>
+                                  <w:sz w:val="12"/>
+                                  <w:szCs w:val="12"/>
+                                </w:rPr>
+                                <w:t xml:space="preserve">Advance to next </w:t>
+                              </w:r>
+                              <w:r>
+                                <w:rPr>
+                                  <w:rFonts w:ascii="Palatino Linotype" w:eastAsia="Calibri" w:hAnsi="Palatino Linotype"/>
+                                  <w:color w:val="000000"/>
+                                  <w:sz w:val="12"/>
+                                  <w:szCs w:val="12"/>
+                                </w:rPr>
+                                <w:t>circuit</w:t>
+                              </w:r>
+                              <w:r>
+                                <w:rPr>
+                                  <w:rFonts w:ascii="Palatino Linotype" w:eastAsia="Calibri" w:hAnsi="Palatino Linotype"/>
+                                  <w:color w:val="000000"/>
+                                  <w:sz w:val="12"/>
+                                  <w:szCs w:val="12"/>
+                                </w:rPr>
+                                <w:t>:</w:t>
+                              </w:r>
+                            </w:p>
+                            <w:p>
+                              <w:pPr>
+                                <w:pStyle w:val="FlowchartList"/>
+                                <w:rPr>
+                                  <w:rFonts w:eastAsia="Times New Roman"/>
+                                  <w:color w:val="auto"/>
+                                </w:rPr>
+                              </w:pPr>
+                              <w:r>
+                                <w:rPr>
+                                  <w:rFonts w:eastAsia="Times New Roman"/>
+                                  <w:color w:val="auto"/>
+                                </w:rPr>
+                                <w:t>circuits - -</w:t>
+                              </w:r>
+                            </w:p>
+                            <w:p>
+                              <w:pPr>
+                                <w:pStyle w:val="FlowchartList"/>
+                                <w:rPr>
+                                  <w:rFonts w:eastAsia="Times New Roman"/>
+                                  <w:color w:val="auto"/>
+                                </w:rPr>
+                              </w:pPr>
+                              <w:r>
+                                <w:t>p = 0</w:t>
+                              </w:r>
+                            </w:p>
+                            <w:p>
+                              <w:pPr>
+                                <w:pStyle w:val="FlowchartList"/>
+                                <w:rPr>
+                                  <w:rFonts w:eastAsia="Times New Roman"/>
+                                  <w:color w:val="auto"/>
+                                </w:rPr>
+                              </w:pPr>
+                              <w:proofErr w:type="spellStart"/>
+                              <w:r>
+                                <w:t>i</w:t>
+                              </w:r>
+                              <w:proofErr w:type="spellEnd"/>
+                              <w:r>
+                                <w:t xml:space="preserve"> = 0</w:t>
+                              </w:r>
+                            </w:p>
+                            <w:p>
+                              <w:pPr>
+                                <w:pStyle w:val="FlowchartList"/>
+                                <w:rPr>
+                                  <w:rFonts w:eastAsia="Times New Roman"/>
+                                  <w:color w:val="auto"/>
+                                </w:rPr>
+                              </w:pPr>
+                              <w:r>
+                                <w:t>Set transition to “true”</w:t>
+                              </w:r>
+                            </w:p>
+                          </w:txbxContent>
+                        </wps:txbx>
+                        <wps:bodyPr rot="0" spcFirstLastPara="0" vert="horz" wrap="square" lIns="0" tIns="0" rIns="0" bIns="0" numCol="1" spcCol="0" rtlCol="0" fromWordArt="0" anchor="ctr" anchorCtr="0" forceAA="0" compatLnSpc="1">
+                          <a:prstTxWarp prst="textNoShape">
+                            <a:avLst/>
+                          </a:prstTxWarp>
+                          <a:noAutofit/>
+                        </wps:bodyPr>
+                      </wps:wsp>
+                      <wps:wsp>
+                        <wps:cNvPr id="106" name="Flowchart: Terminator 106"/>
+                        <wps:cNvSpPr/>
+                        <wps:spPr>
+                          <a:xfrm>
+                            <a:off x="12196132" y="9866019"/>
+                            <a:ext cx="985520" cy="687339"/>
                           </a:xfrm>
                           <a:prstGeom prst="flowChartTerminator">
                             <a:avLst/>
                           </a:prstGeom>
-                          <a:solidFill>
-                            <a:srgbClr val="FFFF00"/>
-                          </a:solidFill>
+                          <a:noFill/>
                           <a:ln>
                             <a:solidFill>
                               <a:schemeClr val="tx1"/>
@@ -5110,7 +5397,16 @@
                                   <w:sz w:val="12"/>
                                   <w:szCs w:val="12"/>
                                 </w:rPr>
-                                <w:t>End of this interval</w:t>
+                                <w:t xml:space="preserve">End of </w:t>
+                              </w:r>
+                              <w:r>
+                                <w:rPr>
+                                  <w:rFonts w:ascii="Palatino Linotype" w:eastAsia="Calibri" w:hAnsi="Palatino Linotype"/>
+                                  <w:color w:val="000000"/>
+                                  <w:sz w:val="12"/>
+                                  <w:szCs w:val="12"/>
+                                </w:rPr>
+                                <w:t>workout</w:t>
                               </w:r>
                             </w:p>
                             <w:p>
@@ -5127,13 +5423,16 @@
                               <w:pPr>
                                 <w:pStyle w:val="FlowchartList"/>
                               </w:pPr>
-                              <w:proofErr w:type="spellStart"/>
-                              <w:r>
-                                <w:t>setTimerValue</w:t>
-                              </w:r>
-                              <w:proofErr w:type="spellEnd"/>
-                              <w:r>
-                                <w:t>();</w:t>
+                              <w:r>
+                                <w:t>Reset workout</w:t>
+                              </w:r>
+                            </w:p>
+                            <w:p>
+                              <w:pPr>
+                                <w:pStyle w:val="FlowchartList"/>
+                              </w:pPr>
+                              <w:r>
+                                <w:t>Return;</w:t>
                               </w:r>
                             </w:p>
                           </w:txbxContent>
@@ -5146,17 +5445,17 @@
                         </wps:bodyPr>
                       </wps:wsp>
                       <wps:wsp>
-                        <wps:cNvPr id="99" name="Elbow Connector 13"/>
+                        <wps:cNvPr id="107" name="Elbow Connector 13"/>
                         <wps:cNvCnPr>
-                          <a:stCxn id="90" idx="3"/>
-                          <a:endCxn id="97" idx="0"/>
+                          <a:stCxn id="55" idx="6"/>
+                          <a:endCxn id="106" idx="1"/>
                         </wps:cNvCnPr>
                         <wps:spPr>
                           <a:xfrm>
-                            <a:off x="9047362" y="6308445"/>
-                            <a:ext cx="601014" cy="154851"/>
+                            <a:off x="11988610" y="10208032"/>
+                            <a:ext cx="207522" cy="1657"/>
                           </a:xfrm>
-                          <a:prstGeom prst="bentConnector2">
+                          <a:prstGeom prst="straightConnector1">
                             <a:avLst/>
                           </a:prstGeom>
                           <a:ln>
@@ -5180,11 +5479,65 @@
                         <wps:bodyPr/>
                       </wps:wsp>
                       <wps:wsp>
-                        <wps:cNvPr id="98" name="Flowchart: Connector 98"/>
+                        <wps:cNvPr id="108" name="Flowchart: Decision 108"/>
                         <wps:cNvSpPr/>
                         <wps:spPr>
                           <a:xfrm>
-                            <a:off x="11445505" y="8352831"/>
+                            <a:off x="11860154" y="7420183"/>
+                            <a:ext cx="1807210" cy="480060"/>
+                          </a:xfrm>
+                          <a:prstGeom prst="flowChartDecision">
+                            <a:avLst/>
+                          </a:prstGeom>
+                          <a:noFill/>
+                        </wps:spPr>
+                        <wps:style>
+                          <a:lnRef idx="2">
+                            <a:schemeClr val="dk1"/>
+                          </a:lnRef>
+                          <a:fillRef idx="1">
+                            <a:schemeClr val="lt1"/>
+                          </a:fillRef>
+                          <a:effectRef idx="0">
+                            <a:schemeClr val="dk1"/>
+                          </a:effectRef>
+                          <a:fontRef idx="minor">
+                            <a:schemeClr val="dk1"/>
+                          </a:fontRef>
+                        </wps:style>
+                        <wps:txbx>
+                          <w:txbxContent>
+                            <w:p>
+                              <w:pPr>
+                                <w:pStyle w:val="NormalWeb"/>
+                                <w:spacing w:before="0" w:beforeAutospacing="0" w:after="0" w:afterAutospacing="0" w:line="276" w:lineRule="auto"/>
+                                <w:jc w:val="center"/>
+                              </w:pPr>
+                              <w:r>
+                                <w:rPr>
+                                  <w:rFonts w:ascii="Palatino Linotype" w:eastAsia="Calibri" w:hAnsi="Palatino Linotype"/>
+                                  <w:color w:val="000000"/>
+                                  <w:sz w:val="12"/>
+                                  <w:szCs w:val="12"/>
+                                </w:rPr>
+                                <w:t>Did the user want to pause between exercises?</w:t>
+                              </w:r>
+                            </w:p>
+                          </w:txbxContent>
+                        </wps:txbx>
+                        <wps:bodyPr rot="0" spcFirstLastPara="0" vert="horz" wrap="square" lIns="0" tIns="0" rIns="0" bIns="0" numCol="1" spcCol="0" rtlCol="0" fromWordArt="0" anchor="ctr" anchorCtr="0" forceAA="0" compatLnSpc="1">
+                          <a:prstTxWarp prst="textNoShape">
+                            <a:avLst/>
+                          </a:prstTxWarp>
+                          <a:noAutofit/>
+                        </wps:bodyPr>
+                      </wps:wsp>
+                      <wps:wsp>
+                        <wps:cNvPr id="109" name="Flowchart: Connector 109"/>
+                        <wps:cNvSpPr/>
+                        <wps:spPr>
+                          <a:xfrm>
+                            <a:off x="12571281" y="6906262"/>
                             <a:ext cx="382905" cy="350520"/>
                           </a:xfrm>
                           <a:prstGeom prst="flowChartConnector">
@@ -5241,15 +5594,15 @@
                         </wps:bodyPr>
                       </wps:wsp>
                       <wps:wsp>
-                        <wps:cNvPr id="100" name="Elbow Connector 13"/>
+                        <wps:cNvPr id="110" name="Elbow Connector 13"/>
                         <wps:cNvCnPr>
-                          <a:stCxn id="57" idx="0"/>
-                          <a:endCxn id="98" idx="4"/>
+                          <a:stCxn id="108" idx="0"/>
+                          <a:endCxn id="109" idx="4"/>
                         </wps:cNvCnPr>
                         <wps:spPr>
-                          <a:xfrm flipV="1">
-                            <a:off x="11636588" y="8703351"/>
-                            <a:ext cx="370" cy="168293"/>
+                          <a:xfrm flipH="1" flipV="1">
+                            <a:off x="12762734" y="7256782"/>
+                            <a:ext cx="1025" cy="163401"/>
                           </a:xfrm>
                           <a:prstGeom prst="straightConnector1">
                             <a:avLst/>
@@ -5275,182 +5628,17 @@
                         <wps:bodyPr/>
                       </wps:wsp>
                       <wps:wsp>
-                        <wps:cNvPr id="101" name="Elbow Connector 101"/>
-                        <wps:cNvCnPr>
-                          <a:stCxn id="98" idx="6"/>
-                          <a:endCxn id="102" idx="1"/>
-                        </wps:cNvCnPr>
-                        <wps:spPr>
-                          <a:xfrm>
-                            <a:off x="11828410" y="8528091"/>
-                            <a:ext cx="402885" cy="2480"/>
-                          </a:xfrm>
-                          <a:prstGeom prst="straightConnector1">
-                            <a:avLst/>
-                          </a:prstGeom>
-                          <a:ln>
-                            <a:tailEnd type="arrow"/>
-                          </a:ln>
-                        </wps:spPr>
-                        <wps:style>
-                          <a:lnRef idx="1">
-                            <a:schemeClr val="dk1"/>
-                          </a:lnRef>
-                          <a:fillRef idx="0">
-                            <a:schemeClr val="dk1"/>
-                          </a:fillRef>
-                          <a:effectRef idx="0">
-                            <a:schemeClr val="dk1"/>
-                          </a:effectRef>
-                          <a:fontRef idx="minor">
-                            <a:schemeClr val="tx1"/>
-                          </a:fontRef>
-                        </wps:style>
-                        <wps:bodyPr/>
-                      </wps:wsp>
-                      <wps:wsp>
-                        <wps:cNvPr id="102" name="Flowchart: Process 102"/>
+                        <wps:cNvPr id="111" name="Flowchart: Terminator 111"/>
                         <wps:cNvSpPr/>
                         <wps:spPr>
                           <a:xfrm>
-                            <a:off x="12231295" y="8158266"/>
-                            <a:ext cx="1065530" cy="744609"/>
+                            <a:off x="13131917" y="6887588"/>
+                            <a:ext cx="673123" cy="387985"/>
                           </a:xfrm>
-                          <a:prstGeom prst="flowChartProcess">
+                          <a:prstGeom prst="flowChartTerminator">
                             <a:avLst/>
                           </a:prstGeom>
                           <a:noFill/>
-                        </wps:spPr>
-                        <wps:style>
-                          <a:lnRef idx="2">
-                            <a:schemeClr val="dk1"/>
-                          </a:lnRef>
-                          <a:fillRef idx="1">
-                            <a:schemeClr val="lt1"/>
-                          </a:fillRef>
-                          <a:effectRef idx="0">
-                            <a:schemeClr val="dk1"/>
-                          </a:effectRef>
-                          <a:fontRef idx="minor">
-                            <a:schemeClr val="dk1"/>
-                          </a:fontRef>
-                        </wps:style>
-                        <wps:txbx>
-                          <w:txbxContent>
-                            <w:p>
-                              <w:pPr>
-                                <w:pStyle w:val="NormalWeb"/>
-                                <w:spacing w:before="0" w:beforeAutospacing="0" w:after="0" w:afterAutospacing="0" w:line="276" w:lineRule="auto"/>
-                                <w:jc w:val="center"/>
-                              </w:pPr>
-                              <w:r>
-                                <w:rPr>
-                                  <w:rFonts w:ascii="Palatino Linotype" w:eastAsia="Calibri" w:hAnsi="Palatino Linotype"/>
-                                  <w:color w:val="000000"/>
-                                  <w:sz w:val="12"/>
-                                  <w:szCs w:val="12"/>
-                                </w:rPr>
-                                <w:t xml:space="preserve">Advance to next </w:t>
-                              </w:r>
-                              <w:r>
-                                <w:rPr>
-                                  <w:rFonts w:ascii="Palatino Linotype" w:eastAsia="Calibri" w:hAnsi="Palatino Linotype"/>
-                                  <w:color w:val="000000"/>
-                                  <w:sz w:val="12"/>
-                                  <w:szCs w:val="12"/>
-                                </w:rPr>
-                                <w:t>circuit</w:t>
-                              </w:r>
-                              <w:r>
-                                <w:rPr>
-                                  <w:rFonts w:ascii="Palatino Linotype" w:eastAsia="Calibri" w:hAnsi="Palatino Linotype"/>
-                                  <w:color w:val="000000"/>
-                                  <w:sz w:val="12"/>
-                                  <w:szCs w:val="12"/>
-                                </w:rPr>
-                                <w:t>:</w:t>
-                              </w:r>
-                            </w:p>
-                            <w:p>
-                              <w:pPr>
-                                <w:pStyle w:val="FlowchartList"/>
-                                <w:rPr>
-                                  <w:rFonts w:eastAsia="Times New Roman"/>
-                                  <w:color w:val="auto"/>
-                                </w:rPr>
-                              </w:pPr>
-                              <w:r>
-                                <w:rPr>
-                                  <w:rFonts w:eastAsia="Times New Roman"/>
-                                  <w:color w:val="auto"/>
-                                </w:rPr>
-                                <w:t>circuit++</w:t>
-                              </w:r>
-                            </w:p>
-                            <w:p>
-                              <w:pPr>
-                                <w:pStyle w:val="FlowchartList"/>
-                                <w:rPr>
-                                  <w:rFonts w:eastAsia="Times New Roman"/>
-                                  <w:color w:val="auto"/>
-                                </w:rPr>
-                              </w:pPr>
-                              <w:r>
-                                <w:t>p = 0</w:t>
-                              </w:r>
-                            </w:p>
-                            <w:p>
-                              <w:pPr>
-                                <w:pStyle w:val="FlowchartList"/>
-                                <w:rPr>
-                                  <w:rFonts w:eastAsia="Times New Roman"/>
-                                  <w:color w:val="auto"/>
-                                </w:rPr>
-                              </w:pPr>
-                              <w:proofErr w:type="spellStart"/>
-                              <w:r>
-                                <w:t>i</w:t>
-                              </w:r>
-                              <w:proofErr w:type="spellEnd"/>
-                              <w:r>
-                                <w:t xml:space="preserve"> = 0</w:t>
-                              </w:r>
-                            </w:p>
-                            <w:p>
-                              <w:pPr>
-                                <w:pStyle w:val="FlowchartList"/>
-                                <w:rPr>
-                                  <w:rFonts w:eastAsia="Times New Roman"/>
-                                  <w:color w:val="auto"/>
-                                </w:rPr>
-                              </w:pPr>
-                              <w:r>
-                                <w:t>Set transition to “true”</w:t>
-                              </w:r>
-                            </w:p>
-                          </w:txbxContent>
-                        </wps:txbx>
-                        <wps:bodyPr rot="0" spcFirstLastPara="0" vert="horz" wrap="square" lIns="0" tIns="0" rIns="0" bIns="0" numCol="1" spcCol="0" rtlCol="0" fromWordArt="0" anchor="ctr" anchorCtr="0" forceAA="0" compatLnSpc="1">
-                          <a:prstTxWarp prst="textNoShape">
-                            <a:avLst/>
-                          </a:prstTxWarp>
-                          <a:noAutofit/>
-                        </wps:bodyPr>
-                      </wps:wsp>
-                      <wps:wsp>
-                        <wps:cNvPr id="104" name="Flowchart: Terminator 104"/>
-                        <wps:cNvSpPr/>
-                        <wps:spPr>
-                          <a:xfrm>
-                            <a:off x="13989784" y="7367375"/>
-                            <a:ext cx="985520" cy="568049"/>
-                          </a:xfrm>
-                          <a:prstGeom prst="flowChartTerminator">
-                            <a:avLst/>
-                          </a:prstGeom>
-                          <a:solidFill>
-                            <a:srgbClr val="FFFF00"/>
-                          </a:solidFill>
                           <a:ln>
                             <a:solidFill>
                               <a:schemeClr val="tx1"/>
@@ -5477,47 +5665,21 @@
                           <w:txbxContent>
                             <w:p>
                               <w:pPr>
-                                <w:pStyle w:val="NormalWeb"/>
-                                <w:spacing w:before="0" w:beforeAutospacing="0" w:after="0" w:afterAutospacing="0" w:line="276" w:lineRule="auto"/>
-                                <w:jc w:val="center"/>
-                                <w:rPr>
-                                  <w:rFonts w:ascii="Palatino Linotype" w:eastAsia="Calibri" w:hAnsi="Palatino Linotype"/>
-                                  <w:color w:val="000000"/>
-                                  <w:sz w:val="12"/>
-                                  <w:szCs w:val="12"/>
-                                </w:rPr>
+                                <w:pStyle w:val="FlowchartList"/>
                               </w:pPr>
                               <w:r>
-                                <w:rPr>
-                                  <w:rFonts w:ascii="Palatino Linotype" w:eastAsia="Calibri" w:hAnsi="Palatino Linotype"/>
-                                  <w:color w:val="000000"/>
-                                  <w:sz w:val="12"/>
-                                  <w:szCs w:val="12"/>
-                                </w:rPr>
-                                <w:t>End of this interval</w:t>
+                                <w:t>p</w:t>
+                              </w:r>
+                              <w:r>
+                                <w:t>ause();</w:t>
                               </w:r>
                             </w:p>
                             <w:p>
                               <w:pPr>
                                 <w:pStyle w:val="FlowchartList"/>
                               </w:pPr>
-                              <w:proofErr w:type="spellStart"/>
-                              <w:r>
-                                <w:t>clearInterval</w:t>
-                              </w:r>
-                              <w:proofErr w:type="spellEnd"/>
-                            </w:p>
-                            <w:p>
-                              <w:pPr>
-                                <w:pStyle w:val="FlowchartList"/>
-                              </w:pPr>
-                              <w:proofErr w:type="spellStart"/>
-                              <w:r>
-                                <w:t>setTimerValue</w:t>
-                              </w:r>
-                              <w:proofErr w:type="spellEnd"/>
-                              <w:r>
-                                <w:t>();</w:t>
+                              <w:r>
+                                <w:t>return;</w:t>
                               </w:r>
                             </w:p>
                           </w:txbxContent>
@@ -5530,102 +5692,15 @@
                         </wps:bodyPr>
                       </wps:wsp>
                       <wps:wsp>
-                        <wps:cNvPr id="106" name="Flowchart: Terminator 106"/>
-                        <wps:cNvSpPr/>
-                        <wps:spPr>
-                          <a:xfrm>
-                            <a:off x="12196132" y="9597392"/>
-                            <a:ext cx="985520" cy="568049"/>
-                          </a:xfrm>
-                          <a:prstGeom prst="flowChartTerminator">
-                            <a:avLst/>
-                          </a:prstGeom>
-                          <a:solidFill>
-                            <a:srgbClr val="FFFF00"/>
-                          </a:solidFill>
-                          <a:ln>
-                            <a:solidFill>
-                              <a:schemeClr val="tx1"/>
-                            </a:solidFill>
-                          </a:ln>
-                        </wps:spPr>
-                        <wps:style>
-                          <a:lnRef idx="2">
-                            <a:schemeClr val="accent1">
-                              <a:shade val="50000"/>
-                            </a:schemeClr>
-                          </a:lnRef>
-                          <a:fillRef idx="1">
-                            <a:schemeClr val="accent1"/>
-                          </a:fillRef>
-                          <a:effectRef idx="0">
-                            <a:schemeClr val="accent1"/>
-                          </a:effectRef>
-                          <a:fontRef idx="minor">
-                            <a:schemeClr val="lt1"/>
-                          </a:fontRef>
-                        </wps:style>
-                        <wps:txbx>
-                          <w:txbxContent>
-                            <w:p>
-                              <w:pPr>
-                                <w:pStyle w:val="NormalWeb"/>
-                                <w:spacing w:before="0" w:beforeAutospacing="0" w:after="0" w:afterAutospacing="0" w:line="276" w:lineRule="auto"/>
-                                <w:jc w:val="center"/>
-                                <w:rPr>
-                                  <w:rFonts w:ascii="Palatino Linotype" w:eastAsia="Calibri" w:hAnsi="Palatino Linotype"/>
-                                  <w:color w:val="000000"/>
-                                  <w:sz w:val="12"/>
-                                  <w:szCs w:val="12"/>
-                                </w:rPr>
-                              </w:pPr>
-                              <w:r>
-                                <w:rPr>
-                                  <w:rFonts w:ascii="Palatino Linotype" w:eastAsia="Calibri" w:hAnsi="Palatino Linotype"/>
-                                  <w:color w:val="000000"/>
-                                  <w:sz w:val="12"/>
-                                  <w:szCs w:val="12"/>
-                                </w:rPr>
-                                <w:t>End of this interval</w:t>
-                              </w:r>
-                            </w:p>
-                            <w:p>
-                              <w:pPr>
-                                <w:pStyle w:val="FlowchartList"/>
-                              </w:pPr>
-                              <w:proofErr w:type="spellStart"/>
-                              <w:r>
-                                <w:t>clearInterval</w:t>
-                              </w:r>
-                              <w:proofErr w:type="spellEnd"/>
-                            </w:p>
-                            <w:p>
-                              <w:pPr>
-                                <w:pStyle w:val="FlowchartList"/>
-                              </w:pPr>
-                              <w:r>
-                                <w:t>Reset workout</w:t>
-                              </w:r>
-                            </w:p>
-                          </w:txbxContent>
-                        </wps:txbx>
-                        <wps:bodyPr rot="0" spcFirstLastPara="0" vert="horz" wrap="square" lIns="0" tIns="0" rIns="0" bIns="0" numCol="1" spcCol="0" rtlCol="0" fromWordArt="0" anchor="ctr" anchorCtr="0" forceAA="0" compatLnSpc="1">
-                          <a:prstTxWarp prst="textNoShape">
-                            <a:avLst/>
-                          </a:prstTxWarp>
-                          <a:noAutofit/>
-                        </wps:bodyPr>
-                      </wps:wsp>
-                      <wps:wsp>
-                        <wps:cNvPr id="107" name="Elbow Connector 13"/>
+                        <wps:cNvPr id="112" name="Elbow Connector 54"/>
                         <wps:cNvCnPr>
-                          <a:stCxn id="55" idx="6"/>
-                          <a:endCxn id="106" idx="1"/>
+                          <a:stCxn id="109" idx="6"/>
+                          <a:endCxn id="111" idx="1"/>
                         </wps:cNvCnPr>
                         <wps:spPr>
                           <a:xfrm>
-                            <a:off x="11988610" y="9879760"/>
-                            <a:ext cx="207522" cy="1657"/>
+                            <a:off x="12954186" y="7081522"/>
+                            <a:ext cx="177731" cy="59"/>
                           </a:xfrm>
                           <a:prstGeom prst="straightConnector1">
                             <a:avLst/>
@@ -5651,66 +5726,12 @@
                         <wps:bodyPr/>
                       </wps:wsp>
                       <wps:wsp>
-                        <wps:cNvPr id="108" name="Flowchart: Decision 108"/>
+                        <wps:cNvPr id="113" name="Flowchart: Connector 113"/>
                         <wps:cNvSpPr/>
                         <wps:spPr>
                           <a:xfrm>
-                            <a:off x="11860154" y="7091911"/>
-                            <a:ext cx="1807210" cy="480060"/>
-                          </a:xfrm>
-                          <a:prstGeom prst="flowChartDecision">
-                            <a:avLst/>
-                          </a:prstGeom>
-                          <a:noFill/>
-                        </wps:spPr>
-                        <wps:style>
-                          <a:lnRef idx="2">
-                            <a:schemeClr val="dk1"/>
-                          </a:lnRef>
-                          <a:fillRef idx="1">
-                            <a:schemeClr val="lt1"/>
-                          </a:fillRef>
-                          <a:effectRef idx="0">
-                            <a:schemeClr val="dk1"/>
-                          </a:effectRef>
-                          <a:fontRef idx="minor">
-                            <a:schemeClr val="dk1"/>
-                          </a:fontRef>
-                        </wps:style>
-                        <wps:txbx>
-                          <w:txbxContent>
-                            <w:p>
-                              <w:pPr>
-                                <w:pStyle w:val="NormalWeb"/>
-                                <w:spacing w:before="0" w:beforeAutospacing="0" w:after="0" w:afterAutospacing="0" w:line="276" w:lineRule="auto"/>
-                                <w:jc w:val="center"/>
-                              </w:pPr>
-                              <w:r>
-                                <w:rPr>
-                                  <w:rFonts w:ascii="Palatino Linotype" w:eastAsia="Calibri" w:hAnsi="Palatino Linotype"/>
-                                  <w:color w:val="000000"/>
-                                  <w:sz w:val="12"/>
-                                  <w:szCs w:val="12"/>
-                                </w:rPr>
-                                <w:t>Did the user want to pause between exercises?</w:t>
-                              </w:r>
-                            </w:p>
-                          </w:txbxContent>
-                        </wps:txbx>
-                        <wps:bodyPr rot="0" spcFirstLastPara="0" vert="horz" wrap="square" lIns="0" tIns="0" rIns="0" bIns="0" numCol="1" spcCol="0" rtlCol="0" fromWordArt="0" anchor="ctr" anchorCtr="0" forceAA="0" compatLnSpc="1">
-                          <a:prstTxWarp prst="textNoShape">
-                            <a:avLst/>
-                          </a:prstTxWarp>
-                          <a:noAutofit/>
-                        </wps:bodyPr>
-                      </wps:wsp>
-                      <wps:wsp>
-                        <wps:cNvPr id="109" name="Flowchart: Connector 109"/>
-                        <wps:cNvSpPr/>
-                        <wps:spPr>
-                          <a:xfrm>
-                            <a:off x="12571281" y="6577990"/>
-                            <a:ext cx="382905" cy="350520"/>
+                            <a:off x="12571916" y="8055535"/>
+                            <a:ext cx="382270" cy="351155"/>
                           </a:xfrm>
                           <a:prstGeom prst="flowChartConnector">
                             <a:avLst/>
@@ -5753,7 +5774,7 @@
                                   <w:sz w:val="12"/>
                                   <w:szCs w:val="12"/>
                                 </w:rPr>
-                                <w:t>TRUE</w:t>
+                                <w:t>FALSE</w:t>
                               </w:r>
                             </w:p>
                           </w:txbxContent>
@@ -5766,15 +5787,15 @@
                         </wps:bodyPr>
                       </wps:wsp>
                       <wps:wsp>
-                        <wps:cNvPr id="110" name="Elbow Connector 13"/>
+                        <wps:cNvPr id="114" name="Elbow Connector 13"/>
                         <wps:cNvCnPr>
-                          <a:stCxn id="108" idx="0"/>
-                          <a:endCxn id="109" idx="4"/>
+                          <a:stCxn id="108" idx="2"/>
+                          <a:endCxn id="113" idx="0"/>
                         </wps:cNvCnPr>
                         <wps:spPr>
-                          <a:xfrm flipH="1" flipV="1">
-                            <a:off x="12762734" y="6928510"/>
-                            <a:ext cx="1025" cy="163401"/>
+                          <a:xfrm flipH="1">
+                            <a:off x="12763051" y="7900243"/>
+                            <a:ext cx="708" cy="155292"/>
                           </a:xfrm>
                           <a:prstGeom prst="straightConnector1">
                             <a:avLst/>
@@ -5800,14 +5821,104 @@
                         <wps:bodyPr/>
                       </wps:wsp>
                       <wps:wsp>
-                        <wps:cNvPr id="111" name="Flowchart: Terminator 111"/>
+                        <wps:cNvPr id="115" name="Elbow Connector 101"/>
+                        <wps:cNvCnPr>
+                          <a:stCxn id="113" idx="6"/>
+                          <a:endCxn id="33" idx="2"/>
+                        </wps:cNvCnPr>
+                        <wps:spPr>
+                          <a:xfrm flipV="1">
+                            <a:off x="12954186" y="7449114"/>
+                            <a:ext cx="2154915" cy="781999"/>
+                          </a:xfrm>
+                          <a:prstGeom prst="bentConnector3">
+                            <a:avLst>
+                              <a:gd name="adj1" fmla="val 50000"/>
+                            </a:avLst>
+                          </a:prstGeom>
+                          <a:ln>
+                            <a:tailEnd type="arrow"/>
+                          </a:ln>
+                        </wps:spPr>
+                        <wps:style>
+                          <a:lnRef idx="1">
+                            <a:schemeClr val="dk1"/>
+                          </a:lnRef>
+                          <a:fillRef idx="0">
+                            <a:schemeClr val="dk1"/>
+                          </a:fillRef>
+                          <a:effectRef idx="0">
+                            <a:schemeClr val="dk1"/>
+                          </a:effectRef>
+                          <a:fontRef idx="minor">
+                            <a:schemeClr val="tx1"/>
+                          </a:fontRef>
+                        </wps:style>
+                        <wps:bodyPr/>
+                      </wps:wsp>
+                      <wps:wsp>
+                        <wps:cNvPr id="116" name="Flowchart: Decision 116"/>
                         <wps:cNvSpPr/>
                         <wps:spPr>
                           <a:xfrm>
-                            <a:off x="13191706" y="6643805"/>
-                            <a:ext cx="459752" cy="219007"/>
+                            <a:off x="13673269" y="8621422"/>
+                            <a:ext cx="1807210" cy="479425"/>
                           </a:xfrm>
-                          <a:prstGeom prst="flowChartTerminator">
+                          <a:prstGeom prst="flowChartDecision">
+                            <a:avLst/>
+                          </a:prstGeom>
+                          <a:noFill/>
+                        </wps:spPr>
+                        <wps:style>
+                          <a:lnRef idx="2">
+                            <a:schemeClr val="dk1"/>
+                          </a:lnRef>
+                          <a:fillRef idx="1">
+                            <a:schemeClr val="lt1"/>
+                          </a:fillRef>
+                          <a:effectRef idx="0">
+                            <a:schemeClr val="dk1"/>
+                          </a:effectRef>
+                          <a:fontRef idx="minor">
+                            <a:schemeClr val="dk1"/>
+                          </a:fontRef>
+                        </wps:style>
+                        <wps:txbx>
+                          <w:txbxContent>
+                            <w:p>
+                              <w:pPr>
+                                <w:pStyle w:val="NormalWeb"/>
+                                <w:spacing w:before="0" w:beforeAutospacing="0" w:after="0" w:afterAutospacing="0" w:line="276" w:lineRule="auto"/>
+                                <w:jc w:val="center"/>
+                              </w:pPr>
+                              <w:r>
+                                <w:rPr>
+                                  <w:rFonts w:ascii="Palatino Linotype" w:eastAsia="Calibri" w:hAnsi="Palatino Linotype"/>
+                                  <w:color w:val="000000"/>
+                                  <w:sz w:val="12"/>
+                                  <w:szCs w:val="12"/>
+                                </w:rPr>
+                                <w:t>Did the user want to pause between exercises?</w:t>
+                              </w:r>
+                            </w:p>
+                          </w:txbxContent>
+                        </wps:txbx>
+                        <wps:bodyPr rot="0" spcFirstLastPara="0" vert="horz" wrap="square" lIns="0" tIns="0" rIns="0" bIns="0" numCol="1" spcCol="0" rtlCol="0" fromWordArt="0" anchor="ctr" anchorCtr="0" forceAA="0" compatLnSpc="1">
+                          <a:prstTxWarp prst="textNoShape">
+                            <a:avLst/>
+                          </a:prstTxWarp>
+                          <a:noAutofit/>
+                        </wps:bodyPr>
+                      </wps:wsp>
+                      <wps:wsp>
+                        <wps:cNvPr id="117" name="Flowchart: Connector 117"/>
+                        <wps:cNvSpPr/>
+                        <wps:spPr>
+                          <a:xfrm>
+                            <a:off x="14384469" y="8107072"/>
+                            <a:ext cx="382905" cy="349885"/>
+                          </a:xfrm>
+                          <a:prstGeom prst="flowChartConnector">
                             <a:avLst/>
                           </a:prstGeom>
                           <a:noFill/>
@@ -5848,16 +5959,7 @@
                                   <w:sz w:val="12"/>
                                   <w:szCs w:val="12"/>
                                 </w:rPr>
-                                <w:t>p</w:t>
-                              </w:r>
-                              <w:r>
-                                <w:rPr>
-                                  <w:rFonts w:ascii="Palatino Linotype" w:eastAsia="Calibri" w:hAnsi="Palatino Linotype"/>
-                                  <w:color w:val="000000"/>
-                                  <w:sz w:val="12"/>
-                                  <w:szCs w:val="12"/>
-                                </w:rPr>
-                                <w:t>ause();</w:t>
+                                <w:t>TRUE</w:t>
                               </w:r>
                             </w:p>
                           </w:txbxContent>
@@ -5870,15 +5972,15 @@
                         </wps:bodyPr>
                       </wps:wsp>
                       <wps:wsp>
-                        <wps:cNvPr id="112" name="Elbow Connector 54"/>
+                        <wps:cNvPr id="118" name="Elbow Connector 13"/>
                         <wps:cNvCnPr>
-                          <a:stCxn id="109" idx="6"/>
-                          <a:endCxn id="111" idx="1"/>
+                          <a:stCxn id="116" idx="0"/>
+                          <a:endCxn id="117" idx="4"/>
                         </wps:cNvCnPr>
                         <wps:spPr>
-                          <a:xfrm>
-                            <a:off x="12954186" y="6753250"/>
-                            <a:ext cx="237520" cy="59"/>
+                          <a:xfrm flipH="1" flipV="1">
+                            <a:off x="14575922" y="8456957"/>
+                            <a:ext cx="952" cy="164465"/>
                           </a:xfrm>
                           <a:prstGeom prst="straightConnector1">
                             <a:avLst/>
@@ -5904,12 +6006,107 @@
                         <wps:bodyPr/>
                       </wps:wsp>
                       <wps:wsp>
-                        <wps:cNvPr id="113" name="Flowchart: Connector 113"/>
+                        <wps:cNvPr id="119" name="Flowchart: Terminator 119"/>
                         <wps:cNvSpPr/>
                         <wps:spPr>
                           <a:xfrm>
-                            <a:off x="12571916" y="7727263"/>
-                            <a:ext cx="382270" cy="351155"/>
+                            <a:off x="14952225" y="8088843"/>
+                            <a:ext cx="611914" cy="386979"/>
+                          </a:xfrm>
+                          <a:prstGeom prst="flowChartTerminator">
+                            <a:avLst/>
+                          </a:prstGeom>
+                          <a:noFill/>
+                          <a:ln>
+                            <a:solidFill>
+                              <a:schemeClr val="tx1"/>
+                            </a:solidFill>
+                          </a:ln>
+                        </wps:spPr>
+                        <wps:style>
+                          <a:lnRef idx="2">
+                            <a:schemeClr val="accent1">
+                              <a:shade val="50000"/>
+                            </a:schemeClr>
+                          </a:lnRef>
+                          <a:fillRef idx="1">
+                            <a:schemeClr val="accent1"/>
+                          </a:fillRef>
+                          <a:effectRef idx="0">
+                            <a:schemeClr val="accent1"/>
+                          </a:effectRef>
+                          <a:fontRef idx="minor">
+                            <a:schemeClr val="lt1"/>
+                          </a:fontRef>
+                        </wps:style>
+                        <wps:txbx>
+                          <w:txbxContent>
+                            <w:p>
+                              <w:pPr>
+                                <w:pStyle w:val="FlowchartList"/>
+                              </w:pPr>
+                              <w:r>
+                                <w:t>pause();</w:t>
+                              </w:r>
+                            </w:p>
+                            <w:p>
+                              <w:pPr>
+                                <w:pStyle w:val="FlowchartList"/>
+                              </w:pPr>
+                              <w:r>
+                                <w:t>return</w:t>
+                              </w:r>
+                            </w:p>
+                          </w:txbxContent>
+                        </wps:txbx>
+                        <wps:bodyPr rot="0" spcFirstLastPara="0" vert="horz" wrap="square" lIns="0" tIns="0" rIns="0" bIns="0" numCol="1" spcCol="0" rtlCol="0" fromWordArt="0" anchor="ctr" anchorCtr="0" forceAA="0" compatLnSpc="1">
+                          <a:prstTxWarp prst="textNoShape">
+                            <a:avLst/>
+                          </a:prstTxWarp>
+                          <a:noAutofit/>
+                        </wps:bodyPr>
+                      </wps:wsp>
+                      <wps:wsp>
+                        <wps:cNvPr id="120" name="Elbow Connector 54"/>
+                        <wps:cNvCnPr>
+                          <a:stCxn id="117" idx="6"/>
+                          <a:endCxn id="119" idx="1"/>
+                        </wps:cNvCnPr>
+                        <wps:spPr>
+                          <a:xfrm>
+                            <a:off x="14767374" y="8282015"/>
+                            <a:ext cx="184851" cy="318"/>
+                          </a:xfrm>
+                          <a:prstGeom prst="straightConnector1">
+                            <a:avLst/>
+                          </a:prstGeom>
+                          <a:ln>
+                            <a:tailEnd type="arrow"/>
+                          </a:ln>
+                        </wps:spPr>
+                        <wps:style>
+                          <a:lnRef idx="1">
+                            <a:schemeClr val="dk1"/>
+                          </a:lnRef>
+                          <a:fillRef idx="0">
+                            <a:schemeClr val="dk1"/>
+                          </a:fillRef>
+                          <a:effectRef idx="0">
+                            <a:schemeClr val="dk1"/>
+                          </a:effectRef>
+                          <a:fontRef idx="minor">
+                            <a:schemeClr val="tx1"/>
+                          </a:fontRef>
+                        </wps:style>
+                        <wps:bodyPr/>
+                      </wps:wsp>
+                      <wps:wsp>
+                        <wps:cNvPr id="121" name="Flowchart: Connector 121"/>
+                        <wps:cNvSpPr/>
+                        <wps:spPr>
+                          <a:xfrm>
+                            <a:off x="14385104" y="9256422"/>
+                            <a:ext cx="382270" cy="350520"/>
                           </a:xfrm>
                           <a:prstGeom prst="flowChartConnector">
                             <a:avLst/>
@@ -5945,7 +6142,6 @@
                                 <w:spacing w:before="0" w:beforeAutospacing="0" w:after="0" w:afterAutospacing="0" w:line="276" w:lineRule="auto"/>
                                 <w:jc w:val="center"/>
                               </w:pPr>
-                              <w:bookmarkStart w:id="0" w:name="_GoBack"/>
                               <w:r>
                                 <w:rPr>
                                   <w:rFonts w:ascii="Palatino Linotype" w:eastAsia="Calibri" w:hAnsi="Palatino Linotype"/>
@@ -5955,7 +6151,6 @@
                                 </w:rPr>
                                 <w:t>FALSE</w:t>
                               </w:r>
-                              <w:bookmarkEnd w:id="0"/>
                             </w:p>
                           </w:txbxContent>
                         </wps:txbx>
@@ -5967,15 +6162,15 @@
                         </wps:bodyPr>
                       </wps:wsp>
                       <wps:wsp>
-                        <wps:cNvPr id="114" name="Elbow Connector 13"/>
+                        <wps:cNvPr id="122" name="Elbow Connector 13"/>
                         <wps:cNvCnPr>
-                          <a:stCxn id="108" idx="2"/>
-                          <a:endCxn id="113" idx="0"/>
+                          <a:stCxn id="116" idx="2"/>
+                          <a:endCxn id="121" idx="0"/>
                         </wps:cNvCnPr>
                         <wps:spPr>
                           <a:xfrm flipH="1">
-                            <a:off x="12763051" y="7571971"/>
-                            <a:ext cx="708" cy="155292"/>
+                            <a:off x="14576239" y="9100847"/>
+                            <a:ext cx="635" cy="155575"/>
                           </a:xfrm>
                           <a:prstGeom prst="straightConnector1">
                             <a:avLst/>
@@ -5993,6 +6188,261 @@
                           </a:fillRef>
                           <a:effectRef idx="0">
                             <a:schemeClr val="dk1"/>
+                          </a:effectRef>
+                          <a:fontRef idx="minor">
+                            <a:schemeClr val="tx1"/>
+                          </a:fontRef>
+                        </wps:style>
+                        <wps:bodyPr/>
+                      </wps:wsp>
+                      <wps:wsp>
+                        <wps:cNvPr id="123" name="Elbow Connector 123"/>
+                        <wps:cNvCnPr>
+                          <a:stCxn id="121" idx="6"/>
+                          <a:endCxn id="33" idx="4"/>
+                        </wps:cNvCnPr>
+                        <wps:spPr>
+                          <a:xfrm flipV="1">
+                            <a:off x="14767374" y="7972236"/>
+                            <a:ext cx="929953" cy="1459446"/>
+                          </a:xfrm>
+                          <a:prstGeom prst="bentConnector2">
+                            <a:avLst/>
+                          </a:prstGeom>
+                          <a:ln>
+                            <a:tailEnd type="arrow"/>
+                          </a:ln>
+                        </wps:spPr>
+                        <wps:style>
+                          <a:lnRef idx="1">
+                            <a:schemeClr val="dk1"/>
+                          </a:lnRef>
+                          <a:fillRef idx="0">
+                            <a:schemeClr val="dk1"/>
+                          </a:fillRef>
+                          <a:effectRef idx="0">
+                            <a:schemeClr val="dk1"/>
+                          </a:effectRef>
+                          <a:fontRef idx="minor">
+                            <a:schemeClr val="tx1"/>
+                          </a:fontRef>
+                        </wps:style>
+                        <wps:bodyPr/>
+                      </wps:wsp>
+                      <wps:wsp>
+                        <wps:cNvPr id="125" name="Elbow Connector 101"/>
+                        <wps:cNvCnPr>
+                          <a:stCxn id="102" idx="3"/>
+                          <a:endCxn id="116" idx="1"/>
+                        </wps:cNvCnPr>
+                        <wps:spPr>
+                          <a:xfrm>
+                            <a:off x="13296825" y="8858843"/>
+                            <a:ext cx="376444" cy="2292"/>
+                          </a:xfrm>
+                          <a:prstGeom prst="straightConnector1">
+                            <a:avLst/>
+                          </a:prstGeom>
+                          <a:ln>
+                            <a:tailEnd type="arrow"/>
+                          </a:ln>
+                        </wps:spPr>
+                        <wps:style>
+                          <a:lnRef idx="1">
+                            <a:schemeClr val="dk1"/>
+                          </a:lnRef>
+                          <a:fillRef idx="0">
+                            <a:schemeClr val="dk1"/>
+                          </a:fillRef>
+                          <a:effectRef idx="0">
+                            <a:schemeClr val="dk1"/>
+                          </a:effectRef>
+                          <a:fontRef idx="minor">
+                            <a:schemeClr val="tx1"/>
+                          </a:fontRef>
+                        </wps:style>
+                        <wps:bodyPr/>
+                      </wps:wsp>
+                      <wps:wsp>
+                        <wps:cNvPr id="33" name="Flowchart: Connector 33"/>
+                        <wps:cNvSpPr/>
+                        <wps:spPr>
+                          <a:xfrm>
+                            <a:off x="15109101" y="6925991"/>
+                            <a:ext cx="1176451" cy="1046245"/>
+                          </a:xfrm>
+                          <a:prstGeom prst="flowChartConnector">
+                            <a:avLst/>
+                          </a:prstGeom>
+                          <a:noFill/>
+                          <a:ln>
+                            <a:solidFill>
+                              <a:schemeClr val="tx1"/>
+                            </a:solidFill>
+                          </a:ln>
+                        </wps:spPr>
+                        <wps:style>
+                          <a:lnRef idx="2">
+                            <a:schemeClr val="accent1">
+                              <a:shade val="50000"/>
+                            </a:schemeClr>
+                          </a:lnRef>
+                          <a:fillRef idx="1">
+                            <a:schemeClr val="accent1"/>
+                          </a:fillRef>
+                          <a:effectRef idx="0">
+                            <a:schemeClr val="accent1"/>
+                          </a:effectRef>
+                          <a:fontRef idx="minor">
+                            <a:schemeClr val="lt1"/>
+                          </a:fontRef>
+                        </wps:style>
+                        <wps:txbx>
+                          <w:txbxContent>
+                            <w:p>
+                              <w:pPr>
+                                <w:pStyle w:val="FlowchartNormal"/>
+                              </w:pPr>
+                              <w:r>
+                                <w:t xml:space="preserve">End of this </w:t>
+                              </w:r>
+                              <w:r>
+                                <w:t>countdown</w:t>
+                              </w:r>
+                            </w:p>
+                            <w:p>
+                              <w:pPr>
+                                <w:pStyle w:val="FlowchartList"/>
+                              </w:pPr>
+                              <w:proofErr w:type="spellStart"/>
+                              <w:r>
+                                <w:t>clearInterval</w:t>
+                              </w:r>
+                              <w:proofErr w:type="spellEnd"/>
+                            </w:p>
+                            <w:p>
+                              <w:pPr>
+                                <w:pStyle w:val="FlowchartList"/>
+                              </w:pPr>
+                              <w:proofErr w:type="spellStart"/>
+                              <w:r>
+                                <w:t>setTimerValue</w:t>
+                              </w:r>
+                              <w:proofErr w:type="spellEnd"/>
+                              <w:r>
+                                <w:t>();</w:t>
+                              </w:r>
+                            </w:p>
+                          </w:txbxContent>
+                        </wps:txbx>
+                        <wps:bodyPr rot="0" spcFirstLastPara="0" vertOverflow="overflow" horzOverflow="overflow" vert="horz" wrap="square" lIns="0" tIns="0" rIns="0" bIns="0" numCol="1" spcCol="0" rtlCol="0" fromWordArt="0" anchor="ctr" anchorCtr="0" forceAA="0" compatLnSpc="1">
+                          <a:prstTxWarp prst="textNoShape">
+                            <a:avLst/>
+                          </a:prstTxWarp>
+                          <a:noAutofit/>
+                        </wps:bodyPr>
+                      </wps:wsp>
+                      <wps:wsp>
+                        <wps:cNvPr id="126" name="Elbow Connector 126"/>
+                        <wps:cNvCnPr>
+                          <a:stCxn id="33" idx="6"/>
+                          <a:endCxn id="2" idx="2"/>
+                        </wps:cNvCnPr>
+                        <wps:spPr>
+                          <a:xfrm flipH="1" flipV="1">
+                            <a:off x="572112" y="1401978"/>
+                            <a:ext cx="15713440" cy="6047136"/>
+                          </a:xfrm>
+                          <a:prstGeom prst="bentConnector4">
+                            <a:avLst>
+                              <a:gd name="adj1" fmla="val -1455"/>
+                              <a:gd name="adj2" fmla="val 64211"/>
+                            </a:avLst>
+                          </a:prstGeom>
+                          <a:ln>
+                            <a:tailEnd type="arrow"/>
+                          </a:ln>
+                        </wps:spPr>
+                        <wps:style>
+                          <a:lnRef idx="1">
+                            <a:schemeClr val="dk1"/>
+                          </a:lnRef>
+                          <a:fillRef idx="0">
+                            <a:schemeClr val="dk1"/>
+                          </a:fillRef>
+                          <a:effectRef idx="0">
+                            <a:schemeClr val="dk1"/>
+                          </a:effectRef>
+                          <a:fontRef idx="minor">
+                            <a:schemeClr val="tx1"/>
+                          </a:fontRef>
+                        </wps:style>
+                        <wps:bodyPr/>
+                      </wps:wsp>
+                      <wps:wsp>
+                        <wps:cNvPr id="127" name="Elbow Connector 127"/>
+                        <wps:cNvCnPr>
+                          <a:stCxn id="11" idx="3"/>
+                          <a:endCxn id="24" idx="0"/>
+                        </wps:cNvCnPr>
+                        <wps:spPr>
+                          <a:xfrm flipH="1">
+                            <a:off x="859564" y="701632"/>
+                            <a:ext cx="10380771" cy="4448953"/>
+                          </a:xfrm>
+                          <a:prstGeom prst="bentConnector4">
+                            <a:avLst>
+                              <a:gd name="adj1" fmla="val -2202"/>
+                              <a:gd name="adj2" fmla="val 40423"/>
+                            </a:avLst>
+                          </a:prstGeom>
+                          <a:ln>
+                            <a:tailEnd type="arrow"/>
+                          </a:ln>
+                        </wps:spPr>
+                        <wps:style>
+                          <a:lnRef idx="1">
+                            <a:schemeClr val="dk1"/>
+                          </a:lnRef>
+                          <a:fillRef idx="0">
+                            <a:schemeClr val="dk1"/>
+                          </a:fillRef>
+                          <a:effectRef idx="0">
+                            <a:schemeClr val="dk1"/>
+                          </a:effectRef>
+                          <a:fontRef idx="minor">
+                            <a:schemeClr val="tx1"/>
+                          </a:fontRef>
+                        </wps:style>
+                        <wps:bodyPr/>
+                      </wps:wsp>
+                      <wps:wsp>
+                        <wps:cNvPr id="34" name="Straight Connector 34"/>
+                        <wps:cNvCnPr/>
+                        <wps:spPr>
+                          <a:xfrm>
+                            <a:off x="3122404" y="3722077"/>
+                            <a:ext cx="0" cy="3616569"/>
+                          </a:xfrm>
+                          <a:prstGeom prst="line">
+                            <a:avLst/>
+                          </a:prstGeom>
+                          <a:ln>
+                            <a:solidFill>
+                              <a:schemeClr val="tx1"/>
+                            </a:solidFill>
+                            <a:prstDash val="sysDot"/>
+                          </a:ln>
+                        </wps:spPr>
+                        <wps:style>
+                          <a:lnRef idx="1">
+                            <a:schemeClr val="accent1"/>
+                          </a:lnRef>
+                          <a:fillRef idx="0">
+                            <a:schemeClr val="accent1"/>
+                          </a:fillRef>
+                          <a:effectRef idx="0">
+                            <a:schemeClr val="accent1"/>
                           </a:effectRef>
                           <a:fontRef idx="minor">
                             <a:schemeClr val="tx1"/>
@@ -6008,7 +6458,7 @@
           </mc:Choice>
           <mc:Fallback>
             <w:pict>
-              <v:group id="Canvas 1" o:spid="_x0000_s1030" editas="canvas" style="width:20in;height:1426.3pt;mso-position-horizontal-relative:char;mso-position-vertical-relative:line" coordsize="182880,181140" o:gfxdata="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">
+              <v:group id="Canvas 1" o:spid="_x0000_s1030" editas="canvas" style="width:20in;height:1426.3pt;mso-position-horizontal-relative:char;mso-position-vertical-relative:line" coordsize="182880,181140" o:gfxdata="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">
                 <v:shapetype id="_x0000_t75" coordsize="21600,21600" o:spt="75" o:preferrelative="t" path="m@4@5l@4@11@9@11@9@5xe" filled="f" stroked="f">
                   <v:stroke joinstyle="miter"/>
                   <v:formulas>
@@ -6366,7 +6816,7 @@
                   <v:stroke joinstyle="miter"/>
                   <v:path gradientshapeok="t" o:connecttype="rect" textboxrect="1018,3163,20582,18437"/>
                 </v:shapetype>
-                <v:shape id="Flowchart: Terminator 11" o:spid="_x0000_s1041" type="#_x0000_t116" style="position:absolute;left:102544;top:5806;width:9859;height:2419;visibility:visible;mso-wrap-style:square;v-text-anchor:middle" o:gfxdata="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" fillcolor="yellow" strokecolor="black [3213]" strokeweight="2pt">
+                <v:shape id="Flowchart: Terminator 11" o:spid="_x0000_s1041" type="#_x0000_t116" style="position:absolute;left:102544;top:5806;width:9859;height:2419;visibility:visible;mso-wrap-style:square;v-text-anchor:middle" o:gfxdata="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" filled="f" strokecolor="black [3213]" strokeweight="2pt">
                   <v:textbox inset="0,0,0,0">
                     <w:txbxContent>
                       <w:p>
@@ -6538,7 +6988,7 @@
                     </w:txbxContent>
                   </v:textbox>
                 </v:shape>
-                <v:shape id="Flowchart: Decision 27" o:spid="_x0000_s1055" type="#_x0000_t110" style="position:absolute;left:79228;top:74512;width:16136;height:4784;visibility:visible;mso-wrap-style:square;v-text-anchor:middle" o:gfxdata="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" filled="f" strokecolor="black [3213]" strokeweight="2pt">
+                <v:shape id="Flowchart: Decision 27" o:spid="_x0000_s1055" type="#_x0000_t110" style="position:absolute;left:78525;top:74102;width:16135;height:4783;visibility:visible;mso-wrap-style:square;v-text-anchor:middle" o:gfxdata="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" filled="f" strokecolor="black [3213]" strokeweight="2pt">
                   <v:textbox inset="0,0,0,0">
                     <w:txbxContent>
                       <w:p>
@@ -6560,7 +7010,7 @@
                     </w:txbxContent>
                   </v:textbox>
                 </v:shape>
-                <v:shape id="Flowchart: Connector 28" o:spid="_x0000_s1056" type="#_x0000_t120" style="position:absolute;left:85365;top:69415;width:3829;height:3518;visibility:visible;mso-wrap-style:square;v-text-anchor:middle" o:gfxdata="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" filled="f" strokecolor="black [3213]" strokeweight="2pt">
+                <v:shape id="Flowchart: Connector 28" o:spid="_x0000_s1056" type="#_x0000_t120" style="position:absolute;left:84661;top:66308;width:3829;height:3518;visibility:visible;mso-wrap-style:square;v-text-anchor:middle" o:gfxdata="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" filled="f" strokecolor="black [3213]" strokeweight="2pt">
                   <v:textbox inset="0,0,0,0">
                     <w:txbxContent>
                       <w:p>
@@ -6582,10 +7032,10 @@
                     </w:txbxContent>
                   </v:textbox>
                 </v:shape>
-                <v:shape id="Elbow Connector 13" o:spid="_x0000_s1057" type="#_x0000_t32" style="position:absolute;left:87279;top:72933;width:17;height:1579;flip:x y;visibility:visible;mso-wrap-style:square" o:connectortype="straight" o:gfxdata="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" strokecolor="black [3040]">
+                <v:shape id="Elbow Connector 13" o:spid="_x0000_s1057" type="#_x0000_t32" style="position:absolute;left:86576;top:69826;width:16;height:4276;flip:x y;visibility:visible;mso-wrap-style:square" o:connectortype="straight" o:gfxdata="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" strokecolor="black [3040]">
                   <v:stroke endarrow="open"/>
                 </v:shape>
-                <v:shape id="Elbow Connector 13" o:spid="_x0000_s1058" type="#_x0000_t34" style="position:absolute;left:89194;top:67556;width:2717;height:3618;flip:y;visibility:visible;mso-wrap-style:square" o:connectortype="elbow" o:gfxdata="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" strokecolor="black [3040]">
+                <v:shape id="Elbow Connector 13" o:spid="_x0000_s1058" type="#_x0000_t33" style="position:absolute;left:88490;top:68067;width:64323;height:2725;visibility:visible;mso-wrap-style:square" o:connectortype="elbow" o:gfxdata="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" strokecolor="black [3040]">
                   <v:stroke endarrow="open"/>
                 </v:shape>
                 <v:shape id="Flowchart: Process 31" o:spid="_x0000_s1059" type="#_x0000_t109" style="position:absolute;left:77705;top:17123;width:4865;height:2137;visibility:visible;mso-wrap-style:square;v-text-anchor:middle" o:gfxdata="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" filled="f" strokecolor="black [3213]" strokeweight="2pt">
@@ -6616,7 +7066,7 @@
                 <v:shape id="Elbow Connector 13" o:spid="_x0000_s1062" type="#_x0000_t32" style="position:absolute;left:89198;top:11840;width:2058;height:40;visibility:visible;mso-wrap-style:square" o:connectortype="straight" o:gfxdata="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" strokecolor="black [3040]">
                   <v:stroke endarrow="open"/>
                 </v:shape>
-                <v:shape id="Flowchart: Connector 44" o:spid="_x0000_s1063" type="#_x0000_t120" style="position:absolute;left:83723;top:80791;width:7110;height:6642;visibility:visible;mso-wrap-style:square;v-text-anchor:middle" o:gfxdata="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" filled="f" strokecolor="black [3213]" strokeweight="2pt">
+                <v:shape id="Flowchart: Connector 44" o:spid="_x0000_s1063" type="#_x0000_t120" style="position:absolute;left:83020;top:80791;width:7110;height:6642;visibility:visible;mso-wrap-style:square;v-text-anchor:middle" o:gfxdata="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" filled="f" strokecolor="black [3213]" strokeweight="2pt">
                   <v:textbox inset="0,0,0,0">
                     <w:txbxContent>
                       <w:p>
@@ -6669,7 +7119,7 @@
                     </w:txbxContent>
                   </v:textbox>
                 </v:shape>
-                <v:shape id="Elbow Connector 13" o:spid="_x0000_s1064" type="#_x0000_t32" style="position:absolute;left:87278;top:79296;width:18;height:1495;flip:x;visibility:visible;mso-wrap-style:square" o:connectortype="straight" o:gfxdata="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" strokecolor="black [3040]">
+                <v:shape id="Elbow Connector 13" o:spid="_x0000_s1064" type="#_x0000_t32" style="position:absolute;left:86575;top:78885;width:17;height:1906;flip:x;visibility:visible;mso-wrap-style:square" o:connectortype="straight" o:gfxdata="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" strokecolor="black [3040]">
                   <v:stroke endarrow="open"/>
                 </v:shape>
                 <v:shape id="Flowchart: Decision 46" o:spid="_x0000_s1065" type="#_x0000_t110" style="position:absolute;left:92834;top:81704;width:18074;height:4809;visibility:visible;mso-wrap-style:square;v-text-anchor:middle" o:gfxdata="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" filled="f" strokecolor="black [3200]" strokeweight="2pt">
@@ -6712,10 +7162,10 @@
                     </w:txbxContent>
                   </v:textbox>
                 </v:shape>
-                <v:shape id="Elbow Connector 13" o:spid="_x0000_s1066" type="#_x0000_t32" style="position:absolute;left:90833;top:84109;width:2001;height:3;flip:y;visibility:visible;mso-wrap-style:square" o:connectortype="straight" o:gfxdata="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" strokecolor="black [3040]">
+                <v:shape id="Elbow Connector 13" o:spid="_x0000_s1066" type="#_x0000_t32" style="position:absolute;left:90130;top:84109;width:2704;height:3;flip:y;visibility:visible;mso-wrap-style:square" o:connectortype="straight" o:gfxdata="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" strokecolor="black [3040]">
                   <v:stroke endarrow="open"/>
                 </v:shape>
-                <v:shape id="Flowchart: Connector 48" o:spid="_x0000_s1067" type="#_x0000_t120" style="position:absolute;left:99960;top:71585;width:3829;height:3511;visibility:visible;mso-wrap-style:square;v-text-anchor:middle" o:gfxdata="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" filled="f" strokecolor="black [3213]" strokeweight="2pt">
+                <v:shape id="Flowchart: Connector 48" o:spid="_x0000_s1067" type="#_x0000_t120" style="position:absolute;left:99960;top:74868;width:3829;height:3511;visibility:visible;mso-wrap-style:square;v-text-anchor:middle" o:gfxdata="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" filled="f" strokecolor="black [3213]" strokeweight="2pt">
                   <v:textbox inset="0,0,0,0">
                     <w:txbxContent>
                       <w:p>
@@ -6737,10 +7187,10 @@
                     </w:txbxContent>
                   </v:textbox>
                 </v:shape>
-                <v:shape id="Elbow Connector 13" o:spid="_x0000_s1068" type="#_x0000_t32" style="position:absolute;left:101871;top:75096;width:4;height:6608;flip:y;visibility:visible;mso-wrap-style:square" o:connectortype="straight" o:gfxdata="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" strokecolor="black [3040]">
+                <v:shape id="Elbow Connector 13" o:spid="_x0000_s1068" type="#_x0000_t32" style="position:absolute;left:101871;top:78379;width:4;height:3325;flip:y;visibility:visible;mso-wrap-style:square" o:connectortype="straight" o:gfxdata="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" strokecolor="black [3040]">
                   <v:stroke endarrow="open"/>
                 </v:shape>
-                <v:shape id="Flowchart: Connector 50" o:spid="_x0000_s1069" type="#_x0000_t120" style="position:absolute;left:98701;top:88128;width:6459;height:6033;visibility:visible;mso-wrap-style:square;v-text-anchor:middle" o:gfxdata="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" filled="f" strokecolor="black [3213]" strokeweight="2pt">
+                <v:shape id="Flowchart: Connector 50" o:spid="_x0000_s1069" type="#_x0000_t120" style="position:absolute;left:98701;top:91411;width:6459;height:6032;visibility:visible;mso-wrap-style:square;v-text-anchor:middle" o:gfxdata="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" filled="f" strokecolor="black [3213]" strokeweight="2pt">
                   <v:textbox inset="0,0,0,0">
                     <w:txbxContent>
                       <w:p>
@@ -6778,10 +7228,10 @@
                     </w:txbxContent>
                   </v:textbox>
                 </v:shape>
-                <v:shape id="Elbow Connector 13" o:spid="_x0000_s1070" type="#_x0000_t32" style="position:absolute;left:101871;top:86513;width:59;height:1615;visibility:visible;mso-wrap-style:square" o:connectortype="straight" o:gfxdata="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" strokecolor="black [3040]">
+                <v:shape id="Elbow Connector 13" o:spid="_x0000_s1070" type="#_x0000_t32" style="position:absolute;left:101871;top:86513;width:59;height:4898;visibility:visible;mso-wrap-style:square" o:connectortype="straight" o:gfxdata="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" strokecolor="black [3040]">
                   <v:stroke endarrow="open"/>
                 </v:shape>
-                <v:shape id="Flowchart: Process 52" o:spid="_x0000_s1071" type="#_x0000_t109" style="position:absolute;left:105991;top:70509;width:10656;height:5599;visibility:visible;mso-wrap-style:square;v-text-anchor:middle" o:gfxdata="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" filled="f" strokecolor="black [3200]" strokeweight="2pt">
+                <v:shape id="Flowchart: Process 52" o:spid="_x0000_s1071" type="#_x0000_t109" style="position:absolute;left:105991;top:73791;width:10656;height:5600;visibility:visible;mso-wrap-style:square;v-text-anchor:middle" o:gfxdata="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" filled="f" strokecolor="black [3200]" strokeweight="2pt">
                   <v:textbox inset="0,0,0,0">
                     <w:txbxContent>
                       <w:p>
@@ -6849,16 +7299,16 @@
                     </w:txbxContent>
                   </v:textbox>
                 </v:shape>
-                <v:shape id="Elbow Connector 13" o:spid="_x0000_s1072" type="#_x0000_t32" style="position:absolute;left:103789;top:73308;width:2202;height:33;flip:y;visibility:visible;mso-wrap-style:square" o:connectortype="straight" o:gfxdata="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" strokecolor="black [3040]">
+                <v:shape id="Elbow Connector 13" o:spid="_x0000_s1072" type="#_x0000_t32" style="position:absolute;left:103789;top:76591;width:2202;height:32;flip:y;visibility:visible;mso-wrap-style:square" o:connectortype="straight" o:gfxdata="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" strokecolor="black [3040]">
                   <v:stroke endarrow="open"/>
                 </v:shape>
-                <v:shape id="Elbow Connector 54" o:spid="_x0000_s1073" type="#_x0000_t32" style="position:absolute;left:116647;top:73308;width:1954;height:11;visibility:visible;mso-wrap-style:square" o:connectortype="straight" o:gfxdata="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" strokecolor="black [3040]">
+                <v:shape id="Elbow Connector 54" o:spid="_x0000_s1073" type="#_x0000_t32" style="position:absolute;left:116647;top:76591;width:1954;height:11;visibility:visible;mso-wrap-style:square" o:connectortype="straight" o:gfxdata="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" strokecolor="black [3040]">
                   <v:stroke endarrow="open"/>
                 </v:shape>
-                <v:shape id="Elbow Connector 13" o:spid="_x0000_s1074" type="#_x0000_t32" style="position:absolute;left:105160;top:91119;width:2169;height:25;flip:y;visibility:visible;mso-wrap-style:square" o:connectortype="straight" o:gfxdata="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" strokecolor="black [3040]">
+                <v:shape id="Elbow Connector 13" o:spid="_x0000_s1074" type="#_x0000_t32" style="position:absolute;left:105160;top:94402;width:2169;height:25;flip:y;visibility:visible;mso-wrap-style:square" o:connectortype="straight" o:gfxdata="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" strokecolor="black [3040]">
                   <v:stroke endarrow="open"/>
                 </v:shape>
-                <v:shape id="Flowchart: Decision 57" o:spid="_x0000_s1075" type="#_x0000_t110" style="position:absolute;left:107329;top:88716;width:18072;height:4806;visibility:visible;mso-wrap-style:square;v-text-anchor:middle" o:gfxdata="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" filled="f" strokecolor="black [3200]" strokeweight="2pt">
+                <v:shape id="Flowchart: Decision 57" o:spid="_x0000_s1075" type="#_x0000_t110" style="position:absolute;left:107329;top:91999;width:18072;height:4805;visibility:visible;mso-wrap-style:square;v-text-anchor:middle" o:gfxdata="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" filled="f" strokecolor="black [3200]" strokeweight="2pt">
                   <v:textbox inset="0,0,0,0">
                     <w:txbxContent>
                       <w:p>
@@ -6880,7 +7330,7 @@
                     </w:txbxContent>
                   </v:textbox>
                 </v:shape>
-                <v:shape id="Flowchart: Connector 55" o:spid="_x0000_s1076" type="#_x0000_t120" style="position:absolute;left:112782;top:95483;width:7104;height:6628;visibility:visible;mso-wrap-style:square;v-text-anchor:middle" o:gfxdata="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" filled="f" strokecolor="black [3213]" strokeweight="2pt">
+                <v:shape id="Flowchart: Connector 55" o:spid="_x0000_s1076" type="#_x0000_t120" style="position:absolute;left:112782;top:98765;width:7104;height:6629;visibility:visible;mso-wrap-style:square;v-text-anchor:middle" o:gfxdata="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" filled="f" strokecolor="black [3213]" strokeweight="2pt">
                   <v:textbox inset="0,0,0,0">
                     <w:txbxContent>
                       <w:p>
@@ -6936,7 +7386,7 @@
                     </w:txbxContent>
                   </v:textbox>
                 </v:shape>
-                <v:shape id="Elbow Connector 13" o:spid="_x0000_s1077" type="#_x0000_t32" style="position:absolute;left:116334;top:93522;width:31;height:1961;flip:x;visibility:visible;mso-wrap-style:square" o:connectortype="straight" o:gfxdata="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" strokecolor="black [3040]">
+                <v:shape id="Elbow Connector 13" o:spid="_x0000_s1077" type="#_x0000_t32" style="position:absolute;left:116334;top:96804;width:31;height:1961;flip:x;visibility:visible;mso-wrap-style:square" o:connectortype="straight" o:gfxdata="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" strokecolor="black [3040]">
                   <v:stroke endarrow="open"/>
                 </v:shape>
                 <v:shape id="Flowchart: Process 59" o:spid="_x0000_s1078" type="#_x0000_t109" style="position:absolute;left:16741;top:49892;width:12893;height:5086;visibility:visible;mso-wrap-style:square;v-text-anchor:middle" o:gfxdata="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" filled="f" strokecolor="black [3200]" strokeweight="2pt">
@@ -7415,7 +7865,7 @@
                     </w:txbxContent>
                   </v:textbox>
                 </v:shape>
-                <v:shape id="Flowchart: Connector 89" o:spid="_x0000_s1108" type="#_x0000_t120" style="position:absolute;left:69206;top:73502;width:7449;height:6843;visibility:visible;mso-wrap-style:square;v-text-anchor:middle" o:gfxdata="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" filled="f" strokecolor="black [3213]" strokeweight="2pt">
+                <v:shape id="Flowchart: Connector 89" o:spid="_x0000_s1108" type="#_x0000_t120" style="position:absolute;left:69206;top:73092;width:7449;height:6843;visibility:visible;mso-wrap-style:square;v-text-anchor:middle" o:gfxdata="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" filled="f" strokecolor="black [3213]" strokeweight="2pt">
                   <v:textbox inset="0,0,0,0">
                     <w:txbxContent>
                       <w:p>
@@ -7561,16 +8011,144 @@
                 <v:shape id="Elbow Connector 13" o:spid="_x0000_s1112" type="#_x0000_t32" style="position:absolute;left:72908;top:66461;width:31;height:1556;flip:y;visibility:visible;mso-wrap-style:square" o:connectortype="straight" o:gfxdata="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" strokecolor="black [3040]">
                   <v:stroke endarrow="open"/>
                 </v:shape>
-                <v:shape id="Elbow Connector 13" o:spid="_x0000_s1113" type="#_x0000_t32" style="position:absolute;left:72908;top:71611;width:22;height:1891;visibility:visible;mso-wrap-style:square" o:connectortype="straight" o:gfxdata="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" strokecolor="black [3040]">
+                <v:shape id="Elbow Connector 13" o:spid="_x0000_s1113" type="#_x0000_t32" style="position:absolute;left:72908;top:71611;width:22;height:1481;visibility:visible;mso-wrap-style:square" o:connectortype="straight" o:gfxdata="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" strokecolor="black [3040]">
                   <v:stroke endarrow="open"/>
                 </v:shape>
-                <v:shape id="Elbow Connector 13" o:spid="_x0000_s1114" type="#_x0000_t32" style="position:absolute;left:76655;top:76904;width:2573;height:19;flip:y;visibility:visible;mso-wrap-style:square" o:connectortype="straight" o:gfxdata="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" strokecolor="black [3040]">
+                <v:shape id="Elbow Connector 13" o:spid="_x0000_s1114" type="#_x0000_t32" style="position:absolute;left:76655;top:76494;width:1870;height:19;flip:y;visibility:visible;mso-wrap-style:square" o:connectortype="straight" o:gfxdata="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" strokecolor="black [3040]">
                   <v:stroke endarrow="open"/>
                 </v:shape>
                 <v:shape id="Elbow Connector 13" o:spid="_x0000_s1115" type="#_x0000_t32" style="position:absolute;left:76670;top:63046;width:2087;height:38;visibility:visible;mso-wrap-style:square" o:connectortype="straight" o:gfxdata="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" strokecolor="black [3040]">
                   <v:stroke endarrow="open"/>
                 </v:shape>
-                <v:shape id="Flowchart: Terminator 97" o:spid="_x0000_s1116" type="#_x0000_t116" style="position:absolute;left:91911;top:64632;width:9144;height:5847;visibility:visible;mso-wrap-style:square;v-text-anchor:middle" o:gfxdata="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" fillcolor="yellow" strokecolor="black [3213]" strokeweight="2pt">
+                <v:shape id="Elbow Connector 13" o:spid="_x0000_s1116" type="#_x0000_t33" style="position:absolute;left:90473;top:63084;width:66500;height:6175;visibility:visible;mso-wrap-style:square" o:connectortype="elbow" o:gfxdata="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" strokecolor="black [3040]">
+                  <v:stroke endarrow="open"/>
+                </v:shape>
+                <v:shape id="Flowchart: Connector 98" o:spid="_x0000_s1117" type="#_x0000_t120" style="position:absolute;left:114455;top:86811;width:3829;height:3505;visibility:visible;mso-wrap-style:square;v-text-anchor:middle" o:gfxdata="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" filled="f" strokecolor="black [3213]" strokeweight="2pt">
+                  <v:textbox inset="0,0,0,0">
+                    <w:txbxContent>
+                      <w:p>
+                        <w:pPr>
+                          <w:pStyle w:val="NormalWeb"/>
+                          <w:spacing w:before="0" w:beforeAutospacing="0" w:after="0" w:afterAutospacing="0" w:line="276" w:lineRule="auto"/>
+                          <w:jc w:val="center"/>
+                        </w:pPr>
+                        <w:r>
+                          <w:rPr>
+                            <w:rFonts w:ascii="Palatino Linotype" w:eastAsia="Calibri" w:hAnsi="Palatino Linotype"/>
+                            <w:color w:val="000000"/>
+                            <w:sz w:val="12"/>
+                            <w:szCs w:val="12"/>
+                          </w:rPr>
+                          <w:t>TRUE</w:t>
+                        </w:r>
+                      </w:p>
+                    </w:txbxContent>
+                  </v:textbox>
+                </v:shape>
+                <v:shape id="Elbow Connector 13" o:spid="_x0000_s1118" type="#_x0000_t32" style="position:absolute;left:116365;top:90316;width:4;height:1683;flip:y;visibility:visible;mso-wrap-style:square" o:connectortype="straight" o:gfxdata="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" strokecolor="black [3040]">
+                  <v:stroke endarrow="open"/>
+                </v:shape>
+                <v:shape id="Elbow Connector 101" o:spid="_x0000_s1119" type="#_x0000_t32" style="position:absolute;left:118284;top:88563;width:4028;height:25;visibility:visible;mso-wrap-style:square" o:connectortype="straight" o:gfxdata="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" strokecolor="black [3040]">
+                  <v:stroke endarrow="open"/>
+                </v:shape>
+                <v:shape id="Flowchart: Process 102" o:spid="_x0000_s1120" type="#_x0000_t109" style="position:absolute;left:122312;top:84865;width:10656;height:7446;visibility:visible;mso-wrap-style:square;v-text-anchor:middle" o:gfxdata="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" filled="f" strokecolor="black [3200]" strokeweight="2pt">
+                  <v:textbox inset="0,0,0,0">
+                    <w:txbxContent>
+                      <w:p>
+                        <w:pPr>
+                          <w:pStyle w:val="NormalWeb"/>
+                          <w:spacing w:before="0" w:beforeAutospacing="0" w:after="0" w:afterAutospacing="0" w:line="276" w:lineRule="auto"/>
+                          <w:jc w:val="center"/>
+                        </w:pPr>
+                        <w:r>
+                          <w:rPr>
+                            <w:rFonts w:ascii="Palatino Linotype" w:eastAsia="Calibri" w:hAnsi="Palatino Linotype"/>
+                            <w:color w:val="000000"/>
+                            <w:sz w:val="12"/>
+                            <w:szCs w:val="12"/>
+                          </w:rPr>
+                          <w:t xml:space="preserve">Advance to next </w:t>
+                        </w:r>
+                        <w:r>
+                          <w:rPr>
+                            <w:rFonts w:ascii="Palatino Linotype" w:eastAsia="Calibri" w:hAnsi="Palatino Linotype"/>
+                            <w:color w:val="000000"/>
+                            <w:sz w:val="12"/>
+                            <w:szCs w:val="12"/>
+                          </w:rPr>
+                          <w:t>circuit</w:t>
+                        </w:r>
+                        <w:r>
+                          <w:rPr>
+                            <w:rFonts w:ascii="Palatino Linotype" w:eastAsia="Calibri" w:hAnsi="Palatino Linotype"/>
+                            <w:color w:val="000000"/>
+                            <w:sz w:val="12"/>
+                            <w:szCs w:val="12"/>
+                          </w:rPr>
+                          <w:t>:</w:t>
+                        </w:r>
+                      </w:p>
+                      <w:p>
+                        <w:pPr>
+                          <w:pStyle w:val="FlowchartList"/>
+                          <w:rPr>
+                            <w:rFonts w:eastAsia="Times New Roman"/>
+                            <w:color w:val="auto"/>
+                          </w:rPr>
+                        </w:pPr>
+                        <w:r>
+                          <w:rPr>
+                            <w:rFonts w:eastAsia="Times New Roman"/>
+                            <w:color w:val="auto"/>
+                          </w:rPr>
+                          <w:t>circuits - -</w:t>
+                        </w:r>
+                      </w:p>
+                      <w:p>
+                        <w:pPr>
+                          <w:pStyle w:val="FlowchartList"/>
+                          <w:rPr>
+                            <w:rFonts w:eastAsia="Times New Roman"/>
+                            <w:color w:val="auto"/>
+                          </w:rPr>
+                        </w:pPr>
+                        <w:r>
+                          <w:t>p = 0</w:t>
+                        </w:r>
+                      </w:p>
+                      <w:p>
+                        <w:pPr>
+                          <w:pStyle w:val="FlowchartList"/>
+                          <w:rPr>
+                            <w:rFonts w:eastAsia="Times New Roman"/>
+                            <w:color w:val="auto"/>
+                          </w:rPr>
+                        </w:pPr>
+                        <w:proofErr w:type="spellStart"/>
+                        <w:r>
+                          <w:t>i</w:t>
+                        </w:r>
+                        <w:proofErr w:type="spellEnd"/>
+                        <w:r>
+                          <w:t xml:space="preserve"> = 0</w:t>
+                        </w:r>
+                      </w:p>
+                      <w:p>
+                        <w:pPr>
+                          <w:pStyle w:val="FlowchartList"/>
+                          <w:rPr>
+                            <w:rFonts w:eastAsia="Times New Roman"/>
+                            <w:color w:val="auto"/>
+                          </w:rPr>
+                        </w:pPr>
+                        <w:r>
+                          <w:t>Set transition to “true”</w:t>
+                        </w:r>
+                      </w:p>
+                    </w:txbxContent>
+                  </v:textbox>
+                </v:shape>
+                <v:shape id="Flowchart: Terminator 106" o:spid="_x0000_s1121" type="#_x0000_t116" style="position:absolute;left:121961;top:98660;width:9855;height:6873;visibility:visible;mso-wrap-style:square;v-text-anchor:middle" o:gfxdata="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" filled="f" strokecolor="black [3213]" strokeweight="2pt">
                   <v:textbox inset="0,0,0,0">
                     <w:txbxContent>
                       <w:p>
@@ -7592,7 +8170,16 @@
                             <w:sz w:val="12"/>
                             <w:szCs w:val="12"/>
                           </w:rPr>
-                          <w:t>End of this interval</w:t>
+                          <w:t xml:space="preserve">End of </w:t>
+                        </w:r>
+                        <w:r>
+                          <w:rPr>
+                            <w:rFonts w:ascii="Palatino Linotype" w:eastAsia="Calibri" w:hAnsi="Palatino Linotype"/>
+                            <w:color w:val="000000"/>
+                            <w:sz w:val="12"/>
+                            <w:szCs w:val="12"/>
+                          </w:rPr>
+                          <w:t>workout</w:t>
                         </w:r>
                       </w:p>
                       <w:p>
@@ -7609,22 +8196,25 @@
                         <w:pPr>
                           <w:pStyle w:val="FlowchartList"/>
                         </w:pPr>
-                        <w:proofErr w:type="spellStart"/>
-                        <w:r>
-                          <w:t>setTimerValue</w:t>
-                        </w:r>
-                        <w:proofErr w:type="spellEnd"/>
-                        <w:r>
-                          <w:t>();</w:t>
+                        <w:r>
+                          <w:t>Reset workout</w:t>
+                        </w:r>
+                      </w:p>
+                      <w:p>
+                        <w:pPr>
+                          <w:pStyle w:val="FlowchartList"/>
+                        </w:pPr>
+                        <w:r>
+                          <w:t>Return;</w:t>
                         </w:r>
                       </w:p>
                     </w:txbxContent>
                   </v:textbox>
                 </v:shape>
-                <v:shape id="Elbow Connector 13" o:spid="_x0000_s1117" type="#_x0000_t33" style="position:absolute;left:90473;top:63084;width:6010;height:1548;visibility:visible;mso-wrap-style:square" o:connectortype="elbow" o:gfxdata="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" strokecolor="black [3040]">
+                <v:shape id="Elbow Connector 13" o:spid="_x0000_s1122" type="#_x0000_t32" style="position:absolute;left:119886;top:102080;width:2075;height:16;visibility:visible;mso-wrap-style:square" o:connectortype="straight" o:gfxdata="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" strokecolor="black [3040]">
                   <v:stroke endarrow="open"/>
                 </v:shape>
-                <v:shape id="Flowchart: Connector 98" o:spid="_x0000_s1118" type="#_x0000_t120" style="position:absolute;left:114455;top:83528;width:3829;height:3505;visibility:visible;mso-wrap-style:square;v-text-anchor:middle" o:gfxdata="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" filled="f" strokecolor="black [3213]" strokeweight="2pt">
+                <v:shape id="Flowchart: Decision 108" o:spid="_x0000_s1123" type="#_x0000_t110" style="position:absolute;left:118601;top:74201;width:18072;height:4801;visibility:visible;mso-wrap-style:square;v-text-anchor:middle" o:gfxdata="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" filled="f" strokecolor="black [3200]" strokeweight="2pt">
                   <v:textbox inset="0,0,0,0">
                     <w:txbxContent>
                       <w:p>
@@ -7640,19 +8230,13 @@
                             <w:sz w:val="12"/>
                             <w:szCs w:val="12"/>
                           </w:rPr>
-                          <w:t>TRUE</w:t>
+                          <w:t>Did the user want to pause between exercises?</w:t>
                         </w:r>
                       </w:p>
                     </w:txbxContent>
                   </v:textbox>
                 </v:shape>
-                <v:shape id="Elbow Connector 13" o:spid="_x0000_s1119" type="#_x0000_t32" style="position:absolute;left:116365;top:87033;width:4;height:1683;flip:y;visibility:visible;mso-wrap-style:square" o:connectortype="straight" o:gfxdata="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" strokecolor="black [3040]">
-                  <v:stroke endarrow="open"/>
-                </v:shape>
-                <v:shape id="Elbow Connector 101" o:spid="_x0000_s1120" type="#_x0000_t32" style="position:absolute;left:118284;top:85280;width:4028;height:25;visibility:visible;mso-wrap-style:square" o:connectortype="straight" o:gfxdata="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" strokecolor="black [3040]">
-                  <v:stroke endarrow="open"/>
-                </v:shape>
-                <v:shape id="Flowchart: Process 102" o:spid="_x0000_s1121" type="#_x0000_t109" style="position:absolute;left:122312;top:81582;width:10656;height:7446;visibility:visible;mso-wrap-style:square;v-text-anchor:middle" o:gfxdata="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" filled="f" strokecolor="black [3200]" strokeweight="2pt">
+                <v:shape id="Flowchart: Connector 109" o:spid="_x0000_s1124" type="#_x0000_t120" style="position:absolute;left:125712;top:69062;width:3829;height:3505;visibility:visible;mso-wrap-style:square;v-text-anchor:middle" o:gfxdata="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" filled="f" strokecolor="black [3213]" strokeweight="2pt">
                   <v:textbox inset="0,0,0,0">
                     <w:txbxContent>
                       <w:p>
@@ -7668,188 +8252,44 @@
                             <w:sz w:val="12"/>
                             <w:szCs w:val="12"/>
                           </w:rPr>
-                          <w:t xml:space="preserve">Advance to next </w:t>
-                        </w:r>
-                        <w:r>
-                          <w:rPr>
-                            <w:rFonts w:ascii="Palatino Linotype" w:eastAsia="Calibri" w:hAnsi="Palatino Linotype"/>
-                            <w:color w:val="000000"/>
-                            <w:sz w:val="12"/>
-                            <w:szCs w:val="12"/>
-                          </w:rPr>
-                          <w:t>circuit</w:t>
-                        </w:r>
-                        <w:r>
-                          <w:rPr>
-                            <w:rFonts w:ascii="Palatino Linotype" w:eastAsia="Calibri" w:hAnsi="Palatino Linotype"/>
-                            <w:color w:val="000000"/>
-                            <w:sz w:val="12"/>
-                            <w:szCs w:val="12"/>
-                          </w:rPr>
-                          <w:t>:</w:t>
-                        </w:r>
-                      </w:p>
-                      <w:p>
-                        <w:pPr>
-                          <w:pStyle w:val="FlowchartList"/>
-                          <w:rPr>
-                            <w:rFonts w:eastAsia="Times New Roman"/>
-                            <w:color w:val="auto"/>
-                          </w:rPr>
-                        </w:pPr>
-                        <w:r>
-                          <w:rPr>
-                            <w:rFonts w:eastAsia="Times New Roman"/>
-                            <w:color w:val="auto"/>
-                          </w:rPr>
-                          <w:t>circuit++</w:t>
-                        </w:r>
-                      </w:p>
-                      <w:p>
-                        <w:pPr>
-                          <w:pStyle w:val="FlowchartList"/>
-                          <w:rPr>
-                            <w:rFonts w:eastAsia="Times New Roman"/>
-                            <w:color w:val="auto"/>
-                          </w:rPr>
-                        </w:pPr>
-                        <w:r>
-                          <w:t>p = 0</w:t>
-                        </w:r>
-                      </w:p>
-                      <w:p>
-                        <w:pPr>
-                          <w:pStyle w:val="FlowchartList"/>
-                          <w:rPr>
-                            <w:rFonts w:eastAsia="Times New Roman"/>
-                            <w:color w:val="auto"/>
-                          </w:rPr>
-                        </w:pPr>
-                        <w:proofErr w:type="spellStart"/>
-                        <w:r>
-                          <w:t>i</w:t>
-                        </w:r>
-                        <w:proofErr w:type="spellEnd"/>
-                        <w:r>
-                          <w:t xml:space="preserve"> = 0</w:t>
-                        </w:r>
-                      </w:p>
-                      <w:p>
-                        <w:pPr>
-                          <w:pStyle w:val="FlowchartList"/>
-                          <w:rPr>
-                            <w:rFonts w:eastAsia="Times New Roman"/>
-                            <w:color w:val="auto"/>
-                          </w:rPr>
-                        </w:pPr>
-                        <w:r>
-                          <w:t>Set transition to “true”</w:t>
+                          <w:t>TRUE</w:t>
                         </w:r>
                       </w:p>
                     </w:txbxContent>
                   </v:textbox>
                 </v:shape>
-                <v:shape id="Flowchart: Terminator 104" o:spid="_x0000_s1122" type="#_x0000_t116" style="position:absolute;left:139897;top:73673;width:9856;height:5681;visibility:visible;mso-wrap-style:square;v-text-anchor:middle" o:gfxdata="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" fillcolor="yellow" strokecolor="black [3213]" strokeweight="2pt">
+                <v:shape id="Elbow Connector 13" o:spid="_x0000_s1125" type="#_x0000_t32" style="position:absolute;left:127627;top:72567;width:10;height:1634;flip:x y;visibility:visible;mso-wrap-style:square" o:connectortype="straight" o:gfxdata="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" strokecolor="black [3040]">
+                  <v:stroke endarrow="open"/>
+                </v:shape>
+                <v:shape id="Flowchart: Terminator 111" o:spid="_x0000_s1126" type="#_x0000_t116" style="position:absolute;left:131319;top:68875;width:6731;height:3880;visibility:visible;mso-wrap-style:square;v-text-anchor:middle" o:gfxdata="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" filled="f" strokecolor="black [3213]" strokeweight="2pt">
                   <v:textbox inset="0,0,0,0">
                     <w:txbxContent>
                       <w:p>
                         <w:pPr>
-                          <w:pStyle w:val="NormalWeb"/>
-                          <w:spacing w:before="0" w:beforeAutospacing="0" w:after="0" w:afterAutospacing="0" w:line="276" w:lineRule="auto"/>
-                          <w:jc w:val="center"/>
-                          <w:rPr>
-                            <w:rFonts w:ascii="Palatino Linotype" w:eastAsia="Calibri" w:hAnsi="Palatino Linotype"/>
-                            <w:color w:val="000000"/>
-                            <w:sz w:val="12"/>
-                            <w:szCs w:val="12"/>
-                          </w:rPr>
+                          <w:pStyle w:val="FlowchartList"/>
                         </w:pPr>
                         <w:r>
-                          <w:rPr>
-                            <w:rFonts w:ascii="Palatino Linotype" w:eastAsia="Calibri" w:hAnsi="Palatino Linotype"/>
-                            <w:color w:val="000000"/>
-                            <w:sz w:val="12"/>
-                            <w:szCs w:val="12"/>
-                          </w:rPr>
-                          <w:t>End of this interval</w:t>
+                          <w:t>p</w:t>
+                        </w:r>
+                        <w:r>
+                          <w:t>ause();</w:t>
                         </w:r>
                       </w:p>
                       <w:p>
                         <w:pPr>
                           <w:pStyle w:val="FlowchartList"/>
                         </w:pPr>
-                        <w:proofErr w:type="spellStart"/>
-                        <w:r>
-                          <w:t>clearInterval</w:t>
-                        </w:r>
-                        <w:proofErr w:type="spellEnd"/>
-                      </w:p>
-                      <w:p>
-                        <w:pPr>
-                          <w:pStyle w:val="FlowchartList"/>
-                        </w:pPr>
-                        <w:proofErr w:type="spellStart"/>
-                        <w:r>
-                          <w:t>setTimerValue</w:t>
-                        </w:r>
-                        <w:proofErr w:type="spellEnd"/>
-                        <w:r>
-                          <w:t>();</w:t>
+                        <w:r>
+                          <w:t>return;</w:t>
                         </w:r>
                       </w:p>
                     </w:txbxContent>
                   </v:textbox>
                 </v:shape>
-                <v:shape id="Flowchart: Terminator 106" o:spid="_x0000_s1123" type="#_x0000_t116" style="position:absolute;left:121961;top:95973;width:9855;height:5681;visibility:visible;mso-wrap-style:square;v-text-anchor:middle" o:gfxdata="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" fillcolor="yellow" strokecolor="black [3213]" strokeweight="2pt">
-                  <v:textbox inset="0,0,0,0">
-                    <w:txbxContent>
-                      <w:p>
-                        <w:pPr>
-                          <w:pStyle w:val="NormalWeb"/>
-                          <w:spacing w:before="0" w:beforeAutospacing="0" w:after="0" w:afterAutospacing="0" w:line="276" w:lineRule="auto"/>
-                          <w:jc w:val="center"/>
-                          <w:rPr>
-                            <w:rFonts w:ascii="Palatino Linotype" w:eastAsia="Calibri" w:hAnsi="Palatino Linotype"/>
-                            <w:color w:val="000000"/>
-                            <w:sz w:val="12"/>
-                            <w:szCs w:val="12"/>
-                          </w:rPr>
-                        </w:pPr>
-                        <w:r>
-                          <w:rPr>
-                            <w:rFonts w:ascii="Palatino Linotype" w:eastAsia="Calibri" w:hAnsi="Palatino Linotype"/>
-                            <w:color w:val="000000"/>
-                            <w:sz w:val="12"/>
-                            <w:szCs w:val="12"/>
-                          </w:rPr>
-                          <w:t>End of this interval</w:t>
-                        </w:r>
-                      </w:p>
-                      <w:p>
-                        <w:pPr>
-                          <w:pStyle w:val="FlowchartList"/>
-                        </w:pPr>
-                        <w:proofErr w:type="spellStart"/>
-                        <w:r>
-                          <w:t>clearInterval</w:t>
-                        </w:r>
-                        <w:proofErr w:type="spellEnd"/>
-                      </w:p>
-                      <w:p>
-                        <w:pPr>
-                          <w:pStyle w:val="FlowchartList"/>
-                        </w:pPr>
-                        <w:r>
-                          <w:t>Reset workout</w:t>
-                        </w:r>
-                      </w:p>
-                    </w:txbxContent>
-                  </v:textbox>
-                </v:shape>
-                <v:shape id="Elbow Connector 13" o:spid="_x0000_s1124" type="#_x0000_t32" style="position:absolute;left:119886;top:98797;width:2075;height:17;visibility:visible;mso-wrap-style:square" o:connectortype="straight" o:gfxdata="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" strokecolor="black [3040]">
+                <v:shape id="Elbow Connector 54" o:spid="_x0000_s1127" type="#_x0000_t32" style="position:absolute;left:129541;top:70815;width:1778;height:0;visibility:visible;mso-wrap-style:square" o:connectortype="straight" o:gfxdata="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" strokecolor="black [3040]">
                   <v:stroke endarrow="open"/>
                 </v:shape>
-                <v:shape id="Flowchart: Decision 108" o:spid="_x0000_s1125" type="#_x0000_t110" style="position:absolute;left:118601;top:70919;width:18072;height:4800;visibility:visible;mso-wrap-style:square;v-text-anchor:middle" o:gfxdata="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" filled="f" strokecolor="black [3200]" strokeweight="2pt">
+                <v:shape id="Flowchart: Connector 113" o:spid="_x0000_s1128" type="#_x0000_t120" style="position:absolute;left:125719;top:80555;width:3822;height:3511;visibility:visible;mso-wrap-style:square;v-text-anchor:middle" o:gfxdata="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" filled="f" strokecolor="black [3213]" strokeweight="2pt">
                   <v:textbox inset="0,0,0,0">
                     <w:txbxContent>
                       <w:p>
@@ -7865,13 +8305,19 @@
                             <w:sz w:val="12"/>
                             <w:szCs w:val="12"/>
                           </w:rPr>
-                          <w:t>Did the user want to pause between exercises?</w:t>
+                          <w:t>FALSE</w:t>
                         </w:r>
                       </w:p>
                     </w:txbxContent>
                   </v:textbox>
                 </v:shape>
-                <v:shape id="Flowchart: Connector 109" o:spid="_x0000_s1126" type="#_x0000_t120" style="position:absolute;left:125712;top:65779;width:3829;height:3506;visibility:visible;mso-wrap-style:square;v-text-anchor:middle" o:gfxdata="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" filled="f" strokecolor="black [3213]" strokeweight="2pt">
+                <v:shape id="Elbow Connector 13" o:spid="_x0000_s1129" type="#_x0000_t32" style="position:absolute;left:127630;top:79002;width:7;height:1553;flip:x;visibility:visible;mso-wrap-style:square" o:connectortype="straight" o:gfxdata="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" strokecolor="black [3040]">
+                  <v:stroke endarrow="open"/>
+                </v:shape>
+                <v:shape id="Elbow Connector 101" o:spid="_x0000_s1130" type="#_x0000_t34" style="position:absolute;left:129541;top:74491;width:21550;height:7820;flip:y;visibility:visible;mso-wrap-style:square" o:connectortype="elbow" o:gfxdata="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" strokecolor="black [3040]">
+                  <v:stroke endarrow="open"/>
+                </v:shape>
+                <v:shape id="Flowchart: Decision 116" o:spid="_x0000_s1131" type="#_x0000_t110" style="position:absolute;left:136732;top:86214;width:18072;height:4794;visibility:visible;mso-wrap-style:square;v-text-anchor:middle" o:gfxdata="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" filled="f" strokecolor="black [3200]" strokeweight="2pt">
                   <v:textbox inset="0,0,0,0">
                     <w:txbxContent>
                       <w:p>
@@ -7887,16 +8333,13 @@
                             <w:sz w:val="12"/>
                             <w:szCs w:val="12"/>
                           </w:rPr>
-                          <w:t>TRUE</w:t>
+                          <w:t>Did the user want to pause between exercises?</w:t>
                         </w:r>
                       </w:p>
                     </w:txbxContent>
                   </v:textbox>
                 </v:shape>
-                <v:shape id="Elbow Connector 13" o:spid="_x0000_s1127" type="#_x0000_t32" style="position:absolute;left:127627;top:69285;width:10;height:1634;flip:x y;visibility:visible;mso-wrap-style:square" o:connectortype="straight" o:gfxdata="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" strokecolor="black [3040]">
-                  <v:stroke endarrow="open"/>
-                </v:shape>
-                <v:shape id="Flowchart: Terminator 111" o:spid="_x0000_s1128" type="#_x0000_t116" style="position:absolute;left:131917;top:66438;width:4597;height:2190;visibility:visible;mso-wrap-style:square;v-text-anchor:middle" o:gfxdata="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" filled="f" strokecolor="black [3213]" strokeweight="2pt">
+                <v:shape id="Flowchart: Connector 117" o:spid="_x0000_s1132" type="#_x0000_t120" style="position:absolute;left:143844;top:81070;width:3829;height:3499;visibility:visible;mso-wrap-style:square;v-text-anchor:middle" o:gfxdata="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" filled="f" strokecolor="black [3213]" strokeweight="2pt">
                   <v:textbox inset="0,0,0,0">
                     <w:txbxContent>
                       <w:p>
@@ -7912,25 +8355,41 @@
                             <w:sz w:val="12"/>
                             <w:szCs w:val="12"/>
                           </w:rPr>
-                          <w:t>p</w:t>
-                        </w:r>
-                        <w:r>
-                          <w:rPr>
-                            <w:rFonts w:ascii="Palatino Linotype" w:eastAsia="Calibri" w:hAnsi="Palatino Linotype"/>
-                            <w:color w:val="000000"/>
-                            <w:sz w:val="12"/>
-                            <w:szCs w:val="12"/>
-                          </w:rPr>
-                          <w:t>ause();</w:t>
+                          <w:t>TRUE</w:t>
                         </w:r>
                       </w:p>
                     </w:txbxContent>
                   </v:textbox>
                 </v:shape>
-                <v:shape id="Elbow Connector 54" o:spid="_x0000_s1129" type="#_x0000_t32" style="position:absolute;left:129541;top:67532;width:2376;height:1;visibility:visible;mso-wrap-style:square" o:connectortype="straight" o:gfxdata="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" strokecolor="black [3040]">
+                <v:shape id="Elbow Connector 13" o:spid="_x0000_s1133" type="#_x0000_t32" style="position:absolute;left:145759;top:84569;width:9;height:1645;flip:x y;visibility:visible;mso-wrap-style:square" o:connectortype="straight" o:gfxdata="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" strokecolor="black [3040]">
                   <v:stroke endarrow="open"/>
                 </v:shape>
-                <v:shape id="Flowchart: Connector 113" o:spid="_x0000_s1130" type="#_x0000_t120" style="position:absolute;left:125719;top:77272;width:3822;height:3512;visibility:visible;mso-wrap-style:square;v-text-anchor:middle" o:gfxdata="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" filled="f" strokecolor="black [3213]" strokeweight="2pt">
+                <v:shape id="Flowchart: Terminator 119" o:spid="_x0000_s1134" type="#_x0000_t116" style="position:absolute;left:149522;top:80888;width:6119;height:3870;visibility:visible;mso-wrap-style:square;v-text-anchor:middle" o:gfxdata="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" filled="f" strokecolor="black [3213]" strokeweight="2pt">
+                  <v:textbox inset="0,0,0,0">
+                    <w:txbxContent>
+                      <w:p>
+                        <w:pPr>
+                          <w:pStyle w:val="FlowchartList"/>
+                        </w:pPr>
+                        <w:r>
+                          <w:t>pause();</w:t>
+                        </w:r>
+                      </w:p>
+                      <w:p>
+                        <w:pPr>
+                          <w:pStyle w:val="FlowchartList"/>
+                        </w:pPr>
+                        <w:r>
+                          <w:t>return</w:t>
+                        </w:r>
+                      </w:p>
+                    </w:txbxContent>
+                  </v:textbox>
+                </v:shape>
+                <v:shape id="Elbow Connector 54" o:spid="_x0000_s1135" type="#_x0000_t32" style="position:absolute;left:147673;top:82820;width:1849;height:3;visibility:visible;mso-wrap-style:square" o:connectortype="straight" o:gfxdata="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" strokecolor="black [3040]">
+                  <v:stroke endarrow="open"/>
+                </v:shape>
+                <v:shape id="Flowchart: Connector 121" o:spid="_x0000_s1136" type="#_x0000_t120" style="position:absolute;left:143851;top:92564;width:3822;height:3505;visibility:visible;mso-wrap-style:square;v-text-anchor:middle" o:gfxdata="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" filled="f" strokecolor="black [3213]" strokeweight="2pt">
                   <v:textbox inset="0,0,0,0">
                     <w:txbxContent>
                       <w:p>
@@ -7939,7 +8398,6 @@
                           <w:spacing w:before="0" w:beforeAutospacing="0" w:after="0" w:afterAutospacing="0" w:line="276" w:lineRule="auto"/>
                           <w:jc w:val="center"/>
                         </w:pPr>
-                        <w:bookmarkStart w:id="1" w:name="_GoBack"/>
                         <w:r>
                           <w:rPr>
                             <w:rFonts w:ascii="Palatino Linotype" w:eastAsia="Calibri" w:hAnsi="Palatino Linotype"/>
@@ -7949,20 +8407,75 @@
                           </w:rPr>
                           <w:t>FALSE</w:t>
                         </w:r>
-                        <w:bookmarkEnd w:id="1"/>
                       </w:p>
                     </w:txbxContent>
                   </v:textbox>
                 </v:shape>
-                <v:shape id="Elbow Connector 13" o:spid="_x0000_s1131" type="#_x0000_t32" style="position:absolute;left:127630;top:75719;width:7;height:1553;flip:x;visibility:visible;mso-wrap-style:square" o:connectortype="straight" o:gfxdata="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" strokecolor="black [3040]">
+                <v:shape id="Elbow Connector 13" o:spid="_x0000_s1137" type="#_x0000_t32" style="position:absolute;left:145762;top:91008;width:6;height:1556;flip:x;visibility:visible;mso-wrap-style:square" o:connectortype="straight" o:gfxdata="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" strokecolor="black [3040]">
                   <v:stroke endarrow="open"/>
                 </v:shape>
+                <v:shape id="Elbow Connector 123" o:spid="_x0000_s1138" type="#_x0000_t33" style="position:absolute;left:147673;top:79722;width:9300;height:14594;flip:y;visibility:visible;mso-wrap-style:square" o:connectortype="elbow" o:gfxdata="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" strokecolor="black [3040]">
+                  <v:stroke endarrow="open"/>
+                </v:shape>
+                <v:shape id="Elbow Connector 101" o:spid="_x0000_s1139" type="#_x0000_t32" style="position:absolute;left:132968;top:88588;width:3764;height:23;visibility:visible;mso-wrap-style:square" o:connectortype="straight" o:gfxdata="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" strokecolor="black [3040]">
+                  <v:stroke endarrow="open"/>
+                </v:shape>
+                <v:shape id="Flowchart: Connector 33" o:spid="_x0000_s1140" type="#_x0000_t120" style="position:absolute;left:151091;top:69259;width:11764;height:10463;visibility:visible;mso-wrap-style:square;v-text-anchor:middle" o:gfxdata="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" filled="f" strokecolor="black [3213]" strokeweight="2pt">
+                  <v:textbox inset="0,0,0,0">
+                    <w:txbxContent>
+                      <w:p>
+                        <w:pPr>
+                          <w:pStyle w:val="FlowchartNormal"/>
+                        </w:pPr>
+                        <w:r>
+                          <w:t xml:space="preserve">End of this </w:t>
+                        </w:r>
+                        <w:r>
+                          <w:t>countdown</w:t>
+                        </w:r>
+                      </w:p>
+                      <w:p>
+                        <w:pPr>
+                          <w:pStyle w:val="FlowchartList"/>
+                        </w:pPr>
+                        <w:proofErr w:type="spellStart"/>
+                        <w:r>
+                          <w:t>clearInterval</w:t>
+                        </w:r>
+                        <w:proofErr w:type="spellEnd"/>
+                      </w:p>
+                      <w:p>
+                        <w:pPr>
+                          <w:pStyle w:val="FlowchartList"/>
+                        </w:pPr>
+                        <w:proofErr w:type="spellStart"/>
+                        <w:r>
+                          <w:t>setTimerValue</w:t>
+                        </w:r>
+                        <w:proofErr w:type="spellEnd"/>
+                        <w:r>
+                          <w:t>();</w:t>
+                        </w:r>
+                      </w:p>
+                    </w:txbxContent>
+                  </v:textbox>
+                </v:shape>
+                <v:shape id="Elbow Connector 126" o:spid="_x0000_s1141" type="#_x0000_t35" style="position:absolute;left:5721;top:14019;width:157134;height:60472;flip:x y;visibility:visible;mso-wrap-style:square" o:connectortype="elbow" o:gfxdata="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" adj="-314,13870" strokecolor="black [3040]">
+                  <v:stroke endarrow="open"/>
+                </v:shape>
+                <v:shape id="Elbow Connector 127" o:spid="_x0000_s1142" type="#_x0000_t35" style="position:absolute;left:8595;top:7016;width:103808;height:44489;flip:x;visibility:visible;mso-wrap-style:square" o:connectortype="elbow" o:gfxdata="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" adj="-476,8731" strokecolor="black [3040]">
+                  <v:stroke endarrow="open"/>
+                </v:shape>
+                <v:line id="Straight Connector 34" o:spid="_x0000_s1143" style="position:absolute;visibility:visible;mso-wrap-style:square" from="31224,37220" to="31224,73386" o:connectortype="straight" o:gfxdata="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" strokecolor="black [3213]">
+                  <v:stroke dashstyle="1 1"/>
+                </v:line>
                 <w10:anchorlock/>
               </v:group>
             </w:pict>
           </mc:Fallback>
         </mc:AlternateContent>
       </w:r>
+      <w:bookmarkEnd w:id="0"/>
     </w:p>
     <w:sectPr>
       <w:pgSz w:w="31680" w:h="31680"/>
@@ -8558,6 +9071,146 @@
     </w:lvl>
   </w:abstractNum>
   <w:abstractNum w:abstractNumId="5">
+    <w:nsid w:val="17E26070"/>
+    <w:multiLevelType w:val="hybridMultilevel"/>
+    <w:tmpl w:val="D15C6E98"/>
+    <w:lvl w:ilvl="0" w:tplc="1F5EA46A">
+      <w:start w:val="1"/>
+      <w:numFmt w:val="bullet"/>
+      <w:lvlText w:val=""/>
+      <w:lvlJc w:val="left"/>
+      <w:pPr>
+        <w:tabs>
+          <w:tab w:val="num" w:pos="720"/>
+        </w:tabs>
+        <w:ind w:left="720" w:hanging="360"/>
+      </w:pPr>
+      <w:rPr>
+        <w:rFonts w:ascii="Symbol" w:hAnsi="Symbol" w:hint="default"/>
+      </w:rPr>
+    </w:lvl>
+    <w:lvl w:ilvl="1" w:tplc="142EB040" w:tentative="1">
+      <w:start w:val="1"/>
+      <w:numFmt w:val="bullet"/>
+      <w:lvlText w:val=""/>
+      <w:lvlJc w:val="left"/>
+      <w:pPr>
+        <w:tabs>
+          <w:tab w:val="num" w:pos="1440"/>
+        </w:tabs>
+        <w:ind w:left="1440" w:hanging="360"/>
+      </w:pPr>
+      <w:rPr>
+        <w:rFonts w:ascii="Symbol" w:hAnsi="Symbol" w:hint="default"/>
+      </w:rPr>
+    </w:lvl>
+    <w:lvl w:ilvl="2" w:tplc="27AC5CF8" w:tentative="1">
+      <w:start w:val="1"/>
+      <w:numFmt w:val="bullet"/>
+      <w:lvlText w:val=""/>
+      <w:lvlJc w:val="left"/>
+      <w:pPr>
+        <w:tabs>
+          <w:tab w:val="num" w:pos="2160"/>
+        </w:tabs>
+        <w:ind w:left="2160" w:hanging="360"/>
+      </w:pPr>
+      <w:rPr>
+        <w:rFonts w:ascii="Symbol" w:hAnsi="Symbol" w:hint="default"/>
+      </w:rPr>
+    </w:lvl>
+    <w:lvl w:ilvl="3" w:tplc="2988B8E4" w:tentative="1">
+      <w:start w:val="1"/>
+      <w:numFmt w:val="bullet"/>
+      <w:lvlText w:val=""/>
+      <w:lvlJc w:val="left"/>
+      <w:pPr>
+        <w:tabs>
+          <w:tab w:val="num" w:pos="2880"/>
+        </w:tabs>
+        <w:ind w:left="2880" w:hanging="360"/>
+      </w:pPr>
+      <w:rPr>
+        <w:rFonts w:ascii="Symbol" w:hAnsi="Symbol" w:hint="default"/>
+      </w:rPr>
+    </w:lvl>
+    <w:lvl w:ilvl="4" w:tplc="A55C26AC" w:tentative="1">
+      <w:start w:val="1"/>
+      <w:numFmt w:val="bullet"/>
+      <w:lvlText w:val=""/>
+      <w:lvlJc w:val="left"/>
+      <w:pPr>
+        <w:tabs>
+          <w:tab w:val="num" w:pos="3600"/>
+        </w:tabs>
+        <w:ind w:left="3600" w:hanging="360"/>
+      </w:pPr>
+      <w:rPr>
+        <w:rFonts w:ascii="Symbol" w:hAnsi="Symbol" w:hint="default"/>
+      </w:rPr>
+    </w:lvl>
+    <w:lvl w:ilvl="5" w:tplc="FECEAC9A" w:tentative="1">
+      <w:start w:val="1"/>
+      <w:numFmt w:val="bullet"/>
+      <w:lvlText w:val=""/>
+      <w:lvlJc w:val="left"/>
+      <w:pPr>
+        <w:tabs>
+          <w:tab w:val="num" w:pos="4320"/>
+        </w:tabs>
+        <w:ind w:left="4320" w:hanging="360"/>
+      </w:pPr>
+      <w:rPr>
+        <w:rFonts w:ascii="Symbol" w:hAnsi="Symbol" w:hint="default"/>
+      </w:rPr>
+    </w:lvl>
+    <w:lvl w:ilvl="6" w:tplc="2D767442" w:tentative="1">
+      <w:start w:val="1"/>
+      <w:numFmt w:val="bullet"/>
+      <w:lvlText w:val=""/>
+      <w:lvlJc w:val="left"/>
+      <w:pPr>
+        <w:tabs>
+          <w:tab w:val="num" w:pos="5040"/>
+        </w:tabs>
+        <w:ind w:left="5040" w:hanging="360"/>
+      </w:pPr>
+      <w:rPr>
+        <w:rFonts w:ascii="Symbol" w:hAnsi="Symbol" w:hint="default"/>
+      </w:rPr>
+    </w:lvl>
+    <w:lvl w:ilvl="7" w:tplc="95A689FC" w:tentative="1">
+      <w:start w:val="1"/>
+      <w:numFmt w:val="bullet"/>
+      <w:lvlText w:val=""/>
+      <w:lvlJc w:val="left"/>
+      <w:pPr>
+        <w:tabs>
+          <w:tab w:val="num" w:pos="5760"/>
+        </w:tabs>
+        <w:ind w:left="5760" w:hanging="360"/>
+      </w:pPr>
+      <w:rPr>
+        <w:rFonts w:ascii="Symbol" w:hAnsi="Symbol" w:hint="default"/>
+      </w:rPr>
+    </w:lvl>
+    <w:lvl w:ilvl="8" w:tplc="EAA8B01A" w:tentative="1">
+      <w:start w:val="1"/>
+      <w:numFmt w:val="bullet"/>
+      <w:lvlText w:val=""/>
+      <w:lvlJc w:val="left"/>
+      <w:pPr>
+        <w:tabs>
+          <w:tab w:val="num" w:pos="6480"/>
+        </w:tabs>
+        <w:ind w:left="6480" w:hanging="360"/>
+      </w:pPr>
+      <w:rPr>
+        <w:rFonts w:ascii="Symbol" w:hAnsi="Symbol" w:hint="default"/>
+      </w:rPr>
+    </w:lvl>
+  </w:abstractNum>
+  <w:abstractNum w:abstractNumId="6">
     <w:nsid w:val="2306574F"/>
     <w:multiLevelType w:val="hybridMultilevel"/>
     <w:tmpl w:val="8CAE7BDA"/>
@@ -8697,7 +9350,7 @@
       </w:rPr>
     </w:lvl>
   </w:abstractNum>
-  <w:abstractNum w:abstractNumId="6">
+  <w:abstractNum w:abstractNumId="7">
     <w:nsid w:val="2FC966E0"/>
     <w:multiLevelType w:val="hybridMultilevel"/>
     <w:tmpl w:val="A2C28716"/>
@@ -8810,7 +9463,7 @@
       </w:rPr>
     </w:lvl>
   </w:abstractNum>
-  <w:abstractNum w:abstractNumId="7">
+  <w:abstractNum w:abstractNumId="8">
     <w:nsid w:val="42CB3017"/>
     <w:multiLevelType w:val="hybridMultilevel"/>
     <w:tmpl w:val="4A50379E"/>
@@ -8950,7 +9603,7 @@
       </w:rPr>
     </w:lvl>
   </w:abstractNum>
-  <w:abstractNum w:abstractNumId="8">
+  <w:abstractNum w:abstractNumId="9">
     <w:nsid w:val="501A484A"/>
     <w:multiLevelType w:val="hybridMultilevel"/>
     <w:tmpl w:val="1D34D4F2"/>
@@ -9090,7 +9743,7 @@
       </w:rPr>
     </w:lvl>
   </w:abstractNum>
-  <w:abstractNum w:abstractNumId="9">
+  <w:abstractNum w:abstractNumId="10">
     <w:nsid w:val="59E43F73"/>
     <w:multiLevelType w:val="hybridMultilevel"/>
     <w:tmpl w:val="C4405A16"/>
@@ -9203,7 +9856,7 @@
       </w:rPr>
     </w:lvl>
   </w:abstractNum>
-  <w:abstractNum w:abstractNumId="10">
+  <w:abstractNum w:abstractNumId="11">
     <w:nsid w:val="621A3BA4"/>
     <w:multiLevelType w:val="hybridMultilevel"/>
     <w:tmpl w:val="70C24C20"/>
@@ -9343,7 +9996,7 @@
       </w:rPr>
     </w:lvl>
   </w:abstractNum>
-  <w:abstractNum w:abstractNumId="11">
+  <w:abstractNum w:abstractNumId="12">
     <w:nsid w:val="7C103F23"/>
     <w:multiLevelType w:val="hybridMultilevel"/>
     <w:tmpl w:val="E4E4A8FE"/>
@@ -9483,7 +10136,7 @@
       </w:rPr>
     </w:lvl>
   </w:abstractNum>
-  <w:abstractNum w:abstractNumId="12">
+  <w:abstractNum w:abstractNumId="13">
     <w:nsid w:val="7F37280F"/>
     <w:multiLevelType w:val="hybridMultilevel"/>
     <w:tmpl w:val="1BD28E06"/>
@@ -9627,22 +10280,22 @@
     <w:abstractNumId w:val="0"/>
   </w:num>
   <w:num w:numId="2">
+    <w:abstractNumId w:val="7"/>
+  </w:num>
+  <w:num w:numId="3">
     <w:abstractNumId w:val="6"/>
   </w:num>
-  <w:num w:numId="3">
-    <w:abstractNumId w:val="5"/>
-  </w:num>
   <w:num w:numId="4">
-    <w:abstractNumId w:val="8"/>
+    <w:abstractNumId w:val="9"/>
   </w:num>
   <w:num w:numId="5">
     <w:abstractNumId w:val="4"/>
   </w:num>
   <w:num w:numId="6">
-    <w:abstractNumId w:val="11"/>
+    <w:abstractNumId w:val="12"/>
   </w:num>
   <w:num w:numId="7">
-    <w:abstractNumId w:val="9"/>
+    <w:abstractNumId w:val="10"/>
   </w:num>
   <w:num w:numId="8">
     <w:abstractNumId w:val="1"/>
@@ -9651,16 +10304,19 @@
     <w:abstractNumId w:val="2"/>
   </w:num>
   <w:num w:numId="10">
-    <w:abstractNumId w:val="12"/>
+    <w:abstractNumId w:val="13"/>
   </w:num>
   <w:num w:numId="11">
-    <w:abstractNumId w:val="7"/>
+    <w:abstractNumId w:val="8"/>
   </w:num>
   <w:num w:numId="12">
     <w:abstractNumId w:val="3"/>
   </w:num>
   <w:num w:numId="13">
-    <w:abstractNumId w:val="10"/>
+    <w:abstractNumId w:val="11"/>
+  </w:num>
+  <w:num w:numId="14">
+    <w:abstractNumId w:val="5"/>
   </w:num>
 </w:numbering>
 </file>

</xml_diff>

<commit_message>
Tightening up master flowchart.
</commit_message>
<xml_diff>
--- a/flowchart-master.docx
+++ b/flowchart-master.docx
@@ -10,13 +10,126 @@
         <mc:AlternateContent>
           <mc:Choice Requires="wps">
             <w:drawing>
-              <wp:anchor distT="0" distB="0" distL="114300" distR="114300" simplePos="0" relativeHeight="251666432" behindDoc="0" locked="0" layoutInCell="1" allowOverlap="1" wp14:anchorId="7FE7C5FF" wp14:editId="79A3BFAB">
+              <wp:anchor distT="0" distB="0" distL="114300" distR="114300" simplePos="0" relativeHeight="251670528" behindDoc="0" locked="0" layoutInCell="1" allowOverlap="1" wp14:anchorId="3238FF5E" wp14:editId="4FA97CBC">
                 <wp:simplePos x="0" y="0"/>
                 <wp:positionH relativeFrom="column">
-                  <wp:posOffset>8868410</wp:posOffset>
+                  <wp:posOffset>6449695</wp:posOffset>
                 </wp:positionH>
                 <wp:positionV relativeFrom="paragraph">
-                  <wp:posOffset>69850</wp:posOffset>
+                  <wp:posOffset>198608</wp:posOffset>
+                </wp:positionV>
+                <wp:extent cx="1645285" cy="135890"/>
+                <wp:effectExtent l="0" t="0" r="12065" b="16510"/>
+                <wp:wrapNone/>
+                <wp:docPr id="43" name="Text Box 43"/>
+                <wp:cNvGraphicFramePr/>
+                <a:graphic xmlns:a="http://schemas.openxmlformats.org/drawingml/2006/main">
+                  <a:graphicData uri="http://schemas.microsoft.com/office/word/2010/wordprocessingShape">
+                    <wps:wsp>
+                      <wps:cNvSpPr txBox="1"/>
+                      <wps:spPr>
+                        <a:xfrm>
+                          <a:off x="0" y="0"/>
+                          <a:ext cx="1645285" cy="135890"/>
+                        </a:xfrm>
+                        <a:prstGeom prst="rect">
+                          <a:avLst/>
+                        </a:prstGeom>
+                        <a:solidFill>
+                          <a:schemeClr val="tx2">
+                            <a:lumMod val="40000"/>
+                            <a:lumOff val="60000"/>
+                          </a:schemeClr>
+                        </a:solidFill>
+                        <a:ln w="6350">
+                          <a:solidFill>
+                            <a:prstClr val="black"/>
+                          </a:solidFill>
+                        </a:ln>
+                        <a:effectLst/>
+                      </wps:spPr>
+                      <wps:style>
+                        <a:lnRef idx="0">
+                          <a:schemeClr val="accent1"/>
+                        </a:lnRef>
+                        <a:fillRef idx="0">
+                          <a:schemeClr val="accent1"/>
+                        </a:fillRef>
+                        <a:effectRef idx="0">
+                          <a:schemeClr val="accent1"/>
+                        </a:effectRef>
+                        <a:fontRef idx="minor">
+                          <a:schemeClr val="dk1"/>
+                        </a:fontRef>
+                      </wps:style>
+                      <wps:txbx>
+                        <w:txbxContent>
+                          <w:p>
+                            <w:pPr>
+                              <w:pStyle w:val="FlowchartHeading2"/>
+                            </w:pPr>
+                            <w:r>
+                              <w:t>Decide Whether to Run Countdown Timer</w:t>
+                            </w:r>
+                          </w:p>
+                        </w:txbxContent>
+                      </wps:txbx>
+                      <wps:bodyPr rot="0" spcFirstLastPara="0" vertOverflow="overflow" horzOverflow="overflow" vert="horz" wrap="square" lIns="0" tIns="0" rIns="0" bIns="0" numCol="1" spcCol="0" rtlCol="0" fromWordArt="0" anchor="ctr" anchorCtr="0" forceAA="0" compatLnSpc="1">
+                        <a:prstTxWarp prst="textNoShape">
+                          <a:avLst/>
+                        </a:prstTxWarp>
+                        <a:noAutofit/>
+                      </wps:bodyPr>
+                    </wps:wsp>
+                  </a:graphicData>
+                </a:graphic>
+                <wp14:sizeRelH relativeFrom="margin">
+                  <wp14:pctWidth>0</wp14:pctWidth>
+                </wp14:sizeRelH>
+                <wp14:sizeRelV relativeFrom="margin">
+                  <wp14:pctHeight>0</wp14:pctHeight>
+                </wp14:sizeRelV>
+              </wp:anchor>
+            </w:drawing>
+          </mc:Choice>
+          <mc:Fallback>
+            <w:pict>
+              <v:shapetype id="_x0000_t202" coordsize="21600,21600" o:spt="202" path="m,l,21600r21600,l21600,xe">
+                <v:stroke joinstyle="miter"/>
+                <v:path gradientshapeok="t" o:connecttype="rect"/>
+              </v:shapetype>
+              <v:shape id="Text Box 43" o:spid="_x0000_s1026" type="#_x0000_t202" style="position:absolute;left:0;text-align:left;margin-left:507.85pt;margin-top:15.65pt;width:129.55pt;height:10.7pt;z-index:251670528;visibility:visible;mso-wrap-style:square;mso-width-percent:0;mso-height-percent:0;mso-wrap-distance-left:9pt;mso-wrap-distance-top:0;mso-wrap-distance-right:9pt;mso-wrap-distance-bottom:0;mso-position-horizontal:absolute;mso-position-horizontal-relative:text;mso-position-vertical:absolute;mso-position-vertical-relative:text;mso-width-percent:0;mso-height-percent:0;mso-width-relative:margin;mso-height-relative:margin;v-text-anchor:middle" o:gfxdata="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" fillcolor="#8db3e2 [1311]" strokeweight=".5pt">
+                <v:textbox inset="0,0,0,0">
+                  <w:txbxContent>
+                    <w:p>
+                      <w:pPr>
+                        <w:pStyle w:val="FlowchartHeading2"/>
+                      </w:pPr>
+                      <w:r>
+                        <w:t>Decide Whether to Run Countdown Timer</w:t>
+                      </w:r>
+                    </w:p>
+                  </w:txbxContent>
+                </v:textbox>
+              </v:shape>
+            </w:pict>
+          </mc:Fallback>
+        </mc:AlternateContent>
+      </w:r>
+      <w:r>
+        <w:rPr>
+          <w:noProof/>
+        </w:rPr>
+        <mc:AlternateContent>
+          <mc:Choice Requires="wps">
+            <w:drawing>
+              <wp:anchor distT="0" distB="0" distL="114300" distR="114300" simplePos="0" relativeHeight="251666432" behindDoc="0" locked="0" layoutInCell="1" allowOverlap="1" wp14:anchorId="2624ABA6" wp14:editId="67D9BD58">
+                <wp:simplePos x="0" y="0"/>
+                <wp:positionH relativeFrom="column">
+                  <wp:posOffset>6083935</wp:posOffset>
+                </wp:positionH>
+                <wp:positionV relativeFrom="paragraph">
+                  <wp:posOffset>179070</wp:posOffset>
                 </wp:positionV>
                 <wp:extent cx="0" cy="2085975"/>
                 <wp:effectExtent l="0" t="0" r="19050" b="9525"/>
@@ -68,7 +181,7 @@
           </mc:Choice>
           <mc:Fallback>
             <w:pict>
-              <v:line id="Straight Connector 38" o:spid="_x0000_s1026" style="position:absolute;z-index:251666432;visibility:visible;mso-wrap-style:square;mso-width-percent:0;mso-height-percent:0;mso-wrap-distance-left:9pt;mso-wrap-distance-top:0;mso-wrap-distance-right:9pt;mso-wrap-distance-bottom:0;mso-position-horizontal:absolute;mso-position-horizontal-relative:text;mso-position-vertical:absolute;mso-position-vertical-relative:text;mso-width-percent:0;mso-height-percent:0;mso-width-relative:margin;mso-height-relative:margin" from="698.3pt,5.5pt" to="698.3pt,169.75pt" o:gfxdata="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" strokecolor="black [3040]">
+              <v:line id="Straight Connector 38" o:spid="_x0000_s1026" style="position:absolute;z-index:251666432;visibility:visible;mso-wrap-style:square;mso-width-percent:0;mso-height-percent:0;mso-wrap-distance-left:9pt;mso-wrap-distance-top:0;mso-wrap-distance-right:9pt;mso-wrap-distance-bottom:0;mso-position-horizontal:absolute;mso-position-horizontal-relative:text;mso-position-vertical:absolute;mso-position-vertical-relative:text;mso-width-percent:0;mso-height-percent:0;mso-width-relative:margin;mso-height-relative:margin" from="479.05pt,14.1pt" to="479.05pt,178.35pt" o:gfxdata="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" strokecolor="black [3040]">
                 <v:stroke dashstyle="1 1"/>
               </v:line>
             </w:pict>
@@ -82,85 +195,13 @@
         <mc:AlternateContent>
           <mc:Choice Requires="wps">
             <w:drawing>
-              <wp:anchor distT="0" distB="0" distL="114300" distR="114300" simplePos="0" relativeHeight="251668480" behindDoc="0" locked="0" layoutInCell="1" allowOverlap="1" wp14:anchorId="63E77981" wp14:editId="422D4040">
+              <wp:anchor distT="0" distB="0" distL="114300" distR="114300" simplePos="0" relativeHeight="251664384" behindDoc="0" locked="0" layoutInCell="1" allowOverlap="1" wp14:anchorId="2741C218" wp14:editId="20BFE67E">
                 <wp:simplePos x="0" y="0"/>
                 <wp:positionH relativeFrom="column">
-                  <wp:posOffset>7490460</wp:posOffset>
+                  <wp:posOffset>5208905</wp:posOffset>
                 </wp:positionH>
                 <wp:positionV relativeFrom="paragraph">
-                  <wp:posOffset>11430</wp:posOffset>
-                </wp:positionV>
-                <wp:extent cx="0" cy="2145030"/>
-                <wp:effectExtent l="0" t="0" r="19050" b="26670"/>
-                <wp:wrapNone/>
-                <wp:docPr id="39" name="Straight Connector 39"/>
-                <wp:cNvGraphicFramePr/>
-                <a:graphic xmlns:a="http://schemas.openxmlformats.org/drawingml/2006/main">
-                  <a:graphicData uri="http://schemas.microsoft.com/office/word/2010/wordprocessingShape">
-                    <wps:wsp>
-                      <wps:cNvCnPr/>
-                      <wps:spPr>
-                        <a:xfrm>
-                          <a:off x="0" y="0"/>
-                          <a:ext cx="0" cy="2145030"/>
-                        </a:xfrm>
-                        <a:prstGeom prst="line">
-                          <a:avLst/>
-                        </a:prstGeom>
-                        <a:ln>
-                          <a:prstDash val="sysDot"/>
-                        </a:ln>
-                      </wps:spPr>
-                      <wps:style>
-                        <a:lnRef idx="1">
-                          <a:schemeClr val="dk1"/>
-                        </a:lnRef>
-                        <a:fillRef idx="0">
-                          <a:schemeClr val="dk1"/>
-                        </a:fillRef>
-                        <a:effectRef idx="0">
-                          <a:schemeClr val="dk1"/>
-                        </a:effectRef>
-                        <a:fontRef idx="minor">
-                          <a:schemeClr val="tx1"/>
-                        </a:fontRef>
-                      </wps:style>
-                      <wps:bodyPr/>
-                    </wps:wsp>
-                  </a:graphicData>
-                </a:graphic>
-                <wp14:sizeRelH relativeFrom="margin">
-                  <wp14:pctWidth>0</wp14:pctWidth>
-                </wp14:sizeRelH>
-                <wp14:sizeRelV relativeFrom="margin">
-                  <wp14:pctHeight>0</wp14:pctHeight>
-                </wp14:sizeRelV>
-              </wp:anchor>
-            </w:drawing>
-          </mc:Choice>
-          <mc:Fallback>
-            <w:pict>
-              <v:line id="Straight Connector 39" o:spid="_x0000_s1026" style="position:absolute;z-index:251668480;visibility:visible;mso-wrap-style:square;mso-width-percent:0;mso-height-percent:0;mso-wrap-distance-left:9pt;mso-wrap-distance-top:0;mso-wrap-distance-right:9pt;mso-wrap-distance-bottom:0;mso-position-horizontal:absolute;mso-position-horizontal-relative:text;mso-position-vertical:absolute;mso-position-vertical-relative:text;mso-width-percent:0;mso-height-percent:0;mso-width-relative:margin;mso-height-relative:margin" from="589.8pt,.9pt" to="589.8pt,169.8pt" o:gfxdata="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" strokecolor="black [3040]">
-                <v:stroke dashstyle="1 1"/>
-              </v:line>
-            </w:pict>
-          </mc:Fallback>
-        </mc:AlternateContent>
-      </w:r>
-      <w:r>
-        <w:rPr>
-          <w:noProof/>
-        </w:rPr>
-        <mc:AlternateContent>
-          <mc:Choice Requires="wps">
-            <w:drawing>
-              <wp:anchor distT="0" distB="0" distL="114300" distR="114300" simplePos="0" relativeHeight="251664384" behindDoc="0" locked="0" layoutInCell="1" allowOverlap="1" wp14:anchorId="5D06B0CA" wp14:editId="64B9118B">
-                <wp:simplePos x="0" y="0"/>
-                <wp:positionH relativeFrom="column">
-                  <wp:posOffset>7726680</wp:posOffset>
-                </wp:positionH>
-                <wp:positionV relativeFrom="paragraph">
-                  <wp:posOffset>163830</wp:posOffset>
+                  <wp:posOffset>193040</wp:posOffset>
                 </wp:positionV>
                 <wp:extent cx="767715" cy="135890"/>
                 <wp:effectExtent l="0" t="0" r="13335" b="16510"/>
@@ -241,11 +282,7 @@
           </mc:Choice>
           <mc:Fallback>
             <w:pict>
-              <v:shapetype id="_x0000_t202" coordsize="21600,21600" o:spt="202" path="m,l,21600r21600,l21600,xe">
-                <v:stroke joinstyle="miter"/>
-                <v:path gradientshapeok="t" o:connecttype="rect"/>
-              </v:shapetype>
-              <v:shape id="Text Box 37" o:spid="_x0000_s1026" type="#_x0000_t202" style="position:absolute;left:0;text-align:left;margin-left:608.4pt;margin-top:12.9pt;width:60.45pt;height:10.7pt;z-index:251664384;visibility:visible;mso-wrap-style:square;mso-width-percent:0;mso-height-percent:0;mso-wrap-distance-left:9pt;mso-wrap-distance-top:0;mso-wrap-distance-right:9pt;mso-wrap-distance-bottom:0;mso-position-horizontal:absolute;mso-position-horizontal-relative:text;mso-position-vertical:absolute;mso-position-vertical-relative:text;mso-width-percent:0;mso-height-percent:0;mso-width-relative:margin;mso-height-relative:margin;v-text-anchor:middle" o:gfxdata="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" fillcolor="#8db3e2 [1311]" strokeweight=".5pt">
+              <v:shape id="Text Box 37" o:spid="_x0000_s1027" type="#_x0000_t202" style="position:absolute;left:0;text-align:left;margin-left:410.15pt;margin-top:15.2pt;width:60.45pt;height:10.7pt;z-index:251664384;visibility:visible;mso-wrap-style:square;mso-width-percent:0;mso-height-percent:0;mso-wrap-distance-left:9pt;mso-wrap-distance-top:0;mso-wrap-distance-right:9pt;mso-wrap-distance-bottom:0;mso-position-horizontal:absolute;mso-position-horizontal-relative:text;mso-position-vertical:absolute;mso-position-vertical-relative:text;mso-width-percent:0;mso-height-percent:0;mso-width-relative:margin;mso-height-relative:margin;v-text-anchor:middle" o:gfxdata="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" fillcolor="#8db3e2 [1311]" strokeweight=".5pt">
                 <v:textbox inset="0,0,0,0">
                   <w:txbxContent>
                     <w:p>
@@ -273,18 +310,90 @@
         <mc:AlternateContent>
           <mc:Choice Requires="wps">
             <w:drawing>
-              <wp:anchor distT="0" distB="0" distL="114300" distR="114300" simplePos="0" relativeHeight="251670528" behindDoc="0" locked="0" layoutInCell="1" allowOverlap="1" wp14:anchorId="2AE2EB5F" wp14:editId="5E6C683D">
+              <wp:anchor distT="0" distB="0" distL="114300" distR="114300" simplePos="0" relativeHeight="251668480" behindDoc="0" locked="0" layoutInCell="1" allowOverlap="1" wp14:anchorId="7CFA2618" wp14:editId="23945B02">
                 <wp:simplePos x="0" y="0"/>
                 <wp:positionH relativeFrom="column">
-                  <wp:posOffset>9678670</wp:posOffset>
+                  <wp:posOffset>5058606</wp:posOffset>
                 </wp:positionH>
                 <wp:positionV relativeFrom="paragraph">
-                  <wp:posOffset>204470</wp:posOffset>
+                  <wp:posOffset>200757</wp:posOffset>
                 </wp:positionV>
-                <wp:extent cx="1645285" cy="135890"/>
-                <wp:effectExtent l="0" t="0" r="12065" b="16510"/>
+                <wp:extent cx="0" cy="2145030"/>
+                <wp:effectExtent l="0" t="0" r="19050" b="26670"/>
                 <wp:wrapNone/>
-                <wp:docPr id="43" name="Text Box 43"/>
+                <wp:docPr id="39" name="Straight Connector 39"/>
+                <wp:cNvGraphicFramePr/>
+                <a:graphic xmlns:a="http://schemas.openxmlformats.org/drawingml/2006/main">
+                  <a:graphicData uri="http://schemas.microsoft.com/office/word/2010/wordprocessingShape">
+                    <wps:wsp>
+                      <wps:cNvCnPr/>
+                      <wps:spPr>
+                        <a:xfrm>
+                          <a:off x="0" y="0"/>
+                          <a:ext cx="0" cy="2145030"/>
+                        </a:xfrm>
+                        <a:prstGeom prst="line">
+                          <a:avLst/>
+                        </a:prstGeom>
+                        <a:ln>
+                          <a:prstDash val="sysDot"/>
+                        </a:ln>
+                      </wps:spPr>
+                      <wps:style>
+                        <a:lnRef idx="1">
+                          <a:schemeClr val="dk1"/>
+                        </a:lnRef>
+                        <a:fillRef idx="0">
+                          <a:schemeClr val="dk1"/>
+                        </a:fillRef>
+                        <a:effectRef idx="0">
+                          <a:schemeClr val="dk1"/>
+                        </a:effectRef>
+                        <a:fontRef idx="minor">
+                          <a:schemeClr val="tx1"/>
+                        </a:fontRef>
+                      </wps:style>
+                      <wps:bodyPr/>
+                    </wps:wsp>
+                  </a:graphicData>
+                </a:graphic>
+                <wp14:sizeRelH relativeFrom="margin">
+                  <wp14:pctWidth>0</wp14:pctWidth>
+                </wp14:sizeRelH>
+                <wp14:sizeRelV relativeFrom="margin">
+                  <wp14:pctHeight>0</wp14:pctHeight>
+                </wp14:sizeRelV>
+              </wp:anchor>
+            </w:drawing>
+          </mc:Choice>
+          <mc:Fallback>
+            <w:pict>
+              <v:line id="Straight Connector 39" o:spid="_x0000_s1026" style="position:absolute;z-index:251668480;visibility:visible;mso-wrap-style:square;mso-width-percent:0;mso-height-percent:0;mso-wrap-distance-left:9pt;mso-wrap-distance-top:0;mso-wrap-distance-right:9pt;mso-wrap-distance-bottom:0;mso-position-horizontal:absolute;mso-position-horizontal-relative:text;mso-position-vertical:absolute;mso-position-vertical-relative:text;mso-width-percent:0;mso-height-percent:0;mso-width-relative:margin;mso-height-relative:margin" from="398.3pt,15.8pt" to="398.3pt,184.7pt" o:gfxdata="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" strokecolor="black [3040]">
+                <v:stroke dashstyle="1 1"/>
+              </v:line>
+            </w:pict>
+          </mc:Fallback>
+        </mc:AlternateContent>
+      </w:r>
+      <w:r>
+        <w:rPr>
+          <w:noProof/>
+        </w:rPr>
+        <mc:AlternateContent>
+          <mc:Choice Requires="wps">
+            <w:drawing>
+              <wp:anchor distT="0" distB="0" distL="114300" distR="114300" simplePos="0" relativeHeight="251674624" behindDoc="0" locked="0" layoutInCell="1" allowOverlap="1" wp14:anchorId="0D7431F9" wp14:editId="3DADD38E">
+                <wp:simplePos x="0" y="0"/>
+                <wp:positionH relativeFrom="column">
+                  <wp:posOffset>9203605</wp:posOffset>
+                </wp:positionH>
+                <wp:positionV relativeFrom="paragraph">
+                  <wp:posOffset>3670935</wp:posOffset>
+                </wp:positionV>
+                <wp:extent cx="1496670" cy="135890"/>
+                <wp:effectExtent l="0" t="0" r="27940" b="16510"/>
+                <wp:wrapNone/>
+                <wp:docPr id="74" name="Text Box 74"/>
                 <wp:cNvGraphicFramePr/>
                 <a:graphic xmlns:a="http://schemas.openxmlformats.org/drawingml/2006/main">
                   <a:graphicData uri="http://schemas.microsoft.com/office/word/2010/wordprocessingShape">
@@ -293,7 +402,7 @@
                       <wps:spPr>
                         <a:xfrm>
                           <a:off x="0" y="0"/>
-                          <a:ext cx="1645285" cy="135890"/>
+                          <a:ext cx="1496670" cy="135890"/>
                         </a:xfrm>
                         <a:prstGeom prst="rect">
                           <a:avLst/>
@@ -332,7 +441,13 @@
                               <w:pStyle w:val="FlowchartHeading2"/>
                             </w:pPr>
                             <w:r>
-                              <w:t>Decide Whether to Run Countdown Timer</w:t>
+                              <w:t xml:space="preserve">Decide Whether to </w:t>
+                            </w:r>
+                            <w:r>
+                              <w:t>Run</w:t>
+                            </w:r>
+                            <w:r>
+                              <w:t xml:space="preserve"> Timer Again</w:t>
                             </w:r>
                           </w:p>
                         </w:txbxContent>
@@ -357,7 +472,7 @@
           </mc:Choice>
           <mc:Fallback>
             <w:pict>
-              <v:shape id="Text Box 43" o:spid="_x0000_s1027" type="#_x0000_t202" style="position:absolute;left:0;text-align:left;margin-left:762.1pt;margin-top:16.1pt;width:129.55pt;height:10.7pt;z-index:251670528;visibility:visible;mso-wrap-style:square;mso-width-percent:0;mso-height-percent:0;mso-wrap-distance-left:9pt;mso-wrap-distance-top:0;mso-wrap-distance-right:9pt;mso-wrap-distance-bottom:0;mso-position-horizontal:absolute;mso-position-horizontal-relative:text;mso-position-vertical:absolute;mso-position-vertical-relative:text;mso-width-percent:0;mso-height-percent:0;mso-width-relative:margin;mso-height-relative:margin;v-text-anchor:middle" o:gfxdata="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" fillcolor="#8db3e2 [1311]" strokeweight=".5pt">
+              <v:shape id="Text Box 74" o:spid="_x0000_s1028" type="#_x0000_t202" style="position:absolute;left:0;text-align:left;margin-left:724.7pt;margin-top:289.05pt;width:117.85pt;height:10.7pt;z-index:251674624;visibility:visible;mso-wrap-style:square;mso-width-percent:0;mso-height-percent:0;mso-wrap-distance-left:9pt;mso-wrap-distance-top:0;mso-wrap-distance-right:9pt;mso-wrap-distance-bottom:0;mso-position-horizontal:absolute;mso-position-horizontal-relative:text;mso-position-vertical:absolute;mso-position-vertical-relative:text;mso-width-percent:0;mso-height-percent:0;mso-width-relative:margin;mso-height-relative:margin;v-text-anchor:middle" o:gfxdata="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" fillcolor="#8db3e2 [1311]" strokeweight=".5pt">
                 <v:textbox inset="0,0,0,0">
                   <w:txbxContent>
                     <w:p>
@@ -365,7 +480,13 @@
                         <w:pStyle w:val="FlowchartHeading2"/>
                       </w:pPr>
                       <w:r>
-                        <w:t>Decide Whether to Run Countdown Timer</w:t>
+                        <w:t xml:space="preserve">Decide Whether to </w:t>
+                      </w:r>
+                      <w:r>
+                        <w:t>Run</w:t>
+                      </w:r>
+                      <w:r>
+                        <w:t xml:space="preserve"> Timer Again</w:t>
                       </w:r>
                     </w:p>
                   </w:txbxContent>
@@ -382,7 +503,116 @@
         <mc:AlternateContent>
           <mc:Choice Requires="wps">
             <w:drawing>
-              <wp:anchor distT="0" distB="0" distL="114300" distR="114300" simplePos="0" relativeHeight="251662336" behindDoc="0" locked="0" layoutInCell="1" allowOverlap="1" wp14:anchorId="47B22635" wp14:editId="18708BE9">
+              <wp:anchor distT="0" distB="0" distL="114300" distR="114300" simplePos="0" relativeHeight="251672576" behindDoc="0" locked="0" layoutInCell="1" allowOverlap="1" wp14:anchorId="5099CDF8" wp14:editId="377F85B3">
+                <wp:simplePos x="0" y="0"/>
+                <wp:positionH relativeFrom="column">
+                  <wp:posOffset>4280839</wp:posOffset>
+                </wp:positionH>
+                <wp:positionV relativeFrom="paragraph">
+                  <wp:posOffset>3636010</wp:posOffset>
+                </wp:positionV>
+                <wp:extent cx="929314" cy="135890"/>
+                <wp:effectExtent l="0" t="0" r="23495" b="16510"/>
+                <wp:wrapNone/>
+                <wp:docPr id="42" name="Text Box 42"/>
+                <wp:cNvGraphicFramePr/>
+                <a:graphic xmlns:a="http://schemas.openxmlformats.org/drawingml/2006/main">
+                  <a:graphicData uri="http://schemas.microsoft.com/office/word/2010/wordprocessingShape">
+                    <wps:wsp>
+                      <wps:cNvSpPr txBox="1"/>
+                      <wps:spPr>
+                        <a:xfrm>
+                          <a:off x="0" y="0"/>
+                          <a:ext cx="929314" cy="135890"/>
+                        </a:xfrm>
+                        <a:prstGeom prst="rect">
+                          <a:avLst/>
+                        </a:prstGeom>
+                        <a:solidFill>
+                          <a:schemeClr val="tx2">
+                            <a:lumMod val="40000"/>
+                            <a:lumOff val="60000"/>
+                          </a:schemeClr>
+                        </a:solidFill>
+                        <a:ln w="6350">
+                          <a:solidFill>
+                            <a:prstClr val="black"/>
+                          </a:solidFill>
+                        </a:ln>
+                        <a:effectLst/>
+                      </wps:spPr>
+                      <wps:style>
+                        <a:lnRef idx="0">
+                          <a:schemeClr val="accent1"/>
+                        </a:lnRef>
+                        <a:fillRef idx="0">
+                          <a:schemeClr val="accent1"/>
+                        </a:fillRef>
+                        <a:effectRef idx="0">
+                          <a:schemeClr val="accent1"/>
+                        </a:effectRef>
+                        <a:fontRef idx="minor">
+                          <a:schemeClr val="dk1"/>
+                        </a:fontRef>
+                      </wps:style>
+                      <wps:txbx>
+                        <w:txbxContent>
+                          <w:p>
+                            <w:pPr>
+                              <w:pStyle w:val="FlowchartHeading2"/>
+                            </w:pPr>
+                            <w:r>
+                              <w:t>Run Countdown Loop</w:t>
+                            </w:r>
+                          </w:p>
+                        </w:txbxContent>
+                      </wps:txbx>
+                      <wps:bodyPr rot="0" spcFirstLastPara="0" vertOverflow="overflow" horzOverflow="overflow" vert="horz" wrap="square" lIns="0" tIns="0" rIns="0" bIns="0" numCol="1" spcCol="0" rtlCol="0" fromWordArt="0" anchor="ctr" anchorCtr="0" forceAA="0" compatLnSpc="1">
+                        <a:prstTxWarp prst="textNoShape">
+                          <a:avLst/>
+                        </a:prstTxWarp>
+                        <a:noAutofit/>
+                      </wps:bodyPr>
+                    </wps:wsp>
+                  </a:graphicData>
+                </a:graphic>
+                <wp14:sizeRelH relativeFrom="margin">
+                  <wp14:pctWidth>0</wp14:pctWidth>
+                </wp14:sizeRelH>
+                <wp14:sizeRelV relativeFrom="margin">
+                  <wp14:pctHeight>0</wp14:pctHeight>
+                </wp14:sizeRelV>
+              </wp:anchor>
+            </w:drawing>
+          </mc:Choice>
+          <mc:Fallback>
+            <w:pict>
+              <v:shape id="Text Box 42" o:spid="_x0000_s1029" type="#_x0000_t202" style="position:absolute;left:0;text-align:left;margin-left:337.05pt;margin-top:286.3pt;width:73.15pt;height:10.7pt;z-index:251672576;visibility:visible;mso-wrap-style:square;mso-width-percent:0;mso-height-percent:0;mso-wrap-distance-left:9pt;mso-wrap-distance-top:0;mso-wrap-distance-right:9pt;mso-wrap-distance-bottom:0;mso-position-horizontal:absolute;mso-position-horizontal-relative:text;mso-position-vertical:absolute;mso-position-vertical-relative:text;mso-width-percent:0;mso-height-percent:0;mso-width-relative:margin;mso-height-relative:margin;v-text-anchor:middle" o:gfxdata="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" fillcolor="#8db3e2 [1311]" strokeweight=".5pt">
+                <v:textbox inset="0,0,0,0">
+                  <w:txbxContent>
+                    <w:p>
+                      <w:pPr>
+                        <w:pStyle w:val="FlowchartHeading2"/>
+                      </w:pPr>
+                      <w:r>
+                        <w:t>Run Countdown Loop</w:t>
+                      </w:r>
+                    </w:p>
+                  </w:txbxContent>
+                </v:textbox>
+              </v:shape>
+            </w:pict>
+          </mc:Fallback>
+        </mc:AlternateContent>
+      </w:r>
+      <w:r>
+        <w:rPr>
+          <w:noProof/>
+        </w:rPr>
+        <mc:AlternateContent>
+          <mc:Choice Requires="wps">
+            <w:drawing>
+              <wp:anchor distT="0" distB="0" distL="114300" distR="114300" simplePos="0" relativeHeight="251662336" behindDoc="0" locked="0" layoutInCell="1" allowOverlap="1" wp14:anchorId="415FE1B4" wp14:editId="1662939B">
                 <wp:simplePos x="0" y="0"/>
                 <wp:positionH relativeFrom="column">
                   <wp:posOffset>3755878</wp:posOffset>
@@ -466,7 +696,7 @@
           </mc:Choice>
           <mc:Fallback>
             <w:pict>
-              <v:shape id="Text Box 36" o:spid="_x0000_s1028" type="#_x0000_t202" style="position:absolute;left:0;text-align:left;margin-left:295.75pt;margin-top:15.5pt;width:49.95pt;height:10.7pt;z-index:251662336;visibility:visible;mso-wrap-style:square;mso-width-percent:0;mso-height-percent:0;mso-wrap-distance-left:9pt;mso-wrap-distance-top:0;mso-wrap-distance-right:9pt;mso-wrap-distance-bottom:0;mso-position-horizontal:absolute;mso-position-horizontal-relative:text;mso-position-vertical:absolute;mso-position-vertical-relative:text;mso-width-percent:0;mso-height-percent:0;mso-width-relative:margin;mso-height-relative:margin;v-text-anchor:middle" o:gfxdata="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" fillcolor="#8db3e2 [1311]" strokeweight=".5pt">
+              <v:shape id="Text Box 36" o:spid="_x0000_s1030" type="#_x0000_t202" style="position:absolute;left:0;text-align:left;margin-left:295.75pt;margin-top:15.5pt;width:49.95pt;height:10.7pt;z-index:251662336;visibility:visible;mso-wrap-style:square;mso-width-percent:0;mso-height-percent:0;mso-wrap-distance-left:9pt;mso-wrap-distance-top:0;mso-wrap-distance-right:9pt;mso-wrap-distance-bottom:0;mso-position-horizontal:absolute;mso-position-horizontal-relative:text;mso-position-vertical:absolute;mso-position-vertical-relative:text;mso-width-percent:0;mso-height-percent:0;mso-width-relative:margin;mso-height-relative:margin;v-text-anchor:middle" o:gfxdata="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" fillcolor="#8db3e2 [1311]" strokeweight=".5pt">
                 <v:textbox inset="0,0,0,0">
                   <w:txbxContent>
                     <w:p>
@@ -491,7 +721,7 @@
         <mc:AlternateContent>
           <mc:Choice Requires="wps">
             <w:drawing>
-              <wp:anchor distT="0" distB="0" distL="114300" distR="114300" simplePos="0" relativeHeight="251659264" behindDoc="0" locked="0" layoutInCell="1" allowOverlap="1" wp14:anchorId="30B41627" wp14:editId="07C2ABF7">
+              <wp:anchor distT="0" distB="0" distL="114300" distR="114300" simplePos="0" relativeHeight="251659264" behindDoc="0" locked="0" layoutInCell="1" allowOverlap="1" wp14:anchorId="5EC55349" wp14:editId="5318F747">
                 <wp:simplePos x="0" y="0"/>
                 <wp:positionH relativeFrom="column">
                   <wp:posOffset>1464945</wp:posOffset>
@@ -563,7 +793,7 @@
         <mc:AlternateContent>
           <mc:Choice Requires="wps">
             <w:drawing>
-              <wp:anchor distT="0" distB="0" distL="114300" distR="114300" simplePos="0" relativeHeight="251660288" behindDoc="0" locked="0" layoutInCell="1" allowOverlap="1" wp14:anchorId="524BD562" wp14:editId="4245E259">
+              <wp:anchor distT="0" distB="0" distL="114300" distR="114300" simplePos="0" relativeHeight="251660288" behindDoc="0" locked="0" layoutInCell="1" allowOverlap="1" wp14:anchorId="7F077A55" wp14:editId="5CED0EDB">
                 <wp:simplePos x="0" y="0"/>
                 <wp:positionH relativeFrom="column">
                   <wp:posOffset>464185</wp:posOffset>
@@ -647,7 +877,7 @@
           </mc:Choice>
           <mc:Fallback>
             <w:pict>
-              <v:shape id="Text Box 35" o:spid="_x0000_s1029" type="#_x0000_t202" style="position:absolute;left:0;text-align:left;margin-left:36.55pt;margin-top:15.4pt;width:37.55pt;height:10.7pt;z-index:251660288;visibility:visible;mso-wrap-style:square;mso-width-percent:0;mso-height-percent:0;mso-wrap-distance-left:9pt;mso-wrap-distance-top:0;mso-wrap-distance-right:9pt;mso-wrap-distance-bottom:0;mso-position-horizontal:absolute;mso-position-horizontal-relative:text;mso-position-vertical:absolute;mso-position-vertical-relative:text;mso-width-percent:0;mso-height-percent:0;mso-width-relative:margin;mso-height-relative:margin;v-text-anchor:middle" o:gfxdata="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" fillcolor="#8db3e2 [1311]" strokeweight=".5pt">
+              <v:shape id="Text Box 35" o:spid="_x0000_s1031" type="#_x0000_t202" style="position:absolute;left:0;text-align:left;margin-left:36.55pt;margin-top:15.4pt;width:37.55pt;height:10.7pt;z-index:251660288;visibility:visible;mso-wrap-style:square;mso-width-percent:0;mso-height-percent:0;mso-wrap-distance-left:9pt;mso-wrap-distance-top:0;mso-wrap-distance-right:9pt;mso-wrap-distance-bottom:0;mso-position-horizontal:absolute;mso-position-horizontal-relative:text;mso-position-vertical:absolute;mso-position-vertical-relative:text;mso-width-percent:0;mso-height-percent:0;mso-width-relative:margin;mso-height-relative:margin;v-text-anchor:middle" o:gfxdata="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" fillcolor="#8db3e2 [1311]" strokeweight=".5pt">
                 <v:textbox inset="0,0,0,0">
                   <w:txbxContent>
                     <w:p>
@@ -945,7 +1175,7 @@
                         <wps:cNvSpPr/>
                         <wps:spPr>
                           <a:xfrm>
-                            <a:off x="3344192" y="626972"/>
+                            <a:off x="2787302" y="626972"/>
                             <a:ext cx="1388404" cy="285419"/>
                           </a:xfrm>
                           <a:prstGeom prst="flowChartProcess">
@@ -1022,7 +1252,7 @@
                         <wps:cNvSpPr/>
                         <wps:spPr>
                           <a:xfrm>
-                            <a:off x="3209049" y="1670241"/>
+                            <a:off x="2745951" y="1670241"/>
                             <a:ext cx="2235564" cy="285115"/>
                           </a:xfrm>
                           <a:prstGeom prst="flowChartProcess">
@@ -1155,7 +1385,7 @@
                         <wps:cNvSpPr/>
                         <wps:spPr>
                           <a:xfrm>
-                            <a:off x="9125660" y="1053055"/>
+                            <a:off x="6253505" y="982976"/>
                             <a:ext cx="1102066" cy="270030"/>
                           </a:xfrm>
                           <a:prstGeom prst="flowChartDecision">
@@ -1216,7 +1446,7 @@
                         <wps:cNvSpPr/>
                         <wps:spPr>
                           <a:xfrm>
-                            <a:off x="9487635" y="526895"/>
+                            <a:off x="6615480" y="456816"/>
                             <a:ext cx="382905" cy="351790"/>
                           </a:xfrm>
                           <a:prstGeom prst="flowChartConnector">
@@ -1277,7 +1507,7 @@
                         <wps:cNvSpPr/>
                         <wps:spPr>
                           <a:xfrm>
-                            <a:off x="9307084" y="1472058"/>
+                            <a:off x="6434929" y="1401979"/>
                             <a:ext cx="744937" cy="685540"/>
                           </a:xfrm>
                           <a:prstGeom prst="flowChartConnector">
@@ -1360,7 +1590,7 @@
                         <wps:cNvSpPr/>
                         <wps:spPr>
                           <a:xfrm>
-                            <a:off x="10254483" y="580691"/>
+                            <a:off x="7382328" y="510612"/>
                             <a:ext cx="985852" cy="241881"/>
                           </a:xfrm>
                           <a:prstGeom prst="flowChartTerminator">
@@ -1418,7 +1648,7 @@
                         <wps:cNvSpPr/>
                         <wps:spPr>
                           <a:xfrm>
-                            <a:off x="10242759" y="1622264"/>
+                            <a:off x="7370604" y="1552185"/>
                             <a:ext cx="985520" cy="388616"/>
                           </a:xfrm>
                           <a:prstGeom prst="flowChartTerminator">
@@ -1630,7 +1860,7 @@
                         <wps:spPr>
                           <a:xfrm>
                             <a:off x="2554919" y="1811304"/>
-                            <a:ext cx="654130" cy="1495"/>
+                            <a:ext cx="191032" cy="1495"/>
                           </a:xfrm>
                           <a:prstGeom prst="straightConnector1">
                             <a:avLst/>
@@ -1664,7 +1894,7 @@
                         <wps:spPr>
                           <a:xfrm flipV="1">
                             <a:off x="2554919" y="769682"/>
-                            <a:ext cx="789273" cy="325"/>
+                            <a:ext cx="232383" cy="325"/>
                           </a:xfrm>
                           <a:prstGeom prst="straightConnector1">
                             <a:avLst/>
@@ -1693,12 +1923,12 @@
                         <wps:cNvPr id="18" name="Elbow Connector 18"/>
                         <wps:cNvCnPr>
                           <a:stCxn id="31" idx="3"/>
-                          <a:endCxn id="40" idx="1"/>
+                          <a:endCxn id="8" idx="1"/>
                         </wps:cNvCnPr>
                         <wps:spPr>
                           <a:xfrm flipV="1">
-                            <a:off x="8257005" y="1184064"/>
-                            <a:ext cx="572008" cy="635115"/>
+                            <a:off x="5683587" y="1117991"/>
+                            <a:ext cx="569918" cy="695326"/>
                           </a:xfrm>
                           <a:prstGeom prst="bentConnector3">
                             <a:avLst>
@@ -1729,15 +1959,17 @@
                         <wps:cNvPr id="19" name="Elbow Connector 19"/>
                         <wps:cNvCnPr>
                           <a:stCxn id="6" idx="3"/>
-                          <a:endCxn id="40" idx="0"/>
+                          <a:endCxn id="8" idx="1"/>
                         </wps:cNvCnPr>
                         <wps:spPr>
                           <a:xfrm>
-                            <a:off x="4732596" y="769682"/>
-                            <a:ext cx="4141844" cy="333968"/>
+                            <a:off x="4175706" y="769682"/>
+                            <a:ext cx="2077799" cy="348309"/>
                           </a:xfrm>
-                          <a:prstGeom prst="bentConnector2">
-                            <a:avLst/>
+                          <a:prstGeom prst="bentConnector3">
+                            <a:avLst>
+                              <a:gd name="adj1" fmla="val 86673"/>
+                            </a:avLst>
                           </a:prstGeom>
                           <a:ln>
                             <a:tailEnd type="arrow"/>
@@ -1767,7 +1999,7 @@
                         </wps:cNvCnPr>
                         <wps:spPr>
                           <a:xfrm flipV="1">
-                            <a:off x="9676693" y="878685"/>
+                            <a:off x="6804538" y="808606"/>
                             <a:ext cx="2395" cy="174370"/>
                           </a:xfrm>
                           <a:prstGeom prst="straightConnector1">
@@ -1801,7 +2033,7 @@
                         </wps:cNvCnPr>
                         <wps:spPr>
                           <a:xfrm>
-                            <a:off x="9676693" y="1323085"/>
+                            <a:off x="6804538" y="1253006"/>
                             <a:ext cx="2860" cy="148973"/>
                           </a:xfrm>
                           <a:prstGeom prst="straightConnector1">
@@ -1835,7 +2067,7 @@
                         </wps:cNvCnPr>
                         <wps:spPr>
                           <a:xfrm>
-                            <a:off x="10052021" y="1814828"/>
+                            <a:off x="7179866" y="1744749"/>
                             <a:ext cx="190738" cy="1744"/>
                           </a:xfrm>
                           <a:prstGeom prst="straightConnector1">
@@ -1869,7 +2101,7 @@
                         </wps:cNvCnPr>
                         <wps:spPr>
                           <a:xfrm flipV="1">
-                            <a:off x="9870540" y="701632"/>
+                            <a:off x="6998385" y="631553"/>
                             <a:ext cx="383943" cy="1158"/>
                           </a:xfrm>
                           <a:prstGeom prst="straightConnector1">
@@ -1972,7 +2204,7 @@
                         <wps:cNvSpPr/>
                         <wps:spPr>
                           <a:xfrm>
-                            <a:off x="7852527" y="7410222"/>
+                            <a:off x="9306303" y="7410222"/>
                             <a:ext cx="1613535" cy="478375"/>
                           </a:xfrm>
                           <a:prstGeom prst="flowChartDecision">
@@ -2033,7 +2265,7 @@
                         <wps:cNvSpPr/>
                         <wps:spPr>
                           <a:xfrm>
-                            <a:off x="8466170" y="6630842"/>
+                            <a:off x="9919946" y="6595670"/>
                             <a:ext cx="382905" cy="351790"/>
                           </a:xfrm>
                           <a:prstGeom prst="flowChartConnector">
@@ -2097,8 +2329,8 @@
                         </wps:cNvCnPr>
                         <wps:spPr>
                           <a:xfrm flipH="1" flipV="1">
-                            <a:off x="8657623" y="6982632"/>
-                            <a:ext cx="1672" cy="427590"/>
+                            <a:off x="10111399" y="6947460"/>
+                            <a:ext cx="1672" cy="462762"/>
                           </a:xfrm>
                           <a:prstGeom prst="straightConnector1">
                             <a:avLst/>
@@ -2131,8 +2363,8 @@
                         </wps:cNvCnPr>
                         <wps:spPr>
                           <a:xfrm>
-                            <a:off x="8849075" y="6806737"/>
-                            <a:ext cx="6432313" cy="272473"/>
+                            <a:off x="10302851" y="6771565"/>
+                            <a:ext cx="6485071" cy="307645"/>
                           </a:xfrm>
                           <a:prstGeom prst="bentConnector2">
                             <a:avLst/>
@@ -2162,7 +2394,7 @@
                         <wps:cNvSpPr/>
                         <wps:spPr>
                           <a:xfrm>
-                            <a:off x="7770560" y="1712312"/>
+                            <a:off x="5197142" y="1706450"/>
                             <a:ext cx="486445" cy="213734"/>
                           </a:xfrm>
                           <a:prstGeom prst="flowChartProcess">
@@ -2221,83 +2453,8 @@
                         </wps:cNvCnPr>
                         <wps:spPr>
                           <a:xfrm>
-                            <a:off x="5444613" y="1812799"/>
-                            <a:ext cx="2325947" cy="6380"/>
-                          </a:xfrm>
-                          <a:prstGeom prst="straightConnector1">
-                            <a:avLst/>
-                          </a:prstGeom>
-                          <a:ln>
-                            <a:tailEnd type="arrow"/>
-                          </a:ln>
-                        </wps:spPr>
-                        <wps:style>
-                          <a:lnRef idx="1">
-                            <a:schemeClr val="dk1"/>
-                          </a:lnRef>
-                          <a:fillRef idx="0">
-                            <a:schemeClr val="dk1"/>
-                          </a:fillRef>
-                          <a:effectRef idx="0">
-                            <a:schemeClr val="dk1"/>
-                          </a:effectRef>
-                          <a:fontRef idx="minor">
-                            <a:schemeClr val="tx1"/>
-                          </a:fontRef>
-                        </wps:style>
-                        <wps:bodyPr/>
-                      </wps:wsp>
-                      <wps:wsp>
-                        <wps:cNvPr id="40" name="Flowchart: Merge 40"/>
-                        <wps:cNvSpPr/>
-                        <wps:spPr>
-                          <a:xfrm>
-                            <a:off x="8783586" y="1103650"/>
-                            <a:ext cx="181708" cy="160828"/>
-                          </a:xfrm>
-                          <a:prstGeom prst="flowChartMerge">
-                            <a:avLst/>
-                          </a:prstGeom>
-                          <a:noFill/>
-                          <a:ln>
-                            <a:solidFill>
-                              <a:schemeClr val="tx1"/>
-                            </a:solidFill>
-                          </a:ln>
-                        </wps:spPr>
-                        <wps:style>
-                          <a:lnRef idx="2">
-                            <a:schemeClr val="accent1">
-                              <a:shade val="50000"/>
-                            </a:schemeClr>
-                          </a:lnRef>
-                          <a:fillRef idx="1">
-                            <a:schemeClr val="accent1"/>
-                          </a:fillRef>
-                          <a:effectRef idx="0">
-                            <a:schemeClr val="accent1"/>
-                          </a:effectRef>
-                          <a:fontRef idx="minor">
-                            <a:schemeClr val="lt1"/>
-                          </a:fontRef>
-                        </wps:style>
-                        <wps:bodyPr rot="0" spcFirstLastPara="0" vertOverflow="overflow" horzOverflow="overflow" vert="horz" wrap="square" lIns="91440" tIns="45720" rIns="91440" bIns="45720" numCol="1" spcCol="0" rtlCol="0" fromWordArt="0" anchor="ctr" anchorCtr="0" forceAA="0" compatLnSpc="1">
-                          <a:prstTxWarp prst="textNoShape">
-                            <a:avLst/>
-                          </a:prstTxWarp>
-                          <a:noAutofit/>
-                        </wps:bodyPr>
-                      </wps:wsp>
-                      <wps:wsp>
-                        <wps:cNvPr id="41" name="Elbow Connector 13"/>
-                        <wps:cNvCnPr>
-                          <a:stCxn id="40" idx="3"/>
-                          <a:endCxn id="8" idx="1"/>
-                        </wps:cNvCnPr>
-                        <wps:spPr>
-                          <a:xfrm>
-                            <a:off x="8919867" y="1184064"/>
-                            <a:ext cx="205793" cy="4006"/>
+                            <a:off x="4981515" y="1812799"/>
+                            <a:ext cx="215627" cy="518"/>
                           </a:xfrm>
                           <a:prstGeom prst="straightConnector1">
                             <a:avLst/>
@@ -2327,7 +2484,7 @@
                         <wps:cNvSpPr/>
                         <wps:spPr>
                           <a:xfrm>
-                            <a:off x="8302032" y="8079173"/>
+                            <a:off x="9755808" y="8044001"/>
                             <a:ext cx="710997" cy="664197"/>
                           </a:xfrm>
                           <a:prstGeom prst="flowChartConnector">
@@ -2422,8 +2579,8 @@
                         </wps:cNvCnPr>
                         <wps:spPr>
                           <a:xfrm flipH="1">
-                            <a:off x="8657531" y="7888597"/>
-                            <a:ext cx="1764" cy="190576"/>
+                            <a:off x="10111307" y="7888597"/>
+                            <a:ext cx="1764" cy="155404"/>
                           </a:xfrm>
                           <a:prstGeom prst="straightConnector1">
                             <a:avLst/>
@@ -2453,7 +2610,7 @@
                         <wps:cNvSpPr/>
                         <wps:spPr>
                           <a:xfrm>
-                            <a:off x="9283407" y="8170457"/>
+                            <a:off x="10631667" y="8135285"/>
                             <a:ext cx="1807441" cy="480902"/>
                           </a:xfrm>
                           <a:prstGeom prst="flowChartDecision">
@@ -2528,8 +2685,8 @@
                         </wps:cNvCnPr>
                         <wps:spPr>
                           <a:xfrm flipV="1">
-                            <a:off x="9013029" y="8410908"/>
-                            <a:ext cx="270378" cy="364"/>
+                            <a:off x="10466805" y="8375736"/>
+                            <a:ext cx="164862" cy="364"/>
                           </a:xfrm>
                           <a:prstGeom prst="straightConnector1">
                             <a:avLst/>
@@ -2559,7 +2716,7 @@
                         <wps:cNvSpPr/>
                         <wps:spPr>
                           <a:xfrm>
-                            <a:off x="9996081" y="7486803"/>
+                            <a:off x="11344341" y="7428183"/>
                             <a:ext cx="382905" cy="351155"/>
                           </a:xfrm>
                           <a:prstGeom prst="flowChartConnector">
@@ -2623,8 +2780,8 @@
                         </wps:cNvCnPr>
                         <wps:spPr>
                           <a:xfrm flipV="1">
-                            <a:off x="10187128" y="7837958"/>
-                            <a:ext cx="406" cy="332499"/>
+                            <a:off x="11535388" y="7779338"/>
+                            <a:ext cx="406" cy="355947"/>
                           </a:xfrm>
                           <a:prstGeom prst="straightConnector1">
                             <a:avLst/>
@@ -2654,7 +2811,7 @@
                         <wps:cNvSpPr/>
                         <wps:spPr>
                           <a:xfrm>
-                            <a:off x="9870115" y="9141127"/>
+                            <a:off x="11218375" y="9105955"/>
                             <a:ext cx="645968" cy="603250"/>
                           </a:xfrm>
                           <a:prstGeom prst="flowChartConnector">
@@ -2734,7 +2891,7 @@
                         </wps:cNvCnPr>
                         <wps:spPr>
                           <a:xfrm>
-                            <a:off x="10187128" y="8651359"/>
+                            <a:off x="11535388" y="8616187"/>
                             <a:ext cx="5971" cy="489768"/>
                           </a:xfrm>
                           <a:prstGeom prst="straightConnector1">
@@ -2765,7 +2922,7 @@
                         <wps:cNvSpPr/>
                         <wps:spPr>
                           <a:xfrm>
-                            <a:off x="10599100" y="7379182"/>
+                            <a:off x="11894602" y="7320562"/>
                             <a:ext cx="1065645" cy="559955"/>
                           </a:xfrm>
                           <a:prstGeom prst="flowChartProcess">
@@ -2868,8 +3025,8 @@
                         </wps:cNvCnPr>
                         <wps:spPr>
                           <a:xfrm flipV="1">
-                            <a:off x="10378986" y="7659160"/>
-                            <a:ext cx="220114" cy="3221"/>
+                            <a:off x="11727246" y="7600540"/>
+                            <a:ext cx="167356" cy="3221"/>
                           </a:xfrm>
                           <a:prstGeom prst="straightConnector1">
                             <a:avLst/>
@@ -2902,7 +3059,7 @@
                         </wps:cNvCnPr>
                         <wps:spPr>
                           <a:xfrm>
-                            <a:off x="11664745" y="7659160"/>
+                            <a:off x="12960247" y="7600540"/>
                             <a:ext cx="195409" cy="1053"/>
                           </a:xfrm>
                           <a:prstGeom prst="straightConnector1">
@@ -2936,8 +3093,8 @@
                         </wps:cNvCnPr>
                         <wps:spPr>
                           <a:xfrm flipV="1">
-                            <a:off x="10516083" y="9440200"/>
-                            <a:ext cx="216900" cy="2552"/>
+                            <a:off x="11864343" y="9405028"/>
+                            <a:ext cx="164142" cy="2552"/>
                           </a:xfrm>
                           <a:prstGeom prst="straightConnector1">
                             <a:avLst/>
@@ -2967,7 +3124,7 @@
                         <wps:cNvSpPr/>
                         <wps:spPr>
                           <a:xfrm>
-                            <a:off x="10732983" y="9199916"/>
+                            <a:off x="12028485" y="9164744"/>
                             <a:ext cx="1807210" cy="480568"/>
                           </a:xfrm>
                           <a:prstGeom prst="flowChartDecision">
@@ -3021,7 +3178,7 @@
                         <wps:cNvSpPr/>
                         <wps:spPr>
                           <a:xfrm>
-                            <a:off x="11278235" y="9876593"/>
+                            <a:off x="12573737" y="9841421"/>
                             <a:ext cx="710375" cy="662877"/>
                           </a:xfrm>
                           <a:prstGeom prst="flowChartConnector">
@@ -3119,7 +3276,7 @@
                         </wps:cNvCnPr>
                         <wps:spPr>
                           <a:xfrm flipH="1">
-                            <a:off x="11633423" y="9680484"/>
+                            <a:off x="12928925" y="9645312"/>
                             <a:ext cx="3165" cy="196109"/>
                           </a:xfrm>
                           <a:prstGeom prst="straightConnector1">
@@ -3755,8 +3912,8 @@
                         </wps:cNvCnPr>
                         <wps:spPr>
                           <a:xfrm flipV="1">
-                            <a:off x="6572024" y="5341846"/>
-                            <a:ext cx="569557" cy="485971"/>
+                            <a:off x="6572024" y="5394208"/>
+                            <a:ext cx="569557" cy="433609"/>
                           </a:xfrm>
                           <a:prstGeom prst="bentConnector2">
                             <a:avLst/>
@@ -3980,7 +4137,7 @@
                         <wps:spPr>
                           <a:xfrm>
                             <a:off x="7136809" y="4271920"/>
-                            <a:ext cx="4772" cy="844273"/>
+                            <a:ext cx="4772" cy="791910"/>
                           </a:xfrm>
                           <a:prstGeom prst="straightConnector1">
                             <a:avLst/>
@@ -4314,8 +4471,8 @@
                         </wps:cNvCnPr>
                         <wps:spPr>
                           <a:xfrm flipV="1">
-                            <a:off x="6399668" y="5229020"/>
-                            <a:ext cx="284495" cy="2109"/>
+                            <a:off x="6399668" y="5229019"/>
+                            <a:ext cx="284495" cy="2110"/>
                           </a:xfrm>
                           <a:prstGeom prst="straightConnector1">
                             <a:avLst/>
@@ -4345,8 +4502,8 @@
                         <wps:cNvSpPr/>
                         <wps:spPr>
                           <a:xfrm>
-                            <a:off x="6684163" y="5116193"/>
-                            <a:ext cx="914836" cy="225653"/>
+                            <a:off x="6684163" y="5063830"/>
+                            <a:ext cx="914836" cy="330378"/>
                           </a:xfrm>
                           <a:prstGeom prst="flowChartTerminator">
                             <a:avLst/>
@@ -4382,6 +4539,9 @@
                               </w:pPr>
                               <w:r>
                                 <w:t>End of this interval</w:t>
+                              </w:r>
+                              <w:r>
+                                <w:t>.  Repeat.</w:t>
                               </w:r>
                             </w:p>
                           </w:txbxContent>
@@ -4493,7 +4653,7 @@
                         <wps:cNvSpPr/>
                         <wps:spPr>
                           <a:xfrm>
-                            <a:off x="6557379" y="6801733"/>
+                            <a:off x="8052189" y="6801733"/>
                             <a:ext cx="1466850" cy="359410"/>
                           </a:xfrm>
                           <a:prstGeom prst="flowChartDecision">
@@ -4554,7 +4714,7 @@
                         <wps:cNvSpPr/>
                         <wps:spPr>
                           <a:xfrm>
-                            <a:off x="6920869" y="5963074"/>
+                            <a:off x="8415679" y="5963074"/>
                             <a:ext cx="746175" cy="683065"/>
                           </a:xfrm>
                           <a:prstGeom prst="flowChartConnector">
@@ -4655,7 +4815,7 @@
                         <wps:cNvSpPr/>
                         <wps:spPr>
                           <a:xfrm>
-                            <a:off x="6920629" y="7309206"/>
+                            <a:off x="8415439" y="7309206"/>
                             <a:ext cx="744937" cy="684303"/>
                           </a:xfrm>
                           <a:prstGeom prst="flowChartConnector">
@@ -4792,7 +4952,7 @@
                         <wps:cNvSpPr/>
                         <wps:spPr>
                           <a:xfrm>
-                            <a:off x="7875787" y="6200733"/>
+                            <a:off x="9382321" y="6200733"/>
                             <a:ext cx="1171575" cy="215423"/>
                           </a:xfrm>
                           <a:prstGeom prst="flowChartProcess">
@@ -4852,12 +5012,12 @@
                         <wps:spPr>
                           <a:xfrm flipH="1" flipV="1">
                             <a:off x="3708336" y="5055230"/>
-                            <a:ext cx="3890663" cy="173790"/>
+                            <a:ext cx="3890663" cy="173789"/>
                           </a:xfrm>
                           <a:prstGeom prst="bentConnector4">
                             <a:avLst>
                               <a:gd name="adj1" fmla="val -5876"/>
-                              <a:gd name="adj2" fmla="val 804866"/>
+                              <a:gd name="adj2" fmla="val 781261"/>
                             </a:avLst>
                           </a:prstGeom>
                           <a:ln>
@@ -4889,7 +5049,7 @@
                         <wps:spPr>
                           <a:xfrm>
                             <a:off x="6395208" y="6979698"/>
-                            <a:ext cx="162171" cy="1740"/>
+                            <a:ext cx="1656981" cy="1740"/>
                           </a:xfrm>
                           <a:prstGeom prst="straightConnector1">
                             <a:avLst/>
@@ -4922,7 +5082,7 @@
                         </wps:cNvCnPr>
                         <wps:spPr>
                           <a:xfrm flipV="1">
-                            <a:off x="7290804" y="6646139"/>
+                            <a:off x="8785614" y="6646139"/>
                             <a:ext cx="3153" cy="155594"/>
                           </a:xfrm>
                           <a:prstGeom prst="straightConnector1">
@@ -4956,7 +5116,7 @@
                         </wps:cNvCnPr>
                         <wps:spPr>
                           <a:xfrm>
-                            <a:off x="7290804" y="7161143"/>
+                            <a:off x="8785614" y="7161143"/>
                             <a:ext cx="2294" cy="148063"/>
                           </a:xfrm>
                           <a:prstGeom prst="straightConnector1">
@@ -4990,8 +5150,8 @@
                         </wps:cNvCnPr>
                         <wps:spPr>
                           <a:xfrm flipV="1">
-                            <a:off x="7665566" y="7649410"/>
-                            <a:ext cx="186961" cy="1948"/>
+                            <a:off x="9160376" y="7649410"/>
+                            <a:ext cx="145927" cy="1948"/>
                           </a:xfrm>
                           <a:prstGeom prst="straightConnector1">
                             <a:avLst/>
@@ -5024,8 +5184,8 @@
                         </wps:cNvCnPr>
                         <wps:spPr>
                           <a:xfrm>
-                            <a:off x="7667044" y="6304607"/>
-                            <a:ext cx="208743" cy="3838"/>
+                            <a:off x="9161854" y="6304607"/>
+                            <a:ext cx="220467" cy="3838"/>
                           </a:xfrm>
                           <a:prstGeom prst="straightConnector1">
                             <a:avLst/>
@@ -5058,7 +5218,7 @@
                         </wps:cNvCnPr>
                         <wps:spPr>
                           <a:xfrm>
-                            <a:off x="9047362" y="6308445"/>
+                            <a:off x="10553896" y="6308445"/>
                             <a:ext cx="6649965" cy="617546"/>
                           </a:xfrm>
                           <a:prstGeom prst="bentConnector2">
@@ -5089,7 +5249,7 @@
                         <wps:cNvSpPr/>
                         <wps:spPr>
                           <a:xfrm>
-                            <a:off x="11445505" y="8681103"/>
+                            <a:off x="12741007" y="8645931"/>
                             <a:ext cx="382905" cy="350520"/>
                           </a:xfrm>
                           <a:prstGeom prst="flowChartConnector">
@@ -5153,7 +5313,7 @@
                         </wps:cNvCnPr>
                         <wps:spPr>
                           <a:xfrm flipV="1">
-                            <a:off x="11636588" y="9031623"/>
+                            <a:off x="12932090" y="8996451"/>
                             <a:ext cx="370" cy="168293"/>
                           </a:xfrm>
                           <a:prstGeom prst="straightConnector1">
@@ -5187,8 +5347,8 @@
                         </wps:cNvCnPr>
                         <wps:spPr>
                           <a:xfrm>
-                            <a:off x="11828410" y="8856363"/>
-                            <a:ext cx="402885" cy="2480"/>
+                            <a:off x="13123912" y="8821191"/>
+                            <a:ext cx="613917" cy="2480"/>
                           </a:xfrm>
                           <a:prstGeom prst="straightConnector1">
                             <a:avLst/>
@@ -5218,7 +5378,7 @@
                         <wps:cNvSpPr/>
                         <wps:spPr>
                           <a:xfrm>
-                            <a:off x="12231295" y="8486538"/>
+                            <a:off x="13737829" y="8451366"/>
                             <a:ext cx="1065530" cy="744609"/>
                           </a:xfrm>
                           <a:prstGeom prst="flowChartProcess">
@@ -5347,7 +5507,7 @@
                         <wps:cNvSpPr/>
                         <wps:spPr>
                           <a:xfrm>
-                            <a:off x="12196132" y="9866019"/>
+                            <a:off x="13491634" y="9830847"/>
                             <a:ext cx="985520" cy="687339"/>
                           </a:xfrm>
                           <a:prstGeom prst="flowChartTerminator">
@@ -5452,7 +5612,7 @@
                         </wps:cNvCnPr>
                         <wps:spPr>
                           <a:xfrm>
-                            <a:off x="11988610" y="10208032"/>
+                            <a:off x="13284112" y="10172860"/>
                             <a:ext cx="207522" cy="1657"/>
                           </a:xfrm>
                           <a:prstGeom prst="straightConnector1">
@@ -5483,7 +5643,7 @@
                         <wps:cNvSpPr/>
                         <wps:spPr>
                           <a:xfrm>
-                            <a:off x="11860154" y="7420183"/>
+                            <a:off x="13155656" y="7361563"/>
                             <a:ext cx="1807210" cy="480060"/>
                           </a:xfrm>
                           <a:prstGeom prst="flowChartDecision">
@@ -5537,7 +5697,7 @@
                         <wps:cNvSpPr/>
                         <wps:spPr>
                           <a:xfrm>
-                            <a:off x="12571281" y="6906262"/>
+                            <a:off x="13866783" y="6871090"/>
                             <a:ext cx="382905" cy="350520"/>
                           </a:xfrm>
                           <a:prstGeom prst="flowChartConnector">
@@ -5601,8 +5761,8 @@
                         </wps:cNvCnPr>
                         <wps:spPr>
                           <a:xfrm flipH="1" flipV="1">
-                            <a:off x="12762734" y="7256782"/>
-                            <a:ext cx="1025" cy="163401"/>
+                            <a:off x="14058236" y="7221610"/>
+                            <a:ext cx="1025" cy="139953"/>
                           </a:xfrm>
                           <a:prstGeom prst="straightConnector1">
                             <a:avLst/>
@@ -5632,7 +5792,7 @@
                         <wps:cNvSpPr/>
                         <wps:spPr>
                           <a:xfrm>
-                            <a:off x="13131917" y="6887588"/>
+                            <a:off x="14427419" y="6852416"/>
                             <a:ext cx="673123" cy="387985"/>
                           </a:xfrm>
                           <a:prstGeom prst="flowChartTerminator">
@@ -5699,7 +5859,7 @@
                         </wps:cNvCnPr>
                         <wps:spPr>
                           <a:xfrm>
-                            <a:off x="12954186" y="7081522"/>
+                            <a:off x="14249688" y="7046350"/>
                             <a:ext cx="177731" cy="59"/>
                           </a:xfrm>
                           <a:prstGeom prst="straightConnector1">
@@ -5730,7 +5890,7 @@
                         <wps:cNvSpPr/>
                         <wps:spPr>
                           <a:xfrm>
-                            <a:off x="12571916" y="8055535"/>
+                            <a:off x="13867418" y="7996915"/>
                             <a:ext cx="382270" cy="351155"/>
                           </a:xfrm>
                           <a:prstGeom prst="flowChartConnector">
@@ -5794,7 +5954,7 @@
                         </wps:cNvCnPr>
                         <wps:spPr>
                           <a:xfrm flipH="1">
-                            <a:off x="12763051" y="7900243"/>
+                            <a:off x="14058553" y="7841623"/>
                             <a:ext cx="708" cy="155292"/>
                           </a:xfrm>
                           <a:prstGeom prst="straightConnector1">
@@ -5828,8 +5988,8 @@
                         </wps:cNvCnPr>
                         <wps:spPr>
                           <a:xfrm flipV="1">
-                            <a:off x="12954186" y="7449114"/>
-                            <a:ext cx="2154915" cy="781999"/>
+                            <a:off x="14249688" y="7449114"/>
+                            <a:ext cx="2365947" cy="723379"/>
                           </a:xfrm>
                           <a:prstGeom prst="bentConnector3">
                             <a:avLst>
@@ -5861,7 +6021,7 @@
                         <wps:cNvSpPr/>
                         <wps:spPr>
                           <a:xfrm>
-                            <a:off x="13673269" y="8621422"/>
+                            <a:off x="14968771" y="8586250"/>
                             <a:ext cx="1807210" cy="479425"/>
                           </a:xfrm>
                           <a:prstGeom prst="flowChartDecision">
@@ -5915,7 +6075,7 @@
                         <wps:cNvSpPr/>
                         <wps:spPr>
                           <a:xfrm>
-                            <a:off x="14384469" y="8107072"/>
+                            <a:off x="15679971" y="8071900"/>
                             <a:ext cx="382905" cy="349885"/>
                           </a:xfrm>
                           <a:prstGeom prst="flowChartConnector">
@@ -5979,7 +6139,7 @@
                         </wps:cNvCnPr>
                         <wps:spPr>
                           <a:xfrm flipH="1" flipV="1">
-                            <a:off x="14575922" y="8456957"/>
+                            <a:off x="15871424" y="8421785"/>
                             <a:ext cx="952" cy="164465"/>
                           </a:xfrm>
                           <a:prstGeom prst="straightConnector1">
@@ -6010,7 +6170,7 @@
                         <wps:cNvSpPr/>
                         <wps:spPr>
                           <a:xfrm>
-                            <a:off x="14952225" y="8088843"/>
+                            <a:off x="16247727" y="8053671"/>
                             <a:ext cx="611914" cy="386979"/>
                           </a:xfrm>
                           <a:prstGeom prst="flowChartTerminator">
@@ -6074,7 +6234,7 @@
                         </wps:cNvCnPr>
                         <wps:spPr>
                           <a:xfrm>
-                            <a:off x="14767374" y="8282015"/>
+                            <a:off x="16062876" y="8246843"/>
                             <a:ext cx="184851" cy="318"/>
                           </a:xfrm>
                           <a:prstGeom prst="straightConnector1">
@@ -6105,7 +6265,7 @@
                         <wps:cNvSpPr/>
                         <wps:spPr>
                           <a:xfrm>
-                            <a:off x="14385104" y="9256422"/>
+                            <a:off x="15680606" y="9221250"/>
                             <a:ext cx="382270" cy="350520"/>
                           </a:xfrm>
                           <a:prstGeom prst="flowChartConnector">
@@ -6169,7 +6329,7 @@
                         </wps:cNvCnPr>
                         <wps:spPr>
                           <a:xfrm flipH="1">
-                            <a:off x="14576239" y="9100847"/>
+                            <a:off x="15871741" y="9065675"/>
                             <a:ext cx="635" cy="155575"/>
                           </a:xfrm>
                           <a:prstGeom prst="straightConnector1">
@@ -6203,8 +6363,8 @@
                         </wps:cNvCnPr>
                         <wps:spPr>
                           <a:xfrm flipV="1">
-                            <a:off x="14767374" y="7972236"/>
-                            <a:ext cx="929953" cy="1459446"/>
+                            <a:off x="16062876" y="7972236"/>
+                            <a:ext cx="1140985" cy="1424274"/>
                           </a:xfrm>
                           <a:prstGeom prst="bentConnector2">
                             <a:avLst/>
@@ -6237,8 +6397,8 @@
                         </wps:cNvCnPr>
                         <wps:spPr>
                           <a:xfrm>
-                            <a:off x="13296825" y="8858843"/>
-                            <a:ext cx="376444" cy="2292"/>
+                            <a:off x="14803359" y="8823671"/>
+                            <a:ext cx="165412" cy="2292"/>
                           </a:xfrm>
                           <a:prstGeom prst="straightConnector1">
                             <a:avLst/>
@@ -6268,7 +6428,7 @@
                         <wps:cNvSpPr/>
                         <wps:spPr>
                           <a:xfrm>
-                            <a:off x="15109101" y="6925991"/>
+                            <a:off x="16615635" y="6925991"/>
                             <a:ext cx="1176451" cy="1046245"/>
                           </a:xfrm>
                           <a:prstGeom prst="flowChartConnector">
@@ -6351,12 +6511,12 @@
                         <wps:spPr>
                           <a:xfrm flipH="1" flipV="1">
                             <a:off x="572112" y="1401978"/>
-                            <a:ext cx="15713440" cy="6047136"/>
+                            <a:ext cx="17219974" cy="6047136"/>
                           </a:xfrm>
                           <a:prstGeom prst="bentConnector4">
                             <a:avLst>
-                              <a:gd name="adj1" fmla="val -1455"/>
-                              <a:gd name="adj2" fmla="val 64211"/>
+                              <a:gd name="adj1" fmla="val -1328"/>
+                              <a:gd name="adj2" fmla="val 70802"/>
                             </a:avLst>
                           </a:prstGeom>
                           <a:ln>
@@ -6387,13 +6547,13 @@
                         </wps:cNvCnPr>
                         <wps:spPr>
                           <a:xfrm flipH="1">
-                            <a:off x="859564" y="701632"/>
-                            <a:ext cx="10380771" cy="4448953"/>
+                            <a:off x="859564" y="631553"/>
+                            <a:ext cx="7508616" cy="4519032"/>
                           </a:xfrm>
                           <a:prstGeom prst="bentConnector4">
                             <a:avLst>
-                              <a:gd name="adj1" fmla="val -2202"/>
-                              <a:gd name="adj2" fmla="val 40423"/>
+                              <a:gd name="adj1" fmla="val -3045"/>
+                              <a:gd name="adj2" fmla="val 33437"/>
                             </a:avLst>
                           </a:prstGeom>
                           <a:ln>
@@ -6421,8 +6581,42 @@
                         <wps:cNvCnPr/>
                         <wps:spPr>
                           <a:xfrm>
-                            <a:off x="3122404" y="3722077"/>
+                            <a:off x="3011026" y="3622423"/>
                             <a:ext cx="0" cy="3616569"/>
+                          </a:xfrm>
+                          <a:prstGeom prst="line">
+                            <a:avLst/>
+                          </a:prstGeom>
+                          <a:ln>
+                            <a:solidFill>
+                              <a:schemeClr val="tx1"/>
+                            </a:solidFill>
+                            <a:prstDash val="sysDot"/>
+                          </a:ln>
+                        </wps:spPr>
+                        <wps:style>
+                          <a:lnRef idx="1">
+                            <a:schemeClr val="accent1"/>
+                          </a:lnRef>
+                          <a:fillRef idx="0">
+                            <a:schemeClr val="accent1"/>
+                          </a:fillRef>
+                          <a:effectRef idx="0">
+                            <a:schemeClr val="accent1"/>
+                          </a:effectRef>
+                          <a:fontRef idx="minor">
+                            <a:schemeClr val="tx1"/>
+                          </a:fontRef>
+                        </wps:style>
+                        <wps:bodyPr/>
+                      </wps:wsp>
+                      <wps:wsp>
+                        <wps:cNvPr id="124" name="Straight Connector 124"/>
+                        <wps:cNvCnPr/>
+                        <wps:spPr>
+                          <a:xfrm>
+                            <a:off x="7915304" y="3680919"/>
+                            <a:ext cx="0" cy="7274296"/>
                           </a:xfrm>
                           <a:prstGeom prst="line">
                             <a:avLst/>
@@ -6458,7 +6652,7 @@
           </mc:Choice>
           <mc:Fallback>
             <w:pict>
-              <v:group id="Canvas 1" o:spid="_x0000_s1030" editas="canvas" style="width:20in;height:1426.3pt;mso-position-horizontal-relative:char;mso-position-vertical-relative:line" coordsize="182880,181140" o:gfxdata="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">
+              <v:group id="Canvas 1" o:spid="_x0000_s1032" editas="canvas" style="width:20in;height:1426.3pt;mso-position-horizontal-relative:char;mso-position-vertical-relative:line" coordsize="182880,181140" o:gfxdata="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">
                 <v:shapetype id="_x0000_t75" coordsize="21600,21600" o:spt="75" o:preferrelative="t" path="m@4@5l@4@11@9@11@9@5xe" filled="f" stroked="f">
                   <v:stroke joinstyle="miter"/>
                   <v:formulas>
@@ -6478,7 +6672,7 @@
                   <v:path o:extrusionok="f" gradientshapeok="t" o:connecttype="rect"/>
                   <o:lock v:ext="edit" aspectratio="t"/>
                 </v:shapetype>
-                <v:shape id="_x0000_s1031" type="#_x0000_t75" style="position:absolute;width:182880;height:181140;visibility:visible;mso-wrap-style:square">
+                <v:shape id="_x0000_s1033" type="#_x0000_t75" style="position:absolute;width:182880;height:181140;visibility:visible;mso-wrap-style:square">
                   <v:fill o:detectmouseclick="t"/>
                   <v:path o:connecttype="none"/>
                 </v:shape>
@@ -6486,7 +6680,7 @@
                   <v:stroke joinstyle="miter"/>
                   <v:path gradientshapeok="t" o:connecttype="rect"/>
                 </v:shapetype>
-                <v:shape id="Flowchart: Process 2" o:spid="_x0000_s1032" type="#_x0000_t109" style="position:absolute;left:2480;top:12068;width:6481;height:1951;visibility:visible;mso-wrap-style:square;v-text-anchor:middle" o:gfxdata="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" filled="f" strokecolor="black [3213]" strokeweight="2pt">
+                <v:shape id="Flowchart: Process 2" o:spid="_x0000_s1034" type="#_x0000_t109" style="position:absolute;left:2480;top:12068;width:6481;height:1951;visibility:visible;mso-wrap-style:square;v-text-anchor:middle" o:gfxdata="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" filled="f" strokecolor="black [3213]" strokeweight="2pt">
                   <v:textbox inset="0,0,0,0">
                     <w:txbxContent>
                       <w:p>
@@ -6523,7 +6717,7 @@
                   <v:stroke joinstyle="miter"/>
                   <v:path gradientshapeok="t" o:connecttype="rect" textboxrect="5400,5400,16200,16200"/>
                 </v:shapetype>
-                <v:shape id="Flowchart: Decision 3" o:spid="_x0000_s1033" type="#_x0000_t110" style="position:absolute;left:16309;top:11205;width:14674;height:3600;visibility:visible;mso-wrap-style:square;v-text-anchor:middle" o:gfxdata="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" filled="f" strokecolor="black [3213]" strokeweight="2pt">
+                <v:shape id="Flowchart: Decision 3" o:spid="_x0000_s1035" type="#_x0000_t110" style="position:absolute;left:16309;top:11205;width:14674;height:3600;visibility:visible;mso-wrap-style:square;v-text-anchor:middle" o:gfxdata="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" filled="f" strokecolor="black [3213]" strokeweight="2pt">
                   <v:textbox inset="0,0,0,0">
                     <w:txbxContent>
                       <w:p>
@@ -6548,7 +6742,7 @@
                 <v:shapetype id="_x0000_t120" coordsize="21600,21600" o:spt="120" path="m10800,qx,10800,10800,21600,21600,10800,10800,xe">
                   <v:path gradientshapeok="t" o:connecttype="custom" o:connectlocs="10800,0;3163,3163;0,10800;3163,18437;10800,21600;18437,18437;21600,10800;18437,3163" textboxrect="3163,3163,18437,18437"/>
                 </v:shapetype>
-                <v:shape id="Flowchart: Connector 4" o:spid="_x0000_s1034" type="#_x0000_t120" style="position:absolute;left:21718;top:5939;width:3831;height:3521;visibility:visible;mso-wrap-style:square;v-text-anchor:middle" o:gfxdata="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" filled="f" strokecolor="black [3213]" strokeweight="2pt">
+                <v:shape id="Flowchart: Connector 4" o:spid="_x0000_s1036" type="#_x0000_t120" style="position:absolute;left:21718;top:5939;width:3831;height:3521;visibility:visible;mso-wrap-style:square;v-text-anchor:middle" o:gfxdata="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" filled="f" strokecolor="black [3213]" strokeweight="2pt">
                   <v:textbox inset="0,0,0,0">
                     <w:txbxContent>
                       <w:p>
@@ -6570,7 +6764,7 @@
                     </w:txbxContent>
                   </v:textbox>
                 </v:shape>
-                <v:shape id="Flowchart: Connector 5" o:spid="_x0000_s1035" type="#_x0000_t120" style="position:absolute;left:21721;top:16352;width:3828;height:3521;visibility:visible;mso-wrap-style:square;v-text-anchor:middle" o:gfxdata="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" filled="f" strokecolor="black [3213]" strokeweight="2pt">
+                <v:shape id="Flowchart: Connector 5" o:spid="_x0000_s1037" type="#_x0000_t120" style="position:absolute;left:21721;top:16352;width:3828;height:3521;visibility:visible;mso-wrap-style:square;v-text-anchor:middle" o:gfxdata="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" filled="f" strokecolor="black [3213]" strokeweight="2pt">
                   <v:textbox inset="0,0,0,0">
                     <w:txbxContent>
                       <w:p>
@@ -6592,7 +6786,7 @@
                     </w:txbxContent>
                   </v:textbox>
                 </v:shape>
-                <v:shape id="Flowchart: Process 6" o:spid="_x0000_s1036" type="#_x0000_t109" style="position:absolute;left:33441;top:6269;width:13884;height:2854;visibility:visible;mso-wrap-style:square;v-text-anchor:middle" o:gfxdata="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" filled="f" strokecolor="black [3213]" strokeweight="2pt">
+                <v:shape id="Flowchart: Process 6" o:spid="_x0000_s1038" type="#_x0000_t109" style="position:absolute;left:27873;top:6269;width:13884;height:2854;visibility:visible;mso-wrap-style:square;v-text-anchor:middle" o:gfxdata="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" filled="f" strokecolor="black [3213]" strokeweight="2pt">
                   <v:textbox inset="0,0,0,0">
                     <w:txbxContent>
                       <w:p>
@@ -6630,7 +6824,7 @@
                     </w:txbxContent>
                   </v:textbox>
                 </v:shape>
-                <v:shape id="Flowchart: Process 7" o:spid="_x0000_s1037" type="#_x0000_t109" style="position:absolute;left:32090;top:16702;width:22356;height:2851;visibility:visible;mso-wrap-style:square;v-text-anchor:middle" o:gfxdata="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" filled="f" strokecolor="black [3213]" strokeweight="2pt">
+                <v:shape id="Flowchart: Process 7" o:spid="_x0000_s1039" type="#_x0000_t109" style="position:absolute;left:27459;top:16702;width:22356;height:2851;visibility:visible;mso-wrap-style:square;v-text-anchor:middle" o:gfxdata="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" filled="f" strokecolor="black [3213]" strokeweight="2pt">
                   <v:textbox inset="0,0,0,0">
                     <w:txbxContent>
                       <w:p>
@@ -6724,7 +6918,7 @@
                     </w:txbxContent>
                   </v:textbox>
                 </v:shape>
-                <v:shape id="Flowchart: Decision 8" o:spid="_x0000_s1038" type="#_x0000_t110" style="position:absolute;left:91256;top:10530;width:11021;height:2700;visibility:visible;mso-wrap-style:square;v-text-anchor:middle" o:gfxdata="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" filled="f" strokecolor="black [3213]" strokeweight="2pt">
+                <v:shape id="Flowchart: Decision 8" o:spid="_x0000_s1040" type="#_x0000_t110" style="position:absolute;left:62535;top:9829;width:11020;height:2701;visibility:visible;mso-wrap-style:square;v-text-anchor:middle" o:gfxdata="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" filled="f" strokecolor="black [3213]" strokeweight="2pt">
                   <v:textbox inset="0,0,0,0">
                     <w:txbxContent>
                       <w:p>
@@ -6746,7 +6940,7 @@
                     </w:txbxContent>
                   </v:textbox>
                 </v:shape>
-                <v:shape id="Flowchart: Connector 9" o:spid="_x0000_s1039" type="#_x0000_t120" style="position:absolute;left:94876;top:5268;width:3829;height:3518;visibility:visible;mso-wrap-style:square;v-text-anchor:middle" o:gfxdata="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" filled="f" strokecolor="black [3213]" strokeweight="2pt">
+                <v:shape id="Flowchart: Connector 9" o:spid="_x0000_s1041" type="#_x0000_t120" style="position:absolute;left:66154;top:4568;width:3829;height:3518;visibility:visible;mso-wrap-style:square;v-text-anchor:middle" o:gfxdata="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" filled="f" strokecolor="black [3213]" strokeweight="2pt">
                   <v:textbox inset="0,0,0,0">
                     <w:txbxContent>
                       <w:p>
@@ -6768,7 +6962,7 @@
                     </w:txbxContent>
                   </v:textbox>
                 </v:shape>
-                <v:shape id="Flowchart: Connector 10" o:spid="_x0000_s1040" type="#_x0000_t120" style="position:absolute;left:93070;top:14720;width:7450;height:6855;visibility:visible;mso-wrap-style:square;v-text-anchor:middle" o:gfxdata="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" filled="f" strokecolor="black [3213]" strokeweight="2pt">
+                <v:shape id="Flowchart: Connector 10" o:spid="_x0000_s1042" type="#_x0000_t120" style="position:absolute;left:64349;top:14019;width:7449;height:6856;visibility:visible;mso-wrap-style:square;v-text-anchor:middle" o:gfxdata="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" filled="f" strokecolor="black [3213]" strokeweight="2pt">
                   <v:textbox inset="0,0,0,0">
                     <w:txbxContent>
                       <w:p>
@@ -6816,7 +7010,7 @@
                   <v:stroke joinstyle="miter"/>
                   <v:path gradientshapeok="t" o:connecttype="rect" textboxrect="1018,3163,20582,18437"/>
                 </v:shapetype>
-                <v:shape id="Flowchart: Terminator 11" o:spid="_x0000_s1041" type="#_x0000_t116" style="position:absolute;left:102544;top:5806;width:9859;height:2419;visibility:visible;mso-wrap-style:square;v-text-anchor:middle" o:gfxdata="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" filled="f" strokecolor="black [3213]" strokeweight="2pt">
+                <v:shape id="Flowchart: Terminator 11" o:spid="_x0000_s1043" type="#_x0000_t116" style="position:absolute;left:73823;top:5106;width:9858;height:2418;visibility:visible;mso-wrap-style:square;v-text-anchor:middle" o:gfxdata="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" filled="f" strokecolor="black [3213]" strokeweight="2pt">
                   <v:textbox inset="0,0,0,0">
                     <w:txbxContent>
                       <w:p>
@@ -6835,7 +7029,7 @@
                     </w:txbxContent>
                   </v:textbox>
                 </v:shape>
-                <v:shape id="Flowchart: Terminator 12" o:spid="_x0000_s1042" type="#_x0000_t116" style="position:absolute;left:102427;top:16222;width:9855;height:3886;visibility:visible;mso-wrap-style:square;v-text-anchor:middle" o:gfxdata="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" filled="f" strokecolor="black [3213]" strokeweight="2pt">
+                <v:shape id="Flowchart: Terminator 12" o:spid="_x0000_s1044" type="#_x0000_t116" style="position:absolute;left:73706;top:15521;width:9855;height:3887;visibility:visible;mso-wrap-style:square;v-text-anchor:middle" o:gfxdata="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" filled="f" strokecolor="black [3213]" strokeweight="2pt">
                   <v:textbox inset="0,0,0,0">
                     <w:txbxContent>
                       <w:p>
@@ -6906,19 +7100,19 @@
                   <v:path arrowok="t" fillok="f" o:connecttype="none"/>
                   <o:lock v:ext="edit" shapetype="t"/>
                 </v:shapetype>
-                <v:shape id="Elbow Connector 13" o:spid="_x0000_s1043" type="#_x0000_t32" style="position:absolute;left:8961;top:13005;width:7348;height:38;flip:y;visibility:visible;mso-wrap-style:square" o:connectortype="straight" o:gfxdata="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" strokecolor="black [3040]">
+                <v:shape id="Elbow Connector 13" o:spid="_x0000_s1045" type="#_x0000_t32" style="position:absolute;left:8961;top:13005;width:7348;height:38;flip:y;visibility:visible;mso-wrap-style:square" o:connectortype="straight" o:gfxdata="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" strokecolor="black [3040]">
                   <v:stroke endarrow="open"/>
                 </v:shape>
-                <v:shape id="Elbow Connector 13" o:spid="_x0000_s1044" type="#_x0000_t32" style="position:absolute;left:23633;top:9460;width:13;height:1745;flip:x y;visibility:visible;mso-wrap-style:square" o:connectortype="straight" o:gfxdata="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" strokecolor="black [3040]">
+                <v:shape id="Elbow Connector 13" o:spid="_x0000_s1046" type="#_x0000_t32" style="position:absolute;left:23633;top:9460;width:13;height:1745;flip:x y;visibility:visible;mso-wrap-style:square" o:connectortype="straight" o:gfxdata="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" strokecolor="black [3040]">
                   <v:stroke endarrow="open"/>
                 </v:shape>
-                <v:shape id="Elbow Connector 13" o:spid="_x0000_s1045" type="#_x0000_t32" style="position:absolute;left:23635;top:14805;width:11;height:1547;flip:x;visibility:visible;mso-wrap-style:square" o:connectortype="straight" o:gfxdata="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" strokecolor="black [3040]">
+                <v:shape id="Elbow Connector 13" o:spid="_x0000_s1047" type="#_x0000_t32" style="position:absolute;left:23635;top:14805;width:11;height:1547;flip:x;visibility:visible;mso-wrap-style:square" o:connectortype="straight" o:gfxdata="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" strokecolor="black [3040]">
                   <v:stroke endarrow="open"/>
                 </v:shape>
-                <v:shape id="Elbow Connector 13" o:spid="_x0000_s1046" type="#_x0000_t32" style="position:absolute;left:25549;top:18113;width:6541;height:14;visibility:visible;mso-wrap-style:square" o:connectortype="straight" o:gfxdata="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" strokecolor="black [3040]">
+                <v:shape id="Elbow Connector 13" o:spid="_x0000_s1048" type="#_x0000_t32" style="position:absolute;left:25549;top:18113;width:1910;height:14;visibility:visible;mso-wrap-style:square" o:connectortype="straight" o:gfxdata="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" strokecolor="black [3040]">
                   <v:stroke endarrow="open"/>
                 </v:shape>
-                <v:shape id="Elbow Connector 13" o:spid="_x0000_s1047" type="#_x0000_t32" style="position:absolute;left:25549;top:7696;width:7892;height:4;flip:y;visibility:visible;mso-wrap-style:square" o:connectortype="straight" o:gfxdata="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" strokecolor="black [3040]">
+                <v:shape id="Elbow Connector 13" o:spid="_x0000_s1049" type="#_x0000_t32" style="position:absolute;left:25549;top:7696;width:2324;height:4;flip:y;visibility:visible;mso-wrap-style:square" o:connectortype="straight" o:gfxdata="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" strokecolor="black [3040]">
                   <v:stroke endarrow="open"/>
                 </v:shape>
                 <v:shapetype id="_x0000_t34" coordsize="21600,21600" o:spt="34" o:oned="t" adj="10800" path="m,l@0,0@0,21600,21600,21600e" filled="f">
@@ -6932,30 +7126,25 @@
                   </v:handles>
                   <o:lock v:ext="edit" shapetype="t"/>
                 </v:shapetype>
-                <v:shape id="Elbow Connector 18" o:spid="_x0000_s1048" type="#_x0000_t34" style="position:absolute;left:82570;top:11840;width:5720;height:6351;flip:y;visibility:visible;mso-wrap-style:square" o:connectortype="elbow" o:gfxdata="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" strokecolor="black [3040]">
+                <v:shape id="Elbow Connector 18" o:spid="_x0000_s1050" type="#_x0000_t34" style="position:absolute;left:56835;top:11179;width:5700;height:6954;flip:y;visibility:visible;mso-wrap-style:square" o:connectortype="elbow" o:gfxdata="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" strokecolor="black [3040]">
                   <v:stroke endarrow="open"/>
                 </v:shape>
-                <v:shapetype id="_x0000_t33" coordsize="21600,21600" o:spt="33" o:oned="t" path="m,l21600,r,21600e" filled="f">
-                  <v:stroke joinstyle="miter"/>
-                  <v:path arrowok="t" fillok="f" o:connecttype="none"/>
-                  <o:lock v:ext="edit" shapetype="t"/>
-                </v:shapetype>
-                <v:shape id="Elbow Connector 19" o:spid="_x0000_s1049" type="#_x0000_t33" style="position:absolute;left:47325;top:7696;width:41419;height:3340;visibility:visible;mso-wrap-style:square" o:connectortype="elbow" o:gfxdata="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" strokecolor="black [3040]">
+                <v:shape id="Elbow Connector 19" o:spid="_x0000_s1051" type="#_x0000_t34" style="position:absolute;left:41757;top:7696;width:20778;height:3483;visibility:visible;mso-wrap-style:square" o:connectortype="elbow" o:gfxdata="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" adj="18721" strokecolor="black [3040]">
                   <v:stroke endarrow="open"/>
                 </v:shape>
-                <v:shape id="Elbow Connector 13" o:spid="_x0000_s1050" type="#_x0000_t32" style="position:absolute;left:96766;top:8786;width:24;height:1744;flip:y;visibility:visible;mso-wrap-style:square" o:connectortype="straight" o:gfxdata="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" strokecolor="black [3040]">
+                <v:shape id="Elbow Connector 13" o:spid="_x0000_s1052" type="#_x0000_t32" style="position:absolute;left:68045;top:8086;width:24;height:1743;flip:y;visibility:visible;mso-wrap-style:square" o:connectortype="straight" o:gfxdata="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" strokecolor="black [3040]">
                   <v:stroke endarrow="open"/>
                 </v:shape>
-                <v:shape id="Elbow Connector 13" o:spid="_x0000_s1051" type="#_x0000_t32" style="position:absolute;left:96766;top:13230;width:29;height:1490;visibility:visible;mso-wrap-style:square" o:connectortype="straight" o:gfxdata="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" strokecolor="black [3040]">
+                <v:shape id="Elbow Connector 13" o:spid="_x0000_s1053" type="#_x0000_t32" style="position:absolute;left:68045;top:12530;width:28;height:1489;visibility:visible;mso-wrap-style:square" o:connectortype="straight" o:gfxdata="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" strokecolor="black [3040]">
                   <v:stroke endarrow="open"/>
                 </v:shape>
-                <v:shape id="Elbow Connector 13" o:spid="_x0000_s1052" type="#_x0000_t32" style="position:absolute;left:100520;top:18148;width:1907;height:17;visibility:visible;mso-wrap-style:square" o:connectortype="straight" o:gfxdata="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" strokecolor="black [3040]">
+                <v:shape id="Elbow Connector 13" o:spid="_x0000_s1054" type="#_x0000_t32" style="position:absolute;left:71798;top:17447;width:1908;height:17;visibility:visible;mso-wrap-style:square" o:connectortype="straight" o:gfxdata="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" strokecolor="black [3040]">
                   <v:stroke endarrow="open"/>
                 </v:shape>
-                <v:shape id="Elbow Connector 13" o:spid="_x0000_s1053" type="#_x0000_t32" style="position:absolute;left:98705;top:7016;width:3839;height:11;flip:y;visibility:visible;mso-wrap-style:square" o:connectortype="straight" o:gfxdata="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" strokecolor="black [3040]">
+                <v:shape id="Elbow Connector 13" o:spid="_x0000_s1055" type="#_x0000_t32" style="position:absolute;left:69983;top:6315;width:3840;height:12;flip:y;visibility:visible;mso-wrap-style:square" o:connectortype="straight" o:gfxdata="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" strokecolor="black [3040]">
                   <v:stroke endarrow="open"/>
                 </v:shape>
-                <v:shape id="Flowchart: Process 24" o:spid="_x0000_s1054" type="#_x0000_t109" style="position:absolute;left:3854;top:51505;width:9483;height:1950;visibility:visible;mso-wrap-style:square;v-text-anchor:middle" o:gfxdata="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" filled="f" strokecolor="black [3213]" strokeweight="2pt">
+                <v:shape id="Flowchart: Process 24" o:spid="_x0000_s1056" type="#_x0000_t109" style="position:absolute;left:3854;top:51505;width:9483;height:1950;visibility:visible;mso-wrap-style:square;v-text-anchor:middle" o:gfxdata="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" filled="f" strokecolor="black [3213]" strokeweight="2pt">
                   <v:textbox inset="0,0,0,0">
                     <w:txbxContent>
                       <w:p>
@@ -6988,7 +7177,7 @@
                     </w:txbxContent>
                   </v:textbox>
                 </v:shape>
-                <v:shape id="Flowchart: Decision 27" o:spid="_x0000_s1055" type="#_x0000_t110" style="position:absolute;left:78525;top:74102;width:16135;height:4783;visibility:visible;mso-wrap-style:square;v-text-anchor:middle" o:gfxdata="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" filled="f" strokecolor="black [3213]" strokeweight="2pt">
+                <v:shape id="Flowchart: Decision 27" o:spid="_x0000_s1057" type="#_x0000_t110" style="position:absolute;left:93063;top:74102;width:16135;height:4783;visibility:visible;mso-wrap-style:square;v-text-anchor:middle" o:gfxdata="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" filled="f" strokecolor="black [3213]" strokeweight="2pt">
                   <v:textbox inset="0,0,0,0">
                     <w:txbxContent>
                       <w:p>
@@ -7010,7 +7199,7 @@
                     </w:txbxContent>
                   </v:textbox>
                 </v:shape>
-                <v:shape id="Flowchart: Connector 28" o:spid="_x0000_s1056" type="#_x0000_t120" style="position:absolute;left:84661;top:66308;width:3829;height:3518;visibility:visible;mso-wrap-style:square;v-text-anchor:middle" o:gfxdata="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" filled="f" strokecolor="black [3213]" strokeweight="2pt">
+                <v:shape id="Flowchart: Connector 28" o:spid="_x0000_s1058" type="#_x0000_t120" style="position:absolute;left:99199;top:65956;width:3829;height:3518;visibility:visible;mso-wrap-style:square;v-text-anchor:middle" o:gfxdata="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" filled="f" strokecolor="black [3213]" strokeweight="2pt">
                   <v:textbox inset="0,0,0,0">
                     <w:txbxContent>
                       <w:p>
@@ -7032,13 +7221,18 @@
                     </w:txbxContent>
                   </v:textbox>
                 </v:shape>
-                <v:shape id="Elbow Connector 13" o:spid="_x0000_s1057" type="#_x0000_t32" style="position:absolute;left:86576;top:69826;width:16;height:4276;flip:x y;visibility:visible;mso-wrap-style:square" o:connectortype="straight" o:gfxdata="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" strokecolor="black [3040]">
+                <v:shape id="Elbow Connector 13" o:spid="_x0000_s1059" type="#_x0000_t32" style="position:absolute;left:101113;top:69474;width:17;height:4628;flip:x y;visibility:visible;mso-wrap-style:square" o:connectortype="straight" o:gfxdata="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" strokecolor="black [3040]">
                   <v:stroke endarrow="open"/>
                 </v:shape>
-                <v:shape id="Elbow Connector 13" o:spid="_x0000_s1058" type="#_x0000_t33" style="position:absolute;left:88490;top:68067;width:64323;height:2725;visibility:visible;mso-wrap-style:square" o:connectortype="elbow" o:gfxdata="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" strokecolor="black [3040]">
+                <v:shapetype id="_x0000_t33" coordsize="21600,21600" o:spt="33" o:oned="t" path="m,l21600,r,21600e" filled="f">
+                  <v:stroke joinstyle="miter"/>
+                  <v:path arrowok="t" fillok="f" o:connecttype="none"/>
+                  <o:lock v:ext="edit" shapetype="t"/>
+                </v:shapetype>
+                <v:shape id="Elbow Connector 13" o:spid="_x0000_s1060" type="#_x0000_t33" style="position:absolute;left:103028;top:67715;width:64851;height:3077;visibility:visible;mso-wrap-style:square" o:connectortype="elbow" o:gfxdata="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" strokecolor="black [3040]">
                   <v:stroke endarrow="open"/>
                 </v:shape>
-                <v:shape id="Flowchart: Process 31" o:spid="_x0000_s1059" type="#_x0000_t109" style="position:absolute;left:77705;top:17123;width:4865;height:2137;visibility:visible;mso-wrap-style:square;v-text-anchor:middle" o:gfxdata="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" filled="f" strokecolor="black [3213]" strokeweight="2pt">
+                <v:shape id="Flowchart: Process 31" o:spid="_x0000_s1061" type="#_x0000_t109" style="position:absolute;left:51971;top:17064;width:4864;height:2137;visibility:visible;mso-wrap-style:square;v-text-anchor:middle" o:gfxdata="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" filled="f" strokecolor="black [3213]" strokeweight="2pt">
                   <v:textbox inset="0,0,0,0">
                     <w:txbxContent>
                       <w:p>
@@ -7055,18 +7249,10 @@
                     </w:txbxContent>
                   </v:textbox>
                 </v:shape>
-                <v:shape id="Elbow Connector 13" o:spid="_x0000_s1060" type="#_x0000_t32" style="position:absolute;left:54446;top:18127;width:23259;height:64;visibility:visible;mso-wrap-style:square" o:connectortype="straight" o:gfxdata="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" strokecolor="black [3040]">
+                <v:shape id="Elbow Connector 13" o:spid="_x0000_s1062" type="#_x0000_t32" style="position:absolute;left:49815;top:18127;width:2156;height:6;visibility:visible;mso-wrap-style:square" o:connectortype="straight" o:gfxdata="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" strokecolor="black [3040]">
                   <v:stroke endarrow="open"/>
                 </v:shape>
-                <v:shapetype id="_x0000_t128" coordsize="21600,21600" o:spt="128" path="m,l21600,,10800,21600xe">
-                  <v:stroke joinstyle="miter"/>
-                  <v:path gradientshapeok="t" o:connecttype="custom" o:connectlocs="10800,0;5400,10800;10800,21600;16200,10800" textboxrect="5400,0,16200,10800"/>
-                </v:shapetype>
-                <v:shape id="Flowchart: Merge 40" o:spid="_x0000_s1061" type="#_x0000_t128" style="position:absolute;left:87835;top:11036;width:1817;height:1608;visibility:visible;mso-wrap-style:square;v-text-anchor:middle" o:gfxdata="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" filled="f" strokecolor="black [3213]" strokeweight="2pt"/>
-                <v:shape id="Elbow Connector 13" o:spid="_x0000_s1062" type="#_x0000_t32" style="position:absolute;left:89198;top:11840;width:2058;height:40;visibility:visible;mso-wrap-style:square" o:connectortype="straight" o:gfxdata="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" strokecolor="black [3040]">
-                  <v:stroke endarrow="open"/>
-                </v:shape>
-                <v:shape id="Flowchart: Connector 44" o:spid="_x0000_s1063" type="#_x0000_t120" style="position:absolute;left:83020;top:80791;width:7110;height:6642;visibility:visible;mso-wrap-style:square;v-text-anchor:middle" o:gfxdata="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" filled="f" strokecolor="black [3213]" strokeweight="2pt">
+                <v:shape id="Flowchart: Connector 44" o:spid="_x0000_s1063" type="#_x0000_t120" style="position:absolute;left:97558;top:80440;width:7110;height:6641;visibility:visible;mso-wrap-style:square;v-text-anchor:middle" o:gfxdata="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" filled="f" strokecolor="black [3213]" strokeweight="2pt">
                   <v:textbox inset="0,0,0,0">
                     <w:txbxContent>
                       <w:p>
@@ -7119,10 +7305,10 @@
                     </w:txbxContent>
                   </v:textbox>
                 </v:shape>
-                <v:shape id="Elbow Connector 13" o:spid="_x0000_s1064" type="#_x0000_t32" style="position:absolute;left:86575;top:78885;width:17;height:1906;flip:x;visibility:visible;mso-wrap-style:square" o:connectortype="straight" o:gfxdata="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" strokecolor="black [3040]">
+                <v:shape id="Elbow Connector 13" o:spid="_x0000_s1064" type="#_x0000_t32" style="position:absolute;left:101113;top:78885;width:17;height:1555;flip:x;visibility:visible;mso-wrap-style:square" o:connectortype="straight" o:gfxdata="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" strokecolor="black [3040]">
                   <v:stroke endarrow="open"/>
                 </v:shape>
-                <v:shape id="Flowchart: Decision 46" o:spid="_x0000_s1065" type="#_x0000_t110" style="position:absolute;left:92834;top:81704;width:18074;height:4809;visibility:visible;mso-wrap-style:square;v-text-anchor:middle" o:gfxdata="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" filled="f" strokecolor="black [3200]" strokeweight="2pt">
+                <v:shape id="Flowchart: Decision 46" o:spid="_x0000_s1065" type="#_x0000_t110" style="position:absolute;left:106316;top:81352;width:18075;height:4809;visibility:visible;mso-wrap-style:square;v-text-anchor:middle" o:gfxdata="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" filled="f" strokecolor="black [3200]" strokeweight="2pt">
                   <v:textbox inset="0,0,0,0">
                     <w:txbxContent>
                       <w:p>
@@ -7162,10 +7348,10 @@
                     </w:txbxContent>
                   </v:textbox>
                 </v:shape>
-                <v:shape id="Elbow Connector 13" o:spid="_x0000_s1066" type="#_x0000_t32" style="position:absolute;left:90130;top:84109;width:2704;height:3;flip:y;visibility:visible;mso-wrap-style:square" o:connectortype="straight" o:gfxdata="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" strokecolor="black [3040]">
+                <v:shape id="Elbow Connector 13" o:spid="_x0000_s1066" type="#_x0000_t32" style="position:absolute;left:104668;top:83757;width:1648;height:4;flip:y;visibility:visible;mso-wrap-style:square" o:connectortype="straight" o:gfxdata="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" strokecolor="black [3040]">
                   <v:stroke endarrow="open"/>
                 </v:shape>
-                <v:shape id="Flowchart: Connector 48" o:spid="_x0000_s1067" type="#_x0000_t120" style="position:absolute;left:99960;top:74868;width:3829;height:3511;visibility:visible;mso-wrap-style:square;v-text-anchor:middle" o:gfxdata="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" filled="f" strokecolor="black [3213]" strokeweight="2pt">
+                <v:shape id="Flowchart: Connector 48" o:spid="_x0000_s1067" type="#_x0000_t120" style="position:absolute;left:113443;top:74281;width:3829;height:3512;visibility:visible;mso-wrap-style:square;v-text-anchor:middle" o:gfxdata="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" filled="f" strokecolor="black [3213]" strokeweight="2pt">
                   <v:textbox inset="0,0,0,0">
                     <w:txbxContent>
                       <w:p>
@@ -7187,10 +7373,10 @@
                     </w:txbxContent>
                   </v:textbox>
                 </v:shape>
-                <v:shape id="Elbow Connector 13" o:spid="_x0000_s1068" type="#_x0000_t32" style="position:absolute;left:101871;top:78379;width:4;height:3325;flip:y;visibility:visible;mso-wrap-style:square" o:connectortype="straight" o:gfxdata="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" strokecolor="black [3040]">
+                <v:shape id="Elbow Connector 13" o:spid="_x0000_s1068" type="#_x0000_t32" style="position:absolute;left:115353;top:77793;width:4;height:3559;flip:y;visibility:visible;mso-wrap-style:square" o:connectortype="straight" o:gfxdata="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" strokecolor="black [3040]">
                   <v:stroke endarrow="open"/>
                 </v:shape>
-                <v:shape id="Flowchart: Connector 50" o:spid="_x0000_s1069" type="#_x0000_t120" style="position:absolute;left:98701;top:91411;width:6459;height:6032;visibility:visible;mso-wrap-style:square;v-text-anchor:middle" o:gfxdata="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" filled="f" strokecolor="black [3213]" strokeweight="2pt">
+                <v:shape id="Flowchart: Connector 50" o:spid="_x0000_s1069" type="#_x0000_t120" style="position:absolute;left:112183;top:91059;width:6460;height:6033;visibility:visible;mso-wrap-style:square;v-text-anchor:middle" o:gfxdata="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" filled="f" strokecolor="black [3213]" strokeweight="2pt">
                   <v:textbox inset="0,0,0,0">
                     <w:txbxContent>
                       <w:p>
@@ -7228,10 +7414,10 @@
                     </w:txbxContent>
                   </v:textbox>
                 </v:shape>
-                <v:shape id="Elbow Connector 13" o:spid="_x0000_s1070" type="#_x0000_t32" style="position:absolute;left:101871;top:86513;width:59;height:4898;visibility:visible;mso-wrap-style:square" o:connectortype="straight" o:gfxdata="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" strokecolor="black [3040]">
+                <v:shape id="Elbow Connector 13" o:spid="_x0000_s1070" type="#_x0000_t32" style="position:absolute;left:115353;top:86161;width:60;height:4898;visibility:visible;mso-wrap-style:square" o:connectortype="straight" o:gfxdata="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" strokecolor="black [3040]">
                   <v:stroke endarrow="open"/>
                 </v:shape>
-                <v:shape id="Flowchart: Process 52" o:spid="_x0000_s1071" type="#_x0000_t109" style="position:absolute;left:105991;top:73791;width:10656;height:5600;visibility:visible;mso-wrap-style:square;v-text-anchor:middle" o:gfxdata="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" filled="f" strokecolor="black [3200]" strokeweight="2pt">
+                <v:shape id="Flowchart: Process 52" o:spid="_x0000_s1071" type="#_x0000_t109" style="position:absolute;left:118946;top:73205;width:10656;height:5600;visibility:visible;mso-wrap-style:square;v-text-anchor:middle" o:gfxdata="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" filled="f" strokecolor="black [3200]" strokeweight="2pt">
                   <v:textbox inset="0,0,0,0">
                     <w:txbxContent>
                       <w:p>
@@ -7299,16 +7485,16 @@
                     </w:txbxContent>
                   </v:textbox>
                 </v:shape>
-                <v:shape id="Elbow Connector 13" o:spid="_x0000_s1072" type="#_x0000_t32" style="position:absolute;left:103789;top:76591;width:2202;height:32;flip:y;visibility:visible;mso-wrap-style:square" o:connectortype="straight" o:gfxdata="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" strokecolor="black [3040]">
+                <v:shape id="Elbow Connector 13" o:spid="_x0000_s1072" type="#_x0000_t32" style="position:absolute;left:117272;top:76005;width:1674;height:32;flip:y;visibility:visible;mso-wrap-style:square" o:connectortype="straight" o:gfxdata="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" strokecolor="black [3040]">
                   <v:stroke endarrow="open"/>
                 </v:shape>
-                <v:shape id="Elbow Connector 54" o:spid="_x0000_s1073" type="#_x0000_t32" style="position:absolute;left:116647;top:76591;width:1954;height:11;visibility:visible;mso-wrap-style:square" o:connectortype="straight" o:gfxdata="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" strokecolor="black [3040]">
+                <v:shape id="Elbow Connector 54" o:spid="_x0000_s1073" type="#_x0000_t32" style="position:absolute;left:129602;top:76005;width:1954;height:10;visibility:visible;mso-wrap-style:square" o:connectortype="straight" o:gfxdata="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" strokecolor="black [3040]">
                   <v:stroke endarrow="open"/>
                 </v:shape>
-                <v:shape id="Elbow Connector 13" o:spid="_x0000_s1074" type="#_x0000_t32" style="position:absolute;left:105160;top:94402;width:2169;height:25;flip:y;visibility:visible;mso-wrap-style:square" o:connectortype="straight" o:gfxdata="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" strokecolor="black [3040]">
+                <v:shape id="Elbow Connector 13" o:spid="_x0000_s1074" type="#_x0000_t32" style="position:absolute;left:118643;top:94050;width:1641;height:25;flip:y;visibility:visible;mso-wrap-style:square" o:connectortype="straight" o:gfxdata="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" strokecolor="black [3040]">
                   <v:stroke endarrow="open"/>
                 </v:shape>
-                <v:shape id="Flowchart: Decision 57" o:spid="_x0000_s1075" type="#_x0000_t110" style="position:absolute;left:107329;top:91999;width:18072;height:4805;visibility:visible;mso-wrap-style:square;v-text-anchor:middle" o:gfxdata="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" filled="f" strokecolor="black [3200]" strokeweight="2pt">
+                <v:shape id="Flowchart: Decision 57" o:spid="_x0000_s1075" type="#_x0000_t110" style="position:absolute;left:120284;top:91647;width:18072;height:4806;visibility:visible;mso-wrap-style:square;v-text-anchor:middle" o:gfxdata="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" filled="f" strokecolor="black [3200]" strokeweight="2pt">
                   <v:textbox inset="0,0,0,0">
                     <w:txbxContent>
                       <w:p>
@@ -7330,7 +7516,7 @@
                     </w:txbxContent>
                   </v:textbox>
                 </v:shape>
-                <v:shape id="Flowchart: Connector 55" o:spid="_x0000_s1076" type="#_x0000_t120" style="position:absolute;left:112782;top:98765;width:7104;height:6629;visibility:visible;mso-wrap-style:square;v-text-anchor:middle" o:gfxdata="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" filled="f" strokecolor="black [3213]" strokeweight="2pt">
+                <v:shape id="Flowchart: Connector 55" o:spid="_x0000_s1076" type="#_x0000_t120" style="position:absolute;left:125737;top:98414;width:7104;height:6628;visibility:visible;mso-wrap-style:square;v-text-anchor:middle" o:gfxdata="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" filled="f" strokecolor="black [3213]" strokeweight="2pt">
                   <v:textbox inset="0,0,0,0">
                     <w:txbxContent>
                       <w:p>
@@ -7386,7 +7572,7 @@
                     </w:txbxContent>
                   </v:textbox>
                 </v:shape>
-                <v:shape id="Elbow Connector 13" o:spid="_x0000_s1077" type="#_x0000_t32" style="position:absolute;left:116334;top:96804;width:31;height:1961;flip:x;visibility:visible;mso-wrap-style:square" o:connectortype="straight" o:gfxdata="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" strokecolor="black [3040]">
+                <v:shape id="Elbow Connector 13" o:spid="_x0000_s1077" type="#_x0000_t32" style="position:absolute;left:129289;top:96453;width:31;height:1961;flip:x;visibility:visible;mso-wrap-style:square" o:connectortype="straight" o:gfxdata="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" strokecolor="black [3040]">
                   <v:stroke endarrow="open"/>
                 </v:shape>
                 <v:shape id="Flowchart: Process 59" o:spid="_x0000_s1078" type="#_x0000_t109" style="position:absolute;left:16741;top:49892;width:12893;height:5086;visibility:visible;mso-wrap-style:square;v-text-anchor:middle" o:gfxdata="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" filled="f" strokecolor="black [3200]" strokeweight="2pt">
@@ -7585,7 +7771,7 @@
                 <v:shape id="Elbow Connector 13" o:spid="_x0000_s1089" type="#_x0000_t32" style="position:absolute;left:50204;top:54857;width:38;height:6012;flip:x;visibility:visible;mso-wrap-style:square" o:connectortype="straight" o:gfxdata="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" strokecolor="black [3040]">
                   <v:stroke endarrow="open"/>
                 </v:shape>
-                <v:shape id="Elbow Connector 71" o:spid="_x0000_s1090" type="#_x0000_t33" style="position:absolute;left:65720;top:53418;width:5695;height:4860;flip:y;visibility:visible;mso-wrap-style:square" o:connectortype="elbow" o:gfxdata="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" strokecolor="black [3040]">
+                <v:shape id="Elbow Connector 71" o:spid="_x0000_s1090" type="#_x0000_t33" style="position:absolute;left:65720;top:53942;width:5695;height:4336;flip:y;visibility:visible;mso-wrap-style:square" o:connectortype="elbow" o:gfxdata="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" strokecolor="black [3040]">
                   <v:stroke endarrow="open"/>
                 </v:shape>
                 <v:shape id="Flowchart: Connector 72" o:spid="_x0000_s1091" type="#_x0000_t120" style="position:absolute;left:60167;top:39500;width:3829;height:3512;visibility:visible;mso-wrap-style:square;v-text-anchor:middle" o:gfxdata="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" filled="f" strokecolor="black [3213]" strokeweight="2pt">
@@ -7645,7 +7831,7 @@
                 <v:shape id="Elbow Connector 13" o:spid="_x0000_s1094" type="#_x0000_t32" style="position:absolute;left:63996;top:41256;width:2046;height:29;visibility:visible;mso-wrap-style:square" o:connectortype="straight" o:gfxdata="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" strokecolor="black [3040]">
                   <v:stroke endarrow="open"/>
                 </v:shape>
-                <v:shape id="Elbow Connector 77" o:spid="_x0000_s1095" type="#_x0000_t32" style="position:absolute;left:71368;top:42719;width:47;height:8442;visibility:visible;mso-wrap-style:square" o:connectortype="straight" o:gfxdata="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" strokecolor="black [3040]">
+                <v:shape id="Elbow Connector 77" o:spid="_x0000_s1095" type="#_x0000_t32" style="position:absolute;left:71368;top:42719;width:47;height:7919;visibility:visible;mso-wrap-style:square" o:connectortype="straight" o:gfxdata="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" strokecolor="black [3040]">
                   <v:stroke endarrow="open"/>
                 </v:shape>
                 <v:shape id="Flowchart: Connector 78" o:spid="_x0000_s1096" type="#_x0000_t120" style="position:absolute;left:60173;top:50552;width:3823;height:3518;visibility:visible;mso-wrap-style:square;v-text-anchor:middle" o:gfxdata="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" filled="f" strokecolor="black [3213]" strokeweight="2pt">
@@ -7742,7 +7928,7 @@
                 <v:shape id="Elbow Connector 84" o:spid="_x0000_s1102" type="#_x0000_t32" style="position:absolute;left:63996;top:52290;width:2845;height:21;flip:y;visibility:visible;mso-wrap-style:square" o:connectortype="straight" o:gfxdata="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" strokecolor="black [3040]">
                   <v:stroke endarrow="open"/>
                 </v:shape>
-                <v:shape id="Flowchart: Terminator 25" o:spid="_x0000_s1103" type="#_x0000_t116" style="position:absolute;left:66841;top:51161;width:9148;height:2257;visibility:visible;mso-wrap-style:square;v-text-anchor:middle" o:gfxdata="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" filled="f" strokecolor="black [3213]" strokeweight="2pt">
+                <v:shape id="Flowchart: Terminator 25" o:spid="_x0000_s1103" type="#_x0000_t116" style="position:absolute;left:66841;top:50638;width:9148;height:3304;visibility:visible;mso-wrap-style:square;v-text-anchor:middle" o:gfxdata="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" filled="f" strokecolor="black [3213]" strokeweight="2pt">
                   <v:textbox inset="0,0,0,0">
                     <w:txbxContent>
                       <w:p>
@@ -7751,6 +7937,9 @@
                         </w:pPr>
                         <w:r>
                           <w:t>End of this interval</w:t>
+                        </w:r>
+                        <w:r>
+                          <w:t>.  Repeat.</w:t>
                         </w:r>
                       </w:p>
                     </w:txbxContent>
@@ -7781,7 +7970,7 @@
                 <v:shape id="Elbow Connector 13" o:spid="_x0000_s1105" type="#_x0000_t32" style="position:absolute;left:62037;top:66124;width:5;height:1917;flip:x;visibility:visible;mso-wrap-style:square" o:connectortype="straight" o:gfxdata="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" strokecolor="black [3040]">
                   <v:stroke endarrow="open"/>
                 </v:shape>
-                <v:shape id="Flowchart: Decision 87" o:spid="_x0000_s1106" type="#_x0000_t110" style="position:absolute;left:65573;top:68017;width:14669;height:3594;visibility:visible;mso-wrap-style:square;v-text-anchor:middle" o:gfxdata="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" filled="f" strokecolor="black [3213]" strokeweight="2pt">
+                <v:shape id="Flowchart: Decision 87" o:spid="_x0000_s1106" type="#_x0000_t110" style="position:absolute;left:80521;top:68017;width:14669;height:3594;visibility:visible;mso-wrap-style:square;v-text-anchor:middle" o:gfxdata="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" filled="f" strokecolor="black [3213]" strokeweight="2pt">
                   <v:textbox inset="0,0,0,0">
                     <w:txbxContent>
                       <w:p>
@@ -7803,7 +7992,7 @@
                     </w:txbxContent>
                   </v:textbox>
                 </v:shape>
-                <v:shape id="Flowchart: Connector 88" o:spid="_x0000_s1107" type="#_x0000_t120" style="position:absolute;left:69208;top:59630;width:7462;height:6831;visibility:visible;mso-wrap-style:square;v-text-anchor:middle" o:gfxdata="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" filled="f" strokecolor="black [3213]" strokeweight="2pt">
+                <v:shape id="Flowchart: Connector 88" o:spid="_x0000_s1107" type="#_x0000_t120" style="position:absolute;left:84156;top:59630;width:7462;height:6831;visibility:visible;mso-wrap-style:square;v-text-anchor:middle" o:gfxdata="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" filled="f" strokecolor="black [3213]" strokeweight="2pt">
                   <v:textbox inset="0,0,0,0">
                     <w:txbxContent>
                       <w:p>
@@ -7865,7 +8054,7 @@
                     </w:txbxContent>
                   </v:textbox>
                 </v:shape>
-                <v:shape id="Flowchart: Connector 89" o:spid="_x0000_s1108" type="#_x0000_t120" style="position:absolute;left:69206;top:73092;width:7449;height:6843;visibility:visible;mso-wrap-style:square;v-text-anchor:middle" o:gfxdata="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" filled="f" strokecolor="black [3213]" strokeweight="2pt">
+                <v:shape id="Flowchart: Connector 89" o:spid="_x0000_s1108" type="#_x0000_t120" style="position:absolute;left:84154;top:73092;width:7449;height:6843;visibility:visible;mso-wrap-style:square;v-text-anchor:middle" o:gfxdata="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" filled="f" strokecolor="black [3213]" strokeweight="2pt">
                   <v:textbox inset="0,0,0,0">
                     <w:txbxContent>
                       <w:p>
@@ -7963,7 +8152,7 @@
                     </w:txbxContent>
                   </v:textbox>
                 </v:shape>
-                <v:shape id="Flowchart: Process 90" o:spid="_x0000_s1109" type="#_x0000_t109" style="position:absolute;left:78757;top:62007;width:11716;height:2154;visibility:visible;mso-wrap-style:square;v-text-anchor:middle" o:gfxdata="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" filled="f" strokecolor="black [3200]" strokeweight="2pt">
+                <v:shape id="Flowchart: Process 90" o:spid="_x0000_s1109" type="#_x0000_t109" style="position:absolute;left:93823;top:62007;width:11715;height:2154;visibility:visible;mso-wrap-style:square;v-text-anchor:middle" o:gfxdata="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" filled="f" strokecolor="black [3200]" strokeweight="2pt">
                   <v:textbox inset="0,0,0,0">
                     <w:txbxContent>
                       <w:p>
@@ -8002,28 +8191,28 @@
                   </v:handles>
                   <o:lock v:ext="edit" shapetype="t"/>
                 </v:shapetype>
-                <v:shape id="Elbow Connector 91" o:spid="_x0000_s1110" type="#_x0000_t35" style="position:absolute;left:37083;top:50552;width:38906;height:1738;flip:x y;visibility:visible;mso-wrap-style:square" o:connectortype="elbow" o:gfxdata="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" adj="-1269,173851" strokecolor="black [3040]">
+                <v:shape id="Elbow Connector 91" o:spid="_x0000_s1110" type="#_x0000_t35" style="position:absolute;left:37083;top:50552;width:38906;height:1738;flip:x y;visibility:visible;mso-wrap-style:square" o:connectortype="elbow" o:gfxdata="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" adj="-1269,168752" strokecolor="black [3040]">
                   <v:stroke endarrow="open"/>
                 </v:shape>
-                <v:shape id="Elbow Connector 13" o:spid="_x0000_s1111" type="#_x0000_t32" style="position:absolute;left:63952;top:69796;width:1621;height:18;visibility:visible;mso-wrap-style:square" o:connectortype="straight" o:gfxdata="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" strokecolor="black [3040]">
+                <v:shape id="Elbow Connector 13" o:spid="_x0000_s1111" type="#_x0000_t32" style="position:absolute;left:63952;top:69796;width:16569;height:18;visibility:visible;mso-wrap-style:square" o:connectortype="straight" o:gfxdata="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" strokecolor="black [3040]">
                   <v:stroke endarrow="open"/>
                 </v:shape>
-                <v:shape id="Elbow Connector 13" o:spid="_x0000_s1112" type="#_x0000_t32" style="position:absolute;left:72908;top:66461;width:31;height:1556;flip:y;visibility:visible;mso-wrap-style:square" o:connectortype="straight" o:gfxdata="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" strokecolor="black [3040]">
+                <v:shape id="Elbow Connector 13" o:spid="_x0000_s1112" type="#_x0000_t32" style="position:absolute;left:87856;top:66461;width:31;height:1556;flip:y;visibility:visible;mso-wrap-style:square" o:connectortype="straight" o:gfxdata="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" strokecolor="black [3040]">
                   <v:stroke endarrow="open"/>
                 </v:shape>
-                <v:shape id="Elbow Connector 13" o:spid="_x0000_s1113" type="#_x0000_t32" style="position:absolute;left:72908;top:71611;width:22;height:1481;visibility:visible;mso-wrap-style:square" o:connectortype="straight" o:gfxdata="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" strokecolor="black [3040]">
+                <v:shape id="Elbow Connector 13" o:spid="_x0000_s1113" type="#_x0000_t32" style="position:absolute;left:87856;top:71611;width:23;height:1481;visibility:visible;mso-wrap-style:square" o:connectortype="straight" o:gfxdata="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" strokecolor="black [3040]">
                   <v:stroke endarrow="open"/>
                 </v:shape>
-                <v:shape id="Elbow Connector 13" o:spid="_x0000_s1114" type="#_x0000_t32" style="position:absolute;left:76655;top:76494;width:1870;height:19;flip:y;visibility:visible;mso-wrap-style:square" o:connectortype="straight" o:gfxdata="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" strokecolor="black [3040]">
+                <v:shape id="Elbow Connector 13" o:spid="_x0000_s1114" type="#_x0000_t32" style="position:absolute;left:91603;top:76494;width:1460;height:19;flip:y;visibility:visible;mso-wrap-style:square" o:connectortype="straight" o:gfxdata="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" strokecolor="black [3040]">
                   <v:stroke endarrow="open"/>
                 </v:shape>
-                <v:shape id="Elbow Connector 13" o:spid="_x0000_s1115" type="#_x0000_t32" style="position:absolute;left:76670;top:63046;width:2087;height:38;visibility:visible;mso-wrap-style:square" o:connectortype="straight" o:gfxdata="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" strokecolor="black [3040]">
+                <v:shape id="Elbow Connector 13" o:spid="_x0000_s1115" type="#_x0000_t32" style="position:absolute;left:91618;top:63046;width:2205;height:38;visibility:visible;mso-wrap-style:square" o:connectortype="straight" o:gfxdata="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" strokecolor="black [3040]">
                   <v:stroke endarrow="open"/>
                 </v:shape>
-                <v:shape id="Elbow Connector 13" o:spid="_x0000_s1116" type="#_x0000_t33" style="position:absolute;left:90473;top:63084;width:66500;height:6175;visibility:visible;mso-wrap-style:square" o:connectortype="elbow" o:gfxdata="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" strokecolor="black [3040]">
+                <v:shape id="Elbow Connector 13" o:spid="_x0000_s1116" type="#_x0000_t33" style="position:absolute;left:105538;top:63084;width:66500;height:6175;visibility:visible;mso-wrap-style:square" o:connectortype="elbow" o:gfxdata="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" strokecolor="black [3040]">
                   <v:stroke endarrow="open"/>
                 </v:shape>
-                <v:shape id="Flowchart: Connector 98" o:spid="_x0000_s1117" type="#_x0000_t120" style="position:absolute;left:114455;top:86811;width:3829;height:3505;visibility:visible;mso-wrap-style:square;v-text-anchor:middle" o:gfxdata="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" filled="f" strokecolor="black [3213]" strokeweight="2pt">
+                <v:shape id="Flowchart: Connector 98" o:spid="_x0000_s1117" type="#_x0000_t120" style="position:absolute;left:127410;top:86459;width:3829;height:3505;visibility:visible;mso-wrap-style:square;v-text-anchor:middle" o:gfxdata="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" filled="f" strokecolor="black [3213]" strokeweight="2pt">
                   <v:textbox inset="0,0,0,0">
                     <w:txbxContent>
                       <w:p>
@@ -8045,13 +8234,13 @@
                     </w:txbxContent>
                   </v:textbox>
                 </v:shape>
-                <v:shape id="Elbow Connector 13" o:spid="_x0000_s1118" type="#_x0000_t32" style="position:absolute;left:116365;top:90316;width:4;height:1683;flip:y;visibility:visible;mso-wrap-style:square" o:connectortype="straight" o:gfxdata="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" strokecolor="black [3040]">
+                <v:shape id="Elbow Connector 13" o:spid="_x0000_s1118" type="#_x0000_t32" style="position:absolute;left:129320;top:89964;width:4;height:1683;flip:y;visibility:visible;mso-wrap-style:square" o:connectortype="straight" o:gfxdata="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" strokecolor="black [3040]">
                   <v:stroke endarrow="open"/>
                 </v:shape>
-                <v:shape id="Elbow Connector 101" o:spid="_x0000_s1119" type="#_x0000_t32" style="position:absolute;left:118284;top:88563;width:4028;height:25;visibility:visible;mso-wrap-style:square" o:connectortype="straight" o:gfxdata="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" strokecolor="black [3040]">
+                <v:shape id="Elbow Connector 101" o:spid="_x0000_s1119" type="#_x0000_t32" style="position:absolute;left:131239;top:88211;width:6139;height:25;visibility:visible;mso-wrap-style:square" o:connectortype="straight" o:gfxdata="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" strokecolor="black [3040]">
                   <v:stroke endarrow="open"/>
                 </v:shape>
-                <v:shape id="Flowchart: Process 102" o:spid="_x0000_s1120" type="#_x0000_t109" style="position:absolute;left:122312;top:84865;width:10656;height:7446;visibility:visible;mso-wrap-style:square;v-text-anchor:middle" o:gfxdata="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" filled="f" strokecolor="black [3200]" strokeweight="2pt">
+                <v:shape id="Flowchart: Process 102" o:spid="_x0000_s1120" type="#_x0000_t109" style="position:absolute;left:137378;top:84513;width:10655;height:7446;visibility:visible;mso-wrap-style:square;v-text-anchor:middle" o:gfxdata="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" filled="f" strokecolor="black [3200]" strokeweight="2pt">
                   <v:textbox inset="0,0,0,0">
                     <w:txbxContent>
                       <w:p>
@@ -8148,7 +8337,7 @@
                     </w:txbxContent>
                   </v:textbox>
                 </v:shape>
-                <v:shape id="Flowchart: Terminator 106" o:spid="_x0000_s1121" type="#_x0000_t116" style="position:absolute;left:121961;top:98660;width:9855;height:6873;visibility:visible;mso-wrap-style:square;v-text-anchor:middle" o:gfxdata="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" filled="f" strokecolor="black [3213]" strokeweight="2pt">
+                <v:shape id="Flowchart: Terminator 106" o:spid="_x0000_s1121" type="#_x0000_t116" style="position:absolute;left:134916;top:98308;width:9855;height:6873;visibility:visible;mso-wrap-style:square;v-text-anchor:middle" o:gfxdata="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" filled="f" strokecolor="black [3213]" strokeweight="2pt">
                   <v:textbox inset="0,0,0,0">
                     <w:txbxContent>
                       <w:p>
@@ -8211,10 +8400,10 @@
                     </w:txbxContent>
                   </v:textbox>
                 </v:shape>
-                <v:shape id="Elbow Connector 13" o:spid="_x0000_s1122" type="#_x0000_t32" style="position:absolute;left:119886;top:102080;width:2075;height:16;visibility:visible;mso-wrap-style:square" o:connectortype="straight" o:gfxdata="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" strokecolor="black [3040]">
+                <v:shape id="Elbow Connector 13" o:spid="_x0000_s1122" type="#_x0000_t32" style="position:absolute;left:132841;top:101728;width:2075;height:17;visibility:visible;mso-wrap-style:square" o:connectortype="straight" o:gfxdata="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" strokecolor="black [3040]">
                   <v:stroke endarrow="open"/>
                 </v:shape>
-                <v:shape id="Flowchart: Decision 108" o:spid="_x0000_s1123" type="#_x0000_t110" style="position:absolute;left:118601;top:74201;width:18072;height:4801;visibility:visible;mso-wrap-style:square;v-text-anchor:middle" o:gfxdata="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" filled="f" strokecolor="black [3200]" strokeweight="2pt">
+                <v:shape id="Flowchart: Decision 108" o:spid="_x0000_s1123" type="#_x0000_t110" style="position:absolute;left:131556;top:73615;width:18072;height:4801;visibility:visible;mso-wrap-style:square;v-text-anchor:middle" o:gfxdata="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" filled="f" strokecolor="black [3200]" strokeweight="2pt">
                   <v:textbox inset="0,0,0,0">
                     <w:txbxContent>
                       <w:p>
@@ -8236,7 +8425,7 @@
                     </w:txbxContent>
                   </v:textbox>
                 </v:shape>
-                <v:shape id="Flowchart: Connector 109" o:spid="_x0000_s1124" type="#_x0000_t120" style="position:absolute;left:125712;top:69062;width:3829;height:3505;visibility:visible;mso-wrap-style:square;v-text-anchor:middle" o:gfxdata="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" filled="f" strokecolor="black [3213]" strokeweight="2pt">
+                <v:shape id="Flowchart: Connector 109" o:spid="_x0000_s1124" type="#_x0000_t120" style="position:absolute;left:138667;top:68710;width:3829;height:3506;visibility:visible;mso-wrap-style:square;v-text-anchor:middle" o:gfxdata="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" filled="f" strokecolor="black [3213]" strokeweight="2pt">
                   <v:textbox inset="0,0,0,0">
                     <w:txbxContent>
                       <w:p>
@@ -8258,10 +8447,10 @@
                     </w:txbxContent>
                   </v:textbox>
                 </v:shape>
-                <v:shape id="Elbow Connector 13" o:spid="_x0000_s1125" type="#_x0000_t32" style="position:absolute;left:127627;top:72567;width:10;height:1634;flip:x y;visibility:visible;mso-wrap-style:square" o:connectortype="straight" o:gfxdata="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" strokecolor="black [3040]">
+                <v:shape id="Elbow Connector 13" o:spid="_x0000_s1125" type="#_x0000_t32" style="position:absolute;left:140582;top:72216;width:10;height:1399;flip:x y;visibility:visible;mso-wrap-style:square" o:connectortype="straight" o:gfxdata="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" strokecolor="black [3040]">
                   <v:stroke endarrow="open"/>
                 </v:shape>
-                <v:shape id="Flowchart: Terminator 111" o:spid="_x0000_s1126" type="#_x0000_t116" style="position:absolute;left:131319;top:68875;width:6731;height:3880;visibility:visible;mso-wrap-style:square;v-text-anchor:middle" o:gfxdata="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" filled="f" strokecolor="black [3213]" strokeweight="2pt">
+                <v:shape id="Flowchart: Terminator 111" o:spid="_x0000_s1126" type="#_x0000_t116" style="position:absolute;left:144274;top:68524;width:6731;height:3880;visibility:visible;mso-wrap-style:square;v-text-anchor:middle" o:gfxdata="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" filled="f" strokecolor="black [3213]" strokeweight="2pt">
                   <v:textbox inset="0,0,0,0">
                     <w:txbxContent>
                       <w:p>
@@ -8286,10 +8475,10 @@
                     </w:txbxContent>
                   </v:textbox>
                 </v:shape>
-                <v:shape id="Elbow Connector 54" o:spid="_x0000_s1127" type="#_x0000_t32" style="position:absolute;left:129541;top:70815;width:1778;height:0;visibility:visible;mso-wrap-style:square" o:connectortype="straight" o:gfxdata="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" strokecolor="black [3040]">
+                <v:shape id="Elbow Connector 54" o:spid="_x0000_s1127" type="#_x0000_t32" style="position:absolute;left:142496;top:70463;width:1778;height:1;visibility:visible;mso-wrap-style:square" o:connectortype="straight" o:gfxdata="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" strokecolor="black [3040]">
                   <v:stroke endarrow="open"/>
                 </v:shape>
-                <v:shape id="Flowchart: Connector 113" o:spid="_x0000_s1128" type="#_x0000_t120" style="position:absolute;left:125719;top:80555;width:3822;height:3511;visibility:visible;mso-wrap-style:square;v-text-anchor:middle" o:gfxdata="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" filled="f" strokecolor="black [3213]" strokeweight="2pt">
+                <v:shape id="Flowchart: Connector 113" o:spid="_x0000_s1128" type="#_x0000_t120" style="position:absolute;left:138674;top:79969;width:3822;height:3511;visibility:visible;mso-wrap-style:square;v-text-anchor:middle" o:gfxdata="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" filled="f" strokecolor="black [3213]" strokeweight="2pt">
                   <v:textbox inset="0,0,0,0">
                     <w:txbxContent>
                       <w:p>
@@ -8311,13 +8500,13 @@
                     </w:txbxContent>
                   </v:textbox>
                 </v:shape>
-                <v:shape id="Elbow Connector 13" o:spid="_x0000_s1129" type="#_x0000_t32" style="position:absolute;left:127630;top:79002;width:7;height:1553;flip:x;visibility:visible;mso-wrap-style:square" o:connectortype="straight" o:gfxdata="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" strokecolor="black [3040]">
+                <v:shape id="Elbow Connector 13" o:spid="_x0000_s1129" type="#_x0000_t32" style="position:absolute;left:140585;top:78416;width:7;height:1553;flip:x;visibility:visible;mso-wrap-style:square" o:connectortype="straight" o:gfxdata="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" strokecolor="black [3040]">
                   <v:stroke endarrow="open"/>
                 </v:shape>
-                <v:shape id="Elbow Connector 101" o:spid="_x0000_s1130" type="#_x0000_t34" style="position:absolute;left:129541;top:74491;width:21550;height:7820;flip:y;visibility:visible;mso-wrap-style:square" o:connectortype="elbow" o:gfxdata="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" strokecolor="black [3040]">
+                <v:shape id="Elbow Connector 101" o:spid="_x0000_s1130" type="#_x0000_t34" style="position:absolute;left:142496;top:74491;width:23660;height:7233;flip:y;visibility:visible;mso-wrap-style:square" o:connectortype="elbow" o:gfxdata="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" strokecolor="black [3040]">
                   <v:stroke endarrow="open"/>
                 </v:shape>
-                <v:shape id="Flowchart: Decision 116" o:spid="_x0000_s1131" type="#_x0000_t110" style="position:absolute;left:136732;top:86214;width:18072;height:4794;visibility:visible;mso-wrap-style:square;v-text-anchor:middle" o:gfxdata="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" filled="f" strokecolor="black [3200]" strokeweight="2pt">
+                <v:shape id="Flowchart: Decision 116" o:spid="_x0000_s1131" type="#_x0000_t110" style="position:absolute;left:149687;top:85862;width:18072;height:4794;visibility:visible;mso-wrap-style:square;v-text-anchor:middle" o:gfxdata="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" filled="f" strokecolor="black [3200]" strokeweight="2pt">
                   <v:textbox inset="0,0,0,0">
                     <w:txbxContent>
                       <w:p>
@@ -8339,7 +8528,7 @@
                     </w:txbxContent>
                   </v:textbox>
                 </v:shape>
-                <v:shape id="Flowchart: Connector 117" o:spid="_x0000_s1132" type="#_x0000_t120" style="position:absolute;left:143844;top:81070;width:3829;height:3499;visibility:visible;mso-wrap-style:square;v-text-anchor:middle" o:gfxdata="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" filled="f" strokecolor="black [3213]" strokeweight="2pt">
+                <v:shape id="Flowchart: Connector 117" o:spid="_x0000_s1132" type="#_x0000_t120" style="position:absolute;left:156799;top:80719;width:3829;height:3498;visibility:visible;mso-wrap-style:square;v-text-anchor:middle" o:gfxdata="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" filled="f" strokecolor="black [3213]" strokeweight="2pt">
                   <v:textbox inset="0,0,0,0">
                     <w:txbxContent>
                       <w:p>
@@ -8361,10 +8550,10 @@
                     </w:txbxContent>
                   </v:textbox>
                 </v:shape>
-                <v:shape id="Elbow Connector 13" o:spid="_x0000_s1133" type="#_x0000_t32" style="position:absolute;left:145759;top:84569;width:9;height:1645;flip:x y;visibility:visible;mso-wrap-style:square" o:connectortype="straight" o:gfxdata="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" strokecolor="black [3040]">
+                <v:shape id="Elbow Connector 13" o:spid="_x0000_s1133" type="#_x0000_t32" style="position:absolute;left:158714;top:84217;width:9;height:1645;flip:x y;visibility:visible;mso-wrap-style:square" o:connectortype="straight" o:gfxdata="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" strokecolor="black [3040]">
                   <v:stroke endarrow="open"/>
                 </v:shape>
-                <v:shape id="Flowchart: Terminator 119" o:spid="_x0000_s1134" type="#_x0000_t116" style="position:absolute;left:149522;top:80888;width:6119;height:3870;visibility:visible;mso-wrap-style:square;v-text-anchor:middle" o:gfxdata="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" filled="f" strokecolor="black [3213]" strokeweight="2pt">
+                <v:shape id="Flowchart: Terminator 119" o:spid="_x0000_s1134" type="#_x0000_t116" style="position:absolute;left:162477;top:80536;width:6119;height:3870;visibility:visible;mso-wrap-style:square;v-text-anchor:middle" o:gfxdata="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" filled="f" strokecolor="black [3213]" strokeweight="2pt">
                   <v:textbox inset="0,0,0,0">
                     <w:txbxContent>
                       <w:p>
@@ -8386,10 +8575,10 @@
                     </w:txbxContent>
                   </v:textbox>
                 </v:shape>
-                <v:shape id="Elbow Connector 54" o:spid="_x0000_s1135" type="#_x0000_t32" style="position:absolute;left:147673;top:82820;width:1849;height:3;visibility:visible;mso-wrap-style:square" o:connectortype="straight" o:gfxdata="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" strokecolor="black [3040]">
+                <v:shape id="Elbow Connector 54" o:spid="_x0000_s1135" type="#_x0000_t32" style="position:absolute;left:160628;top:82468;width:1849;height:3;visibility:visible;mso-wrap-style:square" o:connectortype="straight" o:gfxdata="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" strokecolor="black [3040]">
                   <v:stroke endarrow="open"/>
                 </v:shape>
-                <v:shape id="Flowchart: Connector 121" o:spid="_x0000_s1136" type="#_x0000_t120" style="position:absolute;left:143851;top:92564;width:3822;height:3505;visibility:visible;mso-wrap-style:square;v-text-anchor:middle" o:gfxdata="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" filled="f" strokecolor="black [3213]" strokeweight="2pt">
+                <v:shape id="Flowchart: Connector 121" o:spid="_x0000_s1136" type="#_x0000_t120" style="position:absolute;left:156806;top:92212;width:3822;height:3505;visibility:visible;mso-wrap-style:square;v-text-anchor:middle" o:gfxdata="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" filled="f" strokecolor="black [3213]" strokeweight="2pt">
                   <v:textbox inset="0,0,0,0">
                     <w:txbxContent>
                       <w:p>
@@ -8411,16 +8600,16 @@
                     </w:txbxContent>
                   </v:textbox>
                 </v:shape>
-                <v:shape id="Elbow Connector 13" o:spid="_x0000_s1137" type="#_x0000_t32" style="position:absolute;left:145762;top:91008;width:6;height:1556;flip:x;visibility:visible;mso-wrap-style:square" o:connectortype="straight" o:gfxdata="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" strokecolor="black [3040]">
+                <v:shape id="Elbow Connector 13" o:spid="_x0000_s1137" type="#_x0000_t32" style="position:absolute;left:158717;top:90656;width:6;height:1556;flip:x;visibility:visible;mso-wrap-style:square" o:connectortype="straight" o:gfxdata="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" strokecolor="black [3040]">
                   <v:stroke endarrow="open"/>
                 </v:shape>
-                <v:shape id="Elbow Connector 123" o:spid="_x0000_s1138" type="#_x0000_t33" style="position:absolute;left:147673;top:79722;width:9300;height:14594;flip:y;visibility:visible;mso-wrap-style:square" o:connectortype="elbow" o:gfxdata="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" strokecolor="black [3040]">
+                <v:shape id="Elbow Connector 123" o:spid="_x0000_s1138" type="#_x0000_t33" style="position:absolute;left:160628;top:79722;width:11410;height:14243;flip:y;visibility:visible;mso-wrap-style:square" o:connectortype="elbow" o:gfxdata="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" strokecolor="black [3040]">
                   <v:stroke endarrow="open"/>
                 </v:shape>
-                <v:shape id="Elbow Connector 101" o:spid="_x0000_s1139" type="#_x0000_t32" style="position:absolute;left:132968;top:88588;width:3764;height:23;visibility:visible;mso-wrap-style:square" o:connectortype="straight" o:gfxdata="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" strokecolor="black [3040]">
+                <v:shape id="Elbow Connector 101" o:spid="_x0000_s1139" type="#_x0000_t32" style="position:absolute;left:148033;top:88236;width:1654;height:23;visibility:visible;mso-wrap-style:square" o:connectortype="straight" o:gfxdata="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" strokecolor="black [3040]">
                   <v:stroke endarrow="open"/>
                 </v:shape>
-                <v:shape id="Flowchart: Connector 33" o:spid="_x0000_s1140" type="#_x0000_t120" style="position:absolute;left:151091;top:69259;width:11764;height:10463;visibility:visible;mso-wrap-style:square;v-text-anchor:middle" o:gfxdata="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" filled="f" strokecolor="black [3213]" strokeweight="2pt">
+                <v:shape id="Flowchart: Connector 33" o:spid="_x0000_s1140" type="#_x0000_t120" style="position:absolute;left:166156;top:69259;width:11764;height:10463;visibility:visible;mso-wrap-style:square;v-text-anchor:middle" o:gfxdata="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" filled="f" strokecolor="black [3213]" strokeweight="2pt">
                   <v:textbox inset="0,0,0,0">
                     <w:txbxContent>
                       <w:p>
@@ -8460,13 +8649,16 @@
                     </w:txbxContent>
                   </v:textbox>
                 </v:shape>
-                <v:shape id="Elbow Connector 126" o:spid="_x0000_s1141" type="#_x0000_t35" style="position:absolute;left:5721;top:14019;width:157134;height:60472;flip:x y;visibility:visible;mso-wrap-style:square" o:connectortype="elbow" o:gfxdata="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" adj="-314,13870" strokecolor="black [3040]">
+                <v:shape id="Elbow Connector 126" o:spid="_x0000_s1141" type="#_x0000_t35" style="position:absolute;left:5721;top:14019;width:172199;height:60472;flip:x y;visibility:visible;mso-wrap-style:square" o:connectortype="elbow" o:gfxdata="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" adj="-287,15293" strokecolor="black [3040]">
                   <v:stroke endarrow="open"/>
                 </v:shape>
-                <v:shape id="Elbow Connector 127" o:spid="_x0000_s1142" type="#_x0000_t35" style="position:absolute;left:8595;top:7016;width:103808;height:44489;flip:x;visibility:visible;mso-wrap-style:square" o:connectortype="elbow" o:gfxdata="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" adj="-476,8731" strokecolor="black [3040]">
+                <v:shape id="Elbow Connector 127" o:spid="_x0000_s1142" type="#_x0000_t35" style="position:absolute;left:8595;top:6315;width:75086;height:45190;flip:x;visibility:visible;mso-wrap-style:square" o:connectortype="elbow" o:gfxdata="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" adj="-658,7222" strokecolor="black [3040]">
                   <v:stroke endarrow="open"/>
                 </v:shape>
-                <v:line id="Straight Connector 34" o:spid="_x0000_s1143" style="position:absolute;visibility:visible;mso-wrap-style:square" from="31224,37220" to="31224,73386" o:connectortype="straight" o:gfxdata="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" strokecolor="black [3213]">
+                <v:line id="Straight Connector 34" o:spid="_x0000_s1143" style="position:absolute;visibility:visible;mso-wrap-style:square" from="30110,36224" to="30110,72389" o:connectortype="straight" o:gfxdata="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" strokecolor="black [3213]">
+                  <v:stroke dashstyle="1 1"/>
+                </v:line>
+                <v:line id="Straight Connector 124" o:spid="_x0000_s1144" style="position:absolute;visibility:visible;mso-wrap-style:square" from="79153,36809" to="79153,109552" o:connectortype="straight" o:gfxdata="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" strokecolor="black [3213]">
                   <v:stroke dashstyle="1 1"/>
                 </v:line>
                 <w10:anchorlock/>

</xml_diff>

<commit_message>
Highlighted everything in the master flowchart. (Will un-highlight as I refactor the actual code.)
</commit_message>
<xml_diff>
--- a/flowchart-master.docx
+++ b/flowchart-master.docx
@@ -222,6 +222,7 @@
           </mc:Fallback>
         </mc:AlternateContent>
       </w:r>
+      <w:bookmarkStart w:id="0" w:name="_GoBack"/>
       <w:r>
         <w:rPr>
           <w:noProof/>
@@ -252,7 +253,9 @@
                           <a:prstGeom prst="flowChartProcess">
                             <a:avLst/>
                           </a:prstGeom>
-                          <a:noFill/>
+                          <a:solidFill>
+                            <a:srgbClr val="FFFF00"/>
+                          </a:solidFill>
                           <a:ln>
                             <a:solidFill>
                               <a:schemeClr val="tx1"/>
@@ -310,7 +313,9 @@
                           <a:prstGeom prst="flowChartDecision">
                             <a:avLst/>
                           </a:prstGeom>
-                          <a:noFill/>
+                          <a:solidFill>
+                            <a:srgbClr val="FFFF00"/>
+                          </a:solidFill>
                           <a:ln>
                             <a:solidFill>
                               <a:schemeClr val="tx1"/>
@@ -363,7 +368,9 @@
                           <a:prstGeom prst="flowChartConnector">
                             <a:avLst/>
                           </a:prstGeom>
-                          <a:noFill/>
+                          <a:solidFill>
+                            <a:srgbClr val="FFFF00"/>
+                          </a:solidFill>
                           <a:ln>
                             <a:solidFill>
                               <a:schemeClr val="tx1"/>
@@ -416,7 +423,9 @@
                           <a:prstGeom prst="flowChartConnector">
                             <a:avLst/>
                           </a:prstGeom>
-                          <a:noFill/>
+                          <a:solidFill>
+                            <a:srgbClr val="FFFF00"/>
+                          </a:solidFill>
                           <a:ln>
                             <a:solidFill>
                               <a:schemeClr val="tx1"/>
@@ -469,7 +478,9 @@
                           <a:prstGeom prst="flowChartProcess">
                             <a:avLst/>
                           </a:prstGeom>
-                          <a:noFill/>
+                          <a:solidFill>
+                            <a:srgbClr val="FFFF00"/>
+                          </a:solidFill>
                           <a:ln>
                             <a:solidFill>
                               <a:schemeClr val="tx1"/>
@@ -546,7 +557,9 @@
                           <a:prstGeom prst="flowChartProcess">
                             <a:avLst/>
                           </a:prstGeom>
-                          <a:noFill/>
+                          <a:solidFill>
+                            <a:srgbClr val="FFFF00"/>
+                          </a:solidFill>
                           <a:ln>
                             <a:solidFill>
                               <a:schemeClr val="tx1"/>
@@ -623,7 +636,9 @@
                           <a:prstGeom prst="flowChartDecision">
                             <a:avLst/>
                           </a:prstGeom>
-                          <a:noFill/>
+                          <a:solidFill>
+                            <a:srgbClr val="FFFF00"/>
+                          </a:solidFill>
                           <a:ln>
                             <a:solidFill>
                               <a:schemeClr val="tx1"/>
@@ -676,7 +691,9 @@
                           <a:prstGeom prst="flowChartConnector">
                             <a:avLst/>
                           </a:prstGeom>
-                          <a:noFill/>
+                          <a:solidFill>
+                            <a:srgbClr val="FFFF00"/>
+                          </a:solidFill>
                           <a:ln>
                             <a:solidFill>
                               <a:schemeClr val="tx1"/>
@@ -729,7 +746,9 @@
                           <a:prstGeom prst="flowChartConnector">
                             <a:avLst/>
                           </a:prstGeom>
-                          <a:noFill/>
+                          <a:solidFill>
+                            <a:srgbClr val="FFFF00"/>
+                          </a:solidFill>
                           <a:ln>
                             <a:solidFill>
                               <a:schemeClr val="tx1"/>
@@ -790,7 +809,9 @@
                           <a:prstGeom prst="flowChartTerminator">
                             <a:avLst/>
                           </a:prstGeom>
-                          <a:noFill/>
+                          <a:solidFill>
+                            <a:srgbClr val="FFFF00"/>
+                          </a:solidFill>
                           <a:ln>
                             <a:solidFill>
                               <a:schemeClr val="tx1"/>
@@ -848,7 +869,9 @@
                           <a:prstGeom prst="flowChartTerminator">
                             <a:avLst/>
                           </a:prstGeom>
-                          <a:noFill/>
+                          <a:solidFill>
+                            <a:srgbClr val="FFFF00"/>
+                          </a:solidFill>
                           <a:ln>
                             <a:solidFill>
                               <a:schemeClr val="tx1"/>
@@ -1305,7 +1328,9 @@
                           <a:prstGeom prst="flowChartProcess">
                             <a:avLst/>
                           </a:prstGeom>
-                          <a:noFill/>
+                          <a:solidFill>
+                            <a:srgbClr val="FFFF00"/>
+                          </a:solidFill>
                           <a:ln>
                             <a:solidFill>
                               <a:schemeClr val="tx1"/>
@@ -1363,7 +1388,9 @@
                           <a:prstGeom prst="flowChartDecision">
                             <a:avLst/>
                           </a:prstGeom>
-                          <a:noFill/>
+                          <a:solidFill>
+                            <a:srgbClr val="FFFF00"/>
+                          </a:solidFill>
                           <a:ln>
                             <a:solidFill>
                               <a:schemeClr val="tx1"/>
@@ -1416,7 +1443,9 @@
                           <a:prstGeom prst="flowChartConnector">
                             <a:avLst/>
                           </a:prstGeom>
-                          <a:noFill/>
+                          <a:solidFill>
+                            <a:srgbClr val="FFFF00"/>
+                          </a:solidFill>
                           <a:ln>
                             <a:solidFill>
                               <a:schemeClr val="tx1"/>
@@ -1537,7 +1566,9 @@
                           <a:prstGeom prst="flowChartProcess">
                             <a:avLst/>
                           </a:prstGeom>
-                          <a:noFill/>
+                          <a:solidFill>
+                            <a:srgbClr val="FFFF00"/>
+                          </a:solidFill>
                           <a:ln>
                             <a:solidFill>
                               <a:schemeClr val="tx1"/>
@@ -1627,7 +1658,9 @@
                           <a:prstGeom prst="flowChartConnector">
                             <a:avLst/>
                           </a:prstGeom>
-                          <a:noFill/>
+                          <a:solidFill>
+                            <a:srgbClr val="FFFF00"/>
+                          </a:solidFill>
                           <a:ln>
                             <a:solidFill>
                               <a:schemeClr val="tx1"/>
@@ -1725,7 +1758,9 @@
                           <a:prstGeom prst="flowChartDecision">
                             <a:avLst/>
                           </a:prstGeom>
-                          <a:noFill/>
+                          <a:solidFill>
+                            <a:srgbClr val="FFFF00"/>
+                          </a:solidFill>
                         </wps:spPr>
                         <wps:style>
                           <a:lnRef idx="2">
@@ -1811,7 +1846,9 @@
                           <a:prstGeom prst="flowChartConnector">
                             <a:avLst/>
                           </a:prstGeom>
-                          <a:noFill/>
+                          <a:solidFill>
+                            <a:srgbClr val="FFFF00"/>
+                          </a:solidFill>
                           <a:ln>
                             <a:solidFill>
                               <a:schemeClr val="tx1"/>
@@ -1898,7 +1935,9 @@
                           <a:prstGeom prst="flowChartConnector">
                             <a:avLst/>
                           </a:prstGeom>
-                          <a:noFill/>
+                          <a:solidFill>
+                            <a:srgbClr val="FFFF00"/>
+                          </a:solidFill>
                           <a:ln>
                             <a:solidFill>
                               <a:schemeClr val="tx1"/>
@@ -1993,7 +2032,9 @@
                           <a:prstGeom prst="flowChartProcess">
                             <a:avLst/>
                           </a:prstGeom>
-                          <a:noFill/>
+                          <a:solidFill>
+                            <a:srgbClr val="FFFF00"/>
+                          </a:solidFill>
                         </wps:spPr>
                         <wps:style>
                           <a:lnRef idx="2">
@@ -2195,7 +2236,9 @@
                           <a:prstGeom prst="flowChartDecision">
                             <a:avLst/>
                           </a:prstGeom>
-                          <a:noFill/>
+                          <a:solidFill>
+                            <a:srgbClr val="FFFF00"/>
+                          </a:solidFill>
                         </wps:spPr>
                         <wps:style>
                           <a:lnRef idx="2">
@@ -2241,7 +2284,9 @@
                           <a:prstGeom prst="flowChartConnector">
                             <a:avLst/>
                           </a:prstGeom>
-                          <a:noFill/>
+                          <a:solidFill>
+                            <a:srgbClr val="FFFF00"/>
+                          </a:solidFill>
                           <a:ln>
                             <a:solidFill>
                               <a:schemeClr val="tx1"/>
@@ -2342,7 +2387,9 @@
                           <a:prstGeom prst="flowChartProcess">
                             <a:avLst/>
                           </a:prstGeom>
-                          <a:noFill/>
+                          <a:solidFill>
+                            <a:srgbClr val="FFFF00"/>
+                          </a:solidFill>
                         </wps:spPr>
                         <wps:style>
                           <a:lnRef idx="2">
@@ -2426,7 +2473,9 @@
                           <a:prstGeom prst="flowChartProcess">
                             <a:avLst/>
                           </a:prstGeom>
-                          <a:noFill/>
+                          <a:solidFill>
+                            <a:srgbClr val="FFFF00"/>
+                          </a:solidFill>
                         </wps:spPr>
                         <wps:style>
                           <a:lnRef idx="2">
@@ -2493,7 +2542,9 @@
                           <a:prstGeom prst="flowChartDecision">
                             <a:avLst/>
                           </a:prstGeom>
-                          <a:noFill/>
+                          <a:solidFill>
+                            <a:srgbClr val="FFFF00"/>
+                          </a:solidFill>
                           <a:ln>
                             <a:solidFill>
                               <a:schemeClr val="tx1"/>
@@ -2546,7 +2597,9 @@
                           <a:prstGeom prst="flowChartConnector">
                             <a:avLst/>
                           </a:prstGeom>
-                          <a:noFill/>
+                          <a:solidFill>
+                            <a:srgbClr val="FFFF00"/>
+                          </a:solidFill>
                           <a:ln>
                             <a:solidFill>
                               <a:schemeClr val="tx1"/>
@@ -2599,7 +2652,9 @@
                           <a:prstGeom prst="flowChartDecision">
                             <a:avLst/>
                           </a:prstGeom>
-                          <a:noFill/>
+                          <a:solidFill>
+                            <a:srgbClr val="FFFF00"/>
+                          </a:solidFill>
                           <a:ln>
                             <a:solidFill>
                               <a:schemeClr val="tx1"/>
@@ -2822,7 +2877,9 @@
                           <a:prstGeom prst="flowChartConnector">
                             <a:avLst/>
                           </a:prstGeom>
-                          <a:noFill/>
+                          <a:solidFill>
+                            <a:srgbClr val="FFFF00"/>
+                          </a:solidFill>
                           <a:ln>
                             <a:solidFill>
                               <a:schemeClr val="tx1"/>
@@ -2954,7 +3011,9 @@
                           <a:prstGeom prst="flowChartConnector">
                             <a:avLst/>
                           </a:prstGeom>
-                          <a:noFill/>
+                          <a:solidFill>
+                            <a:srgbClr val="FFFF00"/>
+                          </a:solidFill>
                           <a:ln>
                             <a:solidFill>
                               <a:schemeClr val="tx1"/>
@@ -3041,7 +3100,9 @@
                           <a:prstGeom prst="flowChartProcess">
                             <a:avLst/>
                           </a:prstGeom>
-                          <a:noFill/>
+                          <a:solidFill>
+                            <a:srgbClr val="FFFF00"/>
+                          </a:solidFill>
                         </wps:spPr>
                         <wps:style>
                           <a:lnRef idx="2">
@@ -3170,7 +3231,9 @@
                           <a:prstGeom prst="flowChartConnector">
                             <a:avLst/>
                           </a:prstGeom>
-                          <a:noFill/>
+                          <a:solidFill>
+                            <a:srgbClr val="FFFF00"/>
+                          </a:solidFill>
                           <a:ln>
                             <a:solidFill>
                               <a:schemeClr val="tx1"/>
@@ -3223,7 +3286,9 @@
                           <a:prstGeom prst="flowChartDecision">
                             <a:avLst/>
                           </a:prstGeom>
-                          <a:noFill/>
+                          <a:solidFill>
+                            <a:srgbClr val="FFFF00"/>
+                          </a:solidFill>
                           <a:ln>
                             <a:solidFill>
                               <a:schemeClr val="tx1"/>
@@ -3310,7 +3375,9 @@
                           <a:prstGeom prst="flowChartConnector">
                             <a:avLst/>
                           </a:prstGeom>
-                          <a:noFill/>
+                          <a:solidFill>
+                            <a:srgbClr val="FFFF00"/>
+                          </a:solidFill>
                           <a:ln>
                             <a:solidFill>
                               <a:schemeClr val="tx1"/>
@@ -3473,7 +3540,9 @@
                           <a:prstGeom prst="flowChartTerminator">
                             <a:avLst/>
                           </a:prstGeom>
-                          <a:noFill/>
+                          <a:solidFill>
+                            <a:srgbClr val="FFFF00"/>
+                          </a:solidFill>
                           <a:ln>
                             <a:solidFill>
                               <a:schemeClr val="tx1"/>
@@ -3529,7 +3598,9 @@
                           <a:prstGeom prst="flowChartConnector">
                             <a:avLst/>
                           </a:prstGeom>
-                          <a:noFill/>
+                          <a:solidFill>
+                            <a:srgbClr val="FFFF00"/>
+                          </a:solidFill>
                           <a:ln>
                             <a:solidFill>
                               <a:schemeClr val="tx1"/>
@@ -3616,7 +3687,9 @@
                           <a:prstGeom prst="flowChartDecision">
                             <a:avLst/>
                           </a:prstGeom>
-                          <a:noFill/>
+                          <a:solidFill>
+                            <a:srgbClr val="FFFF00"/>
+                          </a:solidFill>
                           <a:ln>
                             <a:solidFill>
                               <a:schemeClr val="tx1"/>
@@ -3669,7 +3742,9 @@
                           <a:prstGeom prst="flowChartConnector">
                             <a:avLst/>
                           </a:prstGeom>
-                          <a:noFill/>
+                          <a:solidFill>
+                            <a:srgbClr val="FFFF00"/>
+                          </a:solidFill>
                           <a:ln>
                             <a:solidFill>
                               <a:schemeClr val="tx1"/>
@@ -3736,7 +3811,9 @@
                           <a:prstGeom prst="flowChartConnector">
                             <a:avLst/>
                           </a:prstGeom>
-                          <a:noFill/>
+                          <a:solidFill>
+                            <a:srgbClr val="FFFF00"/>
+                          </a:solidFill>
                           <a:ln>
                             <a:solidFill>
                               <a:schemeClr val="tx1"/>
@@ -3815,7 +3892,9 @@
                           <a:prstGeom prst="flowChartProcess">
                             <a:avLst/>
                           </a:prstGeom>
-                          <a:noFill/>
+                          <a:solidFill>
+                            <a:srgbClr val="FFFF00"/>
+                          </a:solidFill>
                         </wps:spPr>
                         <wps:style>
                           <a:lnRef idx="2">
@@ -4112,7 +4191,9 @@
                           <a:prstGeom prst="flowChartConnector">
                             <a:avLst/>
                           </a:prstGeom>
-                          <a:noFill/>
+                          <a:solidFill>
+                            <a:srgbClr val="FFFF00"/>
+                          </a:solidFill>
                           <a:ln>
                             <a:solidFill>
                               <a:schemeClr val="tx1"/>
@@ -4233,7 +4314,9 @@
                           <a:prstGeom prst="flowChartProcess">
                             <a:avLst/>
                           </a:prstGeom>
-                          <a:noFill/>
+                          <a:solidFill>
+                            <a:srgbClr val="FFFF00"/>
+                          </a:solidFill>
                         </wps:spPr>
                         <wps:style>
                           <a:lnRef idx="2">
@@ -4347,7 +4430,9 @@
                           <a:prstGeom prst="flowChartTerminator">
                             <a:avLst/>
                           </a:prstGeom>
-                          <a:noFill/>
+                          <a:solidFill>
+                            <a:srgbClr val="FFFF00"/>
+                          </a:solidFill>
                           <a:ln>
                             <a:solidFill>
                               <a:schemeClr val="tx1"/>
@@ -4468,7 +4553,9 @@
                           <a:prstGeom prst="flowChartDecision">
                             <a:avLst/>
                           </a:prstGeom>
-                          <a:noFill/>
+                          <a:solidFill>
+                            <a:srgbClr val="FFFF00"/>
+                          </a:solidFill>
                         </wps:spPr>
                         <wps:style>
                           <a:lnRef idx="2">
@@ -4514,7 +4601,9 @@
                           <a:prstGeom prst="flowChartConnector">
                             <a:avLst/>
                           </a:prstGeom>
-                          <a:noFill/>
+                          <a:solidFill>
+                            <a:srgbClr val="FFFF00"/>
+                          </a:solidFill>
                           <a:ln>
                             <a:solidFill>
                               <a:schemeClr val="tx1"/>
@@ -4601,7 +4690,9 @@
                           <a:prstGeom prst="flowChartTerminator">
                             <a:avLst/>
                           </a:prstGeom>
-                          <a:noFill/>
+                          <a:solidFill>
+                            <a:srgbClr val="FFFF00"/>
+                          </a:solidFill>
                           <a:ln>
                             <a:solidFill>
                               <a:schemeClr val="tx1"/>
@@ -4699,7 +4790,9 @@
                           <a:prstGeom prst="flowChartConnector">
                             <a:avLst/>
                           </a:prstGeom>
-                          <a:noFill/>
+                          <a:solidFill>
+                            <a:srgbClr val="FFFF00"/>
+                          </a:solidFill>
                           <a:ln>
                             <a:solidFill>
                               <a:schemeClr val="tx1"/>
@@ -4820,7 +4913,9 @@
                           <a:prstGeom prst="flowChartDecision">
                             <a:avLst/>
                           </a:prstGeom>
-                          <a:noFill/>
+                          <a:solidFill>
+                            <a:srgbClr val="FFFF00"/>
+                          </a:solidFill>
                         </wps:spPr>
                         <wps:style>
                           <a:lnRef idx="2">
@@ -4866,7 +4961,9 @@
                           <a:prstGeom prst="flowChartConnector">
                             <a:avLst/>
                           </a:prstGeom>
-                          <a:noFill/>
+                          <a:solidFill>
+                            <a:srgbClr val="FFFF00"/>
+                          </a:solidFill>
                           <a:ln>
                             <a:solidFill>
                               <a:schemeClr val="tx1"/>
@@ -4953,7 +5050,9 @@
                           <a:prstGeom prst="flowChartTerminator">
                             <a:avLst/>
                           </a:prstGeom>
-                          <a:noFill/>
+                          <a:solidFill>
+                            <a:srgbClr val="FFFF00"/>
+                          </a:solidFill>
                           <a:ln>
                             <a:solidFill>
                               <a:schemeClr val="tx1"/>
@@ -5048,7 +5147,9 @@
                           <a:prstGeom prst="flowChartConnector">
                             <a:avLst/>
                           </a:prstGeom>
-                          <a:noFill/>
+                          <a:solidFill>
+                            <a:srgbClr val="FFFF00"/>
+                          </a:solidFill>
                           <a:ln>
                             <a:solidFill>
                               <a:schemeClr val="tx1"/>
@@ -5203,7 +5304,9 @@
                           <a:prstGeom prst="flowChartConnector">
                             <a:avLst/>
                           </a:prstGeom>
-                          <a:noFill/>
+                          <a:solidFill>
+                            <a:srgbClr val="FFFF00"/>
+                          </a:solidFill>
                           <a:ln>
                             <a:solidFill>
                               <a:schemeClr val="tx1"/>
@@ -5963,20 +6066,8 @@
                                   <w:sz w:val="12"/>
                                   <w:szCs w:val="12"/>
                                 </w:rPr>
-                                <w:t>Decide Whether to Run Countdo</w:t>
-                              </w:r>
-                              <w:bookmarkStart w:id="0" w:name="_GoBack"/>
-                              <w:r>
-                                <w:rPr>
-                                  <w:rFonts w:ascii="Palatino Linotype" w:eastAsia="Calibri" w:hAnsi="Palatino Linotype"/>
-                                  <w:b/>
-                                  <w:bCs/>
-                                  <w:sz w:val="12"/>
-                                  <w:szCs w:val="12"/>
-                                </w:rPr>
-                                <w:t>wn Timer</w:t>
-                              </w:r>
-                              <w:bookmarkEnd w:id="0"/>
+                                <w:t>Decide Whether to Run Countdown Timer</w:t>
+                              </w:r>
                             </w:p>
                           </w:txbxContent>
                         </wps:txbx>
@@ -5995,7 +6086,7 @@
           </mc:Choice>
           <mc:Fallback>
             <w:pict>
-              <v:group id="Canvas 1" o:spid="_x0000_s1026" editas="canvas" style="width:20in;height:1426.3pt;mso-position-horizontal-relative:char;mso-position-vertical-relative:line" coordsize="182880,181140" o:gfxdata="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">
+              <v:group id="Canvas 1" o:spid="_x0000_s1026" editas="canvas" style="width:20in;height:1426.3pt;mso-position-horizontal-relative:char;mso-position-vertical-relative:line" coordsize="182880,181140" o:gfxdata="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">
                 <v:shapetype id="_x0000_t75" coordsize="21600,21600" o:spt="75" o:preferrelative="t" path="m@4@5l@4@11@9@11@9@5xe" filled="f" stroked="f">
                   <v:stroke joinstyle="miter"/>
                   <v:formulas>
@@ -6023,7 +6114,7 @@
                   <v:stroke joinstyle="miter"/>
                   <v:path gradientshapeok="t" o:connecttype="rect"/>
                 </v:shapetype>
-                <v:shape id="Flowchart: Process 2" o:spid="_x0000_s1028" type="#_x0000_t109" style="position:absolute;left:883;top:9715;width:6001;height:1614;visibility:visible;mso-wrap-style:square;v-text-anchor:middle" o:gfxdata="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" filled="f" strokecolor="black [3213]" strokeweight="2pt">
+                <v:shape id="Flowchart: Process 2" o:spid="_x0000_s1028" type="#_x0000_t109" style="position:absolute;left:883;top:9715;width:6001;height:1614;visibility:visible;mso-wrap-style:square;v-text-anchor:middle" o:gfxdata="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" fillcolor="yellow" strokecolor="black [3213]" strokeweight="2pt">
                   <v:textbox inset="0,0,0,0">
                     <w:txbxContent>
                       <w:p>
@@ -6046,7 +6137,7 @@
                   <v:stroke joinstyle="miter"/>
                   <v:path gradientshapeok="t" o:connecttype="rect" textboxrect="5400,5400,16200,16200"/>
                 </v:shapetype>
-                <v:shape id="Flowchart: Decision 3" o:spid="_x0000_s1029" type="#_x0000_t110" style="position:absolute;left:12189;top:9144;width:12162;height:2743;visibility:visible;mso-wrap-style:square;v-text-anchor:middle" o:gfxdata="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" filled="f" strokecolor="black [3213]" strokeweight="2pt">
+                <v:shape id="Flowchart: Decision 3" o:spid="_x0000_s1029" type="#_x0000_t110" style="position:absolute;left:12189;top:9144;width:12162;height:2743;visibility:visible;mso-wrap-style:square;v-text-anchor:middle" o:gfxdata="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" fillcolor="yellow" strokecolor="black [3213]" strokeweight="2pt">
                   <v:textbox inset="0,0,0,0">
                     <w:txbxContent>
                       <w:p>
@@ -6063,7 +6154,7 @@
                 <v:shapetype id="_x0000_t120" coordsize="21600,21600" o:spt="120" path="m10800,qx,10800,10800,21600,21600,10800,10800,xe">
                   <v:path gradientshapeok="t" o:connecttype="custom" o:connectlocs="10800,0;3163,3163;0,10800;3163,18437;10800,21600;18437,18437;21600,10800;18437,3163" textboxrect="3163,3163,18437,18437"/>
                 </v:shapetype>
-                <v:shape id="Flowchart: Connector 4" o:spid="_x0000_s1030" type="#_x0000_t120" style="position:absolute;left:16801;top:4571;width:2926;height:2652;visibility:visible;mso-wrap-style:square;v-text-anchor:middle" o:gfxdata="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" filled="f" strokecolor="black [3213]" strokeweight="2pt">
+                <v:shape id="Flowchart: Connector 4" o:spid="_x0000_s1030" type="#_x0000_t120" style="position:absolute;left:16801;top:4571;width:2926;height:2652;visibility:visible;mso-wrap-style:square;v-text-anchor:middle" o:gfxdata="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" fillcolor="yellow" strokecolor="black [3213]" strokeweight="2pt">
                   <v:textbox inset="0,0,0,0">
                     <w:txbxContent>
                       <w:p>
@@ -6077,7 +6168,7 @@
                     </w:txbxContent>
                   </v:textbox>
                 </v:shape>
-                <v:shape id="Flowchart: Connector 5" o:spid="_x0000_s1031" type="#_x0000_t120" style="position:absolute;left:16660;top:13715;width:3200;height:2927;visibility:visible;mso-wrap-style:square;v-text-anchor:middle" o:gfxdata="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" filled="f" strokecolor="black [3213]" strokeweight="2pt">
+                <v:shape id="Flowchart: Connector 5" o:spid="_x0000_s1031" type="#_x0000_t120" style="position:absolute;left:16660;top:13715;width:3200;height:2927;visibility:visible;mso-wrap-style:square;v-text-anchor:middle" o:gfxdata="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" fillcolor="yellow" strokecolor="black [3213]" strokeweight="2pt">
                   <v:textbox inset="0,0,0,0">
                     <w:txbxContent>
                       <w:p>
@@ -6091,7 +6182,7 @@
                     </w:txbxContent>
                   </v:textbox>
                 </v:shape>
-                <v:shape id="Flowchart: Process 6" o:spid="_x0000_s1032" type="#_x0000_t109" style="position:absolute;left:21926;top:4806;width:11521;height:2195;visibility:visible;mso-wrap-style:square;v-text-anchor:middle" o:gfxdata="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" filled="f" strokecolor="black [3213]" strokeweight="2pt">
+                <v:shape id="Flowchart: Process 6" o:spid="_x0000_s1032" type="#_x0000_t109" style="position:absolute;left:21926;top:4806;width:11521;height:2195;visibility:visible;mso-wrap-style:square;v-text-anchor:middle" o:gfxdata="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" fillcolor="yellow" strokecolor="black [3213]" strokeweight="2pt">
                   <v:textbox inset="0,0,0,0">
                     <w:txbxContent>
                       <w:p>
@@ -6129,7 +6220,7 @@
                     </w:txbxContent>
                   </v:textbox>
                 </v:shape>
-                <v:shape id="Flowchart: Process 7" o:spid="_x0000_s1033" type="#_x0000_t109" style="position:absolute;left:22013;top:13774;width:18471;height:2835;visibility:visible;mso-wrap-style:square;v-text-anchor:middle" o:gfxdata="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" filled="f" strokecolor="black [3213]" strokeweight="2pt">
+                <v:shape id="Flowchart: Process 7" o:spid="_x0000_s1033" type="#_x0000_t109" style="position:absolute;left:22013;top:13774;width:18471;height:2835;visibility:visible;mso-wrap-style:square;v-text-anchor:middle" o:gfxdata="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" fillcolor="yellow" strokecolor="black [3213]" strokeweight="2pt">
                   <v:textbox inset="0,0,0,0">
                     <w:txbxContent>
                       <w:p>
@@ -6167,7 +6258,7 @@
                     </w:txbxContent>
                   </v:textbox>
                 </v:shape>
-                <v:shape id="Flowchart: Decision 8" o:spid="_x0000_s1034" type="#_x0000_t110" style="position:absolute;left:52939;top:9144;width:9144;height:2468;visibility:visible;mso-wrap-style:square;v-text-anchor:middle" o:gfxdata="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" filled="f" strokecolor="black [3213]" strokeweight="2pt">
+                <v:shape id="Flowchart: Decision 8" o:spid="_x0000_s1034" type="#_x0000_t110" style="position:absolute;left:52939;top:9144;width:9144;height:2468;visibility:visible;mso-wrap-style:square;v-text-anchor:middle" o:gfxdata="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" fillcolor="yellow" strokecolor="black [3213]" strokeweight="2pt">
                   <v:textbox inset="0,0,0,0">
                     <w:txbxContent>
                       <w:p>
@@ -6181,7 +6272,7 @@
                     </w:txbxContent>
                   </v:textbox>
                 </v:shape>
-                <v:shape id="Flowchart: Connector 9" o:spid="_x0000_s1035" type="#_x0000_t120" style="position:absolute;left:55935;top:4571;width:3200;height:2927;visibility:visible;mso-wrap-style:square;v-text-anchor:middle" o:gfxdata="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" filled="f" strokecolor="black [3213]" strokeweight="2pt">
+                <v:shape id="Flowchart: Connector 9" o:spid="_x0000_s1035" type="#_x0000_t120" style="position:absolute;left:55935;top:4571;width:3200;height:2927;visibility:visible;mso-wrap-style:square;v-text-anchor:middle" o:gfxdata="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" fillcolor="yellow" strokecolor="black [3213]" strokeweight="2pt">
                   <v:textbox inset="0,0,0,0">
                     <w:txbxContent>
                       <w:p>
@@ -6195,7 +6286,7 @@
                     </w:txbxContent>
                   </v:textbox>
                 </v:shape>
-                <v:shape id="Flowchart: Connector 10" o:spid="_x0000_s1036" type="#_x0000_t120" style="position:absolute;left:54723;top:13716;width:5578;height:5120;visibility:visible;mso-wrap-style:square;v-text-anchor:middle" o:gfxdata="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" filled="f" strokecolor="black [3213]" strokeweight="2pt">
+                <v:shape id="Flowchart: Connector 10" o:spid="_x0000_s1036" type="#_x0000_t120" style="position:absolute;left:54723;top:13716;width:5578;height:5120;visibility:visible;mso-wrap-style:square;v-text-anchor:middle" o:gfxdata="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" fillcolor="yellow" strokecolor="black [3213]" strokeweight="2pt">
                   <v:textbox inset="0,0,0,0">
                     <w:txbxContent>
                       <w:p>
@@ -6221,7 +6312,7 @@
                   <v:stroke joinstyle="miter"/>
                   <v:path gradientshapeok="t" o:connecttype="rect" textboxrect="1018,3163,20582,18437"/>
                 </v:shapetype>
-                <v:shape id="Flowchart: Terminator 11" o:spid="_x0000_s1037" type="#_x0000_t116" style="position:absolute;left:62451;top:4806;width:9875;height:2469;visibility:visible;mso-wrap-style:square;v-text-anchor:middle" o:gfxdata="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" filled="f" strokecolor="black [3213]" strokeweight="2pt">
+                <v:shape id="Flowchart: Terminator 11" o:spid="_x0000_s1037" type="#_x0000_t116" style="position:absolute;left:62451;top:4806;width:9875;height:2469;visibility:visible;mso-wrap-style:square;v-text-anchor:middle" o:gfxdata="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" fillcolor="yellow" strokecolor="black [3213]" strokeweight="2pt">
                   <v:textbox inset="0,0,0,0">
                     <w:txbxContent>
                       <w:p>
@@ -6240,7 +6331,7 @@
                     </w:txbxContent>
                   </v:textbox>
                 </v:shape>
-                <v:shape id="Flowchart: Terminator 12" o:spid="_x0000_s1038" type="#_x0000_t116" style="position:absolute;left:61899;top:14832;width:10841;height:2920;visibility:visible;mso-wrap-style:square;v-text-anchor:middle" o:gfxdata="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" filled="f" strokecolor="black [3213]" strokeweight="2pt">
+                <v:shape id="Flowchart: Terminator 12" o:spid="_x0000_s1038" type="#_x0000_t116" style="position:absolute;left:61899;top:14832;width:10841;height:2920;visibility:visible;mso-wrap-style:square;v-text-anchor:middle" o:gfxdata="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" fillcolor="yellow" strokecolor="black [3213]" strokeweight="2pt">
                   <v:textbox inset="0,0,0,0">
                     <w:txbxContent>
                       <w:p>
@@ -6328,7 +6419,7 @@
                 <v:shape id="Elbow Connector 13" o:spid="_x0000_s1049" type="#_x0000_t32" style="position:absolute;left:59135;top:6035;width:3316;height:5;visibility:visible;mso-wrap-style:square" o:connectortype="straight" o:gfxdata="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" strokecolor="black [3040]">
                   <v:stroke endarrow="open"/>
                 </v:shape>
-                <v:shape id="Flowchart: Process 24" o:spid="_x0000_s1050" type="#_x0000_t109" style="position:absolute;left:943;top:39482;width:8621;height:1611;visibility:visible;mso-wrap-style:square;v-text-anchor:middle" o:gfxdata="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" filled="f" strokecolor="black [3213]" strokeweight="2pt">
+                <v:shape id="Flowchart: Process 24" o:spid="_x0000_s1050" type="#_x0000_t109" style="position:absolute;left:943;top:39482;width:8621;height:1611;visibility:visible;mso-wrap-style:square;v-text-anchor:middle" o:gfxdata="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" fillcolor="yellow" strokecolor="black [3213]" strokeweight="2pt">
                   <v:textbox inset="0,0,0,0">
                     <w:txbxContent>
                       <w:p>
@@ -6347,7 +6438,7 @@
                     </w:txbxContent>
                   </v:textbox>
                 </v:shape>
-                <v:shape id="Flowchart: Decision 27" o:spid="_x0000_s1051" type="#_x0000_t110" style="position:absolute;left:85545;top:59457;width:13335;height:3594;visibility:visible;mso-wrap-style:square;v-text-anchor:middle" o:gfxdata="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" filled="f" strokecolor="black [3213]" strokeweight="2pt">
+                <v:shape id="Flowchart: Decision 27" o:spid="_x0000_s1051" type="#_x0000_t110" style="position:absolute;left:85545;top:59457;width:13335;height:3594;visibility:visible;mso-wrap-style:square;v-text-anchor:middle" o:gfxdata="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" fillcolor="yellow" strokecolor="black [3213]" strokeweight="2pt">
                   <v:textbox inset="0,0,0,0">
                     <w:txbxContent>
                       <w:p>
@@ -6361,7 +6452,7 @@
                     </w:txbxContent>
                   </v:textbox>
                 </v:shape>
-                <v:shape id="Flowchart: Connector 28" o:spid="_x0000_s1052" type="#_x0000_t120" style="position:absolute;left:90757;top:51154;width:2877;height:2643;visibility:visible;mso-wrap-style:square;v-text-anchor:middle" o:gfxdata="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" filled="f" strokecolor="black [3213]" strokeweight="2pt">
+                <v:shape id="Flowchart: Connector 28" o:spid="_x0000_s1052" type="#_x0000_t120" style="position:absolute;left:90757;top:51154;width:2877;height:2643;visibility:visible;mso-wrap-style:square;v-text-anchor:middle" o:gfxdata="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" fillcolor="yellow" strokecolor="black [3213]" strokeweight="2pt">
                   <v:textbox inset="0,0,0,0">
                     <w:txbxContent>
                       <w:p>
@@ -6386,7 +6477,7 @@
                 <v:shape id="Elbow Connector 13" o:spid="_x0000_s1054" type="#_x0000_t33" style="position:absolute;left:93634;top:52476;width:65880;height:10223;visibility:visible;mso-wrap-style:square" o:connectortype="elbow" o:gfxdata="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" strokecolor="black [3040]">
                   <v:stroke endarrow="open"/>
                 </v:shape>
-                <v:shape id="Flowchart: Process 31" o:spid="_x0000_s1055" type="#_x0000_t109" style="position:absolute;left:44604;top:14399;width:3655;height:1606;visibility:visible;mso-wrap-style:square;v-text-anchor:middle" o:gfxdata="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" filled="f" strokecolor="black [3213]" strokeweight="2pt">
+                <v:shape id="Flowchart: Process 31" o:spid="_x0000_s1055" type="#_x0000_t109" style="position:absolute;left:44604;top:14399;width:3655;height:1606;visibility:visible;mso-wrap-style:square;v-text-anchor:middle" o:gfxdata="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" fillcolor="yellow" strokecolor="black [3213]" strokeweight="2pt">
                   <v:textbox inset="0,0,0,0">
                     <w:txbxContent>
                       <w:p>
@@ -6406,7 +6497,7 @@
                 <v:shape id="Elbow Connector 13" o:spid="_x0000_s1056" type="#_x0000_t32" style="position:absolute;left:40484;top:15191;width:4120;height:11;visibility:visible;mso-wrap-style:square" o:connectortype="straight" o:gfxdata="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" strokecolor="black [3040]">
                   <v:stroke endarrow="open"/>
                 </v:shape>
-                <v:shape id="Flowchart: Connector 44" o:spid="_x0000_s1057" type="#_x0000_t120" style="position:absolute;left:89524;top:66026;width:5342;height:4990;visibility:visible;mso-wrap-style:square;v-text-anchor:middle" o:gfxdata="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" filled="f" strokecolor="black [3213]" strokeweight="2pt">
+                <v:shape id="Flowchart: Connector 44" o:spid="_x0000_s1057" type="#_x0000_t120" style="position:absolute;left:89524;top:66026;width:5342;height:4990;visibility:visible;mso-wrap-style:square;v-text-anchor:middle" o:gfxdata="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" fillcolor="yellow" strokecolor="black [3213]" strokeweight="2pt">
                   <v:textbox inset="0,0,0,0">
                     <w:txbxContent>
                       <w:p>
@@ -6434,7 +6525,7 @@
                 <v:shape id="Elbow Connector 13" o:spid="_x0000_s1058" type="#_x0000_t32" style="position:absolute;left:92195;top:63051;width:17;height:2975;flip:x;visibility:visible;mso-wrap-style:square" o:connectortype="straight" o:gfxdata="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" strokecolor="black [3040]">
                   <v:stroke endarrow="open"/>
                 </v:shape>
-                <v:shape id="Flowchart: Decision 46" o:spid="_x0000_s1059" type="#_x0000_t110" style="position:absolute;left:97041;top:66726;width:14937;height:3613;visibility:visible;mso-wrap-style:square;v-text-anchor:middle" o:gfxdata="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" filled="f" strokecolor="black [3200]" strokeweight="2pt">
+                <v:shape id="Flowchart: Decision 46" o:spid="_x0000_s1059" type="#_x0000_t110" style="position:absolute;left:97041;top:66726;width:14937;height:3613;visibility:visible;mso-wrap-style:square;v-text-anchor:middle" o:gfxdata="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" fillcolor="yellow" strokecolor="black [3200]" strokeweight="2pt">
                   <v:textbox inset="0,0,0,0">
                     <w:txbxContent>
                       <w:p>
@@ -6457,7 +6548,7 @@
                 <v:shape id="Elbow Connector 13" o:spid="_x0000_s1060" type="#_x0000_t32" style="position:absolute;left:94866;top:68521;width:2175;height:12;visibility:visible;mso-wrap-style:square" o:connectortype="straight" o:gfxdata="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" strokecolor="black [3040]">
                   <v:stroke endarrow="open"/>
                 </v:shape>
-                <v:shape id="Flowchart: Connector 48" o:spid="_x0000_s1061" type="#_x0000_t120" style="position:absolute;left:103075;top:59494;width:2877;height:2638;visibility:visible;mso-wrap-style:square;v-text-anchor:middle" o:gfxdata="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" filled="f" strokecolor="black [3213]" strokeweight="2pt">
+                <v:shape id="Flowchart: Connector 48" o:spid="_x0000_s1061" type="#_x0000_t120" style="position:absolute;left:103075;top:59494;width:2877;height:2638;visibility:visible;mso-wrap-style:square;v-text-anchor:middle" o:gfxdata="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" fillcolor="yellow" strokecolor="black [3213]" strokeweight="2pt">
                   <v:textbox inset="0,0,0,0">
                     <w:txbxContent>
                       <w:p>
@@ -6474,7 +6565,7 @@
                 <v:shape id="Elbow Connector 13" o:spid="_x0000_s1062" type="#_x0000_t32" style="position:absolute;left:104510;top:62132;width:4;height:4594;flip:y;visibility:visible;mso-wrap-style:square" o:connectortype="straight" o:gfxdata="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" strokecolor="black [3040]">
                   <v:stroke endarrow="open"/>
                 </v:shape>
-                <v:shape id="Flowchart: Connector 50" o:spid="_x0000_s1063" type="#_x0000_t120" style="position:absolute;left:101900;top:75714;width:5339;height:4985;visibility:visible;mso-wrap-style:square;v-text-anchor:middle" o:gfxdata="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" filled="f" strokecolor="black [3213]" strokeweight="2pt">
+                <v:shape id="Flowchart: Connector 50" o:spid="_x0000_s1063" type="#_x0000_t120" style="position:absolute;left:101900;top:75714;width:5339;height:4985;visibility:visible;mso-wrap-style:square;v-text-anchor:middle" o:gfxdata="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" fillcolor="yellow" strokecolor="black [3213]" strokeweight="2pt">
                   <v:textbox inset="0,0,0,0">
                     <w:txbxContent>
                       <w:p>
@@ -6499,7 +6590,7 @@
                 <v:shape id="Elbow Connector 13" o:spid="_x0000_s1064" type="#_x0000_t32" style="position:absolute;left:104510;top:70339;width:59;height:5375;visibility:visible;mso-wrap-style:square" o:connectortype="straight" o:gfxdata="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" strokecolor="black [3040]">
                   <v:stroke endarrow="open"/>
                 </v:shape>
-                <v:shape id="Flowchart: Process 52" o:spid="_x0000_s1065" type="#_x0000_t109" style="position:absolute;left:108570;top:58051;width:10657;height:5599;visibility:visible;mso-wrap-style:square;v-text-anchor:middle" o:gfxdata="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" filled="f" strokecolor="black [3200]" strokeweight="2pt">
+                <v:shape id="Flowchart: Process 52" o:spid="_x0000_s1065" type="#_x0000_t109" style="position:absolute;left:108570;top:58051;width:10657;height:5599;visibility:visible;mso-wrap-style:square;v-text-anchor:middle" o:gfxdata="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" fillcolor="yellow" strokecolor="black [3200]" strokeweight="2pt">
                   <v:textbox inset="0,0,0,0">
                     <w:txbxContent>
                       <w:p>
@@ -6576,7 +6667,7 @@
                 <v:shape id="Elbow Connector 13" o:spid="_x0000_s1068" type="#_x0000_t32" style="position:absolute;left:107239;top:78206;width:1927;height:16;visibility:visible;mso-wrap-style:square" o:connectortype="straight" o:gfxdata="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" strokecolor="black [3040]">
                   <v:stroke endarrow="open"/>
                 </v:shape>
-                <v:shape id="Flowchart: Decision 57" o:spid="_x0000_s1069" type="#_x0000_t110" style="position:absolute;left:109166;top:76417;width:13578;height:3611;visibility:visible;mso-wrap-style:square;v-text-anchor:middle" o:gfxdata="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" filled="f" strokecolor="black [3200]" strokeweight="2pt">
+                <v:shape id="Flowchart: Decision 57" o:spid="_x0000_s1069" type="#_x0000_t110" style="position:absolute;left:109166;top:76417;width:13578;height:3611;visibility:visible;mso-wrap-style:square;v-text-anchor:middle" o:gfxdata="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" fillcolor="yellow" strokecolor="black [3200]" strokeweight="2pt">
                   <v:textbox inset="0,0,0,0">
                     <w:txbxContent>
                       <w:p>
@@ -6590,7 +6681,7 @@
                     </w:txbxContent>
                   </v:textbox>
                 </v:shape>
-                <v:shape id="Flowchart: Connector 55" o:spid="_x0000_s1070" type="#_x0000_t120" style="position:absolute;left:113313;top:81711;width:5338;height:4980;visibility:visible;mso-wrap-style:square;v-text-anchor:middle" o:gfxdata="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" filled="f" strokecolor="black [3213]" strokeweight="2pt">
+                <v:shape id="Flowchart: Connector 55" o:spid="_x0000_s1070" type="#_x0000_t120" style="position:absolute;left:113313;top:81711;width:5338;height:4980;visibility:visible;mso-wrap-style:square;v-text-anchor:middle" o:gfxdata="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" fillcolor="yellow" strokecolor="black [3213]" strokeweight="2pt">
                   <v:textbox inset="0,0,0,0">
                     <w:txbxContent>
                       <w:p>
@@ -6621,7 +6712,7 @@
                 <v:shape id="Elbow Connector 13" o:spid="_x0000_s1071" type="#_x0000_t32" style="position:absolute;left:115955;top:80028;width:27;height:1683;visibility:visible;mso-wrap-style:square" o:connectortype="straight" o:gfxdata="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" strokecolor="black [3040]">
                   <v:stroke endarrow="open"/>
                 </v:shape>
-                <v:shape id="Flowchart: Process 59" o:spid="_x0000_s1072" type="#_x0000_t109" style="position:absolute;left:13509;top:38331;width:8806;height:3822;visibility:visible;mso-wrap-style:square;v-text-anchor:middle" o:gfxdata="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" filled="f" strokecolor="black [3200]" strokeweight="2pt">
+                <v:shape id="Flowchart: Process 59" o:spid="_x0000_s1072" type="#_x0000_t109" style="position:absolute;left:13509;top:38331;width:8806;height:3822;visibility:visible;mso-wrap-style:square;v-text-anchor:middle" o:gfxdata="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" fillcolor="yellow" strokecolor="black [3200]" strokeweight="2pt">
                   <v:textbox inset="0,0,0,0">
                     <w:txbxContent>
                       <w:p>
@@ -6673,7 +6764,7 @@
                     </w:txbxContent>
                   </v:textbox>
                 </v:shape>
-                <v:shape id="Flowchart: Process 60" o:spid="_x0000_s1073" type="#_x0000_t109" style="position:absolute;left:27706;top:38775;width:11719;height:2872;visibility:visible;mso-wrap-style:square;v-text-anchor:middle" o:gfxdata="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" filled="f" strokecolor="black [3200]" strokeweight="2pt">
+                <v:shape id="Flowchart: Process 60" o:spid="_x0000_s1073" type="#_x0000_t109" style="position:absolute;left:27706;top:38775;width:11719;height:2872;visibility:visible;mso-wrap-style:square;v-text-anchor:middle" o:gfxdata="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" fillcolor="yellow" strokecolor="black [3200]" strokeweight="2pt">
                   <v:textbox inset="0,0,0,0">
                     <w:txbxContent>
                       <w:p>
@@ -6708,7 +6799,7 @@
                     </w:txbxContent>
                   </v:textbox>
                 </v:shape>
-                <v:shape id="Flowchart: Decision 61" o:spid="_x0000_s1074" type="#_x0000_t110" style="position:absolute;left:41584;top:38417;width:9108;height:3594;visibility:visible;mso-wrap-style:square;v-text-anchor:middle" o:gfxdata="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" filled="f" strokecolor="black [3213]" strokeweight="2pt">
+                <v:shape id="Flowchart: Decision 61" o:spid="_x0000_s1074" type="#_x0000_t110" style="position:absolute;left:41584;top:38417;width:9108;height:3594;visibility:visible;mso-wrap-style:square;v-text-anchor:middle" o:gfxdata="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" fillcolor="yellow" strokecolor="black [3213]" strokeweight="2pt">
                   <v:textbox inset="0,0,0,0">
                     <w:txbxContent>
                       <w:p>
@@ -6722,7 +6813,7 @@
                     </w:txbxContent>
                   </v:textbox>
                 </v:shape>
-                <v:shape id="Flowchart: Connector 62" o:spid="_x0000_s1075" type="#_x0000_t120" style="position:absolute;left:44732;top:34123;width:2876;height:2643;visibility:visible;mso-wrap-style:square;v-text-anchor:middle" o:gfxdata="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" filled="f" strokecolor="black [3213]" strokeweight="2pt">
+                <v:shape id="Flowchart: Connector 62" o:spid="_x0000_s1075" type="#_x0000_t120" style="position:absolute;left:44732;top:34123;width:2876;height:2643;visibility:visible;mso-wrap-style:square;v-text-anchor:middle" o:gfxdata="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" fillcolor="yellow" strokecolor="black [3213]" strokeweight="2pt">
                   <v:textbox inset="0,0,0,0">
                     <w:txbxContent>
                       <w:p>
@@ -6736,7 +6827,7 @@
                     </w:txbxContent>
                   </v:textbox>
                 </v:shape>
-                <v:shape id="Flowchart: Decision 63" o:spid="_x0000_s1076" type="#_x0000_t110" style="position:absolute;left:49272;top:33668;width:11021;height:3592;visibility:visible;mso-wrap-style:square;v-text-anchor:middle" o:gfxdata="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" filled="f" strokecolor="black [3213]" strokeweight="2pt">
+                <v:shape id="Flowchart: Decision 63" o:spid="_x0000_s1076" type="#_x0000_t110" style="position:absolute;left:49272;top:33668;width:11021;height:3592;visibility:visible;mso-wrap-style:square;v-text-anchor:middle" o:gfxdata="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" fillcolor="yellow" strokecolor="black [3213]" strokeweight="2pt">
                   <v:textbox inset="0,0,0,0">
                     <w:txbxContent>
                       <w:p>
@@ -6765,7 +6856,7 @@
                 <v:shape id="Elbow Connector 13" o:spid="_x0000_s1081" type="#_x0000_t32" style="position:absolute;left:47608;top:35444;width:1664;height:20;visibility:visible;mso-wrap-style:square" o:connectortype="straight" o:gfxdata="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" strokecolor="black [3040]">
                   <v:stroke endarrow="open"/>
                 </v:shape>
-                <v:shape id="Flowchart: Connector 69" o:spid="_x0000_s1082" type="#_x0000_t120" style="position:absolute;left:43076;top:47619;width:6167;height:5655;visibility:visible;mso-wrap-style:square;v-text-anchor:middle" o:gfxdata="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" filled="f" strokecolor="black [3213]" strokeweight="2pt">
+                <v:shape id="Flowchart: Connector 69" o:spid="_x0000_s1082" type="#_x0000_t120" style="position:absolute;left:43076;top:47619;width:6167;height:5655;visibility:visible;mso-wrap-style:square;v-text-anchor:middle" o:gfxdata="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" fillcolor="yellow" strokecolor="black [3213]" strokeweight="2pt">
                   <v:textbox inset="0,0,0,0">
                     <w:txbxContent>
                       <w:p>
@@ -6796,7 +6887,7 @@
                 <v:shape id="Elbow Connector 71" o:spid="_x0000_s1084" type="#_x0000_t33" style="position:absolute;left:58754;top:41088;width:4865;height:3883;flip:y;visibility:visible;mso-wrap-style:square" o:connectortype="elbow" o:gfxdata="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" strokecolor="black [3040]">
                   <v:stroke endarrow="open"/>
                 </v:shape>
-                <v:shape id="Flowchart: Connector 72" o:spid="_x0000_s1085" type="#_x0000_t120" style="position:absolute;left:53374;top:29502;width:2877;height:2639;visibility:visible;mso-wrap-style:square;v-text-anchor:middle" o:gfxdata="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" filled="f" strokecolor="black [3213]" strokeweight="2pt">
+                <v:shape id="Flowchart: Connector 72" o:spid="_x0000_s1085" type="#_x0000_t120" style="position:absolute;left:53374;top:29502;width:2877;height:2639;visibility:visible;mso-wrap-style:square;v-text-anchor:middle" o:gfxdata="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" fillcolor="yellow" strokecolor="black [3213]" strokeweight="2pt">
                   <v:textbox inset="0,0,0,0">
                     <w:txbxContent>
                       <w:p>
@@ -6813,7 +6904,7 @@
                 <v:shape id="Elbow Connector 13" o:spid="_x0000_s1086" type="#_x0000_t32" style="position:absolute;left:54782;top:32141;width:31;height:1527;flip:y;visibility:visible;mso-wrap-style:square" o:connectortype="straight" o:gfxdata="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" strokecolor="black [3040]">
                   <v:stroke endarrow="open"/>
                 </v:shape>
-                <v:shape id="Flowchart: Process 75" o:spid="_x0000_s1087" type="#_x0000_t109" style="position:absolute;left:59570;top:29715;width:8002;height:2154;visibility:visible;mso-wrap-style:square;v-text-anchor:middle" o:gfxdata="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" filled="f" strokecolor="black [3200]" strokeweight="2pt">
+                <v:shape id="Flowchart: Process 75" o:spid="_x0000_s1087" type="#_x0000_t109" style="position:absolute;left:59570;top:29715;width:8002;height:2154;visibility:visible;mso-wrap-style:square;v-text-anchor:middle" o:gfxdata="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" fillcolor="yellow" strokecolor="black [3200]" strokeweight="2pt">
                   <v:textbox inset="0,0,0,0">
                     <w:txbxContent>
                       <w:p>
@@ -6848,7 +6939,7 @@
                 <v:shape id="Elbow Connector 77" o:spid="_x0000_s1089" type="#_x0000_t32" style="position:absolute;left:63571;top:31869;width:48;height:7354;visibility:visible;mso-wrap-style:square" o:connectortype="straight" o:gfxdata="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" strokecolor="black [3040]">
                   <v:stroke endarrow="open"/>
                 </v:shape>
-                <v:shape id="Flowchart: Connector 78" o:spid="_x0000_s1090" type="#_x0000_t120" style="position:absolute;left:53236;top:38723;width:3160;height:2907;visibility:visible;mso-wrap-style:square;v-text-anchor:middle" o:gfxdata="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" filled="f" strokecolor="black [3213]" strokeweight="2pt">
+                <v:shape id="Flowchart: Connector 78" o:spid="_x0000_s1090" type="#_x0000_t120" style="position:absolute;left:53236;top:38723;width:3160;height:2907;visibility:visible;mso-wrap-style:square;v-text-anchor:middle" o:gfxdata="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" fillcolor="yellow" strokecolor="black [3213]" strokeweight="2pt">
                   <v:textbox inset="0,0,0,0">
                     <w:txbxContent>
                       <w:p>
@@ -6862,7 +6953,7 @@
                     </w:txbxContent>
                   </v:textbox>
                 </v:shape>
-                <v:shape id="Flowchart: Decision 79" o:spid="_x0000_s1091" type="#_x0000_t110" style="position:absolute;left:50996;top:49338;width:10016;height:2231;visibility:visible;mso-wrap-style:square;v-text-anchor:middle" o:gfxdata="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" filled="f" strokecolor="black [3213]" strokeweight="2pt">
+                <v:shape id="Flowchart: Decision 79" o:spid="_x0000_s1091" type="#_x0000_t110" style="position:absolute;left:50996;top:49338;width:10016;height:2231;visibility:visible;mso-wrap-style:square;v-text-anchor:middle" o:gfxdata="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" fillcolor="yellow" strokecolor="black [3213]" strokeweight="2pt">
                   <v:textbox inset="0,0,0,0">
                     <w:txbxContent>
                       <w:p>
@@ -6879,7 +6970,7 @@
                 <v:shape id="Elbow Connector 13" o:spid="_x0000_s1092" type="#_x0000_t32" style="position:absolute;left:54782;top:37260;width:34;height:1463;visibility:visible;mso-wrap-style:square" o:connectortype="straight" o:gfxdata="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" strokecolor="black [3040]">
                   <v:stroke endarrow="open"/>
                 </v:shape>
-                <v:shape id="Flowchart: Connector 81" o:spid="_x0000_s1093" type="#_x0000_t120" style="position:absolute;left:53151;top:42401;width:5603;height:5140;visibility:visible;mso-wrap-style:square;v-text-anchor:middle" o:gfxdata="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" filled="f" strokecolor="black [3213]" strokeweight="2pt">
+                <v:shape id="Flowchart: Connector 81" o:spid="_x0000_s1093" type="#_x0000_t120" style="position:absolute;left:53151;top:42401;width:5603;height:5140;visibility:visible;mso-wrap-style:square;v-text-anchor:middle" o:gfxdata="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" fillcolor="yellow" strokecolor="black [3213]" strokeweight="2pt">
                   <v:textbox inset="0,0,0,0">
                     <w:txbxContent>
                       <w:p>
@@ -6910,7 +7001,7 @@
                 <v:shape id="Elbow Connector 84" o:spid="_x0000_s1096" type="#_x0000_t32" style="position:absolute;left:56396;top:40155;width:2649;height:21;flip:y;visibility:visible;mso-wrap-style:square" o:connectortype="straight" o:gfxdata="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" strokecolor="black [3040]">
                   <v:stroke endarrow="open"/>
                 </v:shape>
-                <v:shape id="Flowchart: Terminator 25" o:spid="_x0000_s1097" type="#_x0000_t116" style="position:absolute;left:59045;top:39223;width:9148;height:1865;visibility:visible;mso-wrap-style:square;v-text-anchor:middle" o:gfxdata="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" filled="f" strokecolor="black [3213]" strokeweight="2pt">
+                <v:shape id="Flowchart: Terminator 25" o:spid="_x0000_s1097" type="#_x0000_t116" style="position:absolute;left:59045;top:39223;width:9148;height:1865;visibility:visible;mso-wrap-style:square;v-text-anchor:middle" o:gfxdata="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" fillcolor="yellow" strokecolor="black [3213]" strokeweight="2pt">
                   <v:textbox inset="0,0,0,0">
                     <w:txbxContent>
                       <w:p>
@@ -6927,7 +7018,7 @@
                     </w:txbxContent>
                   </v:textbox>
                 </v:shape>
-                <v:shape id="Flowchart: Connector 85" o:spid="_x0000_s1098" type="#_x0000_t120" style="position:absolute;left:54561;top:53236;width:2877;height:2638;visibility:visible;mso-wrap-style:square;v-text-anchor:middle" o:gfxdata="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" filled="f" strokecolor="black [3213]" strokeweight="2pt">
+                <v:shape id="Flowchart: Connector 85" o:spid="_x0000_s1098" type="#_x0000_t120" style="position:absolute;left:54561;top:53236;width:2877;height:2638;visibility:visible;mso-wrap-style:square;v-text-anchor:middle" o:gfxdata="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" fillcolor="yellow" strokecolor="black [3213]" strokeweight="2pt">
                   <v:textbox inset="0,0,0,0">
                     <w:txbxContent>
                       <w:p>
@@ -6944,7 +7035,7 @@
                 <v:shape id="Elbow Connector 13" o:spid="_x0000_s1099" type="#_x0000_t32" style="position:absolute;left:55999;top:51569;width:5;height:1667;flip:x;visibility:visible;mso-wrap-style:square" o:connectortype="straight" o:gfxdata="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" strokecolor="black [3040]">
                   <v:stroke endarrow="open"/>
                 </v:shape>
-                <v:shape id="Flowchart: Decision 87" o:spid="_x0000_s1100" type="#_x0000_t110" style="position:absolute;left:74116;top:53315;width:12122;height:2455;visibility:visible;mso-wrap-style:square;v-text-anchor:middle" o:gfxdata="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" filled="f" strokecolor="black [3213]" strokeweight="2pt">
+                <v:shape id="Flowchart: Decision 87" o:spid="_x0000_s1100" type="#_x0000_t110" style="position:absolute;left:74116;top:53315;width:12122;height:2455;visibility:visible;mso-wrap-style:square;v-text-anchor:middle" o:gfxdata="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" fillcolor="yellow" strokecolor="black [3213]" strokeweight="2pt">
                   <v:textbox inset="0,0,0,0">
                     <w:txbxContent>
                       <w:p>
@@ -6958,7 +7049,7 @@
                     </w:txbxContent>
                   </v:textbox>
                 </v:shape>
-                <v:shape id="Flowchart: Connector 88" o:spid="_x0000_s1101" type="#_x0000_t120" style="position:absolute;left:77405;top:45208;width:5607;height:5132;visibility:visible;mso-wrap-style:square;v-text-anchor:middle" o:gfxdata="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" filled="f" strokecolor="black [3213]" strokeweight="2pt">
+                <v:shape id="Flowchart: Connector 88" o:spid="_x0000_s1101" type="#_x0000_t120" style="position:absolute;left:77405;top:45208;width:5607;height:5132;visibility:visible;mso-wrap-style:square;v-text-anchor:middle" o:gfxdata="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" fillcolor="yellow" strokecolor="black [3213]" strokeweight="2pt">
                   <v:textbox inset="0,0,0,0">
                     <w:txbxContent>
                       <w:p>
@@ -6986,7 +7077,7 @@
                     </w:txbxContent>
                   </v:textbox>
                 </v:shape>
-                <v:shape id="Flowchart: Connector 89" o:spid="_x0000_s1102" type="#_x0000_t120" style="position:absolute;left:77122;top:58414;width:6156;height:5655;visibility:visible;mso-wrap-style:square;v-text-anchor:middle" o:gfxdata="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" filled="f" strokecolor="black [3213]" strokeweight="2pt">
+                <v:shape id="Flowchart: Connector 89" o:spid="_x0000_s1102" type="#_x0000_t120" style="position:absolute;left:77122;top:58414;width:6156;height:5655;visibility:visible;mso-wrap-style:square;v-text-anchor:middle" o:gfxdata="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" fillcolor="yellow" strokecolor="black [3213]" strokeweight="2pt">
                   <v:textbox inset="0,0,0,0">
                     <w:txbxContent>
                       <w:p>
@@ -7026,7 +7117,7 @@
                     </w:txbxContent>
                   </v:textbox>
                 </v:shape>
-                <v:shape id="Flowchart: Process 90" o:spid="_x0000_s1103" type="#_x0000_t109" style="position:absolute;left:85183;top:46707;width:9683;height:2155;visibility:visible;mso-wrap-style:square;v-text-anchor:middle" o:gfxdata="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" filled="f" strokecolor="black [3200]" strokeweight="2pt">
+                <v:shape id="Flowchart: Process 90" o:spid="_x0000_s1103" type="#_x0000_t109" style="position:absolute;left:85183;top:46707;width:9683;height:2155;visibility:visible;mso-wrap-style:square;v-text-anchor:middle" o:gfxdata="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" fillcolor="yellow" strokecolor="black [3200]" strokeweight="2pt">
                   <v:textbox inset="0,0,0,0">
                     <w:txbxContent>
                       <w:p>
@@ -7086,7 +7177,7 @@
                 <v:shape id="Elbow Connector 13" o:spid="_x0000_s1110" type="#_x0000_t33" style="position:absolute;left:94866;top:47785;width:68086;height:13648;visibility:visible;mso-wrap-style:square" o:connectortype="elbow" o:gfxdata="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" strokecolor="black [3040]">
                   <v:stroke endarrow="open"/>
                 </v:shape>
-                <v:shape id="Flowchart: Connector 98" o:spid="_x0000_s1111" type="#_x0000_t120" style="position:absolute;left:114520;top:72005;width:2877;height:2634;visibility:visible;mso-wrap-style:square;v-text-anchor:middle" o:gfxdata="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" filled="f" strokecolor="black [3213]" strokeweight="2pt">
+                <v:shape id="Flowchart: Connector 98" o:spid="_x0000_s1111" type="#_x0000_t120" style="position:absolute;left:114520;top:72005;width:2877;height:2634;visibility:visible;mso-wrap-style:square;v-text-anchor:middle" o:gfxdata="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" fillcolor="yellow" strokecolor="black [3213]" strokeweight="2pt">
                   <v:textbox inset="0,0,0,0">
                     <w:txbxContent>
                       <w:p>
@@ -7106,7 +7197,7 @@
                 <v:shape id="Elbow Connector 101" o:spid="_x0000_s1113" type="#_x0000_t32" style="position:absolute;left:117397;top:73322;width:3671;height:25;visibility:visible;mso-wrap-style:square" o:connectortype="straight" o:gfxdata="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" strokecolor="black [3040]">
                   <v:stroke endarrow="open"/>
                 </v:shape>
-                <v:shape id="Flowchart: Process 102" o:spid="_x0000_s1114" type="#_x0000_t109" style="position:absolute;left:121068;top:70270;width:8806;height:6154;visibility:visible;mso-wrap-style:square;v-text-anchor:middle" o:gfxdata="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" filled="f" strokecolor="black [3200]" strokeweight="2pt">
+                <v:shape id="Flowchart: Process 102" o:spid="_x0000_s1114" type="#_x0000_t109" style="position:absolute;left:121068;top:70270;width:8806;height:6154;visibility:visible;mso-wrap-style:square;v-text-anchor:middle" o:gfxdata="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" fillcolor="yellow" strokecolor="black [3200]" strokeweight="2pt">
                   <v:textbox inset="0,0,0,0">
                     <w:txbxContent>
                       <w:p>
@@ -7188,7 +7279,7 @@
                     </w:txbxContent>
                   </v:textbox>
                 </v:shape>
-                <v:shape id="Flowchart: Terminator 106" o:spid="_x0000_s1115" type="#_x0000_t116" style="position:absolute;left:149961;top:81093;width:7407;height:6218;visibility:visible;mso-wrap-style:square;v-text-anchor:middle" o:gfxdata="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" filled="f" strokecolor="black [3213]" strokeweight="2pt">
+                <v:shape id="Flowchart: Terminator 106" o:spid="_x0000_s1115" type="#_x0000_t116" style="position:absolute;left:149961;top:81093;width:7407;height:6218;visibility:visible;mso-wrap-style:square;v-text-anchor:middle" o:gfxdata="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" fillcolor="yellow" strokecolor="black [3213]" strokeweight="2pt">
                   <v:textbox inset="0,0,0,0">
                     <w:txbxContent>
                       <w:p>
@@ -7239,7 +7330,7 @@
                 <v:shape id="Elbow Connector 13" o:spid="_x0000_s1116" type="#_x0000_t32" style="position:absolute;left:118651;top:84201;width:31310;height:1;visibility:visible;mso-wrap-style:square" o:connectortype="straight" o:gfxdata="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" strokecolor="black [3040]">
                   <v:stroke endarrow="open"/>
                 </v:shape>
-                <v:shape id="Flowchart: Decision 108" o:spid="_x0000_s1117" type="#_x0000_t110" style="position:absolute;left:121592;top:59071;width:14935;height:3607;visibility:visible;mso-wrap-style:square;v-text-anchor:middle" o:gfxdata="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" filled="f" strokecolor="black [3200]" strokeweight="2pt">
+                <v:shape id="Flowchart: Decision 108" o:spid="_x0000_s1117" type="#_x0000_t110" style="position:absolute;left:121592;top:59071;width:14935;height:3607;visibility:visible;mso-wrap-style:square;v-text-anchor:middle" o:gfxdata="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" fillcolor="yellow" strokecolor="black [3200]" strokeweight="2pt">
                   <v:textbox inset="0,0,0,0">
                     <w:txbxContent>
                       <w:p>
@@ -7253,7 +7344,7 @@
                     </w:txbxContent>
                   </v:textbox>
                 </v:shape>
-                <v:shape id="Flowchart: Connector 109" o:spid="_x0000_s1118" type="#_x0000_t120" style="position:absolute;left:127611;top:54767;width:2877;height:2634;visibility:visible;mso-wrap-style:square;v-text-anchor:middle" o:gfxdata="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" filled="f" strokecolor="black [3213]" strokeweight="2pt">
+                <v:shape id="Flowchart: Connector 109" o:spid="_x0000_s1118" type="#_x0000_t120" style="position:absolute;left:127611;top:54767;width:2877;height:2634;visibility:visible;mso-wrap-style:square;v-text-anchor:middle" o:gfxdata="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" fillcolor="yellow" strokecolor="black [3213]" strokeweight="2pt">
                   <v:textbox inset="0,0,0,0">
                     <w:txbxContent>
                       <w:p>
@@ -7270,7 +7361,7 @@
                 <v:shape id="Elbow Connector 13" o:spid="_x0000_s1119" type="#_x0000_t32" style="position:absolute;left:129049;top:57401;width:10;height:1670;flip:x y;visibility:visible;mso-wrap-style:square" o:connectortype="straight" o:gfxdata="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" strokecolor="black [3040]">
                   <v:stroke endarrow="open"/>
                 </v:shape>
-                <v:shape id="Flowchart: Terminator 111" o:spid="_x0000_s1120" type="#_x0000_t116" style="position:absolute;left:149961;top:54507;width:5578;height:3200;visibility:visible;mso-wrap-style:square;v-text-anchor:middle" o:gfxdata="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" filled="f" strokecolor="black [3213]" strokeweight="2pt">
+                <v:shape id="Flowchart: Terminator 111" o:spid="_x0000_s1120" type="#_x0000_t116" style="position:absolute;left:149961;top:54507;width:5578;height:3200;visibility:visible;mso-wrap-style:square;v-text-anchor:middle" o:gfxdata="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" fillcolor="yellow" strokecolor="black [3213]" strokeweight="2pt">
                   <v:textbox inset="0,0,0,0">
                     <w:txbxContent>
                       <w:p>
@@ -7298,7 +7389,7 @@
                 <v:shape id="Elbow Connector 54" o:spid="_x0000_s1121" type="#_x0000_t32" style="position:absolute;left:130488;top:56084;width:19473;height:23;visibility:visible;mso-wrap-style:square" o:connectortype="straight" o:gfxdata="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" strokecolor="black [3040]">
                   <v:stroke endarrow="open"/>
                 </v:shape>
-                <v:shape id="Flowchart: Connector 113" o:spid="_x0000_s1122" type="#_x0000_t120" style="position:absolute;left:127473;top:64312;width:3159;height:2902;visibility:visible;mso-wrap-style:square;v-text-anchor:middle" o:gfxdata="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" filled="f" strokecolor="black [3213]" strokeweight="2pt">
+                <v:shape id="Flowchart: Connector 113" o:spid="_x0000_s1122" type="#_x0000_t120" style="position:absolute;left:127473;top:64312;width:3159;height:2902;visibility:visible;mso-wrap-style:square;v-text-anchor:middle" o:gfxdata="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" fillcolor="yellow" strokecolor="black [3213]" strokeweight="2pt">
                   <v:textbox inset="0,0,0,0">
                     <w:txbxContent>
                       <w:p>
@@ -7318,7 +7409,7 @@
                 <v:shape id="Elbow Connector 101" o:spid="_x0000_s1124" type="#_x0000_t32" style="position:absolute;left:130632;top:65756;width:27459;height:7;flip:y;visibility:visible;mso-wrap-style:square" o:connectortype="straight" o:gfxdata="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" strokecolor="black [3040]">
                   <v:stroke endarrow="open"/>
                 </v:shape>
-                <v:shape id="Flowchart: Decision 116" o:spid="_x0000_s1125" type="#_x0000_t110" style="position:absolute;left:131911;top:71389;width:14935;height:3962;visibility:visible;mso-wrap-style:square;v-text-anchor:middle" o:gfxdata="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" filled="f" strokecolor="black [3200]" strokeweight="2pt">
+                <v:shape id="Flowchart: Decision 116" o:spid="_x0000_s1125" type="#_x0000_t110" style="position:absolute;left:131911;top:71389;width:14935;height:3962;visibility:visible;mso-wrap-style:square;v-text-anchor:middle" o:gfxdata="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" fillcolor="yellow" strokecolor="black [3200]" strokeweight="2pt">
                   <v:textbox inset="0,0,0,0">
                     <w:txbxContent>
                       <w:p>
@@ -7332,7 +7423,7 @@
                     </w:txbxContent>
                   </v:textbox>
                 </v:shape>
-                <v:shape id="Flowchart: Connector 117" o:spid="_x0000_s1126" type="#_x0000_t120" style="position:absolute;left:137931;top:67202;width:2877;height:2629;visibility:visible;mso-wrap-style:square;v-text-anchor:middle" o:gfxdata="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" filled="f" strokecolor="black [3213]" strokeweight="2pt">
+                <v:shape id="Flowchart: Connector 117" o:spid="_x0000_s1126" type="#_x0000_t120" style="position:absolute;left:137931;top:67202;width:2877;height:2629;visibility:visible;mso-wrap-style:square;v-text-anchor:middle" o:gfxdata="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" fillcolor="yellow" strokecolor="black [3213]" strokeweight="2pt">
                   <v:textbox inset="0,0,0,0">
                     <w:txbxContent>
                       <w:p>
@@ -7349,7 +7440,7 @@
                 <v:shape id="Elbow Connector 13" o:spid="_x0000_s1127" type="#_x0000_t32" style="position:absolute;left:139369;top:69831;width:10;height:1558;flip:x y;visibility:visible;mso-wrap-style:square" o:connectortype="straight" o:gfxdata="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" strokecolor="black [3040]">
                   <v:stroke endarrow="open"/>
                 </v:shape>
-                <v:shape id="Flowchart: Terminator 119" o:spid="_x0000_s1128" type="#_x0000_t116" style="position:absolute;left:149961;top:66974;width:5578;height:3201;visibility:visible;mso-wrap-style:square;v-text-anchor:middle" o:gfxdata="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" filled="f" strokecolor="black [3213]" strokeweight="2pt">
+                <v:shape id="Flowchart: Terminator 119" o:spid="_x0000_s1128" type="#_x0000_t116" style="position:absolute;left:149961;top:66974;width:5578;height:3201;visibility:visible;mso-wrap-style:square;v-text-anchor:middle" o:gfxdata="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" fillcolor="yellow" strokecolor="black [3213]" strokeweight="2pt">
                   <v:textbox inset="0,0,0,0">
                     <w:txbxContent>
                       <w:p>
@@ -7374,7 +7465,7 @@
                 <v:shape id="Elbow Connector 54" o:spid="_x0000_s1129" type="#_x0000_t32" style="position:absolute;left:140808;top:68516;width:9153;height:58;visibility:visible;mso-wrap-style:square" o:connectortype="straight" o:gfxdata="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" strokecolor="black [3040]">
                   <v:stroke endarrow="open"/>
                 </v:shape>
-                <v:shape id="Flowchart: Connector 121" o:spid="_x0000_s1130" type="#_x0000_t120" style="position:absolute;left:137793;top:77158;width:3159;height:2897;visibility:visible;mso-wrap-style:square;v-text-anchor:middle" o:gfxdata="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" filled="f" strokecolor="black [3213]" strokeweight="2pt">
+                <v:shape id="Flowchart: Connector 121" o:spid="_x0000_s1130" type="#_x0000_t120" style="position:absolute;left:137793;top:77158;width:3159;height:2897;visibility:visible;mso-wrap-style:square;v-text-anchor:middle" o:gfxdata="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" fillcolor="yellow" strokecolor="black [3213]" strokeweight="2pt">
                   <v:textbox inset="0,0,0,0">
                     <w:txbxContent>
                       <w:p>
@@ -7397,7 +7488,7 @@
                 <v:shape id="Elbow Connector 101" o:spid="_x0000_s1133" type="#_x0000_t32" style="position:absolute;left:129874;top:73347;width:2037;height:23;visibility:visible;mso-wrap-style:square" o:connectortype="straight" o:gfxdata="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" strokecolor="black [3040]">
                   <v:stroke endarrow="open"/>
                 </v:shape>
-                <v:shape id="Flowchart: Connector 33" o:spid="_x0000_s1134" type="#_x0000_t120" style="position:absolute;left:158091;top:61433;width:9722;height:8647;visibility:visible;mso-wrap-style:square;v-text-anchor:middle" o:gfxdata="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" filled="f" strokecolor="black [3213]" strokeweight="2pt">
+                <v:shape id="Flowchart: Connector 33" o:spid="_x0000_s1134" type="#_x0000_t120" style="position:absolute;left:158091;top:61433;width:9722;height:8647;visibility:visible;mso-wrap-style:square;v-text-anchor:middle" o:gfxdata="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" fillcolor="yellow" strokecolor="black [3213]" strokeweight="2pt">
                   <v:textbox inset="0,0,0,0">
                     <w:txbxContent>
                       <w:p>
@@ -7670,20 +7761,8 @@
                             <w:sz w:val="12"/>
                             <w:szCs w:val="12"/>
                           </w:rPr>
-                          <w:t>Decide Whether to Run Countdo</w:t>
-                        </w:r>
-                        <w:bookmarkStart w:id="1" w:name="_GoBack"/>
-                        <w:r>
-                          <w:rPr>
-                            <w:rFonts w:ascii="Palatino Linotype" w:eastAsia="Calibri" w:hAnsi="Palatino Linotype"/>
-                            <w:b/>
-                            <w:bCs/>
-                            <w:sz w:val="12"/>
-                            <w:szCs w:val="12"/>
-                          </w:rPr>
-                          <w:t>wn Timer</w:t>
-                        </w:r>
-                        <w:bookmarkEnd w:id="1"/>
+                          <w:t>Decide Whether to Run Countdown Timer</w:t>
+                        </w:r>
                       </w:p>
                     </w:txbxContent>
                   </v:textbox>
@@ -7694,6 +7773,7 @@
           </mc:Fallback>
         </mc:AlternateContent>
       </w:r>
+      <w:bookmarkEnd w:id="0"/>
     </w:p>
     <w:sectPr>
       <w:pgSz w:w="31680" w:h="31680"/>

</xml_diff>

<commit_message>
Refactored setTimerValue() to match master flowchart.
</commit_message>
<xml_diff>
--- a/flowchart-master.docx
+++ b/flowchart-master.docx
@@ -222,7 +222,6 @@
           </mc:Fallback>
         </mc:AlternateContent>
       </w:r>
-      <w:bookmarkStart w:id="0" w:name="_GoBack"/>
       <w:r>
         <w:rPr>
           <w:noProof/>
@@ -253,9 +252,7 @@
                           <a:prstGeom prst="flowChartProcess">
                             <a:avLst/>
                           </a:prstGeom>
-                          <a:solidFill>
-                            <a:srgbClr val="FFFF00"/>
-                          </a:solidFill>
+                          <a:noFill/>
                           <a:ln>
                             <a:solidFill>
                               <a:schemeClr val="tx1"/>
@@ -313,9 +310,7 @@
                           <a:prstGeom prst="flowChartDecision">
                             <a:avLst/>
                           </a:prstGeom>
-                          <a:solidFill>
-                            <a:srgbClr val="FFFF00"/>
-                          </a:solidFill>
+                          <a:noFill/>
                           <a:ln>
                             <a:solidFill>
                               <a:schemeClr val="tx1"/>
@@ -368,9 +363,7 @@
                           <a:prstGeom prst="flowChartConnector">
                             <a:avLst/>
                           </a:prstGeom>
-                          <a:solidFill>
-                            <a:srgbClr val="FFFF00"/>
-                          </a:solidFill>
+                          <a:noFill/>
                           <a:ln>
                             <a:solidFill>
                               <a:schemeClr val="tx1"/>
@@ -423,9 +416,7 @@
                           <a:prstGeom prst="flowChartConnector">
                             <a:avLst/>
                           </a:prstGeom>
-                          <a:solidFill>
-                            <a:srgbClr val="FFFF00"/>
-                          </a:solidFill>
+                          <a:noFill/>
                           <a:ln>
                             <a:solidFill>
                               <a:schemeClr val="tx1"/>
@@ -478,9 +469,7 @@
                           <a:prstGeom prst="flowChartProcess">
                             <a:avLst/>
                           </a:prstGeom>
-                          <a:solidFill>
-                            <a:srgbClr val="FFFF00"/>
-                          </a:solidFill>
+                          <a:noFill/>
                           <a:ln>
                             <a:solidFill>
                               <a:schemeClr val="tx1"/>
@@ -557,6 +546,767 @@
                           <a:prstGeom prst="flowChartProcess">
                             <a:avLst/>
                           </a:prstGeom>
+                          <a:noFill/>
+                          <a:ln>
+                            <a:solidFill>
+                              <a:schemeClr val="tx1"/>
+                            </a:solidFill>
+                          </a:ln>
+                        </wps:spPr>
+                        <wps:style>
+                          <a:lnRef idx="2">
+                            <a:schemeClr val="accent1">
+                              <a:shade val="50000"/>
+                            </a:schemeClr>
+                          </a:lnRef>
+                          <a:fillRef idx="1">
+                            <a:schemeClr val="accent1"/>
+                          </a:fillRef>
+                          <a:effectRef idx="0">
+                            <a:schemeClr val="accent1"/>
+                          </a:effectRef>
+                          <a:fontRef idx="minor">
+                            <a:schemeClr val="lt1"/>
+                          </a:fontRef>
+                        </wps:style>
+                        <wps:txbx>
+                          <w:txbxContent>
+                            <w:p>
+                              <w:pPr>
+                                <w:pStyle w:val="FlowchartNormal"/>
+                              </w:pPr>
+                              <w:r>
+                                <w:t>Set timer to:</w:t>
+                              </w:r>
+                            </w:p>
+                            <w:p>
+                              <w:pPr>
+                                <w:pStyle w:val="FlowchartNormal"/>
+                              </w:pPr>
+                              <w:r>
+                                <w:t>workout[</w:t>
+                              </w:r>
+                              <w:proofErr w:type="spellStart"/>
+                              <w:r>
+                                <w:t>currentSettings.i</w:t>
+                              </w:r>
+                              <w:proofErr w:type="spellEnd"/>
+                              <w:r>
+                                <w:t>].poses[</w:t>
+                              </w:r>
+                              <w:proofErr w:type="spellStart"/>
+                              <w:r>
+                                <w:t>currentSettings.p</w:t>
+                              </w:r>
+                              <w:proofErr w:type="spellEnd"/>
+                              <w:r>
+                                <w:t>].duration</w:t>
+                              </w:r>
+                            </w:p>
+                          </w:txbxContent>
+                        </wps:txbx>
+                        <wps:bodyPr rot="0" spcFirstLastPara="0" vert="horz" wrap="square" lIns="0" tIns="0" rIns="0" bIns="0" numCol="1" spcCol="0" rtlCol="0" fromWordArt="0" anchor="ctr" anchorCtr="0" forceAA="0" compatLnSpc="1">
+                          <a:prstTxWarp prst="textNoShape">
+                            <a:avLst/>
+                          </a:prstTxWarp>
+                          <a:noAutofit/>
+                        </wps:bodyPr>
+                      </wps:wsp>
+                      <wps:wsp>
+                        <wps:cNvPr id="8" name="Flowchart: Decision 8"/>
+                        <wps:cNvSpPr/>
+                        <wps:spPr>
+                          <a:xfrm>
+                            <a:off x="5293979" y="914400"/>
+                            <a:ext cx="914400" cy="246888"/>
+                          </a:xfrm>
+                          <a:prstGeom prst="flowChartDecision">
+                            <a:avLst/>
+                          </a:prstGeom>
+                          <a:noFill/>
+                          <a:ln>
+                            <a:solidFill>
+                              <a:schemeClr val="tx1"/>
+                            </a:solidFill>
+                          </a:ln>
+                        </wps:spPr>
+                        <wps:style>
+                          <a:lnRef idx="2">
+                            <a:schemeClr val="accent1">
+                              <a:shade val="50000"/>
+                            </a:schemeClr>
+                          </a:lnRef>
+                          <a:fillRef idx="1">
+                            <a:schemeClr val="accent1"/>
+                          </a:fillRef>
+                          <a:effectRef idx="0">
+                            <a:schemeClr val="accent1"/>
+                          </a:effectRef>
+                          <a:fontRef idx="minor">
+                            <a:schemeClr val="lt1"/>
+                          </a:fontRef>
+                        </wps:style>
+                        <wps:txbx>
+                          <w:txbxContent>
+                            <w:p>
+                              <w:pPr>
+                                <w:pStyle w:val="FlowchartNormal"/>
+                              </w:pPr>
+                              <w:r>
+                                <w:t>Is timer active?</w:t>
+                              </w:r>
+                            </w:p>
+                          </w:txbxContent>
+                        </wps:txbx>
+                        <wps:bodyPr rot="0" spcFirstLastPara="0" vert="horz" wrap="square" lIns="0" tIns="0" rIns="0" bIns="0" numCol="1" spcCol="0" rtlCol="0" fromWordArt="0" anchor="ctr" anchorCtr="0" forceAA="0" compatLnSpc="1">
+                          <a:prstTxWarp prst="textNoShape">
+                            <a:avLst/>
+                          </a:prstTxWarp>
+                          <a:noAutofit/>
+                        </wps:bodyPr>
+                      </wps:wsp>
+                      <wps:wsp>
+                        <wps:cNvPr id="9" name="Flowchart: Connector 9"/>
+                        <wps:cNvSpPr/>
+                        <wps:spPr>
+                          <a:xfrm>
+                            <a:off x="5593547" y="457199"/>
+                            <a:ext cx="320040" cy="292608"/>
+                          </a:xfrm>
+                          <a:prstGeom prst="flowChartConnector">
+                            <a:avLst/>
+                          </a:prstGeom>
+                          <a:noFill/>
+                          <a:ln>
+                            <a:solidFill>
+                              <a:schemeClr val="tx1"/>
+                            </a:solidFill>
+                          </a:ln>
+                        </wps:spPr>
+                        <wps:style>
+                          <a:lnRef idx="2">
+                            <a:schemeClr val="accent1">
+                              <a:shade val="50000"/>
+                            </a:schemeClr>
+                          </a:lnRef>
+                          <a:fillRef idx="1">
+                            <a:schemeClr val="accent1"/>
+                          </a:fillRef>
+                          <a:effectRef idx="0">
+                            <a:schemeClr val="accent1"/>
+                          </a:effectRef>
+                          <a:fontRef idx="minor">
+                            <a:schemeClr val="lt1"/>
+                          </a:fontRef>
+                        </wps:style>
+                        <wps:txbx>
+                          <w:txbxContent>
+                            <w:p>
+                              <w:pPr>
+                                <w:pStyle w:val="FlowchartNormal"/>
+                              </w:pPr>
+                              <w:r>
+                                <w:t>TRUE</w:t>
+                              </w:r>
+                            </w:p>
+                          </w:txbxContent>
+                        </wps:txbx>
+                        <wps:bodyPr rot="0" spcFirstLastPara="0" vert="horz" wrap="square" lIns="0" tIns="0" rIns="0" bIns="0" numCol="1" spcCol="0" rtlCol="0" fromWordArt="0" anchor="ctr" anchorCtr="0" forceAA="0" compatLnSpc="1">
+                          <a:prstTxWarp prst="textNoShape">
+                            <a:avLst/>
+                          </a:prstTxWarp>
+                          <a:noAutofit/>
+                        </wps:bodyPr>
+                      </wps:wsp>
+                      <wps:wsp>
+                        <wps:cNvPr id="10" name="Flowchart: Connector 10"/>
+                        <wps:cNvSpPr/>
+                        <wps:spPr>
+                          <a:xfrm>
+                            <a:off x="5472396" y="1371600"/>
+                            <a:ext cx="557784" cy="512064"/>
+                          </a:xfrm>
+                          <a:prstGeom prst="flowChartConnector">
+                            <a:avLst/>
+                          </a:prstGeom>
+                          <a:noFill/>
+                          <a:ln>
+                            <a:solidFill>
+                              <a:schemeClr val="tx1"/>
+                            </a:solidFill>
+                          </a:ln>
+                        </wps:spPr>
+                        <wps:style>
+                          <a:lnRef idx="2">
+                            <a:schemeClr val="accent1">
+                              <a:shade val="50000"/>
+                            </a:schemeClr>
+                          </a:lnRef>
+                          <a:fillRef idx="1">
+                            <a:schemeClr val="accent1"/>
+                          </a:fillRef>
+                          <a:effectRef idx="0">
+                            <a:schemeClr val="accent1"/>
+                          </a:effectRef>
+                          <a:fontRef idx="minor">
+                            <a:schemeClr val="lt1"/>
+                          </a:fontRef>
+                        </wps:style>
+                        <wps:txbx>
+                          <w:txbxContent>
+                            <w:p>
+                              <w:pPr>
+                                <w:pStyle w:val="FlowchartNormal"/>
+                              </w:pPr>
+                              <w:r>
+                                <w:t>FALSE</w:t>
+                              </w:r>
+                            </w:p>
+                            <w:p>
+                              <w:pPr>
+                                <w:pStyle w:val="FlowchartNormal"/>
+                              </w:pPr>
+                              <w:r>
+                                <w:t>[Workout is just getting reset]</w:t>
+                              </w:r>
+                            </w:p>
+                          </w:txbxContent>
+                        </wps:txbx>
+                        <wps:bodyPr rot="0" spcFirstLastPara="0" vert="horz" wrap="square" lIns="0" tIns="0" rIns="0" bIns="0" numCol="1" spcCol="0" rtlCol="0" fromWordArt="0" anchor="ctr" anchorCtr="0" forceAA="0" compatLnSpc="1">
+                          <a:prstTxWarp prst="textNoShape">
+                            <a:avLst/>
+                          </a:prstTxWarp>
+                          <a:noAutofit/>
+                        </wps:bodyPr>
+                      </wps:wsp>
+                      <wps:wsp>
+                        <wps:cNvPr id="11" name="Flowchart: Terminator 11"/>
+                        <wps:cNvSpPr/>
+                        <wps:spPr>
+                          <a:xfrm>
+                            <a:off x="6245100" y="480647"/>
+                            <a:ext cx="987552" cy="246888"/>
+                          </a:xfrm>
+                          <a:prstGeom prst="flowChartTerminator">
+                            <a:avLst/>
+                          </a:prstGeom>
+                          <a:noFill/>
+                          <a:ln>
+                            <a:solidFill>
+                              <a:schemeClr val="tx1"/>
+                            </a:solidFill>
+                          </a:ln>
+                        </wps:spPr>
+                        <wps:style>
+                          <a:lnRef idx="2">
+                            <a:schemeClr val="accent1">
+                              <a:shade val="50000"/>
+                            </a:schemeClr>
+                          </a:lnRef>
+                          <a:fillRef idx="1">
+                            <a:schemeClr val="accent1"/>
+                          </a:fillRef>
+                          <a:effectRef idx="0">
+                            <a:schemeClr val="accent1"/>
+                          </a:effectRef>
+                          <a:fontRef idx="minor">
+                            <a:schemeClr val="lt1"/>
+                          </a:fontRef>
+                        </wps:style>
+                        <wps:txbx>
+                          <w:txbxContent>
+                            <w:p>
+                              <w:pPr>
+                                <w:pStyle w:val="FlowchartNormal"/>
+                              </w:pPr>
+                              <w:bookmarkStart w:id="0" w:name="_GoBack"/>
+                              <w:proofErr w:type="spellStart"/>
+                              <w:r>
+                                <w:t>runCountdownTimer</w:t>
+                              </w:r>
+                              <w:proofErr w:type="spellEnd"/>
+                              <w:r>
+                                <w:t>();</w:t>
+                              </w:r>
+                              <w:bookmarkEnd w:id="0"/>
+                            </w:p>
+                          </w:txbxContent>
+                        </wps:txbx>
+                        <wps:bodyPr rot="0" spcFirstLastPara="0" vertOverflow="overflow" horzOverflow="overflow" vert="horz" wrap="square" lIns="0" tIns="0" rIns="0" bIns="0" numCol="1" spcCol="0" rtlCol="0" fromWordArt="0" anchor="ctr" anchorCtr="0" forceAA="0" compatLnSpc="1">
+                          <a:prstTxWarp prst="textNoShape">
+                            <a:avLst/>
+                          </a:prstTxWarp>
+                          <a:noAutofit/>
+                        </wps:bodyPr>
+                      </wps:wsp>
+                      <wps:wsp>
+                        <wps:cNvPr id="12" name="Flowchart: Terminator 12"/>
+                        <wps:cNvSpPr/>
+                        <wps:spPr>
+                          <a:xfrm>
+                            <a:off x="6189962" y="1483267"/>
+                            <a:ext cx="1084072" cy="291973"/>
+                          </a:xfrm>
+                          <a:prstGeom prst="flowChartTerminator">
+                            <a:avLst/>
+                          </a:prstGeom>
+                          <a:noFill/>
+                          <a:ln>
+                            <a:solidFill>
+                              <a:schemeClr val="tx1"/>
+                            </a:solidFill>
+                          </a:ln>
+                        </wps:spPr>
+                        <wps:style>
+                          <a:lnRef idx="2">
+                            <a:schemeClr val="accent1">
+                              <a:shade val="50000"/>
+                            </a:schemeClr>
+                          </a:lnRef>
+                          <a:fillRef idx="1">
+                            <a:schemeClr val="accent1"/>
+                          </a:fillRef>
+                          <a:effectRef idx="0">
+                            <a:schemeClr val="accent1"/>
+                          </a:effectRef>
+                          <a:fontRef idx="minor">
+                            <a:schemeClr val="lt1"/>
+                          </a:fontRef>
+                        </wps:style>
+                        <wps:txbx>
+                          <w:txbxContent>
+                            <w:p>
+                              <w:pPr>
+                                <w:pStyle w:val="FlowchartNormal"/>
+                              </w:pPr>
+                              <w:r>
+                                <w:t>Do NOT run countdown timer</w:t>
+                              </w:r>
+                              <w:r>
+                                <w:t>.</w:t>
+                              </w:r>
+                            </w:p>
+                            <w:p>
+                              <w:pPr>
+                                <w:pStyle w:val="FlowchartNormal"/>
+                              </w:pPr>
+                              <w:r>
+                                <w:t>(</w:t>
+                              </w:r>
+                              <w:r>
+                                <w:t>D</w:t>
+                              </w:r>
+                              <w:r>
+                                <w:t xml:space="preserve">o </w:t>
+                              </w:r>
+                              <w:r>
+                                <w:t>n</w:t>
+                              </w:r>
+                              <w:r>
+                                <w:t>othing</w:t>
+                              </w:r>
+                              <w:r>
+                                <w:t>.)</w:t>
+                              </w:r>
+                            </w:p>
+                          </w:txbxContent>
+                        </wps:txbx>
+                        <wps:bodyPr rot="0" spcFirstLastPara="0" vert="horz" wrap="square" lIns="0" tIns="0" rIns="0" bIns="0" numCol="1" spcCol="0" rtlCol="0" fromWordArt="0" anchor="ctr" anchorCtr="0" forceAA="0" compatLnSpc="1">
+                          <a:prstTxWarp prst="textNoShape">
+                            <a:avLst/>
+                          </a:prstTxWarp>
+                          <a:noAutofit/>
+                        </wps:bodyPr>
+                      </wps:wsp>
+                      <wps:wsp>
+                        <wps:cNvPr id="13" name="Elbow Connector 13"/>
+                        <wps:cNvCnPr>
+                          <a:stCxn id="2" idx="3"/>
+                          <a:endCxn id="3" idx="1"/>
+                        </wps:cNvCnPr>
+                        <wps:spPr>
+                          <a:xfrm flipV="1">
+                            <a:off x="688439" y="1051560"/>
+                            <a:ext cx="530537" cy="700"/>
+                          </a:xfrm>
+                          <a:prstGeom prst="straightConnector1">
+                            <a:avLst/>
+                          </a:prstGeom>
+                          <a:ln>
+                            <a:tailEnd type="arrow"/>
+                          </a:ln>
+                        </wps:spPr>
+                        <wps:style>
+                          <a:lnRef idx="1">
+                            <a:schemeClr val="dk1"/>
+                          </a:lnRef>
+                          <a:fillRef idx="0">
+                            <a:schemeClr val="dk1"/>
+                          </a:fillRef>
+                          <a:effectRef idx="0">
+                            <a:schemeClr val="dk1"/>
+                          </a:effectRef>
+                          <a:fontRef idx="minor">
+                            <a:schemeClr val="tx1"/>
+                          </a:fontRef>
+                        </wps:style>
+                        <wps:bodyPr/>
+                      </wps:wsp>
+                      <wps:wsp>
+                        <wps:cNvPr id="14" name="Elbow Connector 13"/>
+                        <wps:cNvCnPr>
+                          <a:stCxn id="3" idx="0"/>
+                          <a:endCxn id="4" idx="4"/>
+                        </wps:cNvCnPr>
+                        <wps:spPr>
+                          <a:xfrm flipH="1" flipV="1">
+                            <a:off x="1826455" y="722375"/>
+                            <a:ext cx="597" cy="192025"/>
+                          </a:xfrm>
+                          <a:prstGeom prst="straightConnector1">
+                            <a:avLst/>
+                          </a:prstGeom>
+                          <a:ln>
+                            <a:tailEnd type="arrow"/>
+                          </a:ln>
+                        </wps:spPr>
+                        <wps:style>
+                          <a:lnRef idx="1">
+                            <a:schemeClr val="dk1"/>
+                          </a:lnRef>
+                          <a:fillRef idx="0">
+                            <a:schemeClr val="dk1"/>
+                          </a:fillRef>
+                          <a:effectRef idx="0">
+                            <a:schemeClr val="dk1"/>
+                          </a:effectRef>
+                          <a:fontRef idx="minor">
+                            <a:schemeClr val="tx1"/>
+                          </a:fontRef>
+                        </wps:style>
+                        <wps:bodyPr/>
+                      </wps:wsp>
+                      <wps:wsp>
+                        <wps:cNvPr id="15" name="Elbow Connector 13"/>
+                        <wps:cNvCnPr>
+                          <a:stCxn id="3" idx="2"/>
+                          <a:endCxn id="5" idx="0"/>
+                        </wps:cNvCnPr>
+                        <wps:spPr>
+                          <a:xfrm flipH="1">
+                            <a:off x="1826073" y="1188720"/>
+                            <a:ext cx="979" cy="182879"/>
+                          </a:xfrm>
+                          <a:prstGeom prst="straightConnector1">
+                            <a:avLst/>
+                          </a:prstGeom>
+                          <a:ln>
+                            <a:tailEnd type="arrow"/>
+                          </a:ln>
+                        </wps:spPr>
+                        <wps:style>
+                          <a:lnRef idx="1">
+                            <a:schemeClr val="dk1"/>
+                          </a:lnRef>
+                          <a:fillRef idx="0">
+                            <a:schemeClr val="dk1"/>
+                          </a:fillRef>
+                          <a:effectRef idx="0">
+                            <a:schemeClr val="dk1"/>
+                          </a:effectRef>
+                          <a:fontRef idx="minor">
+                            <a:schemeClr val="tx1"/>
+                          </a:fontRef>
+                        </wps:style>
+                        <wps:bodyPr/>
+                      </wps:wsp>
+                      <wps:wsp>
+                        <wps:cNvPr id="16" name="Elbow Connector 13"/>
+                        <wps:cNvCnPr>
+                          <a:stCxn id="5" idx="6"/>
+                          <a:endCxn id="7" idx="1"/>
+                        </wps:cNvCnPr>
+                        <wps:spPr>
+                          <a:xfrm>
+                            <a:off x="1986093" y="1517903"/>
+                            <a:ext cx="215241" cy="1291"/>
+                          </a:xfrm>
+                          <a:prstGeom prst="straightConnector1">
+                            <a:avLst/>
+                          </a:prstGeom>
+                          <a:ln>
+                            <a:tailEnd type="arrow"/>
+                          </a:ln>
+                        </wps:spPr>
+                        <wps:style>
+                          <a:lnRef idx="1">
+                            <a:schemeClr val="dk1"/>
+                          </a:lnRef>
+                          <a:fillRef idx="0">
+                            <a:schemeClr val="dk1"/>
+                          </a:fillRef>
+                          <a:effectRef idx="0">
+                            <a:schemeClr val="dk1"/>
+                          </a:effectRef>
+                          <a:fontRef idx="minor">
+                            <a:schemeClr val="tx1"/>
+                          </a:fontRef>
+                        </wps:style>
+                        <wps:bodyPr/>
+                      </wps:wsp>
+                      <wps:wsp>
+                        <wps:cNvPr id="17" name="Elbow Connector 13"/>
+                        <wps:cNvCnPr>
+                          <a:stCxn id="4" idx="6"/>
+                          <a:endCxn id="6" idx="1"/>
+                        </wps:cNvCnPr>
+                        <wps:spPr>
+                          <a:xfrm>
+                            <a:off x="1972759" y="589787"/>
+                            <a:ext cx="219860" cy="589"/>
+                          </a:xfrm>
+                          <a:prstGeom prst="straightConnector1">
+                            <a:avLst/>
+                          </a:prstGeom>
+                          <a:ln>
+                            <a:tailEnd type="arrow"/>
+                          </a:ln>
+                        </wps:spPr>
+                        <wps:style>
+                          <a:lnRef idx="1">
+                            <a:schemeClr val="dk1"/>
+                          </a:lnRef>
+                          <a:fillRef idx="0">
+                            <a:schemeClr val="dk1"/>
+                          </a:fillRef>
+                          <a:effectRef idx="0">
+                            <a:schemeClr val="dk1"/>
+                          </a:effectRef>
+                          <a:fontRef idx="minor">
+                            <a:schemeClr val="tx1"/>
+                          </a:fontRef>
+                        </wps:style>
+                        <wps:bodyPr/>
+                      </wps:wsp>
+                      <wps:wsp>
+                        <wps:cNvPr id="18" name="Elbow Connector 18"/>
+                        <wps:cNvCnPr>
+                          <a:stCxn id="31" idx="3"/>
+                          <a:endCxn id="8" idx="1"/>
+                        </wps:cNvCnPr>
+                        <wps:spPr>
+                          <a:xfrm flipV="1">
+                            <a:off x="4825940" y="1037844"/>
+                            <a:ext cx="468039" cy="482373"/>
+                          </a:xfrm>
+                          <a:prstGeom prst="bentConnector3">
+                            <a:avLst>
+                              <a:gd name="adj1" fmla="val 50000"/>
+                            </a:avLst>
+                          </a:prstGeom>
+                          <a:ln>
+                            <a:tailEnd type="arrow"/>
+                          </a:ln>
+                        </wps:spPr>
+                        <wps:style>
+                          <a:lnRef idx="1">
+                            <a:schemeClr val="dk1"/>
+                          </a:lnRef>
+                          <a:fillRef idx="0">
+                            <a:schemeClr val="dk1"/>
+                          </a:fillRef>
+                          <a:effectRef idx="0">
+                            <a:schemeClr val="dk1"/>
+                          </a:effectRef>
+                          <a:fontRef idx="minor">
+                            <a:schemeClr val="tx1"/>
+                          </a:fontRef>
+                        </wps:style>
+                        <wps:bodyPr/>
+                      </wps:wsp>
+                      <wps:wsp>
+                        <wps:cNvPr id="19" name="Elbow Connector 19"/>
+                        <wps:cNvCnPr>
+                          <a:stCxn id="6" idx="3"/>
+                          <a:endCxn id="8" idx="1"/>
+                        </wps:cNvCnPr>
+                        <wps:spPr>
+                          <a:xfrm>
+                            <a:off x="3344763" y="590376"/>
+                            <a:ext cx="1949216" cy="447468"/>
+                          </a:xfrm>
+                          <a:prstGeom prst="bentConnector3">
+                            <a:avLst>
+                              <a:gd name="adj1" fmla="val 87589"/>
+                            </a:avLst>
+                          </a:prstGeom>
+                          <a:ln>
+                            <a:tailEnd type="arrow"/>
+                          </a:ln>
+                        </wps:spPr>
+                        <wps:style>
+                          <a:lnRef idx="1">
+                            <a:schemeClr val="dk1"/>
+                          </a:lnRef>
+                          <a:fillRef idx="0">
+                            <a:schemeClr val="dk1"/>
+                          </a:fillRef>
+                          <a:effectRef idx="0">
+                            <a:schemeClr val="dk1"/>
+                          </a:effectRef>
+                          <a:fontRef idx="minor">
+                            <a:schemeClr val="tx1"/>
+                          </a:fontRef>
+                        </wps:style>
+                        <wps:bodyPr/>
+                      </wps:wsp>
+                      <wps:wsp>
+                        <wps:cNvPr id="20" name="Elbow Connector 13"/>
+                        <wps:cNvCnPr>
+                          <a:stCxn id="8" idx="0"/>
+                          <a:endCxn id="9" idx="4"/>
+                        </wps:cNvCnPr>
+                        <wps:spPr>
+                          <a:xfrm flipV="1">
+                            <a:off x="5751179" y="749807"/>
+                            <a:ext cx="2388" cy="164593"/>
+                          </a:xfrm>
+                          <a:prstGeom prst="straightConnector1">
+                            <a:avLst/>
+                          </a:prstGeom>
+                          <a:ln>
+                            <a:tailEnd type="arrow"/>
+                          </a:ln>
+                        </wps:spPr>
+                        <wps:style>
+                          <a:lnRef idx="1">
+                            <a:schemeClr val="dk1"/>
+                          </a:lnRef>
+                          <a:fillRef idx="0">
+                            <a:schemeClr val="dk1"/>
+                          </a:fillRef>
+                          <a:effectRef idx="0">
+                            <a:schemeClr val="dk1"/>
+                          </a:effectRef>
+                          <a:fontRef idx="minor">
+                            <a:schemeClr val="tx1"/>
+                          </a:fontRef>
+                        </wps:style>
+                        <wps:bodyPr/>
+                      </wps:wsp>
+                      <wps:wsp>
+                        <wps:cNvPr id="21" name="Elbow Connector 13"/>
+                        <wps:cNvCnPr>
+                          <a:stCxn id="8" idx="2"/>
+                          <a:endCxn id="10" idx="0"/>
+                        </wps:cNvCnPr>
+                        <wps:spPr>
+                          <a:xfrm>
+                            <a:off x="5751179" y="1161288"/>
+                            <a:ext cx="109" cy="210312"/>
+                          </a:xfrm>
+                          <a:prstGeom prst="straightConnector1">
+                            <a:avLst/>
+                          </a:prstGeom>
+                          <a:ln>
+                            <a:tailEnd type="arrow"/>
+                          </a:ln>
+                        </wps:spPr>
+                        <wps:style>
+                          <a:lnRef idx="1">
+                            <a:schemeClr val="dk1"/>
+                          </a:lnRef>
+                          <a:fillRef idx="0">
+                            <a:schemeClr val="dk1"/>
+                          </a:fillRef>
+                          <a:effectRef idx="0">
+                            <a:schemeClr val="dk1"/>
+                          </a:effectRef>
+                          <a:fontRef idx="minor">
+                            <a:schemeClr val="tx1"/>
+                          </a:fontRef>
+                        </wps:style>
+                        <wps:bodyPr/>
+                      </wps:wsp>
+                      <wps:wsp>
+                        <wps:cNvPr id="22" name="Elbow Connector 13"/>
+                        <wps:cNvCnPr>
+                          <a:stCxn id="10" idx="6"/>
+                          <a:endCxn id="12" idx="1"/>
+                        </wps:cNvCnPr>
+                        <wps:spPr>
+                          <a:xfrm>
+                            <a:off x="6030180" y="1627632"/>
+                            <a:ext cx="159782" cy="1622"/>
+                          </a:xfrm>
+                          <a:prstGeom prst="straightConnector1">
+                            <a:avLst/>
+                          </a:prstGeom>
+                          <a:ln>
+                            <a:tailEnd type="arrow"/>
+                          </a:ln>
+                        </wps:spPr>
+                        <wps:style>
+                          <a:lnRef idx="1">
+                            <a:schemeClr val="dk1"/>
+                          </a:lnRef>
+                          <a:fillRef idx="0">
+                            <a:schemeClr val="dk1"/>
+                          </a:fillRef>
+                          <a:effectRef idx="0">
+                            <a:schemeClr val="dk1"/>
+                          </a:effectRef>
+                          <a:fontRef idx="minor">
+                            <a:schemeClr val="tx1"/>
+                          </a:fontRef>
+                        </wps:style>
+                        <wps:bodyPr/>
+                      </wps:wsp>
+                      <wps:wsp>
+                        <wps:cNvPr id="23" name="Elbow Connector 13"/>
+                        <wps:cNvCnPr>
+                          <a:stCxn id="9" idx="6"/>
+                          <a:endCxn id="11" idx="1"/>
+                        </wps:cNvCnPr>
+                        <wps:spPr>
+                          <a:xfrm>
+                            <a:off x="5913587" y="603503"/>
+                            <a:ext cx="331513" cy="588"/>
+                          </a:xfrm>
+                          <a:prstGeom prst="straightConnector1">
+                            <a:avLst/>
+                          </a:prstGeom>
+                          <a:ln>
+                            <a:tailEnd type="arrow"/>
+                          </a:ln>
+                        </wps:spPr>
+                        <wps:style>
+                          <a:lnRef idx="1">
+                            <a:schemeClr val="dk1"/>
+                          </a:lnRef>
+                          <a:fillRef idx="0">
+                            <a:schemeClr val="dk1"/>
+                          </a:fillRef>
+                          <a:effectRef idx="0">
+                            <a:schemeClr val="dk1"/>
+                          </a:effectRef>
+                          <a:fontRef idx="minor">
+                            <a:schemeClr val="tx1"/>
+                          </a:fontRef>
+                        </wps:style>
+                        <wps:bodyPr/>
+                      </wps:wsp>
+                      <wps:wsp>
+                        <wps:cNvPr id="24" name="Flowchart: Process 24"/>
+                        <wps:cNvSpPr/>
+                        <wps:spPr>
+                          <a:xfrm>
+                            <a:off x="94386" y="3948205"/>
+                            <a:ext cx="862089" cy="161112"/>
+                          </a:xfrm>
+                          <a:prstGeom prst="flowChartProcess">
+                            <a:avLst/>
+                          </a:prstGeom>
                           <a:solidFill>
                             <a:srgbClr val="FFFF00"/>
                           </a:solidFill>
@@ -588,32 +1338,13 @@
                               <w:pPr>
                                 <w:pStyle w:val="FlowchartNormal"/>
                               </w:pPr>
-                              <w:r>
-                                <w:t>Set timer to:</w:t>
-                              </w:r>
-                            </w:p>
-                            <w:p>
-                              <w:pPr>
-                                <w:pStyle w:val="FlowchartNormal"/>
-                              </w:pPr>
-                              <w:r>
-                                <w:t>workout[</w:t>
-                              </w:r>
                               <w:proofErr w:type="spellStart"/>
                               <w:r>
-                                <w:t>currentSettings.i</w:t>
+                                <w:t>runCountdownTimer</w:t>
                               </w:r>
                               <w:proofErr w:type="spellEnd"/>
                               <w:r>
-                                <w:t>].poses[</w:t>
-                              </w:r>
-                              <w:proofErr w:type="spellStart"/>
-                              <w:r>
-                                <w:t>currentSettings.p</w:t>
-                              </w:r>
-                              <w:proofErr w:type="spellEnd"/>
-                              <w:r>
-                                <w:t>].duration</w:t>
+                                <w:t>();</w:t>
                               </w:r>
                             </w:p>
                           </w:txbxContent>
@@ -626,12 +1357,12 @@
                         </wps:bodyPr>
                       </wps:wsp>
                       <wps:wsp>
-                        <wps:cNvPr id="8" name="Flowchart: Decision 8"/>
+                        <wps:cNvPr id="27" name="Flowchart: Decision 27"/>
                         <wps:cNvSpPr/>
                         <wps:spPr>
                           <a:xfrm>
-                            <a:off x="5293979" y="914400"/>
-                            <a:ext cx="914400" cy="246888"/>
+                            <a:off x="8554535" y="5945770"/>
+                            <a:ext cx="1333500" cy="359410"/>
                           </a:xfrm>
                           <a:prstGeom prst="flowChartDecision">
                             <a:avLst/>
@@ -668,7 +1399,7 @@
                                 <w:pStyle w:val="FlowchartNormal"/>
                               </w:pPr>
                               <w:r>
-                                <w:t>Is timer active?</w:t>
+                                <w:t>Are there more poses in this exercise?</w:t>
                               </w:r>
                             </w:p>
                           </w:txbxContent>
@@ -681,12 +1412,12 @@
                         </wps:bodyPr>
                       </wps:wsp>
                       <wps:wsp>
-                        <wps:cNvPr id="9" name="Flowchart: Connector 9"/>
+                        <wps:cNvPr id="28" name="Flowchart: Connector 28"/>
                         <wps:cNvSpPr/>
                         <wps:spPr>
                           <a:xfrm>
-                            <a:off x="5593547" y="457199"/>
-                            <a:ext cx="320040" cy="292608"/>
+                            <a:off x="9075772" y="5115479"/>
+                            <a:ext cx="287682" cy="264305"/>
                           </a:xfrm>
                           <a:prstGeom prst="flowChartConnector">
                             <a:avLst/>
@@ -736,758 +1467,6 @@
                         </wps:bodyPr>
                       </wps:wsp>
                       <wps:wsp>
-                        <wps:cNvPr id="10" name="Flowchart: Connector 10"/>
-                        <wps:cNvSpPr/>
-                        <wps:spPr>
-                          <a:xfrm>
-                            <a:off x="5472396" y="1371600"/>
-                            <a:ext cx="557784" cy="512064"/>
-                          </a:xfrm>
-                          <a:prstGeom prst="flowChartConnector">
-                            <a:avLst/>
-                          </a:prstGeom>
-                          <a:solidFill>
-                            <a:srgbClr val="FFFF00"/>
-                          </a:solidFill>
-                          <a:ln>
-                            <a:solidFill>
-                              <a:schemeClr val="tx1"/>
-                            </a:solidFill>
-                          </a:ln>
-                        </wps:spPr>
-                        <wps:style>
-                          <a:lnRef idx="2">
-                            <a:schemeClr val="accent1">
-                              <a:shade val="50000"/>
-                            </a:schemeClr>
-                          </a:lnRef>
-                          <a:fillRef idx="1">
-                            <a:schemeClr val="accent1"/>
-                          </a:fillRef>
-                          <a:effectRef idx="0">
-                            <a:schemeClr val="accent1"/>
-                          </a:effectRef>
-                          <a:fontRef idx="minor">
-                            <a:schemeClr val="lt1"/>
-                          </a:fontRef>
-                        </wps:style>
-                        <wps:txbx>
-                          <w:txbxContent>
-                            <w:p>
-                              <w:pPr>
-                                <w:pStyle w:val="FlowchartNormal"/>
-                              </w:pPr>
-                              <w:r>
-                                <w:t>FALSE</w:t>
-                              </w:r>
-                            </w:p>
-                            <w:p>
-                              <w:pPr>
-                                <w:pStyle w:val="FlowchartNormal"/>
-                              </w:pPr>
-                              <w:r>
-                                <w:t>[Workout is just getting reset]</w:t>
-                              </w:r>
-                            </w:p>
-                          </w:txbxContent>
-                        </wps:txbx>
-                        <wps:bodyPr rot="0" spcFirstLastPara="0" vert="horz" wrap="square" lIns="0" tIns="0" rIns="0" bIns="0" numCol="1" spcCol="0" rtlCol="0" fromWordArt="0" anchor="ctr" anchorCtr="0" forceAA="0" compatLnSpc="1">
-                          <a:prstTxWarp prst="textNoShape">
-                            <a:avLst/>
-                          </a:prstTxWarp>
-                          <a:noAutofit/>
-                        </wps:bodyPr>
-                      </wps:wsp>
-                      <wps:wsp>
-                        <wps:cNvPr id="11" name="Flowchart: Terminator 11"/>
-                        <wps:cNvSpPr/>
-                        <wps:spPr>
-                          <a:xfrm>
-                            <a:off x="6245100" y="480647"/>
-                            <a:ext cx="987552" cy="246888"/>
-                          </a:xfrm>
-                          <a:prstGeom prst="flowChartTerminator">
-                            <a:avLst/>
-                          </a:prstGeom>
-                          <a:solidFill>
-                            <a:srgbClr val="FFFF00"/>
-                          </a:solidFill>
-                          <a:ln>
-                            <a:solidFill>
-                              <a:schemeClr val="tx1"/>
-                            </a:solidFill>
-                          </a:ln>
-                        </wps:spPr>
-                        <wps:style>
-                          <a:lnRef idx="2">
-                            <a:schemeClr val="accent1">
-                              <a:shade val="50000"/>
-                            </a:schemeClr>
-                          </a:lnRef>
-                          <a:fillRef idx="1">
-                            <a:schemeClr val="accent1"/>
-                          </a:fillRef>
-                          <a:effectRef idx="0">
-                            <a:schemeClr val="accent1"/>
-                          </a:effectRef>
-                          <a:fontRef idx="minor">
-                            <a:schemeClr val="lt1"/>
-                          </a:fontRef>
-                        </wps:style>
-                        <wps:txbx>
-                          <w:txbxContent>
-                            <w:p>
-                              <w:pPr>
-                                <w:pStyle w:val="FlowchartNormal"/>
-                              </w:pPr>
-                              <w:proofErr w:type="spellStart"/>
-                              <w:r>
-                                <w:t>runCountdownTimer</w:t>
-                              </w:r>
-                              <w:proofErr w:type="spellEnd"/>
-                              <w:r>
-                                <w:t>();</w:t>
-                              </w:r>
-                            </w:p>
-                          </w:txbxContent>
-                        </wps:txbx>
-                        <wps:bodyPr rot="0" spcFirstLastPara="0" vertOverflow="overflow" horzOverflow="overflow" vert="horz" wrap="square" lIns="0" tIns="0" rIns="0" bIns="0" numCol="1" spcCol="0" rtlCol="0" fromWordArt="0" anchor="ctr" anchorCtr="0" forceAA="0" compatLnSpc="1">
-                          <a:prstTxWarp prst="textNoShape">
-                            <a:avLst/>
-                          </a:prstTxWarp>
-                          <a:noAutofit/>
-                        </wps:bodyPr>
-                      </wps:wsp>
-                      <wps:wsp>
-                        <wps:cNvPr id="12" name="Flowchart: Terminator 12"/>
-                        <wps:cNvSpPr/>
-                        <wps:spPr>
-                          <a:xfrm>
-                            <a:off x="6189962" y="1483267"/>
-                            <a:ext cx="1084072" cy="291973"/>
-                          </a:xfrm>
-                          <a:prstGeom prst="flowChartTerminator">
-                            <a:avLst/>
-                          </a:prstGeom>
-                          <a:solidFill>
-                            <a:srgbClr val="FFFF00"/>
-                          </a:solidFill>
-                          <a:ln>
-                            <a:solidFill>
-                              <a:schemeClr val="tx1"/>
-                            </a:solidFill>
-                          </a:ln>
-                        </wps:spPr>
-                        <wps:style>
-                          <a:lnRef idx="2">
-                            <a:schemeClr val="accent1">
-                              <a:shade val="50000"/>
-                            </a:schemeClr>
-                          </a:lnRef>
-                          <a:fillRef idx="1">
-                            <a:schemeClr val="accent1"/>
-                          </a:fillRef>
-                          <a:effectRef idx="0">
-                            <a:schemeClr val="accent1"/>
-                          </a:effectRef>
-                          <a:fontRef idx="minor">
-                            <a:schemeClr val="lt1"/>
-                          </a:fontRef>
-                        </wps:style>
-                        <wps:txbx>
-                          <w:txbxContent>
-                            <w:p>
-                              <w:pPr>
-                                <w:pStyle w:val="FlowchartNormal"/>
-                              </w:pPr>
-                              <w:r>
-                                <w:t>Do NOT run countdown timer</w:t>
-                              </w:r>
-                              <w:r>
-                                <w:t>.</w:t>
-                              </w:r>
-                            </w:p>
-                            <w:p>
-                              <w:pPr>
-                                <w:pStyle w:val="FlowchartNormal"/>
-                              </w:pPr>
-                              <w:r>
-                                <w:t>(</w:t>
-                              </w:r>
-                              <w:r>
-                                <w:t>D</w:t>
-                              </w:r>
-                              <w:r>
-                                <w:t xml:space="preserve">o </w:t>
-                              </w:r>
-                              <w:r>
-                                <w:t>n</w:t>
-                              </w:r>
-                              <w:r>
-                                <w:t>othing</w:t>
-                              </w:r>
-                              <w:r>
-                                <w:t>.)</w:t>
-                              </w:r>
-                            </w:p>
-                          </w:txbxContent>
-                        </wps:txbx>
-                        <wps:bodyPr rot="0" spcFirstLastPara="0" vert="horz" wrap="square" lIns="0" tIns="0" rIns="0" bIns="0" numCol="1" spcCol="0" rtlCol="0" fromWordArt="0" anchor="ctr" anchorCtr="0" forceAA="0" compatLnSpc="1">
-                          <a:prstTxWarp prst="textNoShape">
-                            <a:avLst/>
-                          </a:prstTxWarp>
-                          <a:noAutofit/>
-                        </wps:bodyPr>
-                      </wps:wsp>
-                      <wps:wsp>
-                        <wps:cNvPr id="13" name="Elbow Connector 13"/>
-                        <wps:cNvCnPr>
-                          <a:stCxn id="2" idx="3"/>
-                          <a:endCxn id="3" idx="1"/>
-                        </wps:cNvCnPr>
-                        <wps:spPr>
-                          <a:xfrm flipV="1">
-                            <a:off x="688439" y="1051560"/>
-                            <a:ext cx="530537" cy="700"/>
-                          </a:xfrm>
-                          <a:prstGeom prst="straightConnector1">
-                            <a:avLst/>
-                          </a:prstGeom>
-                          <a:ln>
-                            <a:tailEnd type="arrow"/>
-                          </a:ln>
-                        </wps:spPr>
-                        <wps:style>
-                          <a:lnRef idx="1">
-                            <a:schemeClr val="dk1"/>
-                          </a:lnRef>
-                          <a:fillRef idx="0">
-                            <a:schemeClr val="dk1"/>
-                          </a:fillRef>
-                          <a:effectRef idx="0">
-                            <a:schemeClr val="dk1"/>
-                          </a:effectRef>
-                          <a:fontRef idx="minor">
-                            <a:schemeClr val="tx1"/>
-                          </a:fontRef>
-                        </wps:style>
-                        <wps:bodyPr/>
-                      </wps:wsp>
-                      <wps:wsp>
-                        <wps:cNvPr id="14" name="Elbow Connector 13"/>
-                        <wps:cNvCnPr>
-                          <a:stCxn id="3" idx="0"/>
-                          <a:endCxn id="4" idx="4"/>
-                        </wps:cNvCnPr>
-                        <wps:spPr>
-                          <a:xfrm flipH="1" flipV="1">
-                            <a:off x="1826455" y="722375"/>
-                            <a:ext cx="597" cy="192025"/>
-                          </a:xfrm>
-                          <a:prstGeom prst="straightConnector1">
-                            <a:avLst/>
-                          </a:prstGeom>
-                          <a:ln>
-                            <a:tailEnd type="arrow"/>
-                          </a:ln>
-                        </wps:spPr>
-                        <wps:style>
-                          <a:lnRef idx="1">
-                            <a:schemeClr val="dk1"/>
-                          </a:lnRef>
-                          <a:fillRef idx="0">
-                            <a:schemeClr val="dk1"/>
-                          </a:fillRef>
-                          <a:effectRef idx="0">
-                            <a:schemeClr val="dk1"/>
-                          </a:effectRef>
-                          <a:fontRef idx="minor">
-                            <a:schemeClr val="tx1"/>
-                          </a:fontRef>
-                        </wps:style>
-                        <wps:bodyPr/>
-                      </wps:wsp>
-                      <wps:wsp>
-                        <wps:cNvPr id="15" name="Elbow Connector 13"/>
-                        <wps:cNvCnPr>
-                          <a:stCxn id="3" idx="2"/>
-                          <a:endCxn id="5" idx="0"/>
-                        </wps:cNvCnPr>
-                        <wps:spPr>
-                          <a:xfrm flipH="1">
-                            <a:off x="1826073" y="1188720"/>
-                            <a:ext cx="979" cy="182879"/>
-                          </a:xfrm>
-                          <a:prstGeom prst="straightConnector1">
-                            <a:avLst/>
-                          </a:prstGeom>
-                          <a:ln>
-                            <a:tailEnd type="arrow"/>
-                          </a:ln>
-                        </wps:spPr>
-                        <wps:style>
-                          <a:lnRef idx="1">
-                            <a:schemeClr val="dk1"/>
-                          </a:lnRef>
-                          <a:fillRef idx="0">
-                            <a:schemeClr val="dk1"/>
-                          </a:fillRef>
-                          <a:effectRef idx="0">
-                            <a:schemeClr val="dk1"/>
-                          </a:effectRef>
-                          <a:fontRef idx="minor">
-                            <a:schemeClr val="tx1"/>
-                          </a:fontRef>
-                        </wps:style>
-                        <wps:bodyPr/>
-                      </wps:wsp>
-                      <wps:wsp>
-                        <wps:cNvPr id="16" name="Elbow Connector 13"/>
-                        <wps:cNvCnPr>
-                          <a:stCxn id="5" idx="6"/>
-                          <a:endCxn id="7" idx="1"/>
-                        </wps:cNvCnPr>
-                        <wps:spPr>
-                          <a:xfrm>
-                            <a:off x="1986093" y="1517903"/>
-                            <a:ext cx="215241" cy="1291"/>
-                          </a:xfrm>
-                          <a:prstGeom prst="straightConnector1">
-                            <a:avLst/>
-                          </a:prstGeom>
-                          <a:ln>
-                            <a:tailEnd type="arrow"/>
-                          </a:ln>
-                        </wps:spPr>
-                        <wps:style>
-                          <a:lnRef idx="1">
-                            <a:schemeClr val="dk1"/>
-                          </a:lnRef>
-                          <a:fillRef idx="0">
-                            <a:schemeClr val="dk1"/>
-                          </a:fillRef>
-                          <a:effectRef idx="0">
-                            <a:schemeClr val="dk1"/>
-                          </a:effectRef>
-                          <a:fontRef idx="minor">
-                            <a:schemeClr val="tx1"/>
-                          </a:fontRef>
-                        </wps:style>
-                        <wps:bodyPr/>
-                      </wps:wsp>
-                      <wps:wsp>
-                        <wps:cNvPr id="17" name="Elbow Connector 13"/>
-                        <wps:cNvCnPr>
-                          <a:stCxn id="4" idx="6"/>
-                          <a:endCxn id="6" idx="1"/>
-                        </wps:cNvCnPr>
-                        <wps:spPr>
-                          <a:xfrm>
-                            <a:off x="1972759" y="589787"/>
-                            <a:ext cx="219860" cy="589"/>
-                          </a:xfrm>
-                          <a:prstGeom prst="straightConnector1">
-                            <a:avLst/>
-                          </a:prstGeom>
-                          <a:ln>
-                            <a:tailEnd type="arrow"/>
-                          </a:ln>
-                        </wps:spPr>
-                        <wps:style>
-                          <a:lnRef idx="1">
-                            <a:schemeClr val="dk1"/>
-                          </a:lnRef>
-                          <a:fillRef idx="0">
-                            <a:schemeClr val="dk1"/>
-                          </a:fillRef>
-                          <a:effectRef idx="0">
-                            <a:schemeClr val="dk1"/>
-                          </a:effectRef>
-                          <a:fontRef idx="minor">
-                            <a:schemeClr val="tx1"/>
-                          </a:fontRef>
-                        </wps:style>
-                        <wps:bodyPr/>
-                      </wps:wsp>
-                      <wps:wsp>
-                        <wps:cNvPr id="18" name="Elbow Connector 18"/>
-                        <wps:cNvCnPr>
-                          <a:stCxn id="31" idx="3"/>
-                          <a:endCxn id="8" idx="1"/>
-                        </wps:cNvCnPr>
-                        <wps:spPr>
-                          <a:xfrm flipV="1">
-                            <a:off x="4825940" y="1037844"/>
-                            <a:ext cx="468039" cy="482373"/>
-                          </a:xfrm>
-                          <a:prstGeom prst="bentConnector3">
-                            <a:avLst>
-                              <a:gd name="adj1" fmla="val 50000"/>
-                            </a:avLst>
-                          </a:prstGeom>
-                          <a:ln>
-                            <a:tailEnd type="arrow"/>
-                          </a:ln>
-                        </wps:spPr>
-                        <wps:style>
-                          <a:lnRef idx="1">
-                            <a:schemeClr val="dk1"/>
-                          </a:lnRef>
-                          <a:fillRef idx="0">
-                            <a:schemeClr val="dk1"/>
-                          </a:fillRef>
-                          <a:effectRef idx="0">
-                            <a:schemeClr val="dk1"/>
-                          </a:effectRef>
-                          <a:fontRef idx="minor">
-                            <a:schemeClr val="tx1"/>
-                          </a:fontRef>
-                        </wps:style>
-                        <wps:bodyPr/>
-                      </wps:wsp>
-                      <wps:wsp>
-                        <wps:cNvPr id="19" name="Elbow Connector 19"/>
-                        <wps:cNvCnPr>
-                          <a:stCxn id="6" idx="3"/>
-                          <a:endCxn id="8" idx="1"/>
-                        </wps:cNvCnPr>
-                        <wps:spPr>
-                          <a:xfrm>
-                            <a:off x="3344763" y="590376"/>
-                            <a:ext cx="1949216" cy="447468"/>
-                          </a:xfrm>
-                          <a:prstGeom prst="bentConnector3">
-                            <a:avLst>
-                              <a:gd name="adj1" fmla="val 87589"/>
-                            </a:avLst>
-                          </a:prstGeom>
-                          <a:ln>
-                            <a:tailEnd type="arrow"/>
-                          </a:ln>
-                        </wps:spPr>
-                        <wps:style>
-                          <a:lnRef idx="1">
-                            <a:schemeClr val="dk1"/>
-                          </a:lnRef>
-                          <a:fillRef idx="0">
-                            <a:schemeClr val="dk1"/>
-                          </a:fillRef>
-                          <a:effectRef idx="0">
-                            <a:schemeClr val="dk1"/>
-                          </a:effectRef>
-                          <a:fontRef idx="minor">
-                            <a:schemeClr val="tx1"/>
-                          </a:fontRef>
-                        </wps:style>
-                        <wps:bodyPr/>
-                      </wps:wsp>
-                      <wps:wsp>
-                        <wps:cNvPr id="20" name="Elbow Connector 13"/>
-                        <wps:cNvCnPr>
-                          <a:stCxn id="8" idx="0"/>
-                          <a:endCxn id="9" idx="4"/>
-                        </wps:cNvCnPr>
-                        <wps:spPr>
-                          <a:xfrm flipV="1">
-                            <a:off x="5751179" y="749807"/>
-                            <a:ext cx="2388" cy="164593"/>
-                          </a:xfrm>
-                          <a:prstGeom prst="straightConnector1">
-                            <a:avLst/>
-                          </a:prstGeom>
-                          <a:ln>
-                            <a:tailEnd type="arrow"/>
-                          </a:ln>
-                        </wps:spPr>
-                        <wps:style>
-                          <a:lnRef idx="1">
-                            <a:schemeClr val="dk1"/>
-                          </a:lnRef>
-                          <a:fillRef idx="0">
-                            <a:schemeClr val="dk1"/>
-                          </a:fillRef>
-                          <a:effectRef idx="0">
-                            <a:schemeClr val="dk1"/>
-                          </a:effectRef>
-                          <a:fontRef idx="minor">
-                            <a:schemeClr val="tx1"/>
-                          </a:fontRef>
-                        </wps:style>
-                        <wps:bodyPr/>
-                      </wps:wsp>
-                      <wps:wsp>
-                        <wps:cNvPr id="21" name="Elbow Connector 13"/>
-                        <wps:cNvCnPr>
-                          <a:stCxn id="8" idx="2"/>
-                          <a:endCxn id="10" idx="0"/>
-                        </wps:cNvCnPr>
-                        <wps:spPr>
-                          <a:xfrm>
-                            <a:off x="5751179" y="1161288"/>
-                            <a:ext cx="109" cy="210312"/>
-                          </a:xfrm>
-                          <a:prstGeom prst="straightConnector1">
-                            <a:avLst/>
-                          </a:prstGeom>
-                          <a:ln>
-                            <a:tailEnd type="arrow"/>
-                          </a:ln>
-                        </wps:spPr>
-                        <wps:style>
-                          <a:lnRef idx="1">
-                            <a:schemeClr val="dk1"/>
-                          </a:lnRef>
-                          <a:fillRef idx="0">
-                            <a:schemeClr val="dk1"/>
-                          </a:fillRef>
-                          <a:effectRef idx="0">
-                            <a:schemeClr val="dk1"/>
-                          </a:effectRef>
-                          <a:fontRef idx="minor">
-                            <a:schemeClr val="tx1"/>
-                          </a:fontRef>
-                        </wps:style>
-                        <wps:bodyPr/>
-                      </wps:wsp>
-                      <wps:wsp>
-                        <wps:cNvPr id="22" name="Elbow Connector 13"/>
-                        <wps:cNvCnPr>
-                          <a:stCxn id="10" idx="6"/>
-                          <a:endCxn id="12" idx="1"/>
-                        </wps:cNvCnPr>
-                        <wps:spPr>
-                          <a:xfrm>
-                            <a:off x="6030180" y="1627632"/>
-                            <a:ext cx="159782" cy="1622"/>
-                          </a:xfrm>
-                          <a:prstGeom prst="straightConnector1">
-                            <a:avLst/>
-                          </a:prstGeom>
-                          <a:ln>
-                            <a:tailEnd type="arrow"/>
-                          </a:ln>
-                        </wps:spPr>
-                        <wps:style>
-                          <a:lnRef idx="1">
-                            <a:schemeClr val="dk1"/>
-                          </a:lnRef>
-                          <a:fillRef idx="0">
-                            <a:schemeClr val="dk1"/>
-                          </a:fillRef>
-                          <a:effectRef idx="0">
-                            <a:schemeClr val="dk1"/>
-                          </a:effectRef>
-                          <a:fontRef idx="minor">
-                            <a:schemeClr val="tx1"/>
-                          </a:fontRef>
-                        </wps:style>
-                        <wps:bodyPr/>
-                      </wps:wsp>
-                      <wps:wsp>
-                        <wps:cNvPr id="23" name="Elbow Connector 13"/>
-                        <wps:cNvCnPr>
-                          <a:stCxn id="9" idx="6"/>
-                          <a:endCxn id="11" idx="1"/>
-                        </wps:cNvCnPr>
-                        <wps:spPr>
-                          <a:xfrm>
-                            <a:off x="5913587" y="603503"/>
-                            <a:ext cx="331513" cy="588"/>
-                          </a:xfrm>
-                          <a:prstGeom prst="straightConnector1">
-                            <a:avLst/>
-                          </a:prstGeom>
-                          <a:ln>
-                            <a:tailEnd type="arrow"/>
-                          </a:ln>
-                        </wps:spPr>
-                        <wps:style>
-                          <a:lnRef idx="1">
-                            <a:schemeClr val="dk1"/>
-                          </a:lnRef>
-                          <a:fillRef idx="0">
-                            <a:schemeClr val="dk1"/>
-                          </a:fillRef>
-                          <a:effectRef idx="0">
-                            <a:schemeClr val="dk1"/>
-                          </a:effectRef>
-                          <a:fontRef idx="minor">
-                            <a:schemeClr val="tx1"/>
-                          </a:fontRef>
-                        </wps:style>
-                        <wps:bodyPr/>
-                      </wps:wsp>
-                      <wps:wsp>
-                        <wps:cNvPr id="24" name="Flowchart: Process 24"/>
-                        <wps:cNvSpPr/>
-                        <wps:spPr>
-                          <a:xfrm>
-                            <a:off x="94386" y="3948205"/>
-                            <a:ext cx="862089" cy="161112"/>
-                          </a:xfrm>
-                          <a:prstGeom prst="flowChartProcess">
-                            <a:avLst/>
-                          </a:prstGeom>
-                          <a:solidFill>
-                            <a:srgbClr val="FFFF00"/>
-                          </a:solidFill>
-                          <a:ln>
-                            <a:solidFill>
-                              <a:schemeClr val="tx1"/>
-                            </a:solidFill>
-                          </a:ln>
-                        </wps:spPr>
-                        <wps:style>
-                          <a:lnRef idx="2">
-                            <a:schemeClr val="accent1">
-                              <a:shade val="50000"/>
-                            </a:schemeClr>
-                          </a:lnRef>
-                          <a:fillRef idx="1">
-                            <a:schemeClr val="accent1"/>
-                          </a:fillRef>
-                          <a:effectRef idx="0">
-                            <a:schemeClr val="accent1"/>
-                          </a:effectRef>
-                          <a:fontRef idx="minor">
-                            <a:schemeClr val="lt1"/>
-                          </a:fontRef>
-                        </wps:style>
-                        <wps:txbx>
-                          <w:txbxContent>
-                            <w:p>
-                              <w:pPr>
-                                <w:pStyle w:val="FlowchartNormal"/>
-                              </w:pPr>
-                              <w:proofErr w:type="spellStart"/>
-                              <w:r>
-                                <w:t>runCountdownTimer</w:t>
-                              </w:r>
-                              <w:proofErr w:type="spellEnd"/>
-                              <w:r>
-                                <w:t>();</w:t>
-                              </w:r>
-                            </w:p>
-                          </w:txbxContent>
-                        </wps:txbx>
-                        <wps:bodyPr rot="0" spcFirstLastPara="0" vert="horz" wrap="square" lIns="0" tIns="0" rIns="0" bIns="0" numCol="1" spcCol="0" rtlCol="0" fromWordArt="0" anchor="ctr" anchorCtr="0" forceAA="0" compatLnSpc="1">
-                          <a:prstTxWarp prst="textNoShape">
-                            <a:avLst/>
-                          </a:prstTxWarp>
-                          <a:noAutofit/>
-                        </wps:bodyPr>
-                      </wps:wsp>
-                      <wps:wsp>
-                        <wps:cNvPr id="27" name="Flowchart: Decision 27"/>
-                        <wps:cNvSpPr/>
-                        <wps:spPr>
-                          <a:xfrm>
-                            <a:off x="8554535" y="5945770"/>
-                            <a:ext cx="1333500" cy="359410"/>
-                          </a:xfrm>
-                          <a:prstGeom prst="flowChartDecision">
-                            <a:avLst/>
-                          </a:prstGeom>
-                          <a:solidFill>
-                            <a:srgbClr val="FFFF00"/>
-                          </a:solidFill>
-                          <a:ln>
-                            <a:solidFill>
-                              <a:schemeClr val="tx1"/>
-                            </a:solidFill>
-                          </a:ln>
-                        </wps:spPr>
-                        <wps:style>
-                          <a:lnRef idx="2">
-                            <a:schemeClr val="accent1">
-                              <a:shade val="50000"/>
-                            </a:schemeClr>
-                          </a:lnRef>
-                          <a:fillRef idx="1">
-                            <a:schemeClr val="accent1"/>
-                          </a:fillRef>
-                          <a:effectRef idx="0">
-                            <a:schemeClr val="accent1"/>
-                          </a:effectRef>
-                          <a:fontRef idx="minor">
-                            <a:schemeClr val="lt1"/>
-                          </a:fontRef>
-                        </wps:style>
-                        <wps:txbx>
-                          <w:txbxContent>
-                            <w:p>
-                              <w:pPr>
-                                <w:pStyle w:val="FlowchartNormal"/>
-                              </w:pPr>
-                              <w:r>
-                                <w:t>Are there more poses in this exercise?</w:t>
-                              </w:r>
-                            </w:p>
-                          </w:txbxContent>
-                        </wps:txbx>
-                        <wps:bodyPr rot="0" spcFirstLastPara="0" vert="horz" wrap="square" lIns="0" tIns="0" rIns="0" bIns="0" numCol="1" spcCol="0" rtlCol="0" fromWordArt="0" anchor="ctr" anchorCtr="0" forceAA="0" compatLnSpc="1">
-                          <a:prstTxWarp prst="textNoShape">
-                            <a:avLst/>
-                          </a:prstTxWarp>
-                          <a:noAutofit/>
-                        </wps:bodyPr>
-                      </wps:wsp>
-                      <wps:wsp>
-                        <wps:cNvPr id="28" name="Flowchart: Connector 28"/>
-                        <wps:cNvSpPr/>
-                        <wps:spPr>
-                          <a:xfrm>
-                            <a:off x="9075772" y="5115479"/>
-                            <a:ext cx="287682" cy="264305"/>
-                          </a:xfrm>
-                          <a:prstGeom prst="flowChartConnector">
-                            <a:avLst/>
-                          </a:prstGeom>
-                          <a:solidFill>
-                            <a:srgbClr val="FFFF00"/>
-                          </a:solidFill>
-                          <a:ln>
-                            <a:solidFill>
-                              <a:schemeClr val="tx1"/>
-                            </a:solidFill>
-                          </a:ln>
-                        </wps:spPr>
-                        <wps:style>
-                          <a:lnRef idx="2">
-                            <a:schemeClr val="accent1">
-                              <a:shade val="50000"/>
-                            </a:schemeClr>
-                          </a:lnRef>
-                          <a:fillRef idx="1">
-                            <a:schemeClr val="accent1"/>
-                          </a:fillRef>
-                          <a:effectRef idx="0">
-                            <a:schemeClr val="accent1"/>
-                          </a:effectRef>
-                          <a:fontRef idx="minor">
-                            <a:schemeClr val="lt1"/>
-                          </a:fontRef>
-                        </wps:style>
-                        <wps:txbx>
-                          <w:txbxContent>
-                            <w:p>
-                              <w:pPr>
-                                <w:pStyle w:val="FlowchartNormal"/>
-                              </w:pPr>
-                              <w:r>
-                                <w:t>TRUE</w:t>
-                              </w:r>
-                            </w:p>
-                          </w:txbxContent>
-                        </wps:txbx>
-                        <wps:bodyPr rot="0" spcFirstLastPara="0" vert="horz" wrap="square" lIns="0" tIns="0" rIns="0" bIns="0" numCol="1" spcCol="0" rtlCol="0" fromWordArt="0" anchor="ctr" anchorCtr="0" forceAA="0" compatLnSpc="1">
-                          <a:prstTxWarp prst="textNoShape">
-                            <a:avLst/>
-                          </a:prstTxWarp>
-                          <a:noAutofit/>
-                        </wps:bodyPr>
-                      </wps:wsp>
-                      <wps:wsp>
                         <wps:cNvPr id="29" name="Elbow Connector 13"/>
                         <wps:cNvCnPr>
                           <a:stCxn id="27" idx="0"/>
@@ -1566,9 +1545,7 @@
                           <a:prstGeom prst="flowChartProcess">
                             <a:avLst/>
                           </a:prstGeom>
-                          <a:solidFill>
-                            <a:srgbClr val="FFFF00"/>
-                          </a:solidFill>
+                          <a:noFill/>
                           <a:ln>
                             <a:solidFill>
                               <a:schemeClr val="tx1"/>
@@ -6086,7 +6063,7 @@
           </mc:Choice>
           <mc:Fallback>
             <w:pict>
-              <v:group id="Canvas 1" o:spid="_x0000_s1026" editas="canvas" style="width:20in;height:1426.3pt;mso-position-horizontal-relative:char;mso-position-vertical-relative:line" coordsize="182880,181140" o:gfxdata="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">
+              <v:group id="Canvas 1" o:spid="_x0000_s1026" editas="canvas" style="width:20in;height:1426.3pt;mso-position-horizontal-relative:char;mso-position-vertical-relative:line" coordsize="182880,181140" o:gfxdata="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">
                 <v:shapetype id="_x0000_t75" coordsize="21600,21600" o:spt="75" o:preferrelative="t" path="m@4@5l@4@11@9@11@9@5xe" filled="f" stroked="f">
                   <v:stroke joinstyle="miter"/>
                   <v:formulas>
@@ -6114,7 +6091,7 @@
                   <v:stroke joinstyle="miter"/>
                   <v:path gradientshapeok="t" o:connecttype="rect"/>
                 </v:shapetype>
-                <v:shape id="Flowchart: Process 2" o:spid="_x0000_s1028" type="#_x0000_t109" style="position:absolute;left:883;top:9715;width:6001;height:1614;visibility:visible;mso-wrap-style:square;v-text-anchor:middle" o:gfxdata="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" fillcolor="yellow" strokecolor="black [3213]" strokeweight="2pt">
+                <v:shape id="Flowchart: Process 2" o:spid="_x0000_s1028" type="#_x0000_t109" style="position:absolute;left:883;top:9715;width:6001;height:1614;visibility:visible;mso-wrap-style:square;v-text-anchor:middle" o:gfxdata="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" filled="f" strokecolor="black [3213]" strokeweight="2pt">
                   <v:textbox inset="0,0,0,0">
                     <w:txbxContent>
                       <w:p>
@@ -6137,7 +6114,7 @@
                   <v:stroke joinstyle="miter"/>
                   <v:path gradientshapeok="t" o:connecttype="rect" textboxrect="5400,5400,16200,16200"/>
                 </v:shapetype>
-                <v:shape id="Flowchart: Decision 3" o:spid="_x0000_s1029" type="#_x0000_t110" style="position:absolute;left:12189;top:9144;width:12162;height:2743;visibility:visible;mso-wrap-style:square;v-text-anchor:middle" o:gfxdata="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" fillcolor="yellow" strokecolor="black [3213]" strokeweight="2pt">
+                <v:shape id="Flowchart: Decision 3" o:spid="_x0000_s1029" type="#_x0000_t110" style="position:absolute;left:12189;top:9144;width:12162;height:2743;visibility:visible;mso-wrap-style:square;v-text-anchor:middle" o:gfxdata="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" filled="f" strokecolor="black [3213]" strokeweight="2pt">
                   <v:textbox inset="0,0,0,0">
                     <w:txbxContent>
                       <w:p>
@@ -6154,7 +6131,7 @@
                 <v:shapetype id="_x0000_t120" coordsize="21600,21600" o:spt="120" path="m10800,qx,10800,10800,21600,21600,10800,10800,xe">
                   <v:path gradientshapeok="t" o:connecttype="custom" o:connectlocs="10800,0;3163,3163;0,10800;3163,18437;10800,21600;18437,18437;21600,10800;18437,3163" textboxrect="3163,3163,18437,18437"/>
                 </v:shapetype>
-                <v:shape id="Flowchart: Connector 4" o:spid="_x0000_s1030" type="#_x0000_t120" style="position:absolute;left:16801;top:4571;width:2926;height:2652;visibility:visible;mso-wrap-style:square;v-text-anchor:middle" o:gfxdata="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" fillcolor="yellow" strokecolor="black [3213]" strokeweight="2pt">
+                <v:shape id="Flowchart: Connector 4" o:spid="_x0000_s1030" type="#_x0000_t120" style="position:absolute;left:16801;top:4571;width:2926;height:2652;visibility:visible;mso-wrap-style:square;v-text-anchor:middle" o:gfxdata="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" filled="f" strokecolor="black [3213]" strokeweight="2pt">
                   <v:textbox inset="0,0,0,0">
                     <w:txbxContent>
                       <w:p>
@@ -6168,7 +6145,7 @@
                     </w:txbxContent>
                   </v:textbox>
                 </v:shape>
-                <v:shape id="Flowchart: Connector 5" o:spid="_x0000_s1031" type="#_x0000_t120" style="position:absolute;left:16660;top:13715;width:3200;height:2927;visibility:visible;mso-wrap-style:square;v-text-anchor:middle" o:gfxdata="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" fillcolor="yellow" strokecolor="black [3213]" strokeweight="2pt">
+                <v:shape id="Flowchart: Connector 5" o:spid="_x0000_s1031" type="#_x0000_t120" style="position:absolute;left:16660;top:13715;width:3200;height:2927;visibility:visible;mso-wrap-style:square;v-text-anchor:middle" o:gfxdata="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" filled="f" strokecolor="black [3213]" strokeweight="2pt">
                   <v:textbox inset="0,0,0,0">
                     <w:txbxContent>
                       <w:p>
@@ -6182,7 +6159,7 @@
                     </w:txbxContent>
                   </v:textbox>
                 </v:shape>
-                <v:shape id="Flowchart: Process 6" o:spid="_x0000_s1032" type="#_x0000_t109" style="position:absolute;left:21926;top:4806;width:11521;height:2195;visibility:visible;mso-wrap-style:square;v-text-anchor:middle" o:gfxdata="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" fillcolor="yellow" strokecolor="black [3213]" strokeweight="2pt">
+                <v:shape id="Flowchart: Process 6" o:spid="_x0000_s1032" type="#_x0000_t109" style="position:absolute;left:21926;top:4806;width:11521;height:2195;visibility:visible;mso-wrap-style:square;v-text-anchor:middle" o:gfxdata="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" filled="f" strokecolor="black [3213]" strokeweight="2pt">
                   <v:textbox inset="0,0,0,0">
                     <w:txbxContent>
                       <w:p>
@@ -6220,7 +6197,7 @@
                     </w:txbxContent>
                   </v:textbox>
                 </v:shape>
-                <v:shape id="Flowchart: Process 7" o:spid="_x0000_s1033" type="#_x0000_t109" style="position:absolute;left:22013;top:13774;width:18471;height:2835;visibility:visible;mso-wrap-style:square;v-text-anchor:middle" o:gfxdata="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" fillcolor="yellow" strokecolor="black [3213]" strokeweight="2pt">
+                <v:shape id="Flowchart: Process 7" o:spid="_x0000_s1033" type="#_x0000_t109" style="position:absolute;left:22013;top:13774;width:18471;height:2835;visibility:visible;mso-wrap-style:square;v-text-anchor:middle" o:gfxdata="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" filled="f" strokecolor="black [3213]" strokeweight="2pt">
                   <v:textbox inset="0,0,0,0">
                     <w:txbxContent>
                       <w:p>
@@ -6258,7 +6235,7 @@
                     </w:txbxContent>
                   </v:textbox>
                 </v:shape>
-                <v:shape id="Flowchart: Decision 8" o:spid="_x0000_s1034" type="#_x0000_t110" style="position:absolute;left:52939;top:9144;width:9144;height:2468;visibility:visible;mso-wrap-style:square;v-text-anchor:middle" o:gfxdata="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" fillcolor="yellow" strokecolor="black [3213]" strokeweight="2pt">
+                <v:shape id="Flowchart: Decision 8" o:spid="_x0000_s1034" type="#_x0000_t110" style="position:absolute;left:52939;top:9144;width:9144;height:2468;visibility:visible;mso-wrap-style:square;v-text-anchor:middle" o:gfxdata="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" filled="f" strokecolor="black [3213]" strokeweight="2pt">
                   <v:textbox inset="0,0,0,0">
                     <w:txbxContent>
                       <w:p>
@@ -6272,7 +6249,7 @@
                     </w:txbxContent>
                   </v:textbox>
                 </v:shape>
-                <v:shape id="Flowchart: Connector 9" o:spid="_x0000_s1035" type="#_x0000_t120" style="position:absolute;left:55935;top:4571;width:3200;height:2927;visibility:visible;mso-wrap-style:square;v-text-anchor:middle" o:gfxdata="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" fillcolor="yellow" strokecolor="black [3213]" strokeweight="2pt">
+                <v:shape id="Flowchart: Connector 9" o:spid="_x0000_s1035" type="#_x0000_t120" style="position:absolute;left:55935;top:4571;width:3200;height:2927;visibility:visible;mso-wrap-style:square;v-text-anchor:middle" o:gfxdata="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" filled="f" strokecolor="black [3213]" strokeweight="2pt">
                   <v:textbox inset="0,0,0,0">
                     <w:txbxContent>
                       <w:p>
@@ -6286,7 +6263,7 @@
                     </w:txbxContent>
                   </v:textbox>
                 </v:shape>
-                <v:shape id="Flowchart: Connector 10" o:spid="_x0000_s1036" type="#_x0000_t120" style="position:absolute;left:54723;top:13716;width:5578;height:5120;visibility:visible;mso-wrap-style:square;v-text-anchor:middle" o:gfxdata="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" fillcolor="yellow" strokecolor="black [3213]" strokeweight="2pt">
+                <v:shape id="Flowchart: Connector 10" o:spid="_x0000_s1036" type="#_x0000_t120" style="position:absolute;left:54723;top:13716;width:5578;height:5120;visibility:visible;mso-wrap-style:square;v-text-anchor:middle" o:gfxdata="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" filled="f" strokecolor="black [3213]" strokeweight="2pt">
                   <v:textbox inset="0,0,0,0">
                     <w:txbxContent>
                       <w:p>
@@ -6312,13 +6289,14 @@
                   <v:stroke joinstyle="miter"/>
                   <v:path gradientshapeok="t" o:connecttype="rect" textboxrect="1018,3163,20582,18437"/>
                 </v:shapetype>
-                <v:shape id="Flowchart: Terminator 11" o:spid="_x0000_s1037" type="#_x0000_t116" style="position:absolute;left:62451;top:4806;width:9875;height:2469;visibility:visible;mso-wrap-style:square;v-text-anchor:middle" o:gfxdata="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" fillcolor="yellow" strokecolor="black [3213]" strokeweight="2pt">
+                <v:shape id="Flowchart: Terminator 11" o:spid="_x0000_s1037" type="#_x0000_t116" style="position:absolute;left:62451;top:4806;width:9875;height:2469;visibility:visible;mso-wrap-style:square;v-text-anchor:middle" o:gfxdata="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" filled="f" strokecolor="black [3213]" strokeweight="2pt">
                   <v:textbox inset="0,0,0,0">
                     <w:txbxContent>
                       <w:p>
                         <w:pPr>
                           <w:pStyle w:val="FlowchartNormal"/>
                         </w:pPr>
+                        <w:bookmarkStart w:id="1" w:name="_GoBack"/>
                         <w:proofErr w:type="spellStart"/>
                         <w:r>
                           <w:t>runCountdownTimer</w:t>
@@ -6327,11 +6305,12 @@
                         <w:r>
                           <w:t>();</w:t>
                         </w:r>
+                        <w:bookmarkEnd w:id="1"/>
                       </w:p>
                     </w:txbxContent>
                   </v:textbox>
                 </v:shape>
-                <v:shape id="Flowchart: Terminator 12" o:spid="_x0000_s1038" type="#_x0000_t116" style="position:absolute;left:61899;top:14832;width:10841;height:2920;visibility:visible;mso-wrap-style:square;v-text-anchor:middle" o:gfxdata="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" fillcolor="yellow" strokecolor="black [3213]" strokeweight="2pt">
+                <v:shape id="Flowchart: Terminator 12" o:spid="_x0000_s1038" type="#_x0000_t116" style="position:absolute;left:61899;top:14832;width:10841;height:2920;visibility:visible;mso-wrap-style:square;v-text-anchor:middle" o:gfxdata="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" filled="f" strokecolor="black [3213]" strokeweight="2pt">
                   <v:textbox inset="0,0,0,0">
                     <w:txbxContent>
                       <w:p>
@@ -6477,7 +6456,7 @@
                 <v:shape id="Elbow Connector 13" o:spid="_x0000_s1054" type="#_x0000_t33" style="position:absolute;left:93634;top:52476;width:65880;height:10223;visibility:visible;mso-wrap-style:square" o:connectortype="elbow" o:gfxdata="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" strokecolor="black [3040]">
                   <v:stroke endarrow="open"/>
                 </v:shape>
-                <v:shape id="Flowchart: Process 31" o:spid="_x0000_s1055" type="#_x0000_t109" style="position:absolute;left:44604;top:14399;width:3655;height:1606;visibility:visible;mso-wrap-style:square;v-text-anchor:middle" o:gfxdata="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" fillcolor="yellow" strokecolor="black [3213]" strokeweight="2pt">
+                <v:shape id="Flowchart: Process 31" o:spid="_x0000_s1055" type="#_x0000_t109" style="position:absolute;left:44604;top:14399;width:3655;height:1606;visibility:visible;mso-wrap-style:square;v-text-anchor:middle" o:gfxdata="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" filled="f" strokecolor="black [3213]" strokeweight="2pt">
                   <v:textbox inset="0,0,0,0">
                     <w:txbxContent>
                       <w:p>
@@ -7773,7 +7752,6 @@
           </mc:Fallback>
         </mc:AlternateContent>
       </w:r>
-      <w:bookmarkEnd w:id="0"/>
     </w:p>
     <w:sectPr>
       <w:pgSz w:w="31680" w:h="31680"/>

</xml_diff>

<commit_message>
Refactored runCountdownTimer() to match master flowchart.
</commit_message>
<xml_diff>
--- a/flowchart-master.docx
+++ b/flowchart-master.docx
@@ -222,6 +222,7 @@
           </mc:Fallback>
         </mc:AlternateContent>
       </w:r>
+      <w:bookmarkStart w:id="0" w:name="_GoBack"/>
       <w:r>
         <w:rPr>
           <w:noProof/>
@@ -819,7 +820,6 @@
                               <w:pPr>
                                 <w:pStyle w:val="FlowchartNormal"/>
                               </w:pPr>
-                              <w:bookmarkStart w:id="0" w:name="_GoBack"/>
                               <w:proofErr w:type="spellStart"/>
                               <w:r>
                                 <w:t>runCountdownTimer</w:t>
@@ -828,7 +828,6 @@
                               <w:r>
                                 <w:t>();</w:t>
                               </w:r>
-                              <w:bookmarkEnd w:id="0"/>
                             </w:p>
                           </w:txbxContent>
                         </wps:txbx>
@@ -1307,9 +1306,7 @@
                           <a:prstGeom prst="flowChartProcess">
                             <a:avLst/>
                           </a:prstGeom>
-                          <a:solidFill>
-                            <a:srgbClr val="FFFF00"/>
-                          </a:solidFill>
+                          <a:noFill/>
                           <a:ln>
                             <a:solidFill>
                               <a:schemeClr val="tx1"/>
@@ -1361,15 +1358,13 @@
                         <wps:cNvSpPr/>
                         <wps:spPr>
                           <a:xfrm>
-                            <a:off x="8554535" y="5945770"/>
+                            <a:off x="8853497" y="5945770"/>
                             <a:ext cx="1333500" cy="359410"/>
                           </a:xfrm>
                           <a:prstGeom prst="flowChartDecision">
                             <a:avLst/>
                           </a:prstGeom>
-                          <a:solidFill>
-                            <a:srgbClr val="FFFF00"/>
-                          </a:solidFill>
+                          <a:noFill/>
                           <a:ln>
                             <a:solidFill>
                               <a:schemeClr val="tx1"/>
@@ -1416,15 +1411,13 @@
                         <wps:cNvSpPr/>
                         <wps:spPr>
                           <a:xfrm>
-                            <a:off x="9075772" y="5115479"/>
+                            <a:off x="9374734" y="5115479"/>
                             <a:ext cx="287682" cy="264305"/>
                           </a:xfrm>
                           <a:prstGeom prst="flowChartConnector">
                             <a:avLst/>
                           </a:prstGeom>
-                          <a:solidFill>
-                            <a:srgbClr val="FFFF00"/>
-                          </a:solidFill>
+                          <a:noFill/>
                           <a:ln>
                             <a:solidFill>
                               <a:schemeClr val="tx1"/>
@@ -1474,7 +1467,7 @@
                         </wps:cNvCnPr>
                         <wps:spPr>
                           <a:xfrm flipH="1" flipV="1">
-                            <a:off x="9219613" y="5379784"/>
+                            <a:off x="9518575" y="5379784"/>
                             <a:ext cx="1672" cy="565986"/>
                           </a:xfrm>
                           <a:prstGeom prst="straightConnector1">
@@ -1508,7 +1501,7 @@
                         </wps:cNvCnPr>
                         <wps:spPr>
                           <a:xfrm>
-                            <a:off x="9363454" y="5247632"/>
+                            <a:off x="9662416" y="5247632"/>
                             <a:ext cx="6588045" cy="1022338"/>
                           </a:xfrm>
                           <a:prstGeom prst="bentConnector2">
@@ -1629,15 +1622,13 @@
                         <wps:cNvSpPr/>
                         <wps:spPr>
                           <a:xfrm>
-                            <a:off x="8952430" y="6602655"/>
+                            <a:off x="9251392" y="6602655"/>
                             <a:ext cx="534183" cy="499021"/>
                           </a:xfrm>
                           <a:prstGeom prst="flowChartConnector">
                             <a:avLst/>
                           </a:prstGeom>
-                          <a:solidFill>
-                            <a:srgbClr val="FFFF00"/>
-                          </a:solidFill>
+                          <a:noFill/>
                           <a:ln>
                             <a:solidFill>
                               <a:schemeClr val="tx1"/>
@@ -1698,7 +1689,7 @@
                         </wps:cNvCnPr>
                         <wps:spPr>
                           <a:xfrm flipH="1">
-                            <a:off x="9219522" y="6305180"/>
+                            <a:off x="9518484" y="6305180"/>
                             <a:ext cx="1763" cy="297475"/>
                           </a:xfrm>
                           <a:prstGeom prst="straightConnector1">
@@ -1729,15 +1720,13 @@
                         <wps:cNvSpPr/>
                         <wps:spPr>
                           <a:xfrm>
-                            <a:off x="9704124" y="6672661"/>
+                            <a:off x="10003086" y="6672661"/>
                             <a:ext cx="1493753" cy="361309"/>
                           </a:xfrm>
                           <a:prstGeom prst="flowChartDecision">
                             <a:avLst/>
                           </a:prstGeom>
-                          <a:solidFill>
-                            <a:srgbClr val="FFFF00"/>
-                          </a:solidFill>
+                          <a:noFill/>
                         </wps:spPr>
                         <wps:style>
                           <a:lnRef idx="2">
@@ -1786,7 +1775,7 @@
                         </wps:cNvCnPr>
                         <wps:spPr>
                           <a:xfrm>
-                            <a:off x="9486613" y="6852166"/>
+                            <a:off x="9785575" y="6852166"/>
                             <a:ext cx="217511" cy="1150"/>
                           </a:xfrm>
                           <a:prstGeom prst="straightConnector1">
@@ -1817,15 +1806,13 @@
                         <wps:cNvSpPr/>
                         <wps:spPr>
                           <a:xfrm>
-                            <a:off x="10307565" y="5949425"/>
+                            <a:off x="10606527" y="5949425"/>
                             <a:ext cx="287682" cy="263828"/>
                           </a:xfrm>
                           <a:prstGeom prst="flowChartConnector">
                             <a:avLst/>
                           </a:prstGeom>
-                          <a:solidFill>
-                            <a:srgbClr val="FFFF00"/>
-                          </a:solidFill>
+                          <a:noFill/>
                           <a:ln>
                             <a:solidFill>
                               <a:schemeClr val="tx1"/>
@@ -1875,7 +1862,7 @@
                         </wps:cNvCnPr>
                         <wps:spPr>
                           <a:xfrm flipV="1">
-                            <a:off x="10451001" y="6213253"/>
+                            <a:off x="10749963" y="6213253"/>
                             <a:ext cx="405" cy="459408"/>
                           </a:xfrm>
                           <a:prstGeom prst="straightConnector1">
@@ -1906,15 +1893,13 @@
                         <wps:cNvSpPr/>
                         <wps:spPr>
                           <a:xfrm>
-                            <a:off x="10190043" y="7571400"/>
+                            <a:off x="10489005" y="7571400"/>
                             <a:ext cx="533858" cy="498554"/>
                           </a:xfrm>
                           <a:prstGeom prst="flowChartConnector">
                             <a:avLst/>
                           </a:prstGeom>
-                          <a:solidFill>
-                            <a:srgbClr val="FFFF00"/>
-                          </a:solidFill>
+                          <a:noFill/>
                           <a:ln>
                             <a:solidFill>
                               <a:schemeClr val="tx1"/>
@@ -1972,7 +1957,7 @@
                         </wps:cNvCnPr>
                         <wps:spPr>
                           <a:xfrm>
-                            <a:off x="10451001" y="7033970"/>
+                            <a:off x="10749963" y="7033970"/>
                             <a:ext cx="5971" cy="537430"/>
                           </a:xfrm>
                           <a:prstGeom prst="straightConnector1">
@@ -2003,15 +1988,13 @@
                         <wps:cNvSpPr/>
                         <wps:spPr>
                           <a:xfrm>
-                            <a:off x="10857097" y="5805109"/>
+                            <a:off x="11156059" y="5805109"/>
                             <a:ext cx="1065645" cy="559955"/>
                           </a:xfrm>
                           <a:prstGeom prst="flowChartProcess">
                             <a:avLst/>
                           </a:prstGeom>
-                          <a:solidFill>
-                            <a:srgbClr val="FFFF00"/>
-                          </a:solidFill>
+                          <a:noFill/>
                         </wps:spPr>
                         <wps:style>
                           <a:lnRef idx="2">
@@ -2108,7 +2091,7 @@
                         </wps:cNvCnPr>
                         <wps:spPr>
                           <a:xfrm>
-                            <a:off x="10595247" y="6081339"/>
+                            <a:off x="10894209" y="6081339"/>
                             <a:ext cx="261850" cy="3748"/>
                           </a:xfrm>
                           <a:prstGeom prst="straightConnector1">
@@ -2142,7 +2125,7 @@
                         </wps:cNvCnPr>
                         <wps:spPr>
                           <a:xfrm>
-                            <a:off x="11922742" y="6085087"/>
+                            <a:off x="12221704" y="6085087"/>
                             <a:ext cx="236474" cy="2389"/>
                           </a:xfrm>
                           <a:prstGeom prst="straightConnector1">
@@ -2176,7 +2159,7 @@
                         </wps:cNvCnPr>
                         <wps:spPr>
                           <a:xfrm>
-                            <a:off x="10723901" y="7820677"/>
+                            <a:off x="11022863" y="7820677"/>
                             <a:ext cx="192761" cy="1612"/>
                           </a:xfrm>
                           <a:prstGeom prst="straightConnector1">
@@ -2207,15 +2190,13 @@
                         <wps:cNvSpPr/>
                         <wps:spPr>
                           <a:xfrm>
-                            <a:off x="10916662" y="7641759"/>
+                            <a:off x="11215624" y="7641759"/>
                             <a:ext cx="1357784" cy="361059"/>
                           </a:xfrm>
                           <a:prstGeom prst="flowChartDecision">
                             <a:avLst/>
                           </a:prstGeom>
-                          <a:solidFill>
-                            <a:srgbClr val="FFFF00"/>
-                          </a:solidFill>
+                          <a:noFill/>
                         </wps:spPr>
                         <wps:style>
                           <a:lnRef idx="2">
@@ -2255,15 +2236,13 @@
                         <wps:cNvSpPr/>
                         <wps:spPr>
                           <a:xfrm>
-                            <a:off x="11331393" y="8171107"/>
+                            <a:off x="11630355" y="8171107"/>
                             <a:ext cx="533715" cy="498029"/>
                           </a:xfrm>
                           <a:prstGeom prst="flowChartConnector">
                             <a:avLst/>
                           </a:prstGeom>
-                          <a:solidFill>
-                            <a:srgbClr val="FFFF00"/>
-                          </a:solidFill>
+                          <a:noFill/>
                           <a:ln>
                             <a:solidFill>
                               <a:schemeClr val="tx1"/>
@@ -2327,7 +2306,7 @@
                         </wps:cNvCnPr>
                         <wps:spPr>
                           <a:xfrm>
-                            <a:off x="11595554" y="8002818"/>
+                            <a:off x="11894516" y="8002818"/>
                             <a:ext cx="2697" cy="168289"/>
                           </a:xfrm>
                           <a:prstGeom prst="straightConnector1">
@@ -2364,9 +2343,7 @@
                           <a:prstGeom prst="flowChartProcess">
                             <a:avLst/>
                           </a:prstGeom>
-                          <a:solidFill>
-                            <a:srgbClr val="FFFF00"/>
-                          </a:solidFill>
+                          <a:noFill/>
                         </wps:spPr>
                         <wps:style>
                           <a:lnRef idx="2">
@@ -2450,9 +2427,7 @@
                           <a:prstGeom prst="flowChartProcess">
                             <a:avLst/>
                           </a:prstGeom>
-                          <a:solidFill>
-                            <a:srgbClr val="FFFF00"/>
-                          </a:solidFill>
+                          <a:noFill/>
                         </wps:spPr>
                         <wps:style>
                           <a:lnRef idx="2">
@@ -2519,9 +2494,7 @@
                           <a:prstGeom prst="flowChartDecision">
                             <a:avLst/>
                           </a:prstGeom>
-                          <a:solidFill>
-                            <a:srgbClr val="FFFF00"/>
-                          </a:solidFill>
+                          <a:noFill/>
                           <a:ln>
                             <a:solidFill>
                               <a:schemeClr val="tx1"/>
@@ -2574,9 +2547,7 @@
                           <a:prstGeom prst="flowChartConnector">
                             <a:avLst/>
                           </a:prstGeom>
-                          <a:solidFill>
-                            <a:srgbClr val="FFFF00"/>
-                          </a:solidFill>
+                          <a:noFill/>
                           <a:ln>
                             <a:solidFill>
                               <a:schemeClr val="tx1"/>
@@ -2629,9 +2600,7 @@
                           <a:prstGeom prst="flowChartDecision">
                             <a:avLst/>
                           </a:prstGeom>
-                          <a:solidFill>
-                            <a:srgbClr val="FFFF00"/>
-                          </a:solidFill>
+                          <a:noFill/>
                           <a:ln>
                             <a:solidFill>
                               <a:schemeClr val="tx1"/>
@@ -2854,9 +2823,7 @@
                           <a:prstGeom prst="flowChartConnector">
                             <a:avLst/>
                           </a:prstGeom>
-                          <a:solidFill>
-                            <a:srgbClr val="FFFF00"/>
-                          </a:solidFill>
+                          <a:noFill/>
                           <a:ln>
                             <a:solidFill>
                               <a:schemeClr val="tx1"/>
@@ -2988,9 +2955,7 @@
                           <a:prstGeom prst="flowChartConnector">
                             <a:avLst/>
                           </a:prstGeom>
-                          <a:solidFill>
-                            <a:srgbClr val="FFFF00"/>
-                          </a:solidFill>
+                          <a:noFill/>
                           <a:ln>
                             <a:solidFill>
                               <a:schemeClr val="tx1"/>
@@ -3077,9 +3042,7 @@
                           <a:prstGeom prst="flowChartProcess">
                             <a:avLst/>
                           </a:prstGeom>
-                          <a:solidFill>
-                            <a:srgbClr val="FFFF00"/>
-                          </a:solidFill>
+                          <a:noFill/>
                         </wps:spPr>
                         <wps:style>
                           <a:lnRef idx="2">
@@ -3208,9 +3171,7 @@
                           <a:prstGeom prst="flowChartConnector">
                             <a:avLst/>
                           </a:prstGeom>
-                          <a:solidFill>
-                            <a:srgbClr val="FFFF00"/>
-                          </a:solidFill>
+                          <a:noFill/>
                           <a:ln>
                             <a:solidFill>
                               <a:schemeClr val="tx1"/>
@@ -3263,9 +3224,7 @@
                           <a:prstGeom prst="flowChartDecision">
                             <a:avLst/>
                           </a:prstGeom>
-                          <a:solidFill>
-                            <a:srgbClr val="FFFF00"/>
-                          </a:solidFill>
+                          <a:noFill/>
                           <a:ln>
                             <a:solidFill>
                               <a:schemeClr val="tx1"/>
@@ -3352,9 +3311,7 @@
                           <a:prstGeom prst="flowChartConnector">
                             <a:avLst/>
                           </a:prstGeom>
-                          <a:solidFill>
-                            <a:srgbClr val="FFFF00"/>
-                          </a:solidFill>
+                          <a:noFill/>
                           <a:ln>
                             <a:solidFill>
                               <a:schemeClr val="tx1"/>
@@ -3517,9 +3474,7 @@
                           <a:prstGeom prst="flowChartTerminator">
                             <a:avLst/>
                           </a:prstGeom>
-                          <a:solidFill>
-                            <a:srgbClr val="FFFF00"/>
-                          </a:solidFill>
+                          <a:noFill/>
                           <a:ln>
                             <a:solidFill>
                               <a:schemeClr val="tx1"/>
@@ -3575,9 +3530,7 @@
                           <a:prstGeom prst="flowChartConnector">
                             <a:avLst/>
                           </a:prstGeom>
-                          <a:solidFill>
-                            <a:srgbClr val="FFFF00"/>
-                          </a:solidFill>
+                          <a:noFill/>
                           <a:ln>
                             <a:solidFill>
                               <a:schemeClr val="tx1"/>
@@ -3658,15 +3611,13 @@
                         <wps:cNvSpPr/>
                         <wps:spPr>
                           <a:xfrm>
-                            <a:off x="7411612" y="5331522"/>
+                            <a:off x="7710574" y="5331522"/>
                             <a:ext cx="1212273" cy="245482"/>
                           </a:xfrm>
                           <a:prstGeom prst="flowChartDecision">
                             <a:avLst/>
                           </a:prstGeom>
-                          <a:solidFill>
-                            <a:srgbClr val="FFFF00"/>
-                          </a:solidFill>
+                          <a:noFill/>
                           <a:ln>
                             <a:solidFill>
                               <a:schemeClr val="tx1"/>
@@ -3713,15 +3664,13 @@
                         <wps:cNvSpPr/>
                         <wps:spPr>
                           <a:xfrm>
-                            <a:off x="7740594" y="4520833"/>
+                            <a:off x="8039556" y="4520833"/>
                             <a:ext cx="560613" cy="513196"/>
                           </a:xfrm>
                           <a:prstGeom prst="flowChartConnector">
                             <a:avLst/>
                           </a:prstGeom>
-                          <a:solidFill>
-                            <a:srgbClr val="FFFF00"/>
-                          </a:solidFill>
+                          <a:noFill/>
                           <a:ln>
                             <a:solidFill>
                               <a:schemeClr val="tx1"/>
@@ -3782,15 +3731,13 @@
                         <wps:cNvSpPr/>
                         <wps:spPr>
                           <a:xfrm>
-                            <a:off x="7712216" y="5841412"/>
+                            <a:off x="8011178" y="5841412"/>
                             <a:ext cx="615650" cy="565540"/>
                           </a:xfrm>
                           <a:prstGeom prst="flowChartConnector">
                             <a:avLst/>
                           </a:prstGeom>
-                          <a:solidFill>
-                            <a:srgbClr val="FFFF00"/>
-                          </a:solidFill>
+                          <a:noFill/>
                           <a:ln>
                             <a:solidFill>
                               <a:schemeClr val="tx1"/>
@@ -3863,15 +3810,13 @@
                         <wps:cNvSpPr/>
                         <wps:spPr>
                           <a:xfrm>
-                            <a:off x="8518369" y="4670799"/>
+                            <a:off x="8817331" y="4670799"/>
                             <a:ext cx="968244" cy="215423"/>
                           </a:xfrm>
                           <a:prstGeom prst="flowChartProcess">
                             <a:avLst/>
                           </a:prstGeom>
-                          <a:solidFill>
-                            <a:srgbClr val="FFFF00"/>
-                          </a:solidFill>
+                          <a:noFill/>
                         </wps:spPr>
                         <wps:style>
                           <a:lnRef idx="2">
@@ -3957,12 +3902,12 @@
                         <wps:cNvPr id="92" name="Elbow Connector 13"/>
                         <wps:cNvCnPr>
                           <a:stCxn id="85" idx="6"/>
-                          <a:endCxn id="87" idx="1"/>
+                          <a:endCxn id="136" idx="1"/>
                         </wps:cNvCnPr>
                         <wps:spPr>
                           <a:xfrm flipV="1">
-                            <a:off x="5743810" y="5454263"/>
-                            <a:ext cx="1667802" cy="1314"/>
+                            <a:off x="5743810" y="5455328"/>
+                            <a:ext cx="238642" cy="249"/>
                           </a:xfrm>
                           <a:prstGeom prst="straightConnector1">
                             <a:avLst/>
@@ -3995,7 +3940,7 @@
                         </wps:cNvCnPr>
                         <wps:spPr>
                           <a:xfrm flipV="1">
-                            <a:off x="8017749" y="5034029"/>
+                            <a:off x="8316711" y="5034029"/>
                             <a:ext cx="3152" cy="297493"/>
                           </a:xfrm>
                           <a:prstGeom prst="straightConnector1">
@@ -4029,7 +3974,7 @@
                         </wps:cNvCnPr>
                         <wps:spPr>
                           <a:xfrm>
-                            <a:off x="8017749" y="5577004"/>
+                            <a:off x="8316711" y="5577004"/>
                             <a:ext cx="2292" cy="264408"/>
                           </a:xfrm>
                           <a:prstGeom prst="straightConnector1">
@@ -4063,7 +4008,7 @@
                         </wps:cNvCnPr>
                         <wps:spPr>
                           <a:xfrm>
-                            <a:off x="8327866" y="6124182"/>
+                            <a:off x="8626828" y="6124182"/>
                             <a:ext cx="226669" cy="1293"/>
                           </a:xfrm>
                           <a:prstGeom prst="straightConnector1">
@@ -4097,7 +4042,7 @@
                         </wps:cNvCnPr>
                         <wps:spPr>
                           <a:xfrm>
-                            <a:off x="8301207" y="4777431"/>
+                            <a:off x="8600169" y="4777431"/>
                             <a:ext cx="217162" cy="1080"/>
                           </a:xfrm>
                           <a:prstGeom prst="straightConnector1">
@@ -4131,7 +4076,7 @@
                         </wps:cNvCnPr>
                         <wps:spPr>
                           <a:xfrm>
-                            <a:off x="9486613" y="4778511"/>
+                            <a:off x="9785575" y="4778511"/>
                             <a:ext cx="6808637" cy="1364832"/>
                           </a:xfrm>
                           <a:prstGeom prst="bentConnector2">
@@ -4162,15 +4107,13 @@
                         <wps:cNvSpPr/>
                         <wps:spPr>
                           <a:xfrm>
-                            <a:off x="11452082" y="7200568"/>
+                            <a:off x="11751044" y="7200568"/>
                             <a:ext cx="287682" cy="263351"/>
                           </a:xfrm>
                           <a:prstGeom prst="flowChartConnector">
                             <a:avLst/>
                           </a:prstGeom>
-                          <a:solidFill>
-                            <a:srgbClr val="FFFF00"/>
-                          </a:solidFill>
+                          <a:noFill/>
                           <a:ln>
                             <a:solidFill>
                               <a:schemeClr val="tx1"/>
@@ -4220,7 +4163,7 @@
                         </wps:cNvCnPr>
                         <wps:spPr>
                           <a:xfrm flipV="1">
-                            <a:off x="11595554" y="7463919"/>
+                            <a:off x="11894516" y="7463919"/>
                             <a:ext cx="369" cy="177840"/>
                           </a:xfrm>
                           <a:prstGeom prst="straightConnector1">
@@ -4254,7 +4197,7 @@
                         </wps:cNvCnPr>
                         <wps:spPr>
                           <a:xfrm>
-                            <a:off x="11739764" y="7332244"/>
+                            <a:off x="12038726" y="7332244"/>
                             <a:ext cx="367100" cy="2479"/>
                           </a:xfrm>
                           <a:prstGeom prst="straightConnector1">
@@ -4285,15 +4228,13 @@
                         <wps:cNvSpPr/>
                         <wps:spPr>
                           <a:xfrm>
-                            <a:off x="12106864" y="7027033"/>
+                            <a:off x="12405826" y="7027033"/>
                             <a:ext cx="880604" cy="615379"/>
                           </a:xfrm>
                         